<commit_message>
Updating to starting point of the builder app
</commit_message>
<xml_diff>
--- a/hol3548/doc/WoW2016_HOL3548_LabInstructions.docx
+++ b/hol3548/doc/WoW2016_HOL3548_LabInstructions.docx
@@ -136,7 +136,27 @@
           <w:color w:val="FF0000"/>
           <w:sz w:val="40"/>
         </w:rPr>
-        <w:t>Learn how to Build Application with the IBM Cognos TM1</w:t>
+        <w:t xml:space="preserve">Learn how to Build Application with the IBM </w:t>
+      </w:r>
+      <w:proofErr w:type="spellStart"/>
+      <w:r>
+        <w:rPr>
+          <w:rFonts w:cstheme="minorHAnsi"/>
+          <w:b/>
+          <w:color w:val="FF0000"/>
+          <w:sz w:val="40"/>
+        </w:rPr>
+        <w:t>Cognos</w:t>
+      </w:r>
+      <w:proofErr w:type="spellEnd"/>
+      <w:r>
+        <w:rPr>
+          <w:rFonts w:cstheme="minorHAnsi"/>
+          <w:b/>
+          <w:color w:val="FF0000"/>
+          <w:sz w:val="40"/>
+        </w:rPr>
+        <w:t xml:space="preserve"> TM1</w:t>
       </w:r>
       <w:r>
         <w:rPr>
@@ -353,7 +373,7 @@
           <w:r>
             <w:fldChar w:fldCharType="separate"/>
           </w:r>
-          <w:hyperlink w:anchor="_Toc464137098" w:history="1">
+          <w:hyperlink w:anchor="_Toc464231124" w:history="1">
             <w:r>
               <w:rPr>
                 <w:rStyle w:val="Hyperlink"/>
@@ -380,7 +400,7 @@
                 <w:noProof/>
                 <w:webHidden/>
               </w:rPr>
-              <w:instrText xml:space="preserve"> PAGEREF _Toc464137098 \h </w:instrText>
+              <w:instrText xml:space="preserve"> PAGEREF _Toc464231124 \h </w:instrText>
             </w:r>
             <w:r>
               <w:rPr>
@@ -422,7 +442,7 @@
               <w:noProof/>
             </w:rPr>
           </w:pPr>
-          <w:hyperlink w:anchor="_Toc464137099" w:history="1">
+          <w:hyperlink w:anchor="_Toc464231125" w:history="1">
             <w:r>
               <w:rPr>
                 <w:rStyle w:val="Hyperlink"/>
@@ -449,7 +469,7 @@
                 <w:noProof/>
                 <w:webHidden/>
               </w:rPr>
-              <w:instrText xml:space="preserve"> PAGEREF _Toc464137099 \h </w:instrText>
+              <w:instrText xml:space="preserve"> PAGEREF _Toc464231125 \h </w:instrText>
             </w:r>
             <w:r>
               <w:rPr>
@@ -491,7 +511,7 @@
               <w:noProof/>
             </w:rPr>
           </w:pPr>
-          <w:hyperlink w:anchor="_Toc464137100" w:history="1">
+          <w:hyperlink w:anchor="_Toc464231126" w:history="1">
             <w:r>
               <w:rPr>
                 <w:rStyle w:val="Hyperlink"/>
@@ -518,7 +538,7 @@
                 <w:noProof/>
                 <w:webHidden/>
               </w:rPr>
-              <w:instrText xml:space="preserve"> PAGEREF _Toc464137100 \h </w:instrText>
+              <w:instrText xml:space="preserve"> PAGEREF _Toc464231126 \h </w:instrText>
             </w:r>
             <w:r>
               <w:rPr>
@@ -560,7 +580,7 @@
               <w:noProof/>
             </w:rPr>
           </w:pPr>
-          <w:hyperlink w:anchor="_Toc464137101" w:history="1">
+          <w:hyperlink w:anchor="_Toc464231127" w:history="1">
             <w:r>
               <w:rPr>
                 <w:rStyle w:val="Hyperlink"/>
@@ -587,7 +607,7 @@
                 <w:noProof/>
                 <w:webHidden/>
               </w:rPr>
-              <w:instrText xml:space="preserve"> PAGEREF _Toc464137101 \h </w:instrText>
+              <w:instrText xml:space="preserve"> PAGEREF _Toc464231127 \h </w:instrText>
             </w:r>
             <w:r>
               <w:rPr>
@@ -629,7 +649,7 @@
               <w:noProof/>
             </w:rPr>
           </w:pPr>
-          <w:hyperlink w:anchor="_Toc464137102" w:history="1">
+          <w:hyperlink w:anchor="_Toc464231128" w:history="1">
             <w:r>
               <w:rPr>
                 <w:rStyle w:val="Hyperlink"/>
@@ -656,7 +676,7 @@
                 <w:noProof/>
                 <w:webHidden/>
               </w:rPr>
-              <w:instrText xml:space="preserve"> PAGEREF _Toc464137102 \h </w:instrText>
+              <w:instrText xml:space="preserve"> PAGEREF _Toc464231128 \h </w:instrText>
             </w:r>
             <w:r>
               <w:rPr>
@@ -676,7 +696,7 @@
                 <w:noProof/>
                 <w:webHidden/>
               </w:rPr>
-              <w:t>6</w:t>
+              <w:t>7</w:t>
             </w:r>
             <w:r>
               <w:rPr>
@@ -698,13 +718,13 @@
               <w:noProof/>
             </w:rPr>
           </w:pPr>
-          <w:hyperlink w:anchor="_Toc464137103" w:history="1">
+          <w:hyperlink w:anchor="_Toc464231129" w:history="1">
             <w:r>
               <w:rPr>
                 <w:rStyle w:val="Hyperlink"/>
                 <w:noProof/>
               </w:rPr>
-              <w:t>Heading</w:t>
+              <w:t>Building your first model using the REST API</w:t>
             </w:r>
             <w:r>
               <w:rPr>
@@ -725,7 +745,7 @@
                 <w:noProof/>
                 <w:webHidden/>
               </w:rPr>
-              <w:instrText xml:space="preserve"> PAGEREF _Toc464137103 \h </w:instrText>
+              <w:instrText xml:space="preserve"> PAGEREF _Toc464231129 \h </w:instrText>
             </w:r>
             <w:r>
               <w:rPr>
@@ -746,6 +766,213 @@
                 <w:webHidden/>
               </w:rPr>
               <w:t>8</w:t>
+            </w:r>
+            <w:r>
+              <w:rPr>
+                <w:noProof/>
+                <w:webHidden/>
+              </w:rPr>
+              <w:fldChar w:fldCharType="end"/>
+            </w:r>
+          </w:hyperlink>
+        </w:p>
+        <w:p>
+          <w:pPr>
+            <w:pStyle w:val="TOC2"/>
+            <w:tabs>
+              <w:tab w:val="right" w:leader="dot" w:pos="9350"/>
+            </w:tabs>
+            <w:rPr>
+              <w:rFonts w:eastAsiaTheme="minorEastAsia"/>
+              <w:noProof/>
+            </w:rPr>
+          </w:pPr>
+          <w:hyperlink w:anchor="_Toc464231130" w:history="1">
+            <w:r>
+              <w:rPr>
+                <w:rStyle w:val="Hyperlink"/>
+                <w:noProof/>
+              </w:rPr>
+              <w:t>Setting up a new TM1 server</w:t>
+            </w:r>
+            <w:r>
+              <w:rPr>
+                <w:noProof/>
+                <w:webHidden/>
+              </w:rPr>
+              <w:tab/>
+            </w:r>
+            <w:r>
+              <w:rPr>
+                <w:noProof/>
+                <w:webHidden/>
+              </w:rPr>
+              <w:fldChar w:fldCharType="begin"/>
+            </w:r>
+            <w:r>
+              <w:rPr>
+                <w:noProof/>
+                <w:webHidden/>
+              </w:rPr>
+              <w:instrText xml:space="preserve"> PAGEREF _Toc464231130 \h </w:instrText>
+            </w:r>
+            <w:r>
+              <w:rPr>
+                <w:noProof/>
+                <w:webHidden/>
+              </w:rPr>
+            </w:r>
+            <w:r>
+              <w:rPr>
+                <w:noProof/>
+                <w:webHidden/>
+              </w:rPr>
+              <w:fldChar w:fldCharType="separate"/>
+            </w:r>
+            <w:r>
+              <w:rPr>
+                <w:noProof/>
+                <w:webHidden/>
+              </w:rPr>
+              <w:t>8</w:t>
+            </w:r>
+            <w:r>
+              <w:rPr>
+                <w:noProof/>
+                <w:webHidden/>
+              </w:rPr>
+              <w:fldChar w:fldCharType="end"/>
+            </w:r>
+          </w:hyperlink>
+        </w:p>
+        <w:p>
+          <w:pPr>
+            <w:pStyle w:val="TOC2"/>
+            <w:tabs>
+              <w:tab w:val="right" w:leader="dot" w:pos="9350"/>
+            </w:tabs>
+            <w:rPr>
+              <w:rFonts w:eastAsiaTheme="minorEastAsia"/>
+              <w:noProof/>
+            </w:rPr>
+          </w:pPr>
+          <w:hyperlink w:anchor="_Toc464231131" w:history="1">
+            <w:r>
+              <w:rPr>
+                <w:rStyle w:val="Hyperlink"/>
+                <w:noProof/>
+              </w:rPr>
+              <w:t>Building the model using the REST API</w:t>
+            </w:r>
+            <w:r>
+              <w:rPr>
+                <w:noProof/>
+                <w:webHidden/>
+              </w:rPr>
+              <w:tab/>
+            </w:r>
+            <w:r>
+              <w:rPr>
+                <w:noProof/>
+                <w:webHidden/>
+              </w:rPr>
+              <w:fldChar w:fldCharType="begin"/>
+            </w:r>
+            <w:r>
+              <w:rPr>
+                <w:noProof/>
+                <w:webHidden/>
+              </w:rPr>
+              <w:instrText xml:space="preserve"> PAGEREF _Toc464231131 \h </w:instrText>
+            </w:r>
+            <w:r>
+              <w:rPr>
+                <w:noProof/>
+                <w:webHidden/>
+              </w:rPr>
+            </w:r>
+            <w:r>
+              <w:rPr>
+                <w:noProof/>
+                <w:webHidden/>
+              </w:rPr>
+              <w:fldChar w:fldCharType="separate"/>
+            </w:r>
+            <w:r>
+              <w:rPr>
+                <w:noProof/>
+                <w:webHidden/>
+              </w:rPr>
+              <w:t>9</w:t>
+            </w:r>
+            <w:r>
+              <w:rPr>
+                <w:noProof/>
+                <w:webHidden/>
+              </w:rPr>
+              <w:fldChar w:fldCharType="end"/>
+            </w:r>
+          </w:hyperlink>
+        </w:p>
+        <w:p>
+          <w:pPr>
+            <w:pStyle w:val="TOC3"/>
+            <w:tabs>
+              <w:tab w:val="right" w:leader="dot" w:pos="9350"/>
+            </w:tabs>
+            <w:rPr>
+              <w:rFonts w:eastAsiaTheme="minorEastAsia"/>
+              <w:noProof/>
+            </w:rPr>
+          </w:pPr>
+          <w:hyperlink w:anchor="_Toc464231132" w:history="1">
+            <w:r>
+              <w:rPr>
+                <w:rStyle w:val="Hyperlink"/>
+                <w:noProof/>
+              </w:rPr>
+              <w:t>Getting ready to do some coding</w:t>
+            </w:r>
+            <w:r>
+              <w:rPr>
+                <w:noProof/>
+                <w:webHidden/>
+              </w:rPr>
+              <w:tab/>
+            </w:r>
+            <w:r>
+              <w:rPr>
+                <w:noProof/>
+                <w:webHidden/>
+              </w:rPr>
+              <w:fldChar w:fldCharType="begin"/>
+            </w:r>
+            <w:r>
+              <w:rPr>
+                <w:noProof/>
+                <w:webHidden/>
+              </w:rPr>
+              <w:instrText xml:space="preserve"> PAGEREF _Toc464231132 \h </w:instrText>
+            </w:r>
+            <w:r>
+              <w:rPr>
+                <w:noProof/>
+                <w:webHidden/>
+              </w:rPr>
+            </w:r>
+            <w:r>
+              <w:rPr>
+                <w:noProof/>
+                <w:webHidden/>
+              </w:rPr>
+              <w:fldChar w:fldCharType="separate"/>
+            </w:r>
+            <w:r>
+              <w:rPr>
+                <w:noProof/>
+                <w:webHidden/>
+              </w:rPr>
+              <w:t>9</w:t>
             </w:r>
             <w:r>
               <w:rPr>
@@ -767,13 +994,13 @@
               <w:noProof/>
             </w:rPr>
           </w:pPr>
-          <w:hyperlink w:anchor="_Toc464137104" w:history="1">
+          <w:hyperlink w:anchor="_Toc464231133" w:history="1">
             <w:r>
               <w:rPr>
                 <w:rStyle w:val="Hyperlink"/>
                 <w:noProof/>
               </w:rPr>
-              <w:t>Heading</w:t>
+              <w:t>Building a web app on top of your model</w:t>
             </w:r>
             <w:r>
               <w:rPr>
@@ -794,7 +1021,7 @@
                 <w:noProof/>
                 <w:webHidden/>
               </w:rPr>
-              <w:instrText xml:space="preserve"> PAGEREF _Toc464137104 \h </w:instrText>
+              <w:instrText xml:space="preserve"> PAGEREF _Toc464231133 \h </w:instrText>
             </w:r>
             <w:r>
               <w:rPr>
@@ -814,7 +1041,7 @@
                 <w:noProof/>
                 <w:webHidden/>
               </w:rPr>
-              <w:t>8</w:t>
+              <w:t>11</w:t>
             </w:r>
             <w:r>
               <w:rPr>
@@ -836,13 +1063,13 @@
               <w:noProof/>
             </w:rPr>
           </w:pPr>
-          <w:hyperlink w:anchor="_Toc464137105" w:history="1">
+          <w:hyperlink w:anchor="_Toc464231134" w:history="1">
             <w:r>
               <w:rPr>
                 <w:rStyle w:val="Hyperlink"/>
                 <w:noProof/>
               </w:rPr>
-              <w:t>Heading</w:t>
+              <w:t>Testing your model directly using the REST API</w:t>
             </w:r>
             <w:r>
               <w:rPr>
@@ -863,7 +1090,7 @@
                 <w:noProof/>
                 <w:webHidden/>
               </w:rPr>
-              <w:instrText xml:space="preserve"> PAGEREF _Toc464137105 \h </w:instrText>
+              <w:instrText xml:space="preserve"> PAGEREF _Toc464231134 \h </w:instrText>
             </w:r>
             <w:r>
               <w:rPr>
@@ -883,7 +1110,7 @@
                 <w:noProof/>
                 <w:webHidden/>
               </w:rPr>
-              <w:t>8</w:t>
+              <w:t>11</w:t>
             </w:r>
             <w:r>
               <w:rPr>
@@ -905,7 +1132,7 @@
               <w:noProof/>
             </w:rPr>
           </w:pPr>
-          <w:hyperlink w:anchor="_Toc464137106" w:history="1">
+          <w:hyperlink w:anchor="_Toc464231135" w:history="1">
             <w:r>
               <w:rPr>
                 <w:rStyle w:val="Hyperlink"/>
@@ -932,7 +1159,7 @@
                 <w:noProof/>
                 <w:webHidden/>
               </w:rPr>
-              <w:instrText xml:space="preserve"> PAGEREF _Toc464137106 \h </w:instrText>
+              <w:instrText xml:space="preserve"> PAGEREF _Toc464231135 \h </w:instrText>
             </w:r>
             <w:r>
               <w:rPr>
@@ -952,7 +1179,7 @@
                 <w:noProof/>
                 <w:webHidden/>
               </w:rPr>
-              <w:t>9</w:t>
+              <w:t>12</w:t>
             </w:r>
             <w:r>
               <w:rPr>
@@ -974,7 +1201,7 @@
               <w:noProof/>
             </w:rPr>
           </w:pPr>
-          <w:hyperlink w:anchor="_Toc464137107" w:history="1">
+          <w:hyperlink w:anchor="_Toc464231136" w:history="1">
             <w:r>
               <w:rPr>
                 <w:rStyle w:val="Hyperlink"/>
@@ -1001,7 +1228,7 @@
                 <w:noProof/>
                 <w:webHidden/>
               </w:rPr>
-              <w:instrText xml:space="preserve"> PAGEREF _Toc464137107 \h </w:instrText>
+              <w:instrText xml:space="preserve"> PAGEREF _Toc464231136 \h </w:instrText>
             </w:r>
             <w:r>
               <w:rPr>
@@ -1021,7 +1248,7 @@
                 <w:noProof/>
                 <w:webHidden/>
               </w:rPr>
-              <w:t>10</w:t>
+              <w:t>13</w:t>
             </w:r>
             <w:r>
               <w:rPr>
@@ -1062,7 +1289,7 @@
       <w:pPr>
         <w:pStyle w:val="Heading1"/>
       </w:pPr>
-      <w:bookmarkStart w:id="0" w:name="_Toc464137098"/>
+      <w:bookmarkStart w:id="0" w:name="_Toc464231124"/>
       <w:r>
         <w:lastRenderedPageBreak/>
         <w:t xml:space="preserve">Getting </w:t>
@@ -1097,20 +1324,58 @@
     </w:p>
     <w:p>
       <w:r>
-        <w:t>Not only that, you’ll be working with Go, a.k.a. Golang, during this lab and Go has super doper support for project, dependency and build management build in. So we’ll grab the latest by executing the following command in a command box:</w:t>
-      </w:r>
-    </w:p>
-    <w:p>
-      <w:pPr>
-        <w:rPr>
-          <w:rFonts w:ascii="Consolas" w:hAnsi="Consolas"/>
-        </w:rPr>
-      </w:pPr>
-      <w:r>
-        <w:rPr>
-          <w:rFonts w:ascii="Consolas" w:hAnsi="Consolas"/>
-        </w:rPr>
-        <w:t>go get github.com/hubert-heijkers/wow2016</w:t>
+        <w:t xml:space="preserve">Not only that, you’ll be working with Go, a.k.a. </w:t>
+      </w:r>
+      <w:proofErr w:type="spellStart"/>
+      <w:r>
+        <w:t>Golang</w:t>
+      </w:r>
+      <w:proofErr w:type="spellEnd"/>
+      <w:r>
+        <w:t>, during this lab and Go has support for project, dependency and build management build in. So we’ll grab the latest by executing the following command in a command box:</w:t>
+      </w:r>
+    </w:p>
+    <w:p>
+      <w:pPr>
+        <w:rPr>
+          <w:rFonts w:ascii="Consolas" w:hAnsi="Consolas"/>
+          <w:sz w:val="20"/>
+          <w:szCs w:val="20"/>
+        </w:rPr>
+      </w:pPr>
+      <w:r>
+        <w:rPr>
+          <w:rFonts w:ascii="Consolas" w:hAnsi="Consolas"/>
+          <w:sz w:val="20"/>
+          <w:szCs w:val="20"/>
+        </w:rPr>
+        <w:t>go get github.com/</w:t>
+      </w:r>
+      <w:proofErr w:type="spellStart"/>
+      <w:r>
+        <w:rPr>
+          <w:rFonts w:ascii="Consolas" w:hAnsi="Consolas"/>
+          <w:sz w:val="20"/>
+          <w:szCs w:val="20"/>
+        </w:rPr>
+        <w:t>hubert-heijkers</w:t>
+      </w:r>
+      <w:proofErr w:type="spellEnd"/>
+      <w:r>
+        <w:rPr>
+          <w:rFonts w:ascii="Consolas" w:hAnsi="Consolas"/>
+          <w:sz w:val="20"/>
+          <w:szCs w:val="20"/>
+        </w:rPr>
+        <w:t>/wow2016</w:t>
+      </w:r>
+      <w:r>
+        <w:rPr>
+          <w:rFonts w:ascii="Consolas" w:hAnsi="Consolas"/>
+          <w:sz w:val="20"/>
+          <w:szCs w:val="20"/>
+        </w:rPr>
+        <w:t>/hol3548</w:t>
       </w:r>
     </w:p>
     <w:p>
@@ -1132,11 +1397,15 @@
       <w:pPr>
         <w:rPr>
           <w:rFonts w:ascii="Consolas" w:hAnsi="Consolas"/>
-        </w:rPr>
-      </w:pPr>
-      <w:r>
-        <w:rPr>
-          <w:rFonts w:ascii="Consolas" w:hAnsi="Consolas"/>
+          <w:sz w:val="20"/>
+          <w:szCs w:val="20"/>
+        </w:rPr>
+      </w:pPr>
+      <w:r>
+        <w:rPr>
+          <w:rFonts w:ascii="Consolas" w:hAnsi="Consolas"/>
+          <w:sz w:val="20"/>
+          <w:szCs w:val="20"/>
         </w:rPr>
         <w:t>%GOPATH%\src\github.com\hubert-heijkers\wow2016\hol3548\vmupdate\vmupdate.bat</w:t>
       </w:r>
@@ -1167,7 +1436,7 @@
       <w:pPr>
         <w:pStyle w:val="Heading1"/>
       </w:pPr>
-      <w:bookmarkStart w:id="1" w:name="_Toc464137099"/>
+      <w:bookmarkStart w:id="1" w:name="_Toc464231125"/>
       <w:r>
         <w:lastRenderedPageBreak/>
         <w:t>Introducing the OData compliant RESTful API</w:t>
@@ -1281,7 +1550,7 @@
       <w:pPr>
         <w:pStyle w:val="Heading2"/>
       </w:pPr>
-      <w:bookmarkStart w:id="2" w:name="_Toc464137100"/>
+      <w:bookmarkStart w:id="2" w:name="_Toc464231126"/>
       <w:r>
         <w:t>A first peek at TM1’s RESTful API</w:t>
       </w:r>
@@ -1319,6 +1588,9 @@
         <w:r>
           <w:rPr>
             <w:rStyle w:val="Hyperlink"/>
+            <w:rFonts w:ascii="Consolas" w:hAnsi="Consolas"/>
+            <w:sz w:val="20"/>
+            <w:szCs w:val="20"/>
           </w:rPr>
           <w:t>http://tm1server:8000/api/v1/$metadata</w:t>
         </w:r>
@@ -1339,183 +1611,373 @@
       <w:pPr>
         <w:rPr>
           <w:rFonts w:ascii="Consolas" w:hAnsi="Consolas" w:cs="Consolas"/>
-          <w:sz w:val="19"/>
-          <w:szCs w:val="19"/>
+          <w:sz w:val="20"/>
+          <w:szCs w:val="20"/>
         </w:rPr>
       </w:pPr>
       <w:r>
         <w:rPr>
           <w:rFonts w:ascii="Consolas" w:hAnsi="Consolas" w:cs="Consolas"/>
-          <w:sz w:val="19"/>
-          <w:szCs w:val="19"/>
-        </w:rPr>
-        <w:t>&lt;EntityType Name="Dimension"&gt;</w:t>
-      </w:r>
+          <w:sz w:val="20"/>
+          <w:szCs w:val="20"/>
+        </w:rPr>
+        <w:t>&lt;</w:t>
+      </w:r>
+      <w:proofErr w:type="spellStart"/>
       <w:r>
         <w:rPr>
           <w:rFonts w:ascii="Consolas" w:hAnsi="Consolas" w:cs="Consolas"/>
-          <w:sz w:val="19"/>
-          <w:szCs w:val="19"/>
+          <w:sz w:val="20"/>
+          <w:szCs w:val="20"/>
+        </w:rPr>
+        <w:t>EntityType</w:t>
+      </w:r>
+      <w:proofErr w:type="spellEnd"/>
+      <w:r>
+        <w:rPr>
+          <w:rFonts w:ascii="Consolas" w:hAnsi="Consolas" w:cs="Consolas"/>
+          <w:sz w:val="20"/>
+          <w:szCs w:val="20"/>
+        </w:rPr>
+        <w:t xml:space="preserve"> Name="Dimension"&gt;</w:t>
+      </w:r>
+      <w:r>
+        <w:rPr>
+          <w:rFonts w:ascii="Consolas" w:hAnsi="Consolas" w:cs="Consolas"/>
+          <w:sz w:val="20"/>
+          <w:szCs w:val="20"/>
         </w:rPr>
         <w:br/>
+        <w:t xml:space="preserve">  &lt;Key&gt;</w:t>
       </w:r>
       <w:r>
         <w:rPr>
           <w:rFonts w:ascii="Consolas" w:hAnsi="Consolas" w:cs="Consolas"/>
-          <w:sz w:val="19"/>
-          <w:szCs w:val="19"/>
-        </w:rPr>
-        <w:t xml:space="preserve">  &lt;Key&gt;</w:t>
-      </w:r>
+          <w:sz w:val="20"/>
+          <w:szCs w:val="20"/>
+        </w:rPr>
+        <w:br/>
+        <w:t xml:space="preserve">    &lt;</w:t>
+      </w:r>
+      <w:proofErr w:type="spellStart"/>
       <w:r>
         <w:rPr>
           <w:rFonts w:ascii="Consolas" w:hAnsi="Consolas" w:cs="Consolas"/>
-          <w:sz w:val="19"/>
-          <w:szCs w:val="19"/>
+          <w:sz w:val="20"/>
+          <w:szCs w:val="20"/>
+        </w:rPr>
+        <w:t>PropertyRef</w:t>
+      </w:r>
+      <w:proofErr w:type="spellEnd"/>
+      <w:r>
+        <w:rPr>
+          <w:rFonts w:ascii="Consolas" w:hAnsi="Consolas" w:cs="Consolas"/>
+          <w:sz w:val="20"/>
+          <w:szCs w:val="20"/>
+        </w:rPr>
+        <w:t xml:space="preserve"> Name="Name"/&gt;</w:t>
+      </w:r>
+      <w:r>
+        <w:rPr>
+          <w:rFonts w:ascii="Consolas" w:hAnsi="Consolas" w:cs="Consolas"/>
+          <w:sz w:val="20"/>
+          <w:szCs w:val="20"/>
         </w:rPr>
         <w:br/>
+        <w:t xml:space="preserve">  &lt;/Key&gt;</w:t>
       </w:r>
       <w:r>
         <w:rPr>
           <w:rFonts w:ascii="Consolas" w:hAnsi="Consolas" w:cs="Consolas"/>
-          <w:sz w:val="19"/>
-          <w:szCs w:val="19"/>
-        </w:rPr>
-        <w:t xml:space="preserve">    &lt;PropertyRef Name="Name"/&gt;</w:t>
-      </w:r>
+          <w:sz w:val="20"/>
+          <w:szCs w:val="20"/>
+        </w:rPr>
+        <w:br/>
+        <w:t xml:space="preserve">  &lt;Property Name="Name" Type="</w:t>
+      </w:r>
+      <w:proofErr w:type="spellStart"/>
       <w:r>
         <w:rPr>
           <w:rFonts w:ascii="Consolas" w:hAnsi="Consolas" w:cs="Consolas"/>
-          <w:sz w:val="19"/>
-          <w:szCs w:val="19"/>
+          <w:sz w:val="20"/>
+          <w:szCs w:val="20"/>
+        </w:rPr>
+        <w:t>Edm.String</w:t>
+      </w:r>
+      <w:proofErr w:type="spellEnd"/>
+      <w:r>
+        <w:rPr>
+          <w:rFonts w:ascii="Consolas" w:hAnsi="Consolas" w:cs="Consolas"/>
+          <w:sz w:val="20"/>
+          <w:szCs w:val="20"/>
+        </w:rPr>
+        <w:t xml:space="preserve">" </w:t>
+      </w:r>
+      <w:proofErr w:type="spellStart"/>
+      <w:r>
+        <w:rPr>
+          <w:rFonts w:ascii="Consolas" w:hAnsi="Consolas" w:cs="Consolas"/>
+          <w:sz w:val="20"/>
+          <w:szCs w:val="20"/>
+        </w:rPr>
+        <w:t>Nullable</w:t>
+      </w:r>
+      <w:proofErr w:type="spellEnd"/>
+      <w:r>
+        <w:rPr>
+          <w:rFonts w:ascii="Consolas" w:hAnsi="Consolas" w:cs="Consolas"/>
+          <w:sz w:val="20"/>
+          <w:szCs w:val="20"/>
+        </w:rPr>
+        <w:t>="false"/&gt;</w:t>
+      </w:r>
+      <w:r>
+        <w:rPr>
+          <w:rFonts w:ascii="Consolas" w:hAnsi="Consolas" w:cs="Consolas"/>
+          <w:sz w:val="20"/>
+          <w:szCs w:val="20"/>
         </w:rPr>
         <w:br/>
-      </w:r>
+        <w:t xml:space="preserve">  &lt;Property Name="</w:t>
+      </w:r>
+      <w:proofErr w:type="spellStart"/>
       <w:r>
         <w:rPr>
           <w:rFonts w:ascii="Consolas" w:hAnsi="Consolas" w:cs="Consolas"/>
-          <w:sz w:val="19"/>
-          <w:szCs w:val="19"/>
-        </w:rPr>
-        <w:t xml:space="preserve">  &lt;/Key&gt;</w:t>
-      </w:r>
+          <w:sz w:val="20"/>
+          <w:szCs w:val="20"/>
+        </w:rPr>
+        <w:t>UniqueName</w:t>
+      </w:r>
+      <w:proofErr w:type="spellEnd"/>
       <w:r>
         <w:rPr>
           <w:rFonts w:ascii="Consolas" w:hAnsi="Consolas" w:cs="Consolas"/>
-          <w:sz w:val="19"/>
-          <w:szCs w:val="19"/>
+          <w:sz w:val="20"/>
+          <w:szCs w:val="20"/>
+        </w:rPr>
+        <w:t>" Type="</w:t>
+      </w:r>
+      <w:proofErr w:type="spellStart"/>
+      <w:r>
+        <w:rPr>
+          <w:rFonts w:ascii="Consolas" w:hAnsi="Consolas" w:cs="Consolas"/>
+          <w:sz w:val="20"/>
+          <w:szCs w:val="20"/>
+        </w:rPr>
+        <w:t>Edm.String</w:t>
+      </w:r>
+      <w:proofErr w:type="spellEnd"/>
+      <w:r>
+        <w:rPr>
+          <w:rFonts w:ascii="Consolas" w:hAnsi="Consolas" w:cs="Consolas"/>
+          <w:sz w:val="20"/>
+          <w:szCs w:val="20"/>
+        </w:rPr>
+        <w:t>"/&gt;</w:t>
+      </w:r>
+      <w:r>
+        <w:rPr>
+          <w:rFonts w:ascii="Consolas" w:hAnsi="Consolas" w:cs="Consolas"/>
+          <w:sz w:val="20"/>
+          <w:szCs w:val="20"/>
         </w:rPr>
         <w:br/>
+        <w:t xml:space="preserve">  &lt;Property Name="Attributes" Type="ibm.tm1.api.v1.Attributes"/&gt;</w:t>
       </w:r>
       <w:r>
         <w:rPr>
           <w:rFonts w:ascii="Consolas" w:hAnsi="Consolas" w:cs="Consolas"/>
-          <w:sz w:val="19"/>
-          <w:szCs w:val="19"/>
-        </w:rPr>
-        <w:t xml:space="preserve">  &lt;Property Name="Name" Type="Edm.String" Nullable="false"/&gt;</w:t>
-      </w:r>
+          <w:sz w:val="20"/>
+          <w:szCs w:val="20"/>
+        </w:rPr>
+        <w:br/>
+        <w:t xml:space="preserve">  &lt;</w:t>
+      </w:r>
+      <w:proofErr w:type="spellStart"/>
       <w:r>
         <w:rPr>
           <w:rFonts w:ascii="Consolas" w:hAnsi="Consolas" w:cs="Consolas"/>
-          <w:sz w:val="19"/>
-          <w:szCs w:val="19"/>
+          <w:sz w:val="20"/>
+          <w:szCs w:val="20"/>
+        </w:rPr>
+        <w:t>NavigationProperty</w:t>
+      </w:r>
+      <w:proofErr w:type="spellEnd"/>
+      <w:r>
+        <w:rPr>
+          <w:rFonts w:ascii="Consolas" w:hAnsi="Consolas" w:cs="Consolas"/>
+          <w:sz w:val="20"/>
+          <w:szCs w:val="20"/>
+        </w:rPr>
+        <w:t xml:space="preserve"> Name="Hierarchies" Type="Collection(ibm.tm1.api.v1.Hierarchy)" Partner="Dimension" </w:t>
+      </w:r>
+      <w:proofErr w:type="spellStart"/>
+      <w:r>
+        <w:rPr>
+          <w:rFonts w:ascii="Consolas" w:hAnsi="Consolas" w:cs="Consolas"/>
+          <w:sz w:val="20"/>
+          <w:szCs w:val="20"/>
+        </w:rPr>
+        <w:t>ContainsTarget</w:t>
+      </w:r>
+      <w:proofErr w:type="spellEnd"/>
+      <w:r>
+        <w:rPr>
+          <w:rFonts w:ascii="Consolas" w:hAnsi="Consolas" w:cs="Consolas"/>
+          <w:sz w:val="20"/>
+          <w:szCs w:val="20"/>
+        </w:rPr>
+        <w:t>="true"/&gt;</w:t>
+      </w:r>
+      <w:r>
+        <w:rPr>
+          <w:rFonts w:ascii="Consolas" w:hAnsi="Consolas" w:cs="Consolas"/>
+          <w:sz w:val="20"/>
+          <w:szCs w:val="20"/>
         </w:rPr>
         <w:br/>
-      </w:r>
+        <w:t xml:space="preserve">  &lt;</w:t>
+      </w:r>
+      <w:proofErr w:type="spellStart"/>
       <w:r>
         <w:rPr>
           <w:rFonts w:ascii="Consolas" w:hAnsi="Consolas" w:cs="Consolas"/>
-          <w:sz w:val="19"/>
-          <w:szCs w:val="19"/>
-        </w:rPr>
-        <w:t xml:space="preserve">  &lt;Property Name="UniqueName" Type="Edm.String"/&gt;</w:t>
-      </w:r>
+          <w:sz w:val="20"/>
+          <w:szCs w:val="20"/>
+        </w:rPr>
+        <w:t>NavigationProperty</w:t>
+      </w:r>
+      <w:proofErr w:type="spellEnd"/>
       <w:r>
         <w:rPr>
           <w:rFonts w:ascii="Consolas" w:hAnsi="Consolas" w:cs="Consolas"/>
-          <w:sz w:val="19"/>
-          <w:szCs w:val="19"/>
+          <w:sz w:val="20"/>
+          <w:szCs w:val="20"/>
+        </w:rPr>
+        <w:t xml:space="preserve"> Name="</w:t>
+      </w:r>
+      <w:proofErr w:type="spellStart"/>
+      <w:r>
+        <w:rPr>
+          <w:rFonts w:ascii="Consolas" w:hAnsi="Consolas" w:cs="Consolas"/>
+          <w:sz w:val="20"/>
+          <w:szCs w:val="20"/>
+        </w:rPr>
+        <w:t>DefaultHierarchy</w:t>
+      </w:r>
+      <w:proofErr w:type="spellEnd"/>
+      <w:r>
+        <w:rPr>
+          <w:rFonts w:ascii="Consolas" w:hAnsi="Consolas" w:cs="Consolas"/>
+          <w:sz w:val="20"/>
+          <w:szCs w:val="20"/>
+        </w:rPr>
+        <w:t>" Type="ibm.tm1.api.v1.Hierarchy"/&gt;</w:t>
+      </w:r>
+      <w:r>
+        <w:rPr>
+          <w:rFonts w:ascii="Consolas" w:hAnsi="Consolas" w:cs="Consolas"/>
+          <w:sz w:val="20"/>
+          <w:szCs w:val="20"/>
         </w:rPr>
         <w:br/>
-      </w:r>
+        <w:t xml:space="preserve">  &lt;</w:t>
+      </w:r>
+      <w:proofErr w:type="spellStart"/>
       <w:r>
         <w:rPr>
           <w:rFonts w:ascii="Consolas" w:hAnsi="Consolas" w:cs="Consolas"/>
-          <w:sz w:val="19"/>
-          <w:szCs w:val="19"/>
-        </w:rPr>
-        <w:t xml:space="preserve">  &lt;Property Name="Attributes" Type="ibm.tm1.api.v1.Attributes"/&gt;</w:t>
-      </w:r>
+          <w:sz w:val="20"/>
+          <w:szCs w:val="20"/>
+        </w:rPr>
+        <w:t>NavigationProperty</w:t>
+      </w:r>
+      <w:proofErr w:type="spellEnd"/>
       <w:r>
         <w:rPr>
           <w:rFonts w:ascii="Consolas" w:hAnsi="Consolas" w:cs="Consolas"/>
-          <w:sz w:val="19"/>
-          <w:szCs w:val="19"/>
+          <w:sz w:val="20"/>
+          <w:szCs w:val="20"/>
+        </w:rPr>
+        <w:t xml:space="preserve"> Name="</w:t>
+      </w:r>
+      <w:proofErr w:type="spellStart"/>
+      <w:r>
+        <w:rPr>
+          <w:rFonts w:ascii="Consolas" w:hAnsi="Consolas" w:cs="Consolas"/>
+          <w:sz w:val="20"/>
+          <w:szCs w:val="20"/>
+        </w:rPr>
+        <w:t>LocalizedAttributes</w:t>
+      </w:r>
+      <w:proofErr w:type="spellEnd"/>
+      <w:r>
+        <w:rPr>
+          <w:rFonts w:ascii="Consolas" w:hAnsi="Consolas" w:cs="Consolas"/>
+          <w:sz w:val="20"/>
+          <w:szCs w:val="20"/>
+        </w:rPr>
+        <w:t xml:space="preserve">" Type="Collection(ibm.tm1.api.v1.LocalizedAttributes)" </w:t>
+      </w:r>
+      <w:proofErr w:type="spellStart"/>
+      <w:r>
+        <w:rPr>
+          <w:rFonts w:ascii="Consolas" w:hAnsi="Consolas" w:cs="Consolas"/>
+          <w:sz w:val="20"/>
+          <w:szCs w:val="20"/>
+        </w:rPr>
+        <w:t>ContainsTarget</w:t>
+      </w:r>
+      <w:proofErr w:type="spellEnd"/>
+      <w:r>
+        <w:rPr>
+          <w:rFonts w:ascii="Consolas" w:hAnsi="Consolas" w:cs="Consolas"/>
+          <w:sz w:val="20"/>
+          <w:szCs w:val="20"/>
+        </w:rPr>
+        <w:t>="true"/&gt;</w:t>
+      </w:r>
+      <w:r>
+        <w:rPr>
+          <w:rFonts w:ascii="Consolas" w:hAnsi="Consolas" w:cs="Consolas"/>
+          <w:sz w:val="20"/>
+          <w:szCs w:val="20"/>
         </w:rPr>
         <w:br/>
-      </w:r>
+        <w:t>&lt;/</w:t>
+      </w:r>
+      <w:proofErr w:type="spellStart"/>
       <w:r>
         <w:rPr>
           <w:rFonts w:ascii="Consolas" w:hAnsi="Consolas" w:cs="Consolas"/>
-          <w:sz w:val="19"/>
-          <w:szCs w:val="19"/>
-        </w:rPr>
-        <w:t xml:space="preserve">  &lt;NavigationProperty Name="Hierarchies" Type="Collection(ibm.tm1.api.v1.Hierarchy)" Partner="Dimension" ContainsTarget="true"/&gt;</w:t>
-      </w:r>
+          <w:sz w:val="20"/>
+          <w:szCs w:val="20"/>
+        </w:rPr>
+        <w:t>EntityType</w:t>
+      </w:r>
+      <w:proofErr w:type="spellEnd"/>
       <w:r>
         <w:rPr>
           <w:rFonts w:ascii="Consolas" w:hAnsi="Consolas" w:cs="Consolas"/>
-          <w:sz w:val="19"/>
-          <w:szCs w:val="19"/>
-        </w:rPr>
-        <w:br/>
-      </w:r>
-      <w:r>
-        <w:rPr>
-          <w:rFonts w:ascii="Consolas" w:hAnsi="Consolas" w:cs="Consolas"/>
-          <w:sz w:val="19"/>
-          <w:szCs w:val="19"/>
-        </w:rPr>
-        <w:t xml:space="preserve">  &lt;NavigationProperty Name="DefaultHierarchy" Type="ibm.tm1.api.v1.Hierarchy"/&gt;</w:t>
-      </w:r>
-      <w:r>
-        <w:rPr>
-          <w:rFonts w:ascii="Consolas" w:hAnsi="Consolas" w:cs="Consolas"/>
-          <w:sz w:val="19"/>
-          <w:szCs w:val="19"/>
-        </w:rPr>
-        <w:br/>
-      </w:r>
-      <w:r>
-        <w:rPr>
-          <w:rFonts w:ascii="Consolas" w:hAnsi="Consolas" w:cs="Consolas"/>
-          <w:sz w:val="19"/>
-          <w:szCs w:val="19"/>
-        </w:rPr>
-        <w:t xml:space="preserve">  &lt;NavigationProperty Name="LocalizedAttributes" Type="Collection(ibm.tm1.api.v1.LocalizedAttributes)" ContainsTarget="true"/&gt;</w:t>
-      </w:r>
-      <w:r>
-        <w:rPr>
-          <w:rFonts w:ascii="Consolas" w:hAnsi="Consolas" w:cs="Consolas"/>
-          <w:sz w:val="19"/>
-          <w:szCs w:val="19"/>
-        </w:rPr>
-        <w:br/>
-      </w:r>
-      <w:r>
-        <w:rPr>
-          <w:rFonts w:ascii="Consolas" w:hAnsi="Consolas" w:cs="Consolas"/>
-          <w:sz w:val="19"/>
-          <w:szCs w:val="19"/>
-        </w:rPr>
-        <w:t>&lt;/EntityType&gt;</w:t>
+          <w:sz w:val="20"/>
+          <w:szCs w:val="20"/>
+        </w:rPr>
+        <w:t>&gt;</w:t>
       </w:r>
     </w:p>
     <w:p>
       <w:r>
         <w:lastRenderedPageBreak/>
-        <w:t xml:space="preserve">This is telling us that one of the types that the service exposes is a ‘Dimension’ and that it has a couple of properties among which is its Name, UniqueName and a set of Hierarchies (note: </w:t>
+        <w:t xml:space="preserve">This is telling us that one of the types that the service exposes is a ‘Dimension’ and that it has a couple of properties among which is its Name, </w:t>
+      </w:r>
+      <w:proofErr w:type="spellStart"/>
+      <w:r>
+        <w:t>UniqueName</w:t>
+      </w:r>
+      <w:proofErr w:type="spellEnd"/>
+      <w:r>
+        <w:t xml:space="preserve"> and a set of Hierarchies (note: </w:t>
       </w:r>
       <w:r>
         <w:t xml:space="preserve">the version of </w:t>
@@ -1576,8 +2038,31 @@
         <w:r>
           <w:rPr>
             <w:rStyle w:val="Hyperlink"/>
+            <w:rFonts w:ascii="Consolas" w:hAnsi="Consolas"/>
+            <w:sz w:val="20"/>
+            <w:szCs w:val="20"/>
           </w:rPr>
-          <w:t>http://tm1server:8000/api/v1/Dimensions?$filter=not startswith(Name,'}')</w:t>
+          <w:t xml:space="preserve">http://tm1server:8000/api/v1/Dimensions?$filter=not </w:t>
+        </w:r>
+        <w:proofErr w:type="spellStart"/>
+        <w:r>
+          <w:rPr>
+            <w:rStyle w:val="Hyperlink"/>
+            <w:rFonts w:ascii="Consolas" w:hAnsi="Consolas"/>
+            <w:sz w:val="20"/>
+            <w:szCs w:val="20"/>
+          </w:rPr>
+          <w:t>startswith</w:t>
+        </w:r>
+        <w:proofErr w:type="spellEnd"/>
+        <w:r>
+          <w:rPr>
+            <w:rStyle w:val="Hyperlink"/>
+            <w:rFonts w:ascii="Consolas" w:hAnsi="Consolas"/>
+            <w:sz w:val="20"/>
+            <w:szCs w:val="20"/>
+          </w:rPr>
+          <w:t>(Name,'}')</w:t>
         </w:r>
       </w:hyperlink>
     </w:p>
@@ -1601,7 +2086,15 @@
     </w:p>
     <w:p>
       <w:r>
-        <w:t>You’ll get the list of dimensions available shown in your browser nicely formatted because we installed the JSONView plug-in for Chrome.</w:t>
+        <w:t xml:space="preserve">You’ll get the list of dimensions available shown in your browser nicely formatted because we installed the </w:t>
+      </w:r>
+      <w:proofErr w:type="spellStart"/>
+      <w:r>
+        <w:t>JSONView</w:t>
+      </w:r>
+      <w:proofErr w:type="spellEnd"/>
+      <w:r>
+        <w:t xml:space="preserve"> plug-in for Chrome.</w:t>
       </w:r>
     </w:p>
     <w:p>
@@ -1691,19 +2184,16 @@
         </w:drawing>
       </w:r>
       <w:r>
-        <w:t xml:space="preserve"> icon in the taskbar. Once Fiddler is up it’ll start recording HTTP traffic and you can look at the requests going to and </w:t>
-      </w:r>
+        <w:t xml:space="preserve"> icon in the taskbar. Once Fiddler is up it’ll start recording HTTP traffic and you can look at the requests going to and the responses returned by the server. This way you’ll see for example that the JSON going over the wire is pretty compact and that we, provided the client supports it, apply compression to the response.</w:t>
+      </w:r>
+    </w:p>
+    <w:p>
+      <w:pPr>
+        <w:pStyle w:val="Heading2"/>
+      </w:pPr>
+      <w:bookmarkStart w:id="3" w:name="_Toc464231127"/>
       <w:r>
         <w:lastRenderedPageBreak/>
-        <w:t>the responses returned by the server. This way you’ll see for example that the JSON going over the wire is pretty compact and that we, provided the client supports it, apply compression to the response.</w:t>
-      </w:r>
-    </w:p>
-    <w:p>
-      <w:pPr>
-        <w:pStyle w:val="Heading2"/>
-      </w:pPr>
-      <w:bookmarkStart w:id="3" w:name="_Toc464137101"/>
-      <w:r>
         <w:t>Explore the REST API</w:t>
       </w:r>
       <w:bookmarkEnd w:id="3"/>
@@ -1808,37 +2298,32 @@
     </w:p>
     <w:p>
       <w:r>
-        <w:t>Note: If you don’t see the ‘TM1 REST API’ collection</w:t>
-      </w:r>
-      <w:r>
-        <w:t xml:space="preserve">, not to worry, </w:t>
-      </w:r>
-      <w:r>
-        <w:t>hit the ‘Import’ button on the top</w:t>
-      </w:r>
-      <w:r>
-        <w:t xml:space="preserve">, open a file explorer, locate the </w:t>
-      </w:r>
-      <w:r>
-        <w:t>‘</w:t>
-      </w:r>
-      <w:r>
-        <w:t>C:\HOL-TM1SDK\postman_collections</w:t>
-      </w:r>
+        <w:t>Note: If you don’t see the ‘TM1 REST API’ collection, not to worry, hit the ‘Import’ button on the top, open a file explorer, locate the ‘</w:t>
+      </w:r>
+      <w:r>
+        <w:t>C:\HOL-TM1SDK\</w:t>
+      </w:r>
+      <w:proofErr w:type="spellStart"/>
+      <w:r>
+        <w:t>postman_collections</w:t>
+      </w:r>
+      <w:proofErr w:type="spellEnd"/>
       <w:r>
         <w:t>’ folder and drop the ‘</w:t>
       </w:r>
       <w:r>
-        <w:t>TM1%20REST%20API.json.postman_collection</w:t>
-      </w:r>
-      <w:r>
-        <w:t>’ file in the screen that open</w:t>
-      </w:r>
-      <w:r>
-        <w:t>ed</w:t>
-      </w:r>
-      <w:r>
-        <w:t xml:space="preserve"> up.</w:t>
+        <w:t>TM1%20REST%</w:t>
+      </w:r>
+      <w:proofErr w:type="gramStart"/>
+      <w:r>
+        <w:t>20API.json.postman</w:t>
+      </w:r>
+      <w:proofErr w:type="gramEnd"/>
+      <w:r>
+        <w:t>_collection</w:t>
+      </w:r>
+      <w:r>
+        <w:t>’ file in the screen that opened up.</w:t>
       </w:r>
     </w:p>
     <w:p>
@@ -1867,9 +2352,8 @@
       <w:bookmarkStart w:id="4" w:name="_Toc402303559"/>
       <w:bookmarkStart w:id="5" w:name="_Toc402459582"/>
       <w:bookmarkStart w:id="6" w:name="_Toc431470746"/>
-      <w:bookmarkStart w:id="7" w:name="_Toc464137102"/>
-      <w:r>
-        <w:lastRenderedPageBreak/>
+      <w:bookmarkStart w:id="7" w:name="_Toc464231128"/>
+      <w:r>
         <w:t>A real life HTML/JavaScript based TM1 client app: TM1Top Lite</w:t>
       </w:r>
       <w:bookmarkEnd w:id="4"/>
@@ -1879,7 +2363,11 @@
     </w:p>
     <w:p>
       <w:r>
-        <w:t>To illustrate how quick and easy it is to build client applications using the new TM1 REST API, have a look at our TM1Top “Lite” sample application. It’s a simple, standalone, web client that periodically retrieves the active threads and inserts them into a table. It’s obviously not pretty but it</w:t>
+        <w:t xml:space="preserve">To illustrate how quick and easy it is to build client applications using the new TM1 REST API, have a look at our TM1Top “Lite” sample application. It’s a simple, standalone, web client that periodically retrieves </w:t>
+      </w:r>
+      <w:r>
+        <w:lastRenderedPageBreak/>
+        <w:t>the active threads and inserts them into a table. It’s obviously not pretty but it</w:t>
       </w:r>
       <w:r>
         <w:t xml:space="preserve"> is functional. And, since we are using a recent enough version, it is capable of showing the threads by session too.</w:t>
@@ -1893,6 +2381,9 @@
         <w:r>
           <w:rPr>
             <w:rStyle w:val="Hyperlink"/>
+            <w:rFonts w:ascii="Consolas" w:hAnsi="Consolas"/>
+            <w:sz w:val="20"/>
+            <w:szCs w:val="20"/>
           </w:rPr>
           <w:t>file:///C:/HOL-TM1SDK/html/TM1Top.html</w:t>
         </w:r>
@@ -1917,11 +2408,19 @@
         <w:t xml:space="preserve">’ article on </w:t>
       </w:r>
       <w:hyperlink r:id="rId19" w:history="1">
+        <w:proofErr w:type="spellStart"/>
         <w:r>
           <w:rPr>
             <w:rStyle w:val="Hyperlink"/>
           </w:rPr>
-          <w:t>developerWorks TM1 SDK community</w:t>
+          <w:t>developerWorks</w:t>
+        </w:r>
+        <w:proofErr w:type="spellEnd"/>
+        <w:r>
+          <w:rPr>
+            <w:rStyle w:val="Hyperlink"/>
+          </w:rPr>
+          <w:t xml:space="preserve"> TM1 SDK community</w:t>
         </w:r>
       </w:hyperlink>
       <w:r>
@@ -1992,25 +2491,42 @@
       <w:pPr>
         <w:pStyle w:val="Heading1"/>
       </w:pPr>
+      <w:bookmarkStart w:id="8" w:name="_Toc464231129"/>
       <w:r>
         <w:lastRenderedPageBreak/>
         <w:t>Building your first model using the REST API</w:t>
       </w:r>
+      <w:bookmarkEnd w:id="8"/>
     </w:p>
     <w:p>
       <w:r>
         <w:t xml:space="preserve">Consuming data and metadata thru the REST API is one, and likely what most consumers will end up doing but it doesn’t stop there. </w:t>
       </w:r>
       <w:r>
-        <w:t xml:space="preserve">Obviously one can create, update and delete objects, like dimensions and cubes, as well. So in this section we’ll use the REST API to build a complete, one cube, model from scratch. As the source for this model we are going to use the </w:t>
+        <w:t>Obviously one can create, update and delete objects, like</w:t>
+      </w:r>
+      <w:r>
+        <w:t xml:space="preserve"> dimensions and cubes, as well.</w:t>
+      </w:r>
+    </w:p>
+    <w:p>
+      <w:r>
+        <w:t>In this chapter you build an application, using Go, that creates all the artifacts that make up you model and, subsequently loads data, sales data in this case, into the Sales cube that you’ll be creating.</w:t>
+      </w:r>
+    </w:p>
+    <w:p>
+      <w:r>
+        <w:t xml:space="preserve">The data source for this exercise is the </w:t>
       </w:r>
       <w:hyperlink r:id="rId21" w:history="1">
+        <w:proofErr w:type="spellStart"/>
         <w:r>
           <w:rPr>
             <w:rStyle w:val="Hyperlink"/>
           </w:rPr>
           <w:t>NorthWind</w:t>
         </w:r>
+        <w:proofErr w:type="spellEnd"/>
       </w:hyperlink>
       <w:r>
         <w:t xml:space="preserve"> database, hosted on the </w:t>
@@ -2024,8 +2540,86 @@
         </w:r>
       </w:hyperlink>
       <w:r>
-        <w:t>, which itself is also a, relational, OData compliant, database.</w:t>
-      </w:r>
+        <w:t xml:space="preserve">. This database </w:t>
+      </w:r>
+      <w:r>
+        <w:t xml:space="preserve">is exposed as an OData compliant </w:t>
+      </w:r>
+      <w:r>
+        <w:t xml:space="preserve">service </w:t>
+      </w:r>
+      <w:r>
+        <w:t>as well.</w:t>
+      </w:r>
+    </w:p>
+    <w:p>
+      <w:r>
+        <w:t xml:space="preserve">The goal of this exercise is to learn as much about OData as it is about TM1’s REST API itself. By the end of this chapter you’ll hopefully start to see resemblances and patterns in requests being used as a result of either of these services being OData compliant, and have seen how relatively easy it is to integrate TM1 in a larger eco system of services. </w:t>
+      </w:r>
+    </w:p>
+    <w:p>
+      <w:r>
+        <w:t>In this chapter you will:</w:t>
+      </w:r>
+    </w:p>
+    <w:p>
+      <w:pPr>
+        <w:pStyle w:val="ListParagraph"/>
+        <w:numPr>
+          <w:ilvl w:val="0"/>
+          <w:numId w:val="4"/>
+        </w:numPr>
+      </w:pPr>
+      <w:r>
+        <w:t>Set up a new TM1 Server on your machine named “</w:t>
+      </w:r>
+      <w:proofErr w:type="spellStart"/>
+      <w:r>
+        <w:t>NorthWind</w:t>
+      </w:r>
+      <w:proofErr w:type="spellEnd"/>
+      <w:r>
+        <w:t>”</w:t>
+      </w:r>
+    </w:p>
+    <w:p>
+      <w:pPr>
+        <w:pStyle w:val="ListParagraph"/>
+        <w:numPr>
+          <w:ilvl w:val="0"/>
+          <w:numId w:val="4"/>
+        </w:numPr>
+      </w:pPr>
+      <w:r>
+        <w:t>Written a portion of an application, named ‘builder’, that will create the model</w:t>
+      </w:r>
+    </w:p>
+    <w:p>
+      <w:pPr>
+        <w:pStyle w:val="ListParagraph"/>
+        <w:numPr>
+          <w:ilvl w:val="0"/>
+          <w:numId w:val="4"/>
+        </w:numPr>
+      </w:pPr>
+      <w:r>
+        <w:t>Ran the application and validated that the model got created successfully</w:t>
+      </w:r>
+    </w:p>
+    <w:p>
+      <w:r>
+        <w:t>Let’s get started!</w:t>
+      </w:r>
+    </w:p>
+    <w:p>
+      <w:pPr>
+        <w:pStyle w:val="Heading2"/>
+      </w:pPr>
+      <w:bookmarkStart w:id="9" w:name="_Toc464231130"/>
+      <w:r>
+        <w:t>Setting up a new TM1 server</w:t>
+      </w:r>
+      <w:bookmarkEnd w:id="9"/>
     </w:p>
     <w:p>
       <w:r>
@@ -2103,150 +2697,1203 @@
         <w:t xml:space="preserve"> folder. </w:t>
       </w:r>
       <w:r>
-        <w:t xml:space="preserve">We are going to call our new service ‘NorthWind’ as per the data source name, so we’ll start with creating a new directory in the </w:t>
+        <w:t>We are going to call our new service ‘</w:t>
+      </w:r>
+      <w:proofErr w:type="spellStart"/>
+      <w:r>
+        <w:t>NorthWind</w:t>
+      </w:r>
+      <w:proofErr w:type="spellEnd"/>
+      <w:r>
+        <w:t xml:space="preserve">’ as per the data source name, so we’ll start with creating a new directory in the </w:t>
       </w:r>
       <w:r>
         <w:t>C:\HOL-TM1SDK\models</w:t>
       </w:r>
       <w:r>
-        <w:t xml:space="preserve"> folder called ‘NorthWind’.</w:t>
-      </w:r>
-    </w:p>
-    <w:p>
-      <w:r>
-        <w:t>In this newly create NorthWind folder we’ll create a new text file named tm1s.cfg</w:t>
-      </w:r>
-      <w:bookmarkStart w:id="8" w:name="_GoBack"/>
-      <w:bookmarkEnd w:id="8"/>
+        <w:t xml:space="preserve"> folder called ‘</w:t>
+      </w:r>
+      <w:proofErr w:type="spellStart"/>
+      <w:r>
+        <w:t>NorthWind</w:t>
+      </w:r>
+      <w:proofErr w:type="spellEnd"/>
+      <w:r>
+        <w:t>’.</w:t>
+      </w:r>
+    </w:p>
+    <w:p>
+      <w:r>
+        <w:t>To be able to start a new TM1 server we need, at a minimum, a configuration file, tm1s.cfg. Create a new, text, file, in the</w:t>
+      </w:r>
+      <w:r>
+        <w:t xml:space="preserve"> newly create </w:t>
+      </w:r>
+      <w:proofErr w:type="spellStart"/>
+      <w:r>
+        <w:t>NorthWind</w:t>
+      </w:r>
+      <w:proofErr w:type="spellEnd"/>
+      <w:r>
+        <w:t xml:space="preserve"> folder</w:t>
+      </w:r>
+      <w:r>
+        <w:t>. Open it in an editor and make sure it has at least the following configuration settings set:</w:t>
+      </w:r>
+      <w:r>
+        <w:t xml:space="preserve"> </w:t>
+      </w:r>
+    </w:p>
+    <w:p>
+      <w:pPr>
+        <w:rPr>
+          <w:rFonts w:ascii="Consolas" w:hAnsi="Consolas"/>
+          <w:sz w:val="20"/>
+          <w:szCs w:val="20"/>
+        </w:rPr>
+      </w:pPr>
+      <w:r>
+        <w:rPr>
+          <w:rFonts w:ascii="Consolas" w:hAnsi="Consolas"/>
+          <w:sz w:val="20"/>
+          <w:szCs w:val="20"/>
+        </w:rPr>
+        <w:t>[TM1S]</w:t>
+      </w:r>
+      <w:r>
+        <w:rPr>
+          <w:rFonts w:ascii="Consolas" w:hAnsi="Consolas"/>
+          <w:sz w:val="20"/>
+          <w:szCs w:val="20"/>
+        </w:rPr>
+        <w:br/>
+      </w:r>
+      <w:proofErr w:type="spellStart"/>
+      <w:r>
+        <w:rPr>
+          <w:rFonts w:ascii="Consolas" w:hAnsi="Consolas"/>
+          <w:sz w:val="20"/>
+          <w:szCs w:val="20"/>
+        </w:rPr>
+        <w:t>ServerName</w:t>
+      </w:r>
+      <w:proofErr w:type="spellEnd"/>
+      <w:r>
+        <w:rPr>
+          <w:rFonts w:ascii="Consolas" w:hAnsi="Consolas"/>
+          <w:sz w:val="20"/>
+          <w:szCs w:val="20"/>
+        </w:rPr>
+        <w:t>=</w:t>
+      </w:r>
+      <w:proofErr w:type="spellStart"/>
+      <w:r>
+        <w:rPr>
+          <w:rFonts w:ascii="Consolas" w:hAnsi="Consolas"/>
+          <w:sz w:val="20"/>
+          <w:szCs w:val="20"/>
+        </w:rPr>
+        <w:t>NorthWind</w:t>
+      </w:r>
+      <w:proofErr w:type="spellEnd"/>
+      <w:r>
+        <w:rPr>
+          <w:rFonts w:ascii="Consolas" w:hAnsi="Consolas"/>
+          <w:sz w:val="20"/>
+          <w:szCs w:val="20"/>
+        </w:rPr>
+        <w:br/>
+      </w:r>
+      <w:proofErr w:type="spellStart"/>
+      <w:r>
+        <w:rPr>
+          <w:rFonts w:ascii="Consolas" w:hAnsi="Consolas"/>
+          <w:sz w:val="20"/>
+          <w:szCs w:val="20"/>
+        </w:rPr>
+        <w:t>DataBaseDirectory</w:t>
+      </w:r>
+      <w:proofErr w:type="spellEnd"/>
+      <w:r>
+        <w:rPr>
+          <w:rFonts w:ascii="Consolas" w:hAnsi="Consolas"/>
+          <w:sz w:val="20"/>
+          <w:szCs w:val="20"/>
+        </w:rPr>
+        <w:t>=.</w:t>
+      </w:r>
+      <w:r>
+        <w:rPr>
+          <w:rFonts w:ascii="Consolas" w:hAnsi="Consolas"/>
+          <w:sz w:val="20"/>
+          <w:szCs w:val="20"/>
+        </w:rPr>
+        <w:br/>
+      </w:r>
+      <w:proofErr w:type="spellStart"/>
+      <w:r>
+        <w:rPr>
+          <w:rFonts w:ascii="Consolas" w:hAnsi="Consolas"/>
+          <w:sz w:val="20"/>
+          <w:szCs w:val="20"/>
+        </w:rPr>
+        <w:t>HTTPPortNumber</w:t>
+      </w:r>
+      <w:proofErr w:type="spellEnd"/>
+      <w:r>
+        <w:rPr>
+          <w:rFonts w:ascii="Consolas" w:hAnsi="Consolas"/>
+          <w:sz w:val="20"/>
+          <w:szCs w:val="20"/>
+        </w:rPr>
+        <w:t>=8088</w:t>
+      </w:r>
+      <w:r>
+        <w:rPr>
+          <w:rFonts w:ascii="Consolas" w:hAnsi="Consolas"/>
+          <w:sz w:val="20"/>
+          <w:szCs w:val="20"/>
+        </w:rPr>
+        <w:br/>
+      </w:r>
+      <w:proofErr w:type="spellStart"/>
+      <w:r>
+        <w:rPr>
+          <w:rFonts w:ascii="Consolas" w:hAnsi="Consolas"/>
+          <w:sz w:val="20"/>
+          <w:szCs w:val="20"/>
+        </w:rPr>
+        <w:t>HTTPSessionTimeoutMinutes</w:t>
+      </w:r>
+      <w:proofErr w:type="spellEnd"/>
+      <w:r>
+        <w:rPr>
+          <w:rFonts w:ascii="Consolas" w:hAnsi="Consolas"/>
+          <w:sz w:val="20"/>
+          <w:szCs w:val="20"/>
+        </w:rPr>
+        <w:t>=180</w:t>
+      </w:r>
+      <w:r>
+        <w:rPr>
+          <w:rFonts w:ascii="Consolas" w:hAnsi="Consolas"/>
+          <w:sz w:val="20"/>
+          <w:szCs w:val="20"/>
+        </w:rPr>
+        <w:br/>
+      </w:r>
+      <w:proofErr w:type="spellStart"/>
+      <w:r>
+        <w:rPr>
+          <w:rFonts w:ascii="Consolas" w:hAnsi="Consolas"/>
+          <w:sz w:val="20"/>
+          <w:szCs w:val="20"/>
+        </w:rPr>
+        <w:t>PortNumber</w:t>
+      </w:r>
+      <w:proofErr w:type="spellEnd"/>
+      <w:r>
+        <w:rPr>
+          <w:rFonts w:ascii="Consolas" w:hAnsi="Consolas"/>
+          <w:sz w:val="20"/>
+          <w:szCs w:val="20"/>
+        </w:rPr>
+        <w:t>=12222</w:t>
+      </w:r>
+      <w:r>
+        <w:rPr>
+          <w:rFonts w:ascii="Consolas" w:hAnsi="Consolas"/>
+          <w:sz w:val="20"/>
+          <w:szCs w:val="20"/>
+        </w:rPr>
+        <w:br/>
+      </w:r>
+      <w:proofErr w:type="spellStart"/>
+      <w:r>
+        <w:rPr>
+          <w:rFonts w:ascii="Consolas" w:hAnsi="Consolas"/>
+          <w:sz w:val="20"/>
+          <w:szCs w:val="20"/>
+        </w:rPr>
+        <w:t>UseSSL</w:t>
+      </w:r>
+      <w:proofErr w:type="spellEnd"/>
+      <w:r>
+        <w:rPr>
+          <w:rFonts w:ascii="Consolas" w:hAnsi="Consolas"/>
+          <w:sz w:val="20"/>
+          <w:szCs w:val="20"/>
+        </w:rPr>
+        <w:t>=F</w:t>
+      </w:r>
+      <w:r>
+        <w:rPr>
+          <w:rFonts w:ascii="Consolas" w:hAnsi="Consolas"/>
+          <w:sz w:val="20"/>
+          <w:szCs w:val="20"/>
+        </w:rPr>
+        <w:br/>
+      </w:r>
+      <w:proofErr w:type="spellStart"/>
+      <w:r>
+        <w:rPr>
+          <w:rFonts w:ascii="Consolas" w:hAnsi="Consolas"/>
+          <w:sz w:val="20"/>
+          <w:szCs w:val="20"/>
+        </w:rPr>
+        <w:t>IntegratedSecurityMode</w:t>
+      </w:r>
+      <w:proofErr w:type="spellEnd"/>
+      <w:r>
+        <w:rPr>
+          <w:rFonts w:ascii="Consolas" w:hAnsi="Consolas"/>
+          <w:sz w:val="20"/>
+          <w:szCs w:val="20"/>
+        </w:rPr>
+        <w:t>=1</w:t>
+      </w:r>
+    </w:p>
+    <w:p>
+      <w:r>
+        <w:lastRenderedPageBreak/>
+        <w:t xml:space="preserve">The most important things in here, apart from the server name, is the </w:t>
+      </w:r>
+      <w:proofErr w:type="spellStart"/>
+      <w:r>
+        <w:t>HTTPPortNumber</w:t>
+      </w:r>
+      <w:proofErr w:type="spellEnd"/>
+      <w:r>
+        <w:t xml:space="preserve">, instructing the server what port to use to host the REST API on, and secondly, the </w:t>
+      </w:r>
+      <w:proofErr w:type="spellStart"/>
+      <w:r>
+        <w:t>UseSSL</w:t>
+      </w:r>
+      <w:proofErr w:type="spellEnd"/>
+      <w:r>
+        <w:t xml:space="preserve"> setting which we’ve set to false implying that we’ll not be using SSL on our connections which, for our REST API, implies we’ll be using HTTP instead of HTTPS. Note that in normal installation you would not turn SSL off and, preferably, you’d always use your own certificate, as opposed to using the one provided with the install.</w:t>
+      </w:r>
+    </w:p>
+    <w:p>
+      <w:r>
+        <w:t xml:space="preserve">Now that we have a data folder and configuration down we’ll, on the desktop, create yet another TM1 server shortcut for our </w:t>
+      </w:r>
+      <w:proofErr w:type="spellStart"/>
+      <w:r>
+        <w:t>NorthWind</w:t>
+      </w:r>
+      <w:proofErr w:type="spellEnd"/>
+      <w:r>
+        <w:t xml:space="preserve"> server. So right-click on the desktop and select ‘New’ &gt; ‘Shortcut’ from the pop-up menu. In the dialog that shows up type in the following in the location box:</w:t>
+      </w:r>
+    </w:p>
+    <w:p>
+      <w:pPr>
+        <w:rPr>
+          <w:rFonts w:ascii="Consolas" w:hAnsi="Consolas"/>
+          <w:sz w:val="20"/>
+          <w:szCs w:val="20"/>
+        </w:rPr>
+      </w:pPr>
+      <w:r>
+        <w:rPr>
+          <w:rFonts w:ascii="Consolas" w:hAnsi="Consolas"/>
+          <w:sz w:val="20"/>
+          <w:szCs w:val="20"/>
+        </w:rPr>
+        <w:t>"C:\Program Files\</w:t>
+      </w:r>
+      <w:proofErr w:type="spellStart"/>
+      <w:r>
+        <w:rPr>
+          <w:rFonts w:ascii="Consolas" w:hAnsi="Consolas"/>
+          <w:sz w:val="20"/>
+          <w:szCs w:val="20"/>
+        </w:rPr>
+        <w:t>ibm</w:t>
+      </w:r>
+      <w:proofErr w:type="spellEnd"/>
+      <w:r>
+        <w:rPr>
+          <w:rFonts w:ascii="Consolas" w:hAnsi="Consolas"/>
+          <w:sz w:val="20"/>
+          <w:szCs w:val="20"/>
+        </w:rPr>
+        <w:t>\</w:t>
+      </w:r>
+      <w:proofErr w:type="spellStart"/>
+      <w:r>
+        <w:rPr>
+          <w:rFonts w:ascii="Consolas" w:hAnsi="Consolas"/>
+          <w:sz w:val="20"/>
+          <w:szCs w:val="20"/>
+        </w:rPr>
+        <w:t>cognos</w:t>
+      </w:r>
+      <w:proofErr w:type="spellEnd"/>
+      <w:r>
+        <w:rPr>
+          <w:rFonts w:ascii="Consolas" w:hAnsi="Consolas"/>
+          <w:sz w:val="20"/>
+          <w:szCs w:val="20"/>
+        </w:rPr>
+        <w:t>\tm1_64\bin64\tm1s.exe" -z "C:\HOL-TM1SDK\models\NorthWind"</w:t>
+      </w:r>
+    </w:p>
+    <w:p>
+      <w:r>
+        <w:t>The first portion is the location of the tm1s.exe file, which is in the default install location, and the -z option tells the server where to go look for the configuration file, which is in the folder you just created.</w:t>
+      </w:r>
+    </w:p>
+    <w:p>
+      <w:r>
+        <w:t>Now that you have the shortcut you can double-click and start your new, empty, TM1 server.</w:t>
+      </w:r>
+    </w:p>
+    <w:p>
+      <w:r>
+        <w:t xml:space="preserve">Note: If at any point later in this chapter you needed a ‘reset’, for example if you end up building only a part of your model and wanted to start from scratch again, just stop the TM1 Server, remove all the files from the </w:t>
+      </w:r>
+      <w:proofErr w:type="spellStart"/>
+      <w:r>
+        <w:t>NorthWind</w:t>
+      </w:r>
+      <w:proofErr w:type="spellEnd"/>
+      <w:r>
+        <w:t xml:space="preserve"> folder with the exception of the tm1s.cfg file, and start the server again.</w:t>
+      </w:r>
+    </w:p>
+    <w:p>
+      <w:pPr>
+        <w:pStyle w:val="Heading2"/>
+      </w:pPr>
+      <w:bookmarkStart w:id="10" w:name="_Toc464231131"/>
+      <w:r>
+        <w:t>Building the model using the REST API</w:t>
+      </w:r>
+      <w:bookmarkEnd w:id="10"/>
+    </w:p>
+    <w:p>
+      <w:r>
+        <w:t>Now that we have a server up and running it is time to create some dimensions, create a cube and load some data into that cube. For that you’ll be creating an application, written in Go, that does exactly that. And, to make it easy for you, we’ve already gone ahead, created a project and wrote the code that would help you implement this application, including the skeleton of the application itself.</w:t>
+      </w:r>
+    </w:p>
+    <w:p>
+      <w:pPr>
+        <w:pStyle w:val="Heading3"/>
+      </w:pPr>
+      <w:bookmarkStart w:id="11" w:name="_Toc464231132"/>
+      <w:r>
+        <w:t>Getting ready to do some coding</w:t>
+      </w:r>
+      <w:bookmarkEnd w:id="11"/>
+    </w:p>
+    <w:p>
+      <w:r>
+        <w:t>So before we’ll write some code let’s get familiar with the project and learn how to build and run it.</w:t>
+      </w:r>
+    </w:p>
+    <w:p>
+      <w:r>
+        <w:t xml:space="preserve">You’ll be using Go, and as mentioned before, it has built in support for dependency management, building, testing etc. All the files it works with however therefore need to be organized in places where it knows where to find it. The root of all those locations is the so called GOPATH. On </w:t>
+      </w:r>
+      <w:r>
+        <w:t>the lab VM the GOPATH is set to ‘C:\Users\Student\Go’. The sources and their dependencies, which it manages the organization of for you, all reside under the ‘</w:t>
+      </w:r>
+      <w:proofErr w:type="spellStart"/>
+      <w:r>
+        <w:t>src</w:t>
+      </w:r>
+      <w:proofErr w:type="spellEnd"/>
+      <w:r>
+        <w:t>’ subfolder and once it’s done building, and installing, an application the binary for that application ends up in the ‘bin’ subfolder.</w:t>
+      </w:r>
+    </w:p>
+    <w:p>
+      <w:r>
+        <w:t>The source for our project, named ‘builder’, under the github.com\</w:t>
+      </w:r>
+      <w:proofErr w:type="spellStart"/>
+      <w:r>
+        <w:t>hubert-heijkers</w:t>
+      </w:r>
+      <w:proofErr w:type="spellEnd"/>
+      <w:r>
+        <w:t>\wow2016\lab3548 repository therefore can be found here:</w:t>
+      </w:r>
+    </w:p>
+    <w:p>
+      <w:pPr>
+        <w:rPr>
+          <w:rFonts w:ascii="Consolas" w:hAnsi="Consolas"/>
+          <w:sz w:val="20"/>
+          <w:szCs w:val="20"/>
+        </w:rPr>
+      </w:pPr>
+      <w:r>
+        <w:rPr>
+          <w:rFonts w:ascii="Consolas" w:hAnsi="Consolas"/>
+          <w:sz w:val="20"/>
+          <w:szCs w:val="20"/>
+        </w:rPr>
+        <w:t>C:\Users\Student\Go\src\github.com\hubert-heijkers\wow2016\hol3548\src\builder</w:t>
+      </w:r>
+    </w:p>
+    <w:p>
+      <w:r>
+        <w:t>Whereas the ‘builder’ app, read: builder.exe, will end up being put into:</w:t>
+      </w:r>
+    </w:p>
+    <w:p>
+      <w:r>
+        <w:rPr>
+          <w:rFonts w:ascii="Consolas" w:hAnsi="Consolas"/>
+          <w:sz w:val="20"/>
+          <w:szCs w:val="20"/>
+        </w:rPr>
+        <w:t>C:\Users\Student\Go\</w:t>
+      </w:r>
+      <w:r>
+        <w:rPr>
+          <w:rFonts w:ascii="Consolas" w:hAnsi="Consolas"/>
+          <w:sz w:val="20"/>
+          <w:szCs w:val="20"/>
+        </w:rPr>
+        <w:t>bin</w:t>
+      </w:r>
+    </w:p>
+    <w:p>
+      <w:r>
+        <w:t>Now let’s go ahead and open a command box and change the directory to builder folder.</w:t>
+      </w:r>
+    </w:p>
+    <w:p>
+      <w:pPr>
+        <w:rPr>
+          <w:rFonts w:ascii="Consolas" w:hAnsi="Consolas"/>
+          <w:sz w:val="20"/>
+          <w:szCs w:val="20"/>
+        </w:rPr>
+      </w:pPr>
+      <w:r>
+        <w:rPr>
+          <w:rFonts w:ascii="Consolas" w:hAnsi="Consolas"/>
+          <w:sz w:val="20"/>
+          <w:szCs w:val="20"/>
+        </w:rPr>
+        <w:t>cd Go\</w:t>
+      </w:r>
+      <w:proofErr w:type="spellStart"/>
+      <w:r>
+        <w:rPr>
+          <w:rFonts w:ascii="Consolas" w:hAnsi="Consolas"/>
+          <w:sz w:val="20"/>
+          <w:szCs w:val="20"/>
+        </w:rPr>
+        <w:t>src</w:t>
+      </w:r>
+      <w:proofErr w:type="spellEnd"/>
+      <w:r>
+        <w:rPr>
+          <w:rFonts w:ascii="Consolas" w:hAnsi="Consolas"/>
+          <w:sz w:val="20"/>
+          <w:szCs w:val="20"/>
+        </w:rPr>
+        <w:t>\github.com\</w:t>
+      </w:r>
+      <w:proofErr w:type="spellStart"/>
+      <w:r>
+        <w:rPr>
+          <w:rFonts w:ascii="Consolas" w:hAnsi="Consolas"/>
+          <w:sz w:val="20"/>
+          <w:szCs w:val="20"/>
+        </w:rPr>
+        <w:t>hubert-heijkers</w:t>
+      </w:r>
+      <w:proofErr w:type="spellEnd"/>
+      <w:r>
+        <w:rPr>
+          <w:rFonts w:ascii="Consolas" w:hAnsi="Consolas"/>
+          <w:sz w:val="20"/>
+          <w:szCs w:val="20"/>
+        </w:rPr>
+        <w:t>\wow2016\hol3548\</w:t>
+      </w:r>
+      <w:proofErr w:type="spellStart"/>
+      <w:r>
+        <w:rPr>
+          <w:rFonts w:ascii="Consolas" w:hAnsi="Consolas"/>
+          <w:sz w:val="20"/>
+          <w:szCs w:val="20"/>
+        </w:rPr>
+        <w:t>src</w:t>
+      </w:r>
+      <w:proofErr w:type="spellEnd"/>
+      <w:r>
+        <w:rPr>
+          <w:rFonts w:ascii="Consolas" w:hAnsi="Consolas"/>
+          <w:sz w:val="20"/>
+          <w:szCs w:val="20"/>
+        </w:rPr>
+        <w:t>\builder</w:t>
+      </w:r>
+    </w:p>
+    <w:p>
+      <w:r>
+        <w:rPr>
+          <w:noProof/>
+        </w:rPr>
+        <w:lastRenderedPageBreak/>
+        <w:drawing>
+          <wp:inline distT="0" distB="0" distL="0" distR="0" wp14:anchorId="5B423890" wp14:editId="5D0E464E">
+            <wp:extent cx="5943600" cy="1082675"/>
+            <wp:effectExtent l="0" t="0" r="0" b="3175"/>
+            <wp:docPr id="7" name="Picture 7"/>
+            <wp:cNvGraphicFramePr>
+              <a:graphicFrameLocks xmlns:a="http://schemas.openxmlformats.org/drawingml/2006/main" noChangeAspect="1"/>
+            </wp:cNvGraphicFramePr>
+            <a:graphic xmlns:a="http://schemas.openxmlformats.org/drawingml/2006/main">
+              <a:graphicData uri="http://schemas.openxmlformats.org/drawingml/2006/picture">
+                <pic:pic xmlns:pic="http://schemas.openxmlformats.org/drawingml/2006/picture">
+                  <pic:nvPicPr>
+                    <pic:cNvPr id="1" name=""/>
+                    <pic:cNvPicPr/>
+                  </pic:nvPicPr>
+                  <pic:blipFill>
+                    <a:blip r:embed="rId23"/>
+                    <a:stretch>
+                      <a:fillRect/>
+                    </a:stretch>
+                  </pic:blipFill>
+                  <pic:spPr>
+                    <a:xfrm>
+                      <a:off x="0" y="0"/>
+                      <a:ext cx="5943600" cy="1082675"/>
+                    </a:xfrm>
+                    <a:prstGeom prst="rect">
+                      <a:avLst/>
+                    </a:prstGeom>
+                  </pic:spPr>
+                </pic:pic>
+              </a:graphicData>
+            </a:graphic>
+          </wp:inline>
+        </w:drawing>
+      </w:r>
+    </w:p>
+    <w:p>
+      <w:r>
+        <w:t xml:space="preserve">The code that has been written and you are going to write, directly or indirectly, has dependencies on some third party </w:t>
+      </w:r>
+      <w:r>
+        <w:t>packages</w:t>
+      </w:r>
+      <w:r>
+        <w:t xml:space="preserve">. </w:t>
+      </w:r>
+      <w:r>
+        <w:t>So before we can compile anything we need to get those dependencies so let’s to that right here, using the following command:</w:t>
+      </w:r>
+    </w:p>
+    <w:p>
+      <w:pPr>
+        <w:rPr>
+          <w:rFonts w:ascii="Consolas" w:hAnsi="Consolas"/>
+          <w:sz w:val="20"/>
+          <w:szCs w:val="20"/>
+        </w:rPr>
+      </w:pPr>
+      <w:r>
+        <w:rPr>
+          <w:rFonts w:ascii="Consolas" w:hAnsi="Consolas"/>
+          <w:sz w:val="20"/>
+          <w:szCs w:val="20"/>
+        </w:rPr>
+        <w:t xml:space="preserve">go </w:t>
+      </w:r>
+      <w:proofErr w:type="gramStart"/>
+      <w:r>
+        <w:rPr>
+          <w:rFonts w:ascii="Consolas" w:hAnsi="Consolas"/>
+          <w:sz w:val="20"/>
+          <w:szCs w:val="20"/>
+        </w:rPr>
+        <w:t>get .</w:t>
+      </w:r>
+      <w:proofErr w:type="gramEnd"/>
+      <w:r>
+        <w:rPr>
+          <w:rFonts w:ascii="Consolas" w:hAnsi="Consolas"/>
+          <w:sz w:val="20"/>
+          <w:szCs w:val="20"/>
+        </w:rPr>
+        <w:t>/…</w:t>
+      </w:r>
+      <w:r>
+        <w:rPr>
+          <w:rFonts w:ascii="Consolas" w:hAnsi="Consolas"/>
+          <w:sz w:val="20"/>
+          <w:szCs w:val="20"/>
+        </w:rPr>
+        <w:t xml:space="preserve"> </w:t>
+      </w:r>
+    </w:p>
+    <w:p>
+      <w:r>
+        <w:t>And, while we are at it, let’s build the application as well, and have it ‘installed’ in the bin folder, using:</w:t>
+      </w:r>
+    </w:p>
+    <w:p>
+      <w:pPr>
+        <w:rPr>
+          <w:rFonts w:ascii="Consolas" w:hAnsi="Consolas"/>
+          <w:sz w:val="20"/>
+          <w:szCs w:val="20"/>
+        </w:rPr>
+      </w:pPr>
+      <w:r>
+        <w:rPr>
+          <w:rFonts w:ascii="Consolas" w:hAnsi="Consolas"/>
+          <w:sz w:val="20"/>
+          <w:szCs w:val="20"/>
+        </w:rPr>
+        <w:t>go install</w:t>
+      </w:r>
+    </w:p>
+    <w:p>
+      <w:r>
+        <w:t>Congratulations, you’ve build the app. Now go and have a peek in the go bin folder, C:\Users\Student\Go\bin. It should now contain the binary for your application, builder.exe.</w:t>
+      </w:r>
+    </w:p>
+    <w:p>
+      <w:pPr>
+        <w:pStyle w:val="Heading3"/>
+      </w:pPr>
+      <w:r>
+        <w:rPr>
+          <w:noProof/>
+        </w:rPr>
+        <w:drawing>
+          <wp:anchor distT="0" distB="0" distL="114300" distR="114300" simplePos="0" relativeHeight="251658240" behindDoc="0" locked="0" layoutInCell="1" allowOverlap="1" wp14:anchorId="30E9643D" wp14:editId="29D2FF19">
+            <wp:simplePos x="0" y="0"/>
+            <wp:positionH relativeFrom="margin">
+              <wp:align>right</wp:align>
+            </wp:positionH>
+            <wp:positionV relativeFrom="paragraph">
+              <wp:posOffset>-635</wp:posOffset>
+            </wp:positionV>
+            <wp:extent cx="2228850" cy="4438650"/>
+            <wp:effectExtent l="0" t="0" r="0" b="0"/>
+            <wp:wrapSquare wrapText="bothSides"/>
+            <wp:docPr id="8" name="Picture 8"/>
+            <wp:cNvGraphicFramePr>
+              <a:graphicFrameLocks xmlns:a="http://schemas.openxmlformats.org/drawingml/2006/main" noChangeAspect="1"/>
+            </wp:cNvGraphicFramePr>
+            <a:graphic xmlns:a="http://schemas.openxmlformats.org/drawingml/2006/main">
+              <a:graphicData uri="http://schemas.openxmlformats.org/drawingml/2006/picture">
+                <pic:pic xmlns:pic="http://schemas.openxmlformats.org/drawingml/2006/picture">
+                  <pic:nvPicPr>
+                    <pic:cNvPr id="1" name=""/>
+                    <pic:cNvPicPr/>
+                  </pic:nvPicPr>
+                  <pic:blipFill>
+                    <a:blip r:embed="rId24">
+                      <a:extLst>
+                        <a:ext uri="{28A0092B-C50C-407E-A947-70E740481C1C}">
+                          <a14:useLocalDpi xmlns:a14="http://schemas.microsoft.com/office/drawing/2010/main" val="0"/>
+                        </a:ext>
+                      </a:extLst>
+                    </a:blip>
+                    <a:stretch>
+                      <a:fillRect/>
+                    </a:stretch>
+                  </pic:blipFill>
+                  <pic:spPr>
+                    <a:xfrm>
+                      <a:off x="0" y="0"/>
+                      <a:ext cx="2228850" cy="4438650"/>
+                    </a:xfrm>
+                    <a:prstGeom prst="rect">
+                      <a:avLst/>
+                    </a:prstGeom>
+                  </pic:spPr>
+                </pic:pic>
+              </a:graphicData>
+            </a:graphic>
+          </wp:anchor>
+        </w:drawing>
+      </w:r>
+      <w:r>
+        <w:t>Getting familiar with what’s there already</w:t>
+      </w:r>
+    </w:p>
+    <w:p>
+      <w:r>
+        <w:t xml:space="preserve">Before we start coding let’s have a peek at the code that’s already provided. If you look in builder source </w:t>
+      </w:r>
+      <w:r>
+        <w:t>folder,</w:t>
+      </w:r>
+      <w:r>
+        <w:t xml:space="preserve"> you’ll notice there are </w:t>
+      </w:r>
+      <w:r>
+        <w:t>folders, each representing a separate package</w:t>
+      </w:r>
+      <w:r>
+        <w:t>,</w:t>
+      </w:r>
+      <w:r>
+        <w:t xml:space="preserve"> in Go speak. </w:t>
+      </w:r>
+    </w:p>
+    <w:p>
+      <w:r>
+        <w:t>Note: All the code in these packages was written with this example in mind. Shortcuts have been taken, error checking is ignored and assumptions made as such, and therefore this code is by no means meant to be complete or ‘production’ quality, yet is purely to demonstrate the principals involved.</w:t>
+      </w:r>
+    </w:p>
+    <w:p>
+      <w:r>
+        <w:rPr>
+          <w:i/>
+        </w:rPr>
+        <w:t>OData package</w:t>
+      </w:r>
+      <w:r>
+        <w:t>:</w:t>
+      </w:r>
+      <w:r>
+        <w:br/>
+      </w:r>
+      <w:r>
+        <w:t xml:space="preserve">This package implements OData specific extensions on top of the build in http package. It implements wrappers for the GET and POST methods, adding some OData specifics to the request as well as error checking, as well as an </w:t>
+      </w:r>
+      <w:proofErr w:type="spellStart"/>
+      <w:r>
+        <w:t>IterateCollection</w:t>
+      </w:r>
+      <w:proofErr w:type="spellEnd"/>
+      <w:r>
+        <w:t xml:space="preserve"> function that, given the URL to a collection valued OData resource, iterates the collection in one or more roundtrips, building on OData semantics.</w:t>
+      </w:r>
+    </w:p>
+    <w:p>
+      <w:proofErr w:type="spellStart"/>
+      <w:r>
+        <w:rPr>
+          <w:i/>
+        </w:rPr>
+        <w:t>NorthWind</w:t>
+      </w:r>
+      <w:proofErr w:type="spellEnd"/>
+      <w:r>
+        <w:rPr>
+          <w:i/>
+        </w:rPr>
+        <w:t xml:space="preserve"> package:</w:t>
+      </w:r>
+      <w:r>
+        <w:rPr>
+          <w:i/>
+        </w:rPr>
+        <w:br/>
+      </w:r>
+      <w:r>
+        <w:t>Go has built in support for marshalling of structures from and to JSON. In this package you’</w:t>
+      </w:r>
+      <w:r>
+        <w:t>ll find the</w:t>
+      </w:r>
+      <w:r>
+        <w:t xml:space="preserve"> structures</w:t>
+      </w:r>
+      <w:r>
+        <w:t xml:space="preserve"> describing both entity types and responses, with their JSON mapping, we’ll end up consuming from </w:t>
+      </w:r>
+      <w:r>
+        <w:t xml:space="preserve">the </w:t>
+      </w:r>
+      <w:proofErr w:type="spellStart"/>
+      <w:r>
+        <w:t>NorthWind</w:t>
+      </w:r>
+      <w:proofErr w:type="spellEnd"/>
+      <w:r>
+        <w:t xml:space="preserve"> </w:t>
+      </w:r>
+      <w:r>
+        <w:t>service.</w:t>
+      </w:r>
+      <w:r>
+        <w:t xml:space="preserve"> If you are interested in taking a look at the metadata for the </w:t>
+      </w:r>
+      <w:proofErr w:type="spellStart"/>
+      <w:r>
+        <w:t>NorthWind</w:t>
+      </w:r>
+      <w:proofErr w:type="spellEnd"/>
+      <w:r>
+        <w:t xml:space="preserve"> service then, as you did with the TM1 server earlier already, query the metadata document by, like with the TM1 server, adding $metadata to the service root URL as in: </w:t>
+      </w:r>
+      <w:hyperlink r:id="rId25" w:history="1">
+        <w:r>
+          <w:rPr>
+            <w:rStyle w:val="Hyperlink"/>
+            <w:rFonts w:ascii="Consolas" w:hAnsi="Consolas"/>
+            <w:sz w:val="20"/>
+            <w:szCs w:val="20"/>
+          </w:rPr>
+          <w:t>http://services.odata.org/V4/Northwind/Northwind.svc/$metadata</w:t>
+        </w:r>
+      </w:hyperlink>
+      <w:r>
+        <w:rPr>
+          <w:rFonts w:ascii="Consolas" w:hAnsi="Consolas"/>
+          <w:sz w:val="20"/>
+          <w:szCs w:val="20"/>
+        </w:rPr>
+        <w:t>.</w:t>
+      </w:r>
+    </w:p>
+    <w:p>
+      <w:r>
+        <w:rPr>
+          <w:i/>
+        </w:rPr>
+        <w:lastRenderedPageBreak/>
+        <w:t>TM1 package:</w:t>
+      </w:r>
+      <w:r>
+        <w:rPr>
+          <w:i/>
+        </w:rPr>
+        <w:br/>
+      </w:r>
+      <w:r>
+        <w:t xml:space="preserve">Using the same JSON mapping as mentioned above, the TM1 package describes those meta data entity types (Cube, Dimension, Hierarchy, Element, Edge etc.), again only specifying those properties that we’ll end up using, from TM1’s REST API, needed by code that we are writing to build our </w:t>
+      </w:r>
+      <w:proofErr w:type="spellStart"/>
+      <w:r>
+        <w:t>NorthWind</w:t>
+      </w:r>
+      <w:proofErr w:type="spellEnd"/>
+      <w:r>
+        <w:t xml:space="preserve"> model.</w:t>
+      </w:r>
+    </w:p>
+    <w:p>
+      <w:r>
+        <w:t>Note: Currently there is a difference in JSON encoding of a collection of references being received from the server and a collection of references being send, which still requires the @</w:t>
+      </w:r>
+      <w:proofErr w:type="spellStart"/>
+      <w:proofErr w:type="gramStart"/>
+      <w:r>
+        <w:t>odata.bind</w:t>
+      </w:r>
+      <w:proofErr w:type="spellEnd"/>
+      <w:proofErr w:type="gramEnd"/>
+      <w:r>
+        <w:t xml:space="preserve"> annotation. This is changing in an upcoming version of the OData specification, version 4.01, but until then </w:t>
+      </w:r>
+      <w:r>
+        <w:t>two separate types will be required, making it all very inconvenient to mix and match. In the code here we do not use the components to define the dimension, only in consumption cases, but rather specify edges, which use the bind notation.</w:t>
+      </w:r>
+    </w:p>
+    <w:p>
+      <w:r>
+        <w:rPr>
+          <w:i/>
+        </w:rPr>
+        <w:t>Processes package:</w:t>
+      </w:r>
+      <w:r>
+        <w:rPr>
+          <w:i/>
+        </w:rPr>
+        <w:br/>
+      </w:r>
+      <w:r>
+        <w:t xml:space="preserve">This is package in which the code resides that does the actual processing of the source data, and which generates the definitions of the dimensions as well as loading data into the model. </w:t>
+      </w:r>
+    </w:p>
+    <w:p>
+      <w:r>
+        <w:t xml:space="preserve">The Products, Customers and Employees dimension all follow the same pattern, they iterate the collections of </w:t>
+      </w:r>
+      <w:hyperlink r:id="rId26" w:history="1">
+        <w:r>
+          <w:rPr>
+            <w:rStyle w:val="Hyperlink"/>
+          </w:rPr>
+          <w:t>categories expanded with products</w:t>
+        </w:r>
+      </w:hyperlink>
+      <w:r>
+        <w:t xml:space="preserve">, </w:t>
+      </w:r>
+      <w:hyperlink r:id="rId27" w:history="1">
+        <w:r>
+          <w:rPr>
+            <w:rStyle w:val="Hyperlink"/>
+          </w:rPr>
+          <w:t>customers</w:t>
+        </w:r>
+      </w:hyperlink>
+      <w:r>
+        <w:t xml:space="preserve"> and </w:t>
+      </w:r>
+      <w:hyperlink r:id="rId28" w:history="1">
+        <w:r>
+          <w:rPr>
+            <w:rStyle w:val="Hyperlink"/>
+          </w:rPr>
+          <w:t>employees</w:t>
+        </w:r>
+      </w:hyperlink>
+      <w:r>
+        <w:t>, and generate the dimension structures for the dimension representing them. Have a look at the source data</w:t>
+      </w:r>
+      <w:r>
+        <w:t>.</w:t>
+      </w:r>
+    </w:p>
+    <w:p>
+      <w:pPr>
+        <w:rPr>
+          <w:rFonts w:ascii="Consolas" w:hAnsi="Consolas"/>
+          <w:sz w:val="20"/>
+          <w:szCs w:val="20"/>
+        </w:rPr>
+      </w:pPr>
+      <w:r>
+        <w:t>Categories expanded with products:</w:t>
+      </w:r>
+      <w:r>
+        <w:br/>
+      </w:r>
+      <w:hyperlink r:id="rId29" w:history="1">
+        <w:r>
+          <w:rPr>
+            <w:rStyle w:val="Hyperlink"/>
+            <w:rFonts w:ascii="Consolas" w:hAnsi="Consolas"/>
+            <w:sz w:val="20"/>
+            <w:szCs w:val="20"/>
+          </w:rPr>
+          <w:t>http://services.odata.org/V4/Northwind/Northwind.svc/Categories?$select=CategoryID,CategoryName&amp;$orderby=CategoryName&amp;$expand=Products($select=ProductID,ProductName;$orderby=ProductName)</w:t>
+        </w:r>
+      </w:hyperlink>
+    </w:p>
+    <w:p>
+      <w:r>
+        <w:t>Customers:</w:t>
+      </w:r>
+      <w:r>
+        <w:br/>
+      </w:r>
+      <w:hyperlink r:id="rId30" w:history="1">
+        <w:r>
+          <w:rPr>
+            <w:rStyle w:val="Hyperlink"/>
+            <w:rFonts w:ascii="Consolas" w:hAnsi="Consolas"/>
+            <w:sz w:val="20"/>
+            <w:szCs w:val="20"/>
+          </w:rPr>
+          <w:t>http://services.odata.org/V4/Northwind/Northwind.svc/Customers?$orderby=Country%20asc,Region%20asc,%20City%20asc&amp;$select=CustomerID,CompanyName,City,Region,Country</w:t>
+        </w:r>
+      </w:hyperlink>
+    </w:p>
+    <w:p>
+      <w:pPr>
+        <w:rPr>
+          <w:rFonts w:ascii="Consolas" w:hAnsi="Consolas"/>
+          <w:sz w:val="20"/>
+          <w:szCs w:val="20"/>
+        </w:rPr>
+      </w:pPr>
+      <w:r>
+        <w:t>Employees:</w:t>
+      </w:r>
+      <w:r>
+        <w:br/>
+      </w:r>
+      <w:hyperlink r:id="rId31" w:history="1">
+        <w:r>
+          <w:rPr>
+            <w:rStyle w:val="Hyperlink"/>
+            <w:rFonts w:ascii="Consolas" w:hAnsi="Consolas"/>
+            <w:sz w:val="20"/>
+            <w:szCs w:val="20"/>
+          </w:rPr>
+          <w:t>http://services.odata.org/V4/Northwind/Northwind.svc/Employees?$select=EmployeeID,LastName,FirstName,TitleOfCourtesy,City,Region,Country&amp;$orderby=Country%20asc,Region%20asc,City%20asc</w:t>
+        </w:r>
+      </w:hyperlink>
+    </w:p>
+    <w:p>
+      <w:r>
+        <w:t>Note that we are using $select, $expand and $</w:t>
+      </w:r>
+      <w:proofErr w:type="spellStart"/>
+      <w:r>
+        <w:t>orderby</w:t>
+      </w:r>
+      <w:proofErr w:type="spellEnd"/>
+      <w:r>
+        <w:t xml:space="preserve"> to select just the data we are interested in and have the data source order them </w:t>
+      </w:r>
+      <w:r>
+        <w:t>before returning them so we can build on that order.</w:t>
+      </w:r>
+    </w:p>
+    <w:p>
+      <w:r>
+        <w:t xml:space="preserve">The Time dimension applies a bit of a different logic. It </w:t>
+      </w:r>
+      <w:r>
+        <w:t>requests the first and the last order by requesting the orders collection, ordering them by order data, both ascending and descending, and then only asking for the first order to be returned. Using the order date from these to orders it knows the date range for which it subsequently creates a time dimension with years, quarters, months and days. Want to find out yourself what the first and last order dates are then follow the following links:</w:t>
+      </w:r>
+    </w:p>
+    <w:p>
+      <w:r>
+        <w:t>First</w:t>
+      </w:r>
+      <w:r>
+        <w:t xml:space="preserve"> order date</w:t>
+      </w:r>
+      <w:r>
+        <w:t>:</w:t>
+      </w:r>
+      <w:r>
+        <w:br/>
+      </w:r>
+      <w:hyperlink r:id="rId32" w:history="1">
+        <w:r>
+          <w:rPr>
+            <w:rStyle w:val="Hyperlink"/>
+            <w:rFonts w:ascii="Consolas" w:hAnsi="Consolas"/>
+            <w:sz w:val="20"/>
+            <w:szCs w:val="20"/>
+          </w:rPr>
+          <w:t>http://services.odata.org/V4/Northwind/Northwind.svc/Orders?$select=OrderDate&amp;$orderby=OrderDate%20asc&amp;$top=1</w:t>
+        </w:r>
+      </w:hyperlink>
+    </w:p>
+    <w:p>
+      <w:r>
+        <w:t>Last</w:t>
+      </w:r>
+      <w:r>
+        <w:t xml:space="preserve"> order date</w:t>
+      </w:r>
+      <w:r>
+        <w:t>:</w:t>
+      </w:r>
+      <w:r>
+        <w:br/>
+      </w:r>
+      <w:hyperlink r:id="rId33" w:history="1">
+        <w:r>
+          <w:rPr>
+            <w:rStyle w:val="Hyperlink"/>
+            <w:rFonts w:ascii="Consolas" w:hAnsi="Consolas"/>
+            <w:sz w:val="20"/>
+            <w:szCs w:val="20"/>
+          </w:rPr>
+          <w:t>http://services.odata.org/V4/Northwind/Northwind.svc/Orders?$select=OrderDate&amp;$orderby=OrderDate%20desc&amp;$top=1</w:t>
+        </w:r>
+      </w:hyperlink>
+    </w:p>
+    <w:p>
+      <w:r>
+        <w:lastRenderedPageBreak/>
+        <w:t>The measures dimension is not driven by source data, it simply builds a simple flat dimension with three elements: Quantity, Unit Price and Revenue. Later we’ll see that we’ll define a rule in which we calculate the, average to be exact, Unit Price from Revenue and Quantity.</w:t>
+      </w:r>
+    </w:p>
+    <w:p>
+      <w:r>
+        <w:t xml:space="preserve">Leaves us with loading the data into the TM1 server. From a consuming the source OData service it is, once again, simply iterating a collection, in this case the collection of orders but this time expanded with the order details. The processing code doesn’t generate a dimension structure this time but, in this case, we choose to build the JSON payload for the Update request directly into the processor. On the other hand, we don’t need to collect all the data that needs to be loaded but, just because we can, we choose to send an update request per chunk of orders that we receive from the source. </w:t>
+      </w:r>
+    </w:p>
+    <w:p>
+      <w:r>
+        <w:t>Note that this might not be the typical thing to do as you might want to make all these update logically as one transaction. In that case one could compose one big payload and POST one big update action request to the server or, alternatively, compose a text file with the data, upload it as a blob to the server, write a TI to process the blob and execute that TI.</w:t>
+      </w:r>
+    </w:p>
+    <w:p>
+      <w:pPr>
+        <w:pStyle w:val="Heading3"/>
+      </w:pPr>
+      <w:r>
+        <w:t xml:space="preserve">Bringing it all together into the </w:t>
+      </w:r>
+      <w:r>
+        <w:t>builder app</w:t>
+      </w:r>
+    </w:p>
+    <w:p>
+      <w:r>
+        <w:t>Alright, now that we have all the basic ingredients for building the model taken care of, lets write the code that brings it all together.</w:t>
+      </w:r>
+      <w:r>
+        <w:t xml:space="preserve"> All the code that needs to be written, and don’t worry we don’t expect you to know, we’ll give you all the snippets, goes into the </w:t>
+      </w:r>
+      <w:proofErr w:type="spellStart"/>
+      <w:proofErr w:type="gramStart"/>
+      <w:r>
+        <w:t>main.go</w:t>
+      </w:r>
+      <w:proofErr w:type="spellEnd"/>
+      <w:proofErr w:type="gramEnd"/>
+      <w:r>
+        <w:t xml:space="preserve"> file. Open up the </w:t>
+      </w:r>
+      <w:proofErr w:type="spellStart"/>
+      <w:proofErr w:type="gramStart"/>
+      <w:r>
+        <w:t>main.go</w:t>
+      </w:r>
+      <w:proofErr w:type="spellEnd"/>
+      <w:proofErr w:type="gramEnd"/>
+      <w:r>
+        <w:t xml:space="preserve"> file in either Notepad++ or Visual Studio, whatever suits you best.</w:t>
+      </w:r>
+    </w:p>
+    <w:p>
+      <w:r>
+        <w:t xml:space="preserve">You’ll see that </w:t>
+      </w:r>
+      <w:r>
+        <w:t>we provided the skeleton for three functions that we’ll have to implement, the main logic and two functions that contain the logic of creating a dimension and cube respectively.</w:t>
+      </w:r>
+      <w:bookmarkStart w:id="12" w:name="_GoBack"/>
+      <w:bookmarkEnd w:id="12"/>
     </w:p>
     <w:p/>
     <w:p/>
-    <w:p>
-      <w:r>
-        <w:t>------------------------------------------------------------------ Text -----------------------------------------------------------------</w:t>
-      </w:r>
-    </w:p>
-    <w:p>
-      <w:r>
-        <w:t>------------------------------------------------------------------ Text -----------------------------------------------------------------</w:t>
-      </w:r>
-    </w:p>
-    <w:p>
-      <w:r>
-        <w:t>------------------------------------------------------------------ Text -----------------------------------------------------------------</w:t>
-      </w:r>
-    </w:p>
-    <w:p>
-      <w:r>
-        <w:t>------------------------------------------------------------------ Text -----------------------------------------------------------------</w:t>
-      </w:r>
-    </w:p>
-    <w:p>
-      <w:r>
-        <w:t>------------------------------------------------------------------ Text -----------------------------------------------------------------</w:t>
-      </w:r>
-    </w:p>
-    <w:p>
-      <w:r>
-        <w:t>------------------------------------------------------------------ Text -----------------------------------------------------------------</w:t>
-      </w:r>
-    </w:p>
-    <w:p>
-      <w:r>
-        <w:t>------------------------------------------------------------------ Text -----------------------------------------------------------------</w:t>
-      </w:r>
-    </w:p>
     <w:p/>
-    <w:p>
-      <w:pPr>
-        <w:pStyle w:val="Heading1"/>
-      </w:pPr>
-      <w:bookmarkStart w:id="9" w:name="_Toc464137104"/>
-      <w:r>
-        <w:t>Heading</w:t>
-      </w:r>
-      <w:bookmarkEnd w:id="9"/>
-    </w:p>
-    <w:p>
-      <w:r>
-        <w:t>------------------------------------------------------------------ Text -----------------------------------------------------------------</w:t>
-      </w:r>
-    </w:p>
-    <w:p>
-      <w:r>
-        <w:t>------------------------------------------------------------------ Text -----------------------------------------------------------------</w:t>
-      </w:r>
-    </w:p>
-    <w:p>
-      <w:r>
-        <w:t>------------------------------------------------------------------ Text -----------------------------------------------------------------</w:t>
-      </w:r>
-    </w:p>
-    <w:p>
-      <w:r>
-        <w:t>------------------------------------------------------------------ Text -----------------------------------------------------------------</w:t>
-      </w:r>
-    </w:p>
-    <w:p>
-      <w:r>
-        <w:t>------------------------------------------------------------------ Text -----------------------------------------------------------------</w:t>
-      </w:r>
-    </w:p>
-    <w:p>
-      <w:r>
-        <w:lastRenderedPageBreak/>
-        <w:t>------------------------------------------------------------------ Text -----------------------------------------------------------------</w:t>
-      </w:r>
-    </w:p>
-    <w:p>
-      <w:r>
-        <w:t>------------------------------------------------------------------ Text -----------------------------------------------------------------</w:t>
-      </w:r>
-    </w:p>
     <w:p/>
-    <w:p>
-      <w:pPr>
-        <w:pStyle w:val="Heading1"/>
-      </w:pPr>
-      <w:bookmarkStart w:id="10" w:name="_Toc464137105"/>
-      <w:r>
-        <w:t>Heading</w:t>
-      </w:r>
-      <w:bookmarkEnd w:id="10"/>
-    </w:p>
-    <w:p>
-      <w:r>
-        <w:t>------------------------------------------------------------------ Text -----------------------------------------------------------------</w:t>
-      </w:r>
-    </w:p>
-    <w:p>
-      <w:r>
-        <w:t>------------------------------------------------------------------ Text -----------------------------------------------------------------</w:t>
-      </w:r>
-    </w:p>
-    <w:p>
-      <w:r>
-        <w:t>------------------------------------------------------------------ Text -----------------------------------------------------------------</w:t>
-      </w:r>
-    </w:p>
-    <w:p>
-      <w:r>
-        <w:t>------------------------------------------------------------------ Text -----------------------------------------------------------------</w:t>
-      </w:r>
-    </w:p>
-    <w:p>
-      <w:r>
-        <w:t>------------------------------------------------------------------ Text -----------------------------------------------------------------</w:t>
-      </w:r>
-    </w:p>
-    <w:p>
-      <w:r>
-        <w:t>------------------------------------------------------------------ Text -----------------------------------------------------------------</w:t>
-      </w:r>
-    </w:p>
-    <w:p>
-      <w:r>
-        <w:t>------------------------------------------------------------------ Text -----------------------------------------------------------------</w:t>
+    <w:p/>
+    <w:p>
+      <w:r>
+        <w:t xml:space="preserve">Note: The complete version of the </w:t>
+      </w:r>
+      <w:proofErr w:type="spellStart"/>
+      <w:proofErr w:type="gramStart"/>
+      <w:r>
+        <w:t>main.go</w:t>
+      </w:r>
+      <w:proofErr w:type="spellEnd"/>
+      <w:proofErr w:type="gramEnd"/>
+      <w:r>
+        <w:t xml:space="preserve"> file is also provided in the wow2016/hol3548/output/builder folder. Feel free to copy that version over to the </w:t>
+      </w:r>
+      <w:proofErr w:type="spellStart"/>
+      <w:r>
+        <w:t>src</w:t>
+      </w:r>
+      <w:proofErr w:type="spellEnd"/>
+      <w:r>
+        <w:t>/builder folder and safe some time.</w:t>
       </w:r>
     </w:p>
     <w:p>
@@ -2266,12 +3913,93 @@
       <w:pPr>
         <w:pStyle w:val="Heading1"/>
       </w:pPr>
-      <w:bookmarkStart w:id="11" w:name="_Toc464137106"/>
+      <w:bookmarkStart w:id="13" w:name="_Toc464231133"/>
+      <w:r>
+        <w:lastRenderedPageBreak/>
+        <w:t>Building a web app on top of your model</w:t>
+      </w:r>
+      <w:bookmarkEnd w:id="13"/>
+    </w:p>
+    <w:p>
+      <w:r>
+        <w:t>-------------------------------------------------</w:t>
+      </w:r>
+      <w:r>
+        <w:t>-----------------</w:t>
+      </w:r>
+    </w:p>
+    <w:p>
+      <w:r>
+        <w:t>THIS IS WHERE WE BUILD A WEB APP USING CANVAS.</w:t>
+      </w:r>
+    </w:p>
+    <w:p>
+      <w:r>
+        <w:t>------------------------------------------------------------------</w:t>
+      </w:r>
+    </w:p>
+    <w:p/>
+    <w:p>
+      <w:pPr>
+        <w:pStyle w:val="Heading1"/>
+      </w:pPr>
+      <w:bookmarkStart w:id="14" w:name="_Toc464231134"/>
+      <w:r>
+        <w:t>Testing your model directly using the REST API</w:t>
+      </w:r>
+      <w:bookmarkEnd w:id="14"/>
+    </w:p>
+    <w:p>
+      <w:r>
+        <w:t>------------------------------------------------------------------</w:t>
+      </w:r>
+    </w:p>
+    <w:p>
+      <w:r>
+        <w:t xml:space="preserve">Using </w:t>
+      </w:r>
+      <w:proofErr w:type="spellStart"/>
+      <w:r>
+        <w:t>RESTit</w:t>
+      </w:r>
+      <w:proofErr w:type="spellEnd"/>
+      <w:r>
+        <w:t>/v2 validate some assumptions of the created model using the REST API</w:t>
+      </w:r>
+    </w:p>
+    <w:p>
+      <w:r>
+        <w:t>i.e. The customer dimension should contain x elements of which y are leaves.</w:t>
+      </w:r>
+    </w:p>
+    <w:p>
+      <w:r>
+        <w:t>------------------------------------------------------------------</w:t>
+      </w:r>
+    </w:p>
+    <w:p>
+      <w:pPr>
+        <w:rPr>
+          <w:rFonts w:asciiTheme="majorHAnsi" w:eastAsiaTheme="majorEastAsia" w:hAnsiTheme="majorHAnsi" w:cstheme="majorBidi"/>
+          <w:color w:val="2E74B5" w:themeColor="accent1" w:themeShade="BF"/>
+          <w:sz w:val="32"/>
+          <w:szCs w:val="32"/>
+        </w:rPr>
+      </w:pPr>
+      <w:r>
+        <w:br w:type="page"/>
+      </w:r>
+    </w:p>
+    <w:p>
+      <w:pPr>
+        <w:pStyle w:val="Heading1"/>
+      </w:pPr>
+      <w:bookmarkStart w:id="15" w:name="_Toc464231135"/>
       <w:r>
         <w:lastRenderedPageBreak/>
         <w:t>We Value Your Feedback!</w:t>
       </w:r>
-      <w:bookmarkEnd w:id="11"/>
+      <w:bookmarkEnd w:id="15"/>
     </w:p>
     <w:p>
       <w:pPr>
@@ -2379,29 +4107,9 @@
           <w:lang w:bidi="en-US"/>
         </w:rPr>
       </w:pPr>
-      <w:r>
-        <w:rPr>
-          <w:rFonts w:eastAsia="MS PGothic"/>
-          <w:b/>
-          <w:lang w:bidi="en-US"/>
-        </w:rPr>
-        <w:br w:type="page"/>
-      </w:r>
-    </w:p>
-    <w:p>
-      <w:pPr>
-        <w:pStyle w:val="Heading1"/>
-      </w:pPr>
-      <w:bookmarkStart w:id="12" w:name="_Toc464137107"/>
-      <w:r>
-        <w:lastRenderedPageBreak/>
-        <w:t>Acknowledgements and Disclaimers</w:t>
-      </w:r>
-      <w:bookmarkEnd w:id="12"/>
-    </w:p>
-    <w:p/>
+    </w:p>
     <w:sectPr>
-      <w:footerReference w:type="default" r:id="rId23"/>
+      <w:footerReference w:type="default" r:id="rId34"/>
       <w:pgSz w:w="12240" w:h="15840"/>
       <w:pgMar w:top="1440" w:right="1440" w:bottom="1440" w:left="1440" w:header="720" w:footer="720" w:gutter="0"/>
       <w:cols w:space="720"/>
@@ -2537,7 +4245,7 @@
         <w:sz w:val="20"/>
         <w:szCs w:val="20"/>
       </w:rPr>
-      <w:t>8</w:t>
+      <w:t>12</w:t>
     </w:r>
     <w:r>
       <w:rPr>
@@ -2584,10 +4292,10 @@
 <file path=word/numbering.xml><?xml version="1.0" encoding="utf-8"?>
 <w:numbering xmlns:wpc="http://schemas.microsoft.com/office/word/2010/wordprocessingCanvas" xmlns:cx="http://schemas.microsoft.com/office/drawing/2014/chartex" xmlns:cx1="http://schemas.microsoft.com/office/drawing/2015/9/8/chartex" xmlns:cx2="http://schemas.microsoft.com/office/drawing/2015/10/21/chartex" xmlns:mc="http://schemas.openxmlformats.org/markup-compatibility/2006" xmlns:o="urn:schemas-microsoft-com:office:office" xmlns:r="http://schemas.openxmlformats.org/officeDocument/2006/relationships" xmlns:m="http://schemas.openxmlformats.org/officeDocument/2006/math" xmlns:v="urn:schemas-microsoft-com:vml" xmlns:wp14="http://schemas.microsoft.com/office/word/2010/wordprocessingDrawing" xmlns:wp="http://schemas.openxmlformats.org/drawingml/2006/wordprocessingDrawing" xmlns:w10="urn:schemas-microsoft-com:office:word" xmlns:w="http://schemas.openxmlformats.org/wordprocessingml/2006/main" xmlns:w14="http://schemas.microsoft.com/office/word/2010/wordml" xmlns:w15="http://schemas.microsoft.com/office/word/2012/wordml" xmlns:w16se="http://schemas.microsoft.com/office/word/2015/wordml/symex" xmlns:wpg="http://schemas.microsoft.com/office/word/2010/wordprocessingGroup" xmlns:wpi="http://schemas.microsoft.com/office/word/2010/wordprocessingInk" xmlns:wne="http://schemas.microsoft.com/office/word/2006/wordml" xmlns:wps="http://schemas.microsoft.com/office/word/2010/wordprocessingShape" mc:Ignorable="w14 w15 w16se wp14">
   <w:abstractNum w:abstractNumId="0" w15:restartNumberingAfterBreak="0">
-    <w:nsid w:val="36297092"/>
+    <w:nsid w:val="1A3D4EEE"/>
     <w:multiLevelType w:val="hybridMultilevel"/>
-    <w:tmpl w:val="44304F3C"/>
-    <w:lvl w:ilvl="0" w:tplc="9B521926">
+    <w:tmpl w:val="83ACECF8"/>
+    <w:lvl w:ilvl="0" w:tplc="88162BFA">
       <w:start w:val="2"/>
       <w:numFmt w:val="bullet"/>
       <w:lvlText w:val="-"/>
@@ -2697,6 +4405,119 @@
     </w:lvl>
   </w:abstractNum>
   <w:abstractNum w:abstractNumId="1" w15:restartNumberingAfterBreak="0">
+    <w:nsid w:val="36297092"/>
+    <w:multiLevelType w:val="hybridMultilevel"/>
+    <w:tmpl w:val="44304F3C"/>
+    <w:lvl w:ilvl="0" w:tplc="9B521926">
+      <w:start w:val="2"/>
+      <w:numFmt w:val="bullet"/>
+      <w:lvlText w:val="-"/>
+      <w:lvlJc w:val="left"/>
+      <w:pPr>
+        <w:ind w:left="720" w:hanging="360"/>
+      </w:pPr>
+      <w:rPr>
+        <w:rFonts w:ascii="Calibri" w:eastAsiaTheme="minorHAnsi" w:hAnsi="Calibri" w:cs="Calibri" w:hint="default"/>
+      </w:rPr>
+    </w:lvl>
+    <w:lvl w:ilvl="1" w:tplc="04090003" w:tentative="1">
+      <w:start w:val="1"/>
+      <w:numFmt w:val="bullet"/>
+      <w:lvlText w:val="o"/>
+      <w:lvlJc w:val="left"/>
+      <w:pPr>
+        <w:ind w:left="1440" w:hanging="360"/>
+      </w:pPr>
+      <w:rPr>
+        <w:rFonts w:ascii="Courier New" w:hAnsi="Courier New" w:cs="Courier New" w:hint="default"/>
+      </w:rPr>
+    </w:lvl>
+    <w:lvl w:ilvl="2" w:tplc="04090005" w:tentative="1">
+      <w:start w:val="1"/>
+      <w:numFmt w:val="bullet"/>
+      <w:lvlText w:val=""/>
+      <w:lvlJc w:val="left"/>
+      <w:pPr>
+        <w:ind w:left="2160" w:hanging="360"/>
+      </w:pPr>
+      <w:rPr>
+        <w:rFonts w:ascii="Wingdings" w:hAnsi="Wingdings" w:hint="default"/>
+      </w:rPr>
+    </w:lvl>
+    <w:lvl w:ilvl="3" w:tplc="04090001" w:tentative="1">
+      <w:start w:val="1"/>
+      <w:numFmt w:val="bullet"/>
+      <w:lvlText w:val=""/>
+      <w:lvlJc w:val="left"/>
+      <w:pPr>
+        <w:ind w:left="2880" w:hanging="360"/>
+      </w:pPr>
+      <w:rPr>
+        <w:rFonts w:ascii="Symbol" w:hAnsi="Symbol" w:hint="default"/>
+      </w:rPr>
+    </w:lvl>
+    <w:lvl w:ilvl="4" w:tplc="04090003" w:tentative="1">
+      <w:start w:val="1"/>
+      <w:numFmt w:val="bullet"/>
+      <w:lvlText w:val="o"/>
+      <w:lvlJc w:val="left"/>
+      <w:pPr>
+        <w:ind w:left="3600" w:hanging="360"/>
+      </w:pPr>
+      <w:rPr>
+        <w:rFonts w:ascii="Courier New" w:hAnsi="Courier New" w:cs="Courier New" w:hint="default"/>
+      </w:rPr>
+    </w:lvl>
+    <w:lvl w:ilvl="5" w:tplc="04090005" w:tentative="1">
+      <w:start w:val="1"/>
+      <w:numFmt w:val="bullet"/>
+      <w:lvlText w:val=""/>
+      <w:lvlJc w:val="left"/>
+      <w:pPr>
+        <w:ind w:left="4320" w:hanging="360"/>
+      </w:pPr>
+      <w:rPr>
+        <w:rFonts w:ascii="Wingdings" w:hAnsi="Wingdings" w:hint="default"/>
+      </w:rPr>
+    </w:lvl>
+    <w:lvl w:ilvl="6" w:tplc="04090001" w:tentative="1">
+      <w:start w:val="1"/>
+      <w:numFmt w:val="bullet"/>
+      <w:lvlText w:val=""/>
+      <w:lvlJc w:val="left"/>
+      <w:pPr>
+        <w:ind w:left="5040" w:hanging="360"/>
+      </w:pPr>
+      <w:rPr>
+        <w:rFonts w:ascii="Symbol" w:hAnsi="Symbol" w:hint="default"/>
+      </w:rPr>
+    </w:lvl>
+    <w:lvl w:ilvl="7" w:tplc="04090003" w:tentative="1">
+      <w:start w:val="1"/>
+      <w:numFmt w:val="bullet"/>
+      <w:lvlText w:val="o"/>
+      <w:lvlJc w:val="left"/>
+      <w:pPr>
+        <w:ind w:left="5760" w:hanging="360"/>
+      </w:pPr>
+      <w:rPr>
+        <w:rFonts w:ascii="Courier New" w:hAnsi="Courier New" w:cs="Courier New" w:hint="default"/>
+      </w:rPr>
+    </w:lvl>
+    <w:lvl w:ilvl="8" w:tplc="04090005" w:tentative="1">
+      <w:start w:val="1"/>
+      <w:numFmt w:val="bullet"/>
+      <w:lvlText w:val=""/>
+      <w:lvlJc w:val="left"/>
+      <w:pPr>
+        <w:ind w:left="6480" w:hanging="360"/>
+      </w:pPr>
+      <w:rPr>
+        <w:rFonts w:ascii="Wingdings" w:hAnsi="Wingdings" w:hint="default"/>
+      </w:rPr>
+    </w:lvl>
+  </w:abstractNum>
+  <w:abstractNum w:abstractNumId="2" w15:restartNumberingAfterBreak="0">
     <w:nsid w:val="53D4327B"/>
     <w:multiLevelType w:val="hybridMultilevel"/>
     <w:tmpl w:val="51A6C904"/>
@@ -2782,7 +4603,7 @@
       </w:pPr>
     </w:lvl>
   </w:abstractNum>
-  <w:abstractNum w:abstractNumId="2" w15:restartNumberingAfterBreak="0">
+  <w:abstractNum w:abstractNumId="3" w15:restartNumberingAfterBreak="0">
     <w:nsid w:val="68BB2C1F"/>
     <w:multiLevelType w:val="hybridMultilevel"/>
     <w:tmpl w:val="B4F2439E"/>
@@ -2896,12 +4717,15 @@
     </w:lvl>
   </w:abstractNum>
   <w:num w:numId="1">
+    <w:abstractNumId w:val="3"/>
+  </w:num>
+  <w:num w:numId="2">
     <w:abstractNumId w:val="2"/>
   </w:num>
-  <w:num w:numId="2">
+  <w:num w:numId="3">
     <w:abstractNumId w:val="1"/>
   </w:num>
-  <w:num w:numId="3">
+  <w:num w:numId="4">
     <w:abstractNumId w:val="0"/>
   </w:num>
 </w:numbering>
@@ -3371,7 +5195,6 @@
   <w:style w:type="character" w:default="1" w:styleId="DefaultParagraphFont">
     <w:name w:val="Default Paragraph Font"/>
     <w:uiPriority w:val="1"/>
-    <w:semiHidden/>
     <w:unhideWhenUsed/>
   </w:style>
   <w:style w:type="table" w:default="1" w:styleId="TableNormal">
@@ -3890,7 +5713,7 @@
 </file>
 
 <file path=customXml/itemProps1.xml><?xml version="1.0" encoding="utf-8"?>
-<ds:datastoreItem xmlns:ds="http://schemas.openxmlformats.org/officeDocument/2006/customXml" ds:itemID="{9CDD5B4D-B8C8-445C-B385-220E44B03E46}">
+<ds:datastoreItem xmlns:ds="http://schemas.openxmlformats.org/officeDocument/2006/customXml" ds:itemID="{2A07D5D7-484C-4547-B66B-32E73F602E68}">
   <ds:schemaRefs>
     <ds:schemaRef ds:uri="http://schemas.openxmlformats.org/officeDocument/2006/bibliography"/>
   </ds:schemaRefs>

</xml_diff>

<commit_message>
Adding watcher sample to instructions
</commit_message>
<xml_diff>
--- a/hol3548/doc/WoW2016_HOL3548_LabInstructions.docx
+++ b/hol3548/doc/WoW2016_HOL3548_LabInstructions.docx
@@ -3,8 +3,6 @@
 <w:document xmlns:wpc="http://schemas.microsoft.com/office/word/2010/wordprocessingCanvas" xmlns:cx="http://schemas.microsoft.com/office/drawing/2014/chartex" xmlns:cx1="http://schemas.microsoft.com/office/drawing/2015/9/8/chartex" xmlns:cx2="http://schemas.microsoft.com/office/drawing/2015/10/21/chartex" xmlns:mc="http://schemas.openxmlformats.org/markup-compatibility/2006" xmlns:o="urn:schemas-microsoft-com:office:office" xmlns:r="http://schemas.openxmlformats.org/officeDocument/2006/relationships" xmlns:m="http://schemas.openxmlformats.org/officeDocument/2006/math" xmlns:v="urn:schemas-microsoft-com:vml" xmlns:wp14="http://schemas.microsoft.com/office/word/2010/wordprocessingDrawing" xmlns:wp="http://schemas.openxmlformats.org/drawingml/2006/wordprocessingDrawing" xmlns:w10="urn:schemas-microsoft-com:office:word" xmlns:w="http://schemas.openxmlformats.org/wordprocessingml/2006/main" xmlns:w14="http://schemas.microsoft.com/office/word/2010/wordml" xmlns:w15="http://schemas.microsoft.com/office/word/2012/wordml" xmlns:w16se="http://schemas.microsoft.com/office/word/2015/wordml/symex" xmlns:wpg="http://schemas.microsoft.com/office/word/2010/wordprocessingGroup" xmlns:wpi="http://schemas.microsoft.com/office/word/2010/wordprocessingInk" xmlns:wne="http://schemas.microsoft.com/office/word/2006/wordml" xmlns:wps="http://schemas.microsoft.com/office/word/2010/wordprocessingShape" mc:Ignorable="w14 w15 w16se wp14">
   <w:body>
     <w:p>
-      <w:bookmarkStart w:id="0" w:name="_GoBack"/>
-      <w:bookmarkEnd w:id="0"/>
       <w:r>
         <w:rPr>
           <w:noProof/>
@@ -138,27 +136,7 @@
           <w:color w:val="FF0000"/>
           <w:sz w:val="40"/>
         </w:rPr>
-        <w:t xml:space="preserve">Learn how to Build Application with the IBM </w:t>
-      </w:r>
-      <w:proofErr w:type="spellStart"/>
-      <w:r>
-        <w:rPr>
-          <w:rFonts w:cstheme="minorHAnsi"/>
-          <w:b/>
-          <w:color w:val="FF0000"/>
-          <w:sz w:val="40"/>
-        </w:rPr>
-        <w:t>Cognos</w:t>
-      </w:r>
-      <w:proofErr w:type="spellEnd"/>
-      <w:r>
-        <w:rPr>
-          <w:rFonts w:cstheme="minorHAnsi"/>
-          <w:b/>
-          <w:color w:val="FF0000"/>
-          <w:sz w:val="40"/>
-        </w:rPr>
-        <w:t xml:space="preserve"> TM1</w:t>
+        <w:t>Learn how to Build Application with the IBM Cognos TM1</w:t>
       </w:r>
       <w:r>
         <w:rPr>
@@ -1410,7 +1388,7 @@
       <w:pPr>
         <w:pStyle w:val="Heading1"/>
       </w:pPr>
-      <w:bookmarkStart w:id="1" w:name="_Toc464425393"/>
+      <w:bookmarkStart w:id="0" w:name="_Toc464425393"/>
       <w:r>
         <w:lastRenderedPageBreak/>
         <w:t xml:space="preserve">Getting </w:t>
@@ -1418,7 +1396,7 @@
       <w:r>
         <w:t>ready</w:t>
       </w:r>
-      <w:bookmarkEnd w:id="1"/>
+      <w:bookmarkEnd w:id="0"/>
     </w:p>
     <w:p>
       <w:r>
@@ -1445,15 +1423,7 @@
     </w:p>
     <w:p>
       <w:r>
-        <w:t xml:space="preserve">Not only that, you’ll be working with Go, a.k.a. </w:t>
-      </w:r>
-      <w:proofErr w:type="spellStart"/>
-      <w:r>
-        <w:t>Golang</w:t>
-      </w:r>
-      <w:proofErr w:type="spellEnd"/>
-      <w:r>
-        <w:t>, during this lab and Go has support for project, dependency and build management build in. So we’ll grab the latest by executing the following command in a command box:</w:t>
+        <w:t>Not only that, you’ll be working with Go, a.k.a. Golang, during this lab and Go has support for project, dependency and build management build in. So we’ll grab the latest by executing the following command in a command box:</w:t>
       </w:r>
     </w:p>
     <w:p>
@@ -1470,25 +1440,7 @@
           <w:sz w:val="20"/>
           <w:szCs w:val="20"/>
         </w:rPr>
-        <w:t>go get github.com/</w:t>
-      </w:r>
-      <w:proofErr w:type="spellStart"/>
-      <w:r>
-        <w:rPr>
-          <w:rFonts w:ascii="Consolas" w:hAnsi="Consolas"/>
-          <w:sz w:val="20"/>
-          <w:szCs w:val="20"/>
-        </w:rPr>
-        <w:t>hubert-heijkers</w:t>
-      </w:r>
-      <w:proofErr w:type="spellEnd"/>
-      <w:r>
-        <w:rPr>
-          <w:rFonts w:ascii="Consolas" w:hAnsi="Consolas"/>
-          <w:sz w:val="20"/>
-          <w:szCs w:val="20"/>
-        </w:rPr>
-        <w:t>/wow2016</w:t>
+        <w:t>go get github.com/hubert-heijkers/wow2016</w:t>
       </w:r>
       <w:r>
         <w:rPr>
@@ -1557,12 +1509,12 @@
       <w:pPr>
         <w:pStyle w:val="Heading1"/>
       </w:pPr>
-      <w:bookmarkStart w:id="2" w:name="_Toc464425394"/>
+      <w:bookmarkStart w:id="1" w:name="_Toc464425394"/>
       <w:r>
         <w:lastRenderedPageBreak/>
         <w:t>Introducing the OData compliant RESTful API</w:t>
       </w:r>
-      <w:bookmarkEnd w:id="2"/>
+      <w:bookmarkEnd w:id="1"/>
     </w:p>
     <w:p>
       <w:r>
@@ -1873,11 +1825,11 @@
       <w:pPr>
         <w:pStyle w:val="Heading2"/>
       </w:pPr>
-      <w:bookmarkStart w:id="3" w:name="_Toc464425395"/>
+      <w:bookmarkStart w:id="2" w:name="_Toc464425395"/>
       <w:r>
         <w:t>A first peek at TM1’s RESTful API</w:t>
       </w:r>
-      <w:bookmarkEnd w:id="3"/>
+      <w:bookmarkEnd w:id="2"/>
     </w:p>
     <w:p>
       <w:r>
@@ -1944,25 +1896,25 @@
           <w:sz w:val="20"/>
           <w:szCs w:val="20"/>
         </w:rPr>
-        <w:t>&lt;</w:t>
-      </w:r>
-      <w:proofErr w:type="spellStart"/>
+        <w:t>&lt;EntityType Name="Dimension"&gt;</w:t>
+      </w:r>
       <w:r>
         <w:rPr>
           <w:rFonts w:ascii="Consolas" w:hAnsi="Consolas" w:cs="Consolas"/>
           <w:sz w:val="20"/>
           <w:szCs w:val="20"/>
         </w:rPr>
-        <w:t>EntityType</w:t>
-      </w:r>
-      <w:proofErr w:type="spellEnd"/>
+        <w:br/>
+        <w:t xml:space="preserve">  &lt;Key&gt;</w:t>
+      </w:r>
       <w:r>
         <w:rPr>
           <w:rFonts w:ascii="Consolas" w:hAnsi="Consolas" w:cs="Consolas"/>
           <w:sz w:val="20"/>
           <w:szCs w:val="20"/>
         </w:rPr>
-        <w:t xml:space="preserve"> Name="Dimension"&gt;</w:t>
+        <w:br/>
+        <w:t xml:space="preserve">    &lt;PropertyRef Name="Name"/&gt;</w:t>
       </w:r>
       <w:r>
         <w:rPr>
@@ -1971,7 +1923,7 @@
           <w:szCs w:val="20"/>
         </w:rPr>
         <w:br/>
-        <w:t xml:space="preserve">  &lt;Key&gt;</w:t>
+        <w:t xml:space="preserve">  &lt;/Key&gt;</w:t>
       </w:r>
       <w:r>
         <w:rPr>
@@ -1980,25 +1932,25 @@
           <w:szCs w:val="20"/>
         </w:rPr>
         <w:br/>
-        <w:t xml:space="preserve">    &lt;</w:t>
-      </w:r>
-      <w:proofErr w:type="spellStart"/>
+        <w:t xml:space="preserve">  &lt;Property Name="Name" Type="Edm.String" Nullable="false"/&gt;</w:t>
+      </w:r>
       <w:r>
         <w:rPr>
           <w:rFonts w:ascii="Consolas" w:hAnsi="Consolas" w:cs="Consolas"/>
           <w:sz w:val="20"/>
           <w:szCs w:val="20"/>
         </w:rPr>
-        <w:t>PropertyRef</w:t>
-      </w:r>
-      <w:proofErr w:type="spellEnd"/>
+        <w:br/>
+        <w:t xml:space="preserve">  &lt;Property Name="UniqueName" Type="Edm.String"/&gt;</w:t>
+      </w:r>
       <w:r>
         <w:rPr>
           <w:rFonts w:ascii="Consolas" w:hAnsi="Consolas" w:cs="Consolas"/>
           <w:sz w:val="20"/>
           <w:szCs w:val="20"/>
         </w:rPr>
-        <w:t xml:space="preserve"> Name="Name"/&gt;</w:t>
+        <w:br/>
+        <w:t xml:space="preserve">  &lt;Property Name="Attributes" Type="ibm.tm1.api.v1.Attributes"/&gt;</w:t>
       </w:r>
       <w:r>
         <w:rPr>
@@ -2007,7 +1959,7 @@
           <w:szCs w:val="20"/>
         </w:rPr>
         <w:br/>
-        <w:t xml:space="preserve">  &lt;/Key&gt;</w:t>
+        <w:t xml:space="preserve">  &lt;NavigationProperty Name="Hierarchies" Type="Collection(ibm.tm1.api.v1.Hierarchy)" Partner="Dimension" ContainsTarget="true"/&gt;</w:t>
       </w:r>
       <w:r>
         <w:rPr>
@@ -2016,290 +1968,30 @@
           <w:szCs w:val="20"/>
         </w:rPr>
         <w:br/>
-        <w:t xml:space="preserve">  &lt;Property Name="Name" Type="</w:t>
-      </w:r>
-      <w:proofErr w:type="spellStart"/>
+        <w:t xml:space="preserve">  &lt;NavigationProperty Name="DefaultHierarchy" Type="ibm.tm1.api.v1.Hierarchy"/&gt;</w:t>
+      </w:r>
       <w:r>
         <w:rPr>
           <w:rFonts w:ascii="Consolas" w:hAnsi="Consolas" w:cs="Consolas"/>
           <w:sz w:val="20"/>
           <w:szCs w:val="20"/>
         </w:rPr>
-        <w:t>Edm.String</w:t>
-      </w:r>
-      <w:proofErr w:type="spellEnd"/>
+        <w:br/>
+        <w:t xml:space="preserve">  &lt;NavigationProperty Name="LocalizedAttributes" Type="Collection(ibm.tm1.api.v1.LocalizedAttributes)" ContainsTarget="true"/&gt;</w:t>
+      </w:r>
       <w:r>
         <w:rPr>
           <w:rFonts w:ascii="Consolas" w:hAnsi="Consolas" w:cs="Consolas"/>
           <w:sz w:val="20"/>
           <w:szCs w:val="20"/>
         </w:rPr>
-        <w:t xml:space="preserve">" </w:t>
-      </w:r>
-      <w:proofErr w:type="spellStart"/>
-      <w:r>
-        <w:rPr>
-          <w:rFonts w:ascii="Consolas" w:hAnsi="Consolas" w:cs="Consolas"/>
-          <w:sz w:val="20"/>
-          <w:szCs w:val="20"/>
-        </w:rPr>
-        <w:t>Nullable</w:t>
-      </w:r>
-      <w:proofErr w:type="spellEnd"/>
-      <w:r>
-        <w:rPr>
-          <w:rFonts w:ascii="Consolas" w:hAnsi="Consolas" w:cs="Consolas"/>
-          <w:sz w:val="20"/>
-          <w:szCs w:val="20"/>
-        </w:rPr>
-        <w:t>="false"/&gt;</w:t>
-      </w:r>
-      <w:r>
-        <w:rPr>
-          <w:rFonts w:ascii="Consolas" w:hAnsi="Consolas" w:cs="Consolas"/>
-          <w:sz w:val="20"/>
-          <w:szCs w:val="20"/>
-        </w:rPr>
         <w:br/>
-        <w:t xml:space="preserve">  &lt;Property Name="</w:t>
-      </w:r>
-      <w:proofErr w:type="spellStart"/>
-      <w:r>
-        <w:rPr>
-          <w:rFonts w:ascii="Consolas" w:hAnsi="Consolas" w:cs="Consolas"/>
-          <w:sz w:val="20"/>
-          <w:szCs w:val="20"/>
-        </w:rPr>
-        <w:t>UniqueName</w:t>
-      </w:r>
-      <w:proofErr w:type="spellEnd"/>
-      <w:r>
-        <w:rPr>
-          <w:rFonts w:ascii="Consolas" w:hAnsi="Consolas" w:cs="Consolas"/>
-          <w:sz w:val="20"/>
-          <w:szCs w:val="20"/>
-        </w:rPr>
-        <w:t>" Type="</w:t>
-      </w:r>
-      <w:proofErr w:type="spellStart"/>
-      <w:r>
-        <w:rPr>
-          <w:rFonts w:ascii="Consolas" w:hAnsi="Consolas" w:cs="Consolas"/>
-          <w:sz w:val="20"/>
-          <w:szCs w:val="20"/>
-        </w:rPr>
-        <w:t>Edm.String</w:t>
-      </w:r>
-      <w:proofErr w:type="spellEnd"/>
-      <w:r>
-        <w:rPr>
-          <w:rFonts w:ascii="Consolas" w:hAnsi="Consolas" w:cs="Consolas"/>
-          <w:sz w:val="20"/>
-          <w:szCs w:val="20"/>
-        </w:rPr>
-        <w:t>"/&gt;</w:t>
-      </w:r>
-      <w:r>
-        <w:rPr>
-          <w:rFonts w:ascii="Consolas" w:hAnsi="Consolas" w:cs="Consolas"/>
-          <w:sz w:val="20"/>
-          <w:szCs w:val="20"/>
-        </w:rPr>
-        <w:br/>
-        <w:t xml:space="preserve">  &lt;Property Name="Attributes" Type="ibm.tm1.api.v1.Attributes"/&gt;</w:t>
-      </w:r>
-      <w:r>
-        <w:rPr>
-          <w:rFonts w:ascii="Consolas" w:hAnsi="Consolas" w:cs="Consolas"/>
-          <w:sz w:val="20"/>
-          <w:szCs w:val="20"/>
-        </w:rPr>
-        <w:br/>
-        <w:t xml:space="preserve">  &lt;</w:t>
-      </w:r>
-      <w:proofErr w:type="spellStart"/>
-      <w:r>
-        <w:rPr>
-          <w:rFonts w:ascii="Consolas" w:hAnsi="Consolas" w:cs="Consolas"/>
-          <w:sz w:val="20"/>
-          <w:szCs w:val="20"/>
-        </w:rPr>
-        <w:t>NavigationProperty</w:t>
-      </w:r>
-      <w:proofErr w:type="spellEnd"/>
-      <w:r>
-        <w:rPr>
-          <w:rFonts w:ascii="Consolas" w:hAnsi="Consolas" w:cs="Consolas"/>
-          <w:sz w:val="20"/>
-          <w:szCs w:val="20"/>
-        </w:rPr>
-        <w:t xml:space="preserve"> Name="Hierarchies" Type="Collection(ibm.tm1.api.v1.Hierarchy)" Partner="Dimension" </w:t>
-      </w:r>
-      <w:proofErr w:type="spellStart"/>
-      <w:r>
-        <w:rPr>
-          <w:rFonts w:ascii="Consolas" w:hAnsi="Consolas" w:cs="Consolas"/>
-          <w:sz w:val="20"/>
-          <w:szCs w:val="20"/>
-        </w:rPr>
-        <w:t>ContainsTarget</w:t>
-      </w:r>
-      <w:proofErr w:type="spellEnd"/>
-      <w:r>
-        <w:rPr>
-          <w:rFonts w:ascii="Consolas" w:hAnsi="Consolas" w:cs="Consolas"/>
-          <w:sz w:val="20"/>
-          <w:szCs w:val="20"/>
-        </w:rPr>
-        <w:t>="true"/&gt;</w:t>
-      </w:r>
-      <w:r>
-        <w:rPr>
-          <w:rFonts w:ascii="Consolas" w:hAnsi="Consolas" w:cs="Consolas"/>
-          <w:sz w:val="20"/>
-          <w:szCs w:val="20"/>
-        </w:rPr>
-        <w:br/>
-        <w:t xml:space="preserve">  &lt;</w:t>
-      </w:r>
-      <w:proofErr w:type="spellStart"/>
-      <w:r>
-        <w:rPr>
-          <w:rFonts w:ascii="Consolas" w:hAnsi="Consolas" w:cs="Consolas"/>
-          <w:sz w:val="20"/>
-          <w:szCs w:val="20"/>
-        </w:rPr>
-        <w:t>NavigationProperty</w:t>
-      </w:r>
-      <w:proofErr w:type="spellEnd"/>
-      <w:r>
-        <w:rPr>
-          <w:rFonts w:ascii="Consolas" w:hAnsi="Consolas" w:cs="Consolas"/>
-          <w:sz w:val="20"/>
-          <w:szCs w:val="20"/>
-        </w:rPr>
-        <w:t xml:space="preserve"> Name="</w:t>
-      </w:r>
-      <w:proofErr w:type="spellStart"/>
-      <w:r>
-        <w:rPr>
-          <w:rFonts w:ascii="Consolas" w:hAnsi="Consolas" w:cs="Consolas"/>
-          <w:sz w:val="20"/>
-          <w:szCs w:val="20"/>
-        </w:rPr>
-        <w:t>DefaultHierarchy</w:t>
-      </w:r>
-      <w:proofErr w:type="spellEnd"/>
-      <w:r>
-        <w:rPr>
-          <w:rFonts w:ascii="Consolas" w:hAnsi="Consolas" w:cs="Consolas"/>
-          <w:sz w:val="20"/>
-          <w:szCs w:val="20"/>
-        </w:rPr>
-        <w:t>" Type="ibm.tm1.api.v1.Hierarchy"/&gt;</w:t>
-      </w:r>
-      <w:r>
-        <w:rPr>
-          <w:rFonts w:ascii="Consolas" w:hAnsi="Consolas" w:cs="Consolas"/>
-          <w:sz w:val="20"/>
-          <w:szCs w:val="20"/>
-        </w:rPr>
-        <w:br/>
-        <w:t xml:space="preserve">  &lt;</w:t>
-      </w:r>
-      <w:proofErr w:type="spellStart"/>
-      <w:r>
-        <w:rPr>
-          <w:rFonts w:ascii="Consolas" w:hAnsi="Consolas" w:cs="Consolas"/>
-          <w:sz w:val="20"/>
-          <w:szCs w:val="20"/>
-        </w:rPr>
-        <w:t>NavigationProperty</w:t>
-      </w:r>
-      <w:proofErr w:type="spellEnd"/>
-      <w:r>
-        <w:rPr>
-          <w:rFonts w:ascii="Consolas" w:hAnsi="Consolas" w:cs="Consolas"/>
-          <w:sz w:val="20"/>
-          <w:szCs w:val="20"/>
-        </w:rPr>
-        <w:t xml:space="preserve"> Name="</w:t>
-      </w:r>
-      <w:proofErr w:type="spellStart"/>
-      <w:r>
-        <w:rPr>
-          <w:rFonts w:ascii="Consolas" w:hAnsi="Consolas" w:cs="Consolas"/>
-          <w:sz w:val="20"/>
-          <w:szCs w:val="20"/>
-        </w:rPr>
-        <w:t>LocalizedAttributes</w:t>
-      </w:r>
-      <w:proofErr w:type="spellEnd"/>
-      <w:r>
-        <w:rPr>
-          <w:rFonts w:ascii="Consolas" w:hAnsi="Consolas" w:cs="Consolas"/>
-          <w:sz w:val="20"/>
-          <w:szCs w:val="20"/>
-        </w:rPr>
-        <w:t xml:space="preserve">" Type="Collection(ibm.tm1.api.v1.LocalizedAttributes)" </w:t>
-      </w:r>
-      <w:proofErr w:type="spellStart"/>
-      <w:r>
-        <w:rPr>
-          <w:rFonts w:ascii="Consolas" w:hAnsi="Consolas" w:cs="Consolas"/>
-          <w:sz w:val="20"/>
-          <w:szCs w:val="20"/>
-        </w:rPr>
-        <w:t>ContainsTarget</w:t>
-      </w:r>
-      <w:proofErr w:type="spellEnd"/>
-      <w:r>
-        <w:rPr>
-          <w:rFonts w:ascii="Consolas" w:hAnsi="Consolas" w:cs="Consolas"/>
-          <w:sz w:val="20"/>
-          <w:szCs w:val="20"/>
-        </w:rPr>
-        <w:t>="true"/&gt;</w:t>
-      </w:r>
-      <w:r>
-        <w:rPr>
-          <w:rFonts w:ascii="Consolas" w:hAnsi="Consolas" w:cs="Consolas"/>
-          <w:sz w:val="20"/>
-          <w:szCs w:val="20"/>
-        </w:rPr>
-        <w:br/>
-        <w:t>&lt;/</w:t>
-      </w:r>
-      <w:proofErr w:type="spellStart"/>
-      <w:r>
-        <w:rPr>
-          <w:rFonts w:ascii="Consolas" w:hAnsi="Consolas" w:cs="Consolas"/>
-          <w:sz w:val="20"/>
-          <w:szCs w:val="20"/>
-        </w:rPr>
-        <w:t>EntityType</w:t>
-      </w:r>
-      <w:proofErr w:type="spellEnd"/>
-      <w:r>
-        <w:rPr>
-          <w:rFonts w:ascii="Consolas" w:hAnsi="Consolas" w:cs="Consolas"/>
-          <w:sz w:val="20"/>
-          <w:szCs w:val="20"/>
-        </w:rPr>
-        <w:t>&gt;</w:t>
-      </w:r>
-    </w:p>
-    <w:p>
-      <w:r>
-        <w:t xml:space="preserve">This is telling us that one of the types that the service exposes is a ‘Dimension’ and that it has a couple of properties among which is its Name, </w:t>
-      </w:r>
-      <w:proofErr w:type="spellStart"/>
-      <w:r>
-        <w:t>UniqueName</w:t>
-      </w:r>
-      <w:proofErr w:type="spellEnd"/>
-      <w:r>
-        <w:t xml:space="preserve"> and a set of Hierarchies (note: </w:t>
+        <w:t>&lt;/EntityType&gt;</w:t>
+      </w:r>
+    </w:p>
+    <w:p>
+      <w:r>
+        <w:t xml:space="preserve">This is telling us that one of the types that the service exposes is a ‘Dimension’ and that it has a couple of properties among which is its Name, UniqueName and a set of Hierarchies (note: </w:t>
       </w:r>
       <w:r>
         <w:t xml:space="preserve">the version of </w:t>
@@ -2368,27 +2060,7 @@
             <w:sz w:val="20"/>
             <w:szCs w:val="20"/>
           </w:rPr>
-          <w:t xml:space="preserve">http://tm1server:8000/api/v1/Dimensions?$filter=not </w:t>
-        </w:r>
-        <w:proofErr w:type="spellStart"/>
-        <w:r>
-          <w:rPr>
-            <w:rStyle w:val="Hyperlink"/>
-            <w:rFonts w:ascii="Consolas" w:hAnsi="Consolas"/>
-            <w:sz w:val="20"/>
-            <w:szCs w:val="20"/>
-          </w:rPr>
-          <w:t>startswith</w:t>
-        </w:r>
-        <w:proofErr w:type="spellEnd"/>
-        <w:r>
-          <w:rPr>
-            <w:rStyle w:val="Hyperlink"/>
-            <w:rFonts w:ascii="Consolas" w:hAnsi="Consolas"/>
-            <w:sz w:val="20"/>
-            <w:szCs w:val="20"/>
-          </w:rPr>
-          <w:t>(Name,'}')</w:t>
+          <w:t>http://tm1server:8000/api/v1/Dimensions?$filter=not startswith(Name,'}')</w:t>
         </w:r>
       </w:hyperlink>
     </w:p>
@@ -2412,15 +2084,7 @@
     </w:p>
     <w:p>
       <w:r>
-        <w:t xml:space="preserve">You’ll get the list of dimensions available shown in your browser nicely formatted because we installed the </w:t>
-      </w:r>
-      <w:proofErr w:type="spellStart"/>
-      <w:r>
-        <w:t>JSONView</w:t>
-      </w:r>
-      <w:proofErr w:type="spellEnd"/>
-      <w:r>
-        <w:t xml:space="preserve"> plug-in for Chrome.</w:t>
+        <w:t>You’ll get the list of dimensions available shown in your browser nicely formatted because we installed the JSONView plug-in for Chrome.</w:t>
       </w:r>
     </w:p>
     <w:p>
@@ -2517,12 +2181,12 @@
       <w:pPr>
         <w:pStyle w:val="Heading2"/>
       </w:pPr>
-      <w:bookmarkStart w:id="4" w:name="_Toc464425396"/>
+      <w:bookmarkStart w:id="3" w:name="_Toc464425396"/>
       <w:r>
         <w:lastRenderedPageBreak/>
         <w:t>Explore the REST API</w:t>
       </w:r>
-      <w:bookmarkEnd w:id="4"/>
+      <w:bookmarkEnd w:id="3"/>
     </w:p>
     <w:p>
       <w:r>
@@ -2627,26 +2291,13 @@
         <w:t>Note: If you don’t see the ‘TM1 REST API’ collection, not to worry, hit the ‘Import’ button on the top, open a file explorer, locate the ‘</w:t>
       </w:r>
       <w:r>
-        <w:t>C:\HOL-TM1SDK\</w:t>
-      </w:r>
-      <w:proofErr w:type="spellStart"/>
-      <w:r>
-        <w:t>postman_collections</w:t>
-      </w:r>
-      <w:proofErr w:type="spellEnd"/>
+        <w:t>C:\HOL-TM1SDK\postman_collections</w:t>
+      </w:r>
       <w:r>
         <w:t>’ folder and drop the ‘</w:t>
       </w:r>
       <w:r>
-        <w:t>TM1%20REST%</w:t>
-      </w:r>
-      <w:proofErr w:type="gramStart"/>
-      <w:r>
-        <w:t>20API.json.postman</w:t>
-      </w:r>
-      <w:proofErr w:type="gramEnd"/>
-      <w:r>
-        <w:t>_collection</w:t>
+        <w:t>TM1%20REST%20API.json.postman_collection</w:t>
       </w:r>
       <w:r>
         <w:t>’ file in the screen that opened up.</w:t>
@@ -2672,11 +2323,11 @@
       <w:pPr>
         <w:pStyle w:val="Heading2"/>
       </w:pPr>
-      <w:bookmarkStart w:id="5" w:name="_Toc464425397"/>
+      <w:bookmarkStart w:id="4" w:name="_Toc464425397"/>
       <w:r>
         <w:t>Working with TM1’s REST API using Swagger tooling</w:t>
       </w:r>
-      <w:bookmarkEnd w:id="5"/>
+      <w:bookmarkEnd w:id="4"/>
     </w:p>
     <w:p>
       <w:pPr>
@@ -2875,65 +2526,48 @@
         </w:rPr>
         <w:t> </w:t>
       </w:r>
-      <w:proofErr w:type="spellStart"/>
-      <w:r>
-        <w:fldChar w:fldCharType="begin"/>
-      </w:r>
-      <w:r>
-        <w:instrText xml:space="preserve"> HYPERLINK "https://openapis.org/" \t "_blank" </w:instrText>
-      </w:r>
-      <w:r>
-        <w:fldChar w:fldCharType="separate"/>
-      </w:r>
-      <w:r>
-        <w:rPr>
-          <w:rStyle w:val="Hyperlink"/>
+      <w:hyperlink r:id="rId30" w:tgtFrame="_blank" w:history="1">
+        <w:r>
+          <w:rPr>
+            <w:rStyle w:val="Hyperlink"/>
+            <w:rFonts w:cstheme="minorHAnsi"/>
+            <w:color w:val="1970B0"/>
+          </w:rPr>
+          <w:t>OpenAPIs</w:t>
+        </w:r>
+      </w:hyperlink>
+      <w:r>
+        <w:rPr>
           <w:rFonts w:cstheme="minorHAnsi"/>
-          <w:color w:val="1970B0"/>
-        </w:rPr>
-        <w:t>OpenAPIs</w:t>
-      </w:r>
-      <w:proofErr w:type="spellEnd"/>
-      <w:r>
-        <w:rPr>
-          <w:rStyle w:val="Hyperlink"/>
+        </w:rPr>
+        <w:t xml:space="preserve">, for </w:t>
+      </w:r>
+      <w:r>
+        <w:rPr>
           <w:rFonts w:cstheme="minorHAnsi"/>
-          <w:color w:val="1970B0"/>
-        </w:rPr>
-        <w:fldChar w:fldCharType="end"/>
+        </w:rPr>
+        <w:t xml:space="preserve">its </w:t>
       </w:r>
       <w:r>
         <w:rPr>
           <w:rFonts w:cstheme="minorHAnsi"/>
         </w:rPr>
-        <w:t xml:space="preserve">, for </w:t>
-      </w:r>
-      <w:r>
+        <w:t>JSON based metadata definition.</w:t>
+      </w:r>
+    </w:p>
+    <w:p>
+      <w:pPr>
         <w:rPr>
           <w:rFonts w:cstheme="minorHAnsi"/>
         </w:rPr>
-        <w:t xml:space="preserve">its </w:t>
-      </w:r>
+      </w:pPr>
       <w:r>
         <w:rPr>
           <w:rFonts w:cstheme="minorHAnsi"/>
         </w:rPr>
-        <w:t>JSON based metadata definition.</w:t>
-      </w:r>
-    </w:p>
-    <w:p>
-      <w:pPr>
-        <w:rPr>
-          <w:rFonts w:cstheme="minorHAnsi"/>
-        </w:rPr>
-      </w:pPr>
-      <w:r>
-        <w:rPr>
-          <w:rFonts w:cstheme="minorHAnsi"/>
-        </w:rPr>
         <w:t>One great thing about </w:t>
       </w:r>
-      <w:hyperlink r:id="rId30" w:tgtFrame="_blank" w:history="1">
+      <w:hyperlink r:id="rId31" w:tgtFrame="_blank" w:history="1">
         <w:r>
           <w:rPr>
             <w:rStyle w:val="Hyperlink"/>
@@ -2957,7 +2591,7 @@
         </w:rPr>
         <w:t> </w:t>
       </w:r>
-      <w:hyperlink r:id="rId31" w:tgtFrame="_blank" w:history="1">
+      <w:hyperlink r:id="rId32" w:tgtFrame="_blank" w:history="1">
         <w:r>
           <w:rPr>
             <w:rStyle w:val="Hyperlink"/>
@@ -2971,41 +2605,27 @@
         <w:rPr>
           <w:rFonts w:cstheme="minorHAnsi"/>
         </w:rPr>
-        <w:t xml:space="preserve">. On the IBM </w:t>
-      </w:r>
-      <w:proofErr w:type="spellStart"/>
+        <w:t xml:space="preserve">. On the IBM developerWorks community for TM1 SDK you can find an article named ‘Using Swagger with TM1 server’s, OData compliant, RESTful API’. If you are interested in using Swagger on your own setup this article tells you how to set it up. On the lab VM however, we did the </w:t>
+      </w:r>
       <w:r>
         <w:rPr>
           <w:rFonts w:cstheme="minorHAnsi"/>
         </w:rPr>
-        <w:t>developerWorks</w:t>
-      </w:r>
-      <w:proofErr w:type="spellEnd"/>
+        <w:t xml:space="preserve">installation and configuration </w:t>
+      </w:r>
       <w:r>
         <w:rPr>
           <w:rFonts w:cstheme="minorHAnsi"/>
         </w:rPr>
-        <w:t xml:space="preserve"> community for TM1 SDK you can find an article named ‘Using Swagger with TM1 server’s, OData compliant, RESTful API’. If you are interested in using Swagger on your own setup this article tells you how to set it up. On the lab VM however, we did the </w:t>
+        <w:t xml:space="preserve">work for you. </w:t>
       </w:r>
       <w:r>
         <w:rPr>
           <w:rFonts w:cstheme="minorHAnsi"/>
         </w:rPr>
-        <w:t xml:space="preserve">installation and configuration </w:t>
-      </w:r>
-      <w:r>
-        <w:rPr>
-          <w:rFonts w:cstheme="minorHAnsi"/>
-        </w:rPr>
-        <w:t xml:space="preserve">work for you. </w:t>
-      </w:r>
-      <w:r>
-        <w:rPr>
-          <w:rFonts w:cstheme="minorHAnsi"/>
-        </w:rPr>
         <w:t xml:space="preserve">The only thing you need to do is go to the C:\HOL-TM1SDK\nginx folder and start nginx.exe. After you have done that, open up a browser and point it at: </w:t>
       </w:r>
-      <w:hyperlink r:id="rId32" w:history="1">
+      <w:hyperlink r:id="rId33" w:history="1">
         <w:r>
           <w:rPr>
             <w:rStyle w:val="Hyperlink"/>
@@ -3018,21 +2638,7 @@
         <w:rPr>
           <w:rFonts w:cstheme="minorHAnsi"/>
         </w:rPr>
-        <w:t xml:space="preserve">. It’ll open up the Swagger UI and connects, thru the </w:t>
-      </w:r>
-      <w:proofErr w:type="spellStart"/>
-      <w:r>
-        <w:rPr>
-          <w:rFonts w:cstheme="minorHAnsi"/>
-        </w:rPr>
-        <w:t>nginx</w:t>
-      </w:r>
-      <w:proofErr w:type="spellEnd"/>
-      <w:r>
-        <w:rPr>
-          <w:rFonts w:cstheme="minorHAnsi"/>
-        </w:rPr>
-        <w:t xml:space="preserve"> proxy, which makes it appear as if our TM1 server now has support for Swagger proper, to our TM1 server directly.</w:t>
+        <w:t>. It’ll open up the Swagger UI and connects, thru the nginx proxy, which makes it appear as if our TM1 server now has support for Swagger proper, to our TM1 server directly.</w:t>
       </w:r>
     </w:p>
     <w:p>
@@ -3061,7 +2667,7 @@
                     <pic:cNvPicPr/>
                   </pic:nvPicPr>
                   <pic:blipFill>
-                    <a:blip r:embed="rId33"/>
+                    <a:blip r:embed="rId34"/>
                     <a:stretch>
                       <a:fillRect/>
                     </a:stretch>
@@ -3094,7 +2700,7 @@
         </w:rPr>
         <w:t xml:space="preserve">Note the </w:t>
       </w:r>
-      <w:hyperlink r:id="rId34" w:history="1">
+      <w:hyperlink r:id="rId35" w:history="1">
         <w:r>
           <w:rPr>
             <w:rStyle w:val="Hyperlink"/>
@@ -3134,41 +2740,25 @@
         <w:rPr>
           <w:rFonts w:cstheme="minorHAnsi"/>
         </w:rPr>
-        <w:t xml:space="preserve">Note that not everything is necessarily exposed thru this interface, Swagger has its restrictions when it comes to metadata descriptions in comparison to OData and, for one, can’t express the recursive nature of operations on types like OData can. If you had a specific need however to have expose some explicitly in an Swagger based environment then you could update the </w:t>
-      </w:r>
-      <w:proofErr w:type="spellStart"/>
-      <w:proofErr w:type="gramStart"/>
-      <w:r>
+        <w:t>Note that not everything is necessarily exposed thru this interface, Swagger has its restrictions when it comes to metadata descriptions in comparison to OData and, for one, can’t express the recursive nature of operations on types like OData can. If you had a specific need however to have expose some explicitly in an Swagger based environment then you could update the swagger.json file that we provided here and update it accordingly to your own liking.</w:t>
+      </w:r>
+    </w:p>
+    <w:p>
+      <w:pPr>
         <w:rPr>
           <w:rFonts w:cstheme="minorHAnsi"/>
         </w:rPr>
-        <w:t>swagger.json</w:t>
-      </w:r>
-      <w:proofErr w:type="spellEnd"/>
-      <w:proofErr w:type="gramEnd"/>
+      </w:pPr>
       <w:r>
         <w:rPr>
           <w:rFonts w:cstheme="minorHAnsi"/>
         </w:rPr>
-        <w:t xml:space="preserve"> file that we provided here and update it accordingly to your own liking.</w:t>
-      </w:r>
-    </w:p>
-    <w:p>
-      <w:pPr>
+        <w:t>Having issues or additional questions using Swagger UI, don’t hesitate to reach out to any of the lab instructors for further information hand help.</w:t>
+      </w:r>
+      <w:r>
         <w:rPr>
           <w:rFonts w:cstheme="minorHAnsi"/>
         </w:rPr>
-      </w:pPr>
-      <w:r>
-        <w:rPr>
-          <w:rFonts w:cstheme="minorHAnsi"/>
-        </w:rPr>
-        <w:t>Having issues or additional questions using Swagger UI, don’t hesitate to reach out to any of the lab instructors for further information hand help.</w:t>
-      </w:r>
-      <w:r>
-        <w:rPr>
-          <w:rFonts w:cstheme="minorHAnsi"/>
-        </w:rPr>
         <w:t xml:space="preserve"> </w:t>
       </w:r>
     </w:p>
@@ -3179,17 +2769,17 @@
           <w:color w:val="auto"/>
         </w:rPr>
       </w:pPr>
-      <w:bookmarkStart w:id="6" w:name="_Toc402303559"/>
-      <w:bookmarkStart w:id="7" w:name="_Toc402459582"/>
-      <w:bookmarkStart w:id="8" w:name="_Toc431470746"/>
-      <w:bookmarkStart w:id="9" w:name="_Toc464425398"/>
+      <w:bookmarkStart w:id="5" w:name="_Toc402303559"/>
+      <w:bookmarkStart w:id="6" w:name="_Toc402459582"/>
+      <w:bookmarkStart w:id="7" w:name="_Toc431470746"/>
+      <w:bookmarkStart w:id="8" w:name="_Toc464425398"/>
       <w:r>
         <w:t>A real life HTML/JavaScript based TM1 client app: TM1Top Lite</w:t>
       </w:r>
+      <w:bookmarkEnd w:id="5"/>
       <w:bookmarkEnd w:id="6"/>
       <w:bookmarkEnd w:id="7"/>
       <w:bookmarkEnd w:id="8"/>
-      <w:bookmarkEnd w:id="9"/>
     </w:p>
     <w:p>
       <w:r>
@@ -3203,7 +2793,7 @@
       <w:r>
         <w:t xml:space="preserve">You can find the sample at </w:t>
       </w:r>
-      <w:hyperlink r:id="rId35" w:history="1">
+      <w:hyperlink r:id="rId36" w:history="1">
         <w:r>
           <w:rPr>
             <w:rStyle w:val="Hyperlink"/>
@@ -3222,7 +2812,7 @@
       <w:r>
         <w:t>If you wonder what all the fiddling with security modes is about, have a look at the ‘</w:t>
       </w:r>
-      <w:hyperlink r:id="rId36" w:anchor="!/wiki/W181f1083f3dd_455f_b2f8_f63c4a9c8010/page/Using%20CAM%20authentication%20with%20TM1's%2C%20OData%20compliant%2C%20RESTful%20API" w:history="1">
+      <w:hyperlink r:id="rId37" w:anchor="!/wiki/W181f1083f3dd_455f_b2f8_f63c4a9c8010/page/Using%20CAM%20authentication%20with%20TM1's%2C%20OData%20compliant%2C%20RESTful%20API" w:history="1">
         <w:r>
           <w:rPr>
             <w:rStyle w:val="Hyperlink"/>
@@ -3233,20 +2823,12 @@
       <w:r>
         <w:t xml:space="preserve">’ article on </w:t>
       </w:r>
-      <w:hyperlink r:id="rId37" w:history="1">
-        <w:proofErr w:type="spellStart"/>
+      <w:hyperlink r:id="rId38" w:history="1">
         <w:r>
           <w:rPr>
             <w:rStyle w:val="Hyperlink"/>
           </w:rPr>
-          <w:t>developerWorks</w:t>
-        </w:r>
-        <w:proofErr w:type="spellEnd"/>
-        <w:r>
-          <w:rPr>
-            <w:rStyle w:val="Hyperlink"/>
-          </w:rPr>
-          <w:t xml:space="preserve"> TM1 SDK community</w:t>
+          <w:t>developerWorks TM1 SDK community</w:t>
         </w:r>
       </w:hyperlink>
       <w:r>
@@ -3274,7 +2856,7 @@
                     <pic:cNvPicPr/>
                   </pic:nvPicPr>
                   <pic:blipFill>
-                    <a:blip r:embed="rId38"/>
+                    <a:blip r:embed="rId39"/>
                     <a:stretch>
                       <a:fillRect/>
                     </a:stretch>
@@ -3317,12 +2899,12 @@
       <w:pPr>
         <w:pStyle w:val="Heading1"/>
       </w:pPr>
-      <w:bookmarkStart w:id="10" w:name="_Toc464425399"/>
+      <w:bookmarkStart w:id="9" w:name="_Toc464425399"/>
       <w:r>
         <w:lastRenderedPageBreak/>
         <w:t>Building your first model using the REST API</w:t>
       </w:r>
-      <w:bookmarkEnd w:id="10"/>
+      <w:bookmarkEnd w:id="9"/>
     </w:p>
     <w:p>
       <w:r>
@@ -3344,20 +2926,18 @@
       <w:r>
         <w:t xml:space="preserve">The data source for this exercise is the </w:t>
       </w:r>
-      <w:hyperlink r:id="rId39" w:history="1">
-        <w:proofErr w:type="spellStart"/>
+      <w:hyperlink r:id="rId40" w:history="1">
         <w:r>
           <w:rPr>
             <w:rStyle w:val="Hyperlink"/>
           </w:rPr>
           <w:t>NorthWind</w:t>
         </w:r>
-        <w:proofErr w:type="spellEnd"/>
       </w:hyperlink>
       <w:r>
         <w:t xml:space="preserve"> database, hosted on the </w:t>
       </w:r>
-      <w:hyperlink r:id="rId40" w:history="1">
+      <w:hyperlink r:id="rId41" w:history="1">
         <w:r>
           <w:rPr>
             <w:rStyle w:val="Hyperlink"/>
@@ -3397,15 +2977,7 @@
         </w:numPr>
       </w:pPr>
       <w:r>
-        <w:t>Set up a new TM1 Server on your machine named “</w:t>
-      </w:r>
-      <w:proofErr w:type="spellStart"/>
-      <w:r>
-        <w:t>NorthWind</w:t>
-      </w:r>
-      <w:proofErr w:type="spellEnd"/>
-      <w:r>
-        <w:t>”</w:t>
+        <w:t>Set up a new TM1 Server on your machine named “NorthWind”</w:t>
       </w:r>
     </w:p>
     <w:p>
@@ -3441,11 +3013,11 @@
       <w:pPr>
         <w:pStyle w:val="Heading2"/>
       </w:pPr>
-      <w:bookmarkStart w:id="11" w:name="_Toc464425400"/>
+      <w:bookmarkStart w:id="10" w:name="_Toc464425400"/>
       <w:r>
         <w:t>Setting up a new TM1 server</w:t>
       </w:r>
-      <w:bookmarkEnd w:id="11"/>
+      <w:bookmarkEnd w:id="10"/>
     </w:p>
     <w:p>
       <w:r>
@@ -3523,29 +3095,13 @@
         <w:t xml:space="preserve"> folder. </w:t>
       </w:r>
       <w:r>
-        <w:t>We are going to call our new service ‘</w:t>
-      </w:r>
-      <w:proofErr w:type="spellStart"/>
-      <w:r>
-        <w:t>NorthWind</w:t>
-      </w:r>
-      <w:proofErr w:type="spellEnd"/>
-      <w:r>
-        <w:t xml:space="preserve">’ as per the data source name, so we’ll start with creating a new directory in the </w:t>
+        <w:t xml:space="preserve">We are going to call our new service ‘NorthWind’ as per the data source name, so we’ll start with creating a new directory in the </w:t>
       </w:r>
       <w:r>
         <w:t>C:\HOL-TM1SDK\models</w:t>
       </w:r>
       <w:r>
-        <w:t xml:space="preserve"> folder called ‘</w:t>
-      </w:r>
-      <w:proofErr w:type="spellStart"/>
-      <w:r>
-        <w:t>NorthWind</w:t>
-      </w:r>
-      <w:proofErr w:type="spellEnd"/>
-      <w:r>
-        <w:t>’.</w:t>
+        <w:t xml:space="preserve"> folder called ‘NorthWind’.</w:t>
       </w:r>
     </w:p>
     <w:p>
@@ -3553,15 +3109,7 @@
         <w:t>To be able to start a new TM1 server we need, at a minimum, a configuration file, tm1s.cfg. Create a new, text, file, in the</w:t>
       </w:r>
       <w:r>
-        <w:t xml:space="preserve"> newly create </w:t>
-      </w:r>
-      <w:proofErr w:type="spellStart"/>
-      <w:r>
-        <w:t>NorthWind</w:t>
-      </w:r>
-      <w:proofErr w:type="spellEnd"/>
-      <w:r>
-        <w:t xml:space="preserve"> folder</w:t>
+        <w:t xml:space="preserve"> newly create NorthWind folder</w:t>
       </w:r>
       <w:r>
         <w:t>. Open it in an editor and make sure it has at least the following configuration settings set:</w:t>
@@ -3593,35 +3141,35 @@
           <w:szCs w:val="20"/>
         </w:rPr>
         <w:br/>
-      </w:r>
-      <w:proofErr w:type="spellStart"/>
+        <w:t>ServerName=NorthWind</w:t>
+      </w:r>
       <w:r>
         <w:rPr>
           <w:rFonts w:ascii="Consolas" w:hAnsi="Consolas"/>
           <w:sz w:val="20"/>
           <w:szCs w:val="20"/>
         </w:rPr>
-        <w:t>ServerName</w:t>
-      </w:r>
-      <w:proofErr w:type="spellEnd"/>
+        <w:br/>
+        <w:t>DataBaseDirectory=.</w:t>
+      </w:r>
       <w:r>
         <w:rPr>
           <w:rFonts w:ascii="Consolas" w:hAnsi="Consolas"/>
           <w:sz w:val="20"/>
           <w:szCs w:val="20"/>
         </w:rPr>
-        <w:t>=</w:t>
-      </w:r>
-      <w:proofErr w:type="spellStart"/>
+        <w:br/>
+        <w:t>HTTPPortNumber=8088</w:t>
+      </w:r>
       <w:r>
         <w:rPr>
           <w:rFonts w:ascii="Consolas" w:hAnsi="Consolas"/>
           <w:sz w:val="20"/>
           <w:szCs w:val="20"/>
         </w:rPr>
-        <w:t>NorthWind</w:t>
-      </w:r>
-      <w:proofErr w:type="spellEnd"/>
+        <w:br/>
+        <w:t>HTTPSessionTimeoutMinutes=180</w:t>
+      </w:r>
       <w:r>
         <w:rPr>
           <w:rFonts w:ascii="Consolas" w:hAnsi="Consolas"/>
@@ -3629,440 +3177,173 @@
           <w:szCs w:val="20"/>
         </w:rPr>
         <w:br/>
-      </w:r>
-      <w:proofErr w:type="spellStart"/>
+        <w:t>PortNumber=12222</w:t>
+      </w:r>
       <w:r>
         <w:rPr>
           <w:rFonts w:ascii="Consolas" w:hAnsi="Consolas"/>
           <w:sz w:val="20"/>
           <w:szCs w:val="20"/>
         </w:rPr>
-        <w:t>DataBaseDirectory</w:t>
-      </w:r>
-      <w:proofErr w:type="spellEnd"/>
+        <w:br/>
+        <w:t>UseSSL=F</w:t>
+      </w:r>
       <w:r>
         <w:rPr>
           <w:rFonts w:ascii="Consolas" w:hAnsi="Consolas"/>
           <w:sz w:val="20"/>
           <w:szCs w:val="20"/>
         </w:rPr>
-        <w:t>=.</w:t>
-      </w:r>
-      <w:r>
+        <w:br/>
+        <w:t>IntegratedSecurityMode=1</w:t>
+      </w:r>
+    </w:p>
+    <w:p>
+      <w:r>
+        <w:lastRenderedPageBreak/>
+        <w:t>The most important things in here, apart from the server name, is the HTTPPortNumber, instructing the server what port to use to host the REST API on, and secondly, the UseSSL setting which we’ve set to false implying that we’ll not be using SSL on our connections which, for our REST API, implies we’ll be using HTTP instead of HTTPS. Note that in normal installation you would not turn SSL off and, preferably, you’d always use your own certificate, as opposed to using the one provided with the install.</w:t>
+      </w:r>
+    </w:p>
+    <w:p>
+      <w:r>
+        <w:t>Now that we have a data folder and configuration down we’ll, on the desktop, create yet another TM1 server shortcut for our NorthWind server. So right-click on the desktop and select ‘New’ &gt; ‘Shortcut’ from the pop-up menu. In the dialog that shows up type in the following in the location box:</w:t>
+      </w:r>
+    </w:p>
+    <w:p>
+      <w:pPr>
         <w:rPr>
           <w:rFonts w:ascii="Consolas" w:hAnsi="Consolas"/>
           <w:sz w:val="20"/>
           <w:szCs w:val="20"/>
         </w:rPr>
-        <w:br/>
-      </w:r>
-      <w:proofErr w:type="spellStart"/>
+      </w:pPr>
       <w:r>
         <w:rPr>
           <w:rFonts w:ascii="Consolas" w:hAnsi="Consolas"/>
           <w:sz w:val="20"/>
           <w:szCs w:val="20"/>
         </w:rPr>
-        <w:t>HTTPPortNumber</w:t>
-      </w:r>
-      <w:proofErr w:type="spellEnd"/>
-      <w:r>
+        <w:t>"C:\Program Files\ibm\cognos\tm1_64\bin64\tm1s.exe" -z "C:\HOL-TM1SDK\models\NorthWind"</w:t>
+      </w:r>
+    </w:p>
+    <w:p>
+      <w:r>
+        <w:t>The first portion is the location of the tm1s.exe file, which is in the default install location, and the -z option tells the server where to go look for the configuration file, which is in the folder you just created.</w:t>
+      </w:r>
+    </w:p>
+    <w:p>
+      <w:r>
+        <w:t>Now that you have the shortcut you can double-click and start your new, empty, TM1 server.</w:t>
+      </w:r>
+    </w:p>
+    <w:p>
+      <w:r>
+        <w:t>Note: If at any point later in this chapter you needed a ‘reset’, for example if you end up building only a part of your model and wanted to start from scratch again, just stop the TM1 Server, remove all the files from the NorthWind folder with the exception of the tm1s.cfg file, and start the server again.</w:t>
+      </w:r>
+    </w:p>
+    <w:p>
+      <w:pPr>
+        <w:pStyle w:val="Heading2"/>
+      </w:pPr>
+      <w:bookmarkStart w:id="11" w:name="_Toc464425401"/>
+      <w:r>
+        <w:t>Building the model using the REST API</w:t>
+      </w:r>
+      <w:bookmarkEnd w:id="11"/>
+    </w:p>
+    <w:p>
+      <w:r>
+        <w:t>Now that we have a server up and running it is time to create some dimensions, create a cube and load some data into that cube. For that you’ll be creating an application, written in Go, that does exactly that. And, to make it easy for you, we’ve already gone ahead, created a project and wrote the code that would help you implement this application, including the skeleton of the application itself.</w:t>
+      </w:r>
+    </w:p>
+    <w:p>
+      <w:pPr>
+        <w:pStyle w:val="Heading3"/>
+      </w:pPr>
+      <w:bookmarkStart w:id="12" w:name="_Toc464425402"/>
+      <w:r>
+        <w:t>Getting ready to do some coding</w:t>
+      </w:r>
+      <w:bookmarkEnd w:id="12"/>
+    </w:p>
+    <w:p>
+      <w:r>
+        <w:t>So before we’ll write some code let’s get familiar with the project and learn how to build and run it.</w:t>
+      </w:r>
+    </w:p>
+    <w:p>
+      <w:r>
+        <w:t xml:space="preserve">You’ll be using Go, and as mentioned before, it has built in support for dependency management, building, testing etc. All the files it works with however therefore need to be organized in places where it knows where to find it. The root of all those locations is the so called GOPATH. On </w:t>
+      </w:r>
+      <w:r>
+        <w:t>the lab VM the GOPATH is set to ‘C:\Users\Student\Go’. The sources and their dependencies, which it manages the organization of for you, all reside under the ‘src’ subfolder and once it’s done building, and installing, an application the binary for that application ends up in the ‘bin’ subfolder.</w:t>
+      </w:r>
+    </w:p>
+    <w:p>
+      <w:r>
+        <w:t>The source for our project, named ‘builder’, under the github.com\hubert-heijkers\wow2016\lab3548 repository therefore can be found here:</w:t>
+      </w:r>
+    </w:p>
+    <w:p>
+      <w:pPr>
         <w:rPr>
           <w:rFonts w:ascii="Consolas" w:hAnsi="Consolas"/>
           <w:sz w:val="20"/>
           <w:szCs w:val="20"/>
         </w:rPr>
-        <w:t>=8088</w:t>
-      </w:r>
+      </w:pPr>
       <w:r>
         <w:rPr>
           <w:rFonts w:ascii="Consolas" w:hAnsi="Consolas"/>
           <w:sz w:val="20"/>
           <w:szCs w:val="20"/>
         </w:rPr>
-        <w:br/>
-      </w:r>
-      <w:proofErr w:type="spellStart"/>
+        <w:t>C:\Users\Student\Go\src\github.com\hubert-heijkers\wow2016\hol3548\src\builder</w:t>
+      </w:r>
+    </w:p>
+    <w:p>
+      <w:r>
+        <w:t>Whereas the ‘builder’ app, read: builder.exe, will end up being put into:</w:t>
+      </w:r>
+    </w:p>
+    <w:p>
       <w:r>
         <w:rPr>
           <w:rFonts w:ascii="Consolas" w:hAnsi="Consolas"/>
           <w:sz w:val="20"/>
           <w:szCs w:val="20"/>
         </w:rPr>
-        <w:t>HTTPSessionTimeoutMinutes</w:t>
-      </w:r>
-      <w:proofErr w:type="spellEnd"/>
+        <w:t>C:\Users\Student\Go\</w:t>
+      </w:r>
       <w:r>
         <w:rPr>
           <w:rFonts w:ascii="Consolas" w:hAnsi="Consolas"/>
           <w:sz w:val="20"/>
           <w:szCs w:val="20"/>
         </w:rPr>
-        <w:t>=180</w:t>
-      </w:r>
-      <w:r>
+        <w:t>bin</w:t>
+      </w:r>
+    </w:p>
+    <w:p>
+      <w:r>
+        <w:t>Now let’s go ahead and open a command box and change the directory to builder folder.</w:t>
+      </w:r>
+    </w:p>
+    <w:p>
+      <w:pPr>
         <w:rPr>
           <w:rFonts w:ascii="Consolas" w:hAnsi="Consolas"/>
           <w:sz w:val="20"/>
           <w:szCs w:val="20"/>
         </w:rPr>
-        <w:br/>
-      </w:r>
-      <w:proofErr w:type="spellStart"/>
+      </w:pPr>
       <w:r>
         <w:rPr>
           <w:rFonts w:ascii="Consolas" w:hAnsi="Consolas"/>
           <w:sz w:val="20"/>
           <w:szCs w:val="20"/>
         </w:rPr>
-        <w:t>PortNumber</w:t>
-      </w:r>
-      <w:proofErr w:type="spellEnd"/>
-      <w:r>
-        <w:rPr>
-          <w:rFonts w:ascii="Consolas" w:hAnsi="Consolas"/>
-          <w:sz w:val="20"/>
-          <w:szCs w:val="20"/>
-        </w:rPr>
-        <w:t>=12222</w:t>
-      </w:r>
-      <w:r>
-        <w:rPr>
-          <w:rFonts w:ascii="Consolas" w:hAnsi="Consolas"/>
-          <w:sz w:val="20"/>
-          <w:szCs w:val="20"/>
-        </w:rPr>
-        <w:br/>
-      </w:r>
-      <w:proofErr w:type="spellStart"/>
-      <w:r>
-        <w:rPr>
-          <w:rFonts w:ascii="Consolas" w:hAnsi="Consolas"/>
-          <w:sz w:val="20"/>
-          <w:szCs w:val="20"/>
-        </w:rPr>
-        <w:t>UseSSL</w:t>
-      </w:r>
-      <w:proofErr w:type="spellEnd"/>
-      <w:r>
-        <w:rPr>
-          <w:rFonts w:ascii="Consolas" w:hAnsi="Consolas"/>
-          <w:sz w:val="20"/>
-          <w:szCs w:val="20"/>
-        </w:rPr>
-        <w:t>=F</w:t>
-      </w:r>
-      <w:r>
-        <w:rPr>
-          <w:rFonts w:ascii="Consolas" w:hAnsi="Consolas"/>
-          <w:sz w:val="20"/>
-          <w:szCs w:val="20"/>
-        </w:rPr>
-        <w:br/>
-      </w:r>
-      <w:proofErr w:type="spellStart"/>
-      <w:r>
-        <w:rPr>
-          <w:rFonts w:ascii="Consolas" w:hAnsi="Consolas"/>
-          <w:sz w:val="20"/>
-          <w:szCs w:val="20"/>
-        </w:rPr>
-        <w:t>IntegratedSecurityMode</w:t>
-      </w:r>
-      <w:proofErr w:type="spellEnd"/>
-      <w:r>
-        <w:rPr>
-          <w:rFonts w:ascii="Consolas" w:hAnsi="Consolas"/>
-          <w:sz w:val="20"/>
-          <w:szCs w:val="20"/>
-        </w:rPr>
-        <w:t>=1</w:t>
-      </w:r>
-    </w:p>
-    <w:p>
-      <w:r>
-        <w:lastRenderedPageBreak/>
-        <w:t xml:space="preserve">The most important things in here, apart from the server name, is the </w:t>
-      </w:r>
-      <w:proofErr w:type="spellStart"/>
-      <w:r>
-        <w:t>HTTPPortNumber</w:t>
-      </w:r>
-      <w:proofErr w:type="spellEnd"/>
-      <w:r>
-        <w:t xml:space="preserve">, instructing the server what port to use to host the REST API on, and secondly, the </w:t>
-      </w:r>
-      <w:proofErr w:type="spellStart"/>
-      <w:r>
-        <w:t>UseSSL</w:t>
-      </w:r>
-      <w:proofErr w:type="spellEnd"/>
-      <w:r>
-        <w:t xml:space="preserve"> setting which we’ve set to false implying that we’ll not be using SSL on our connections which, for our REST API, implies we’ll be using HTTP instead of HTTPS. Note that in normal installation you would not turn SSL off and, preferably, you’d always use your own certificate, as opposed to using the one provided with the install.</w:t>
-      </w:r>
-    </w:p>
-    <w:p>
-      <w:r>
-        <w:t xml:space="preserve">Now that we have a data folder and configuration down we’ll, on the desktop, create yet another TM1 server shortcut for our </w:t>
-      </w:r>
-      <w:proofErr w:type="spellStart"/>
-      <w:r>
-        <w:t>NorthWind</w:t>
-      </w:r>
-      <w:proofErr w:type="spellEnd"/>
-      <w:r>
-        <w:t xml:space="preserve"> server. So right-click on the desktop and select ‘New’ &gt; ‘Shortcut’ from the pop-up menu. In the dialog that shows up type in the following in the location box:</w:t>
-      </w:r>
-    </w:p>
-    <w:p>
-      <w:pPr>
-        <w:rPr>
-          <w:rFonts w:ascii="Consolas" w:hAnsi="Consolas"/>
-          <w:sz w:val="20"/>
-          <w:szCs w:val="20"/>
-        </w:rPr>
-      </w:pPr>
-      <w:r>
-        <w:rPr>
-          <w:rFonts w:ascii="Consolas" w:hAnsi="Consolas"/>
-          <w:sz w:val="20"/>
-          <w:szCs w:val="20"/>
-        </w:rPr>
-        <w:t>"C:\Program Files\</w:t>
-      </w:r>
-      <w:proofErr w:type="spellStart"/>
-      <w:r>
-        <w:rPr>
-          <w:rFonts w:ascii="Consolas" w:hAnsi="Consolas"/>
-          <w:sz w:val="20"/>
-          <w:szCs w:val="20"/>
-        </w:rPr>
-        <w:t>ibm</w:t>
-      </w:r>
-      <w:proofErr w:type="spellEnd"/>
-      <w:r>
-        <w:rPr>
-          <w:rFonts w:ascii="Consolas" w:hAnsi="Consolas"/>
-          <w:sz w:val="20"/>
-          <w:szCs w:val="20"/>
-        </w:rPr>
-        <w:t>\</w:t>
-      </w:r>
-      <w:proofErr w:type="spellStart"/>
-      <w:r>
-        <w:rPr>
-          <w:rFonts w:ascii="Consolas" w:hAnsi="Consolas"/>
-          <w:sz w:val="20"/>
-          <w:szCs w:val="20"/>
-        </w:rPr>
-        <w:t>cognos</w:t>
-      </w:r>
-      <w:proofErr w:type="spellEnd"/>
-      <w:r>
-        <w:rPr>
-          <w:rFonts w:ascii="Consolas" w:hAnsi="Consolas"/>
-          <w:sz w:val="20"/>
-          <w:szCs w:val="20"/>
-        </w:rPr>
-        <w:t>\tm1_64\bin64\tm1s.exe" -z "C:\HOL-TM1SDK\models\NorthWind"</w:t>
-      </w:r>
-    </w:p>
-    <w:p>
-      <w:r>
-        <w:t>The first portion is the location of the tm1s.exe file, which is in the default install location, and the -z option tells the server where to go look for the configuration file, which is in the folder you just created.</w:t>
-      </w:r>
-    </w:p>
-    <w:p>
-      <w:r>
-        <w:t>Now that you have the shortcut you can double-click and start your new, empty, TM1 server.</w:t>
-      </w:r>
-    </w:p>
-    <w:p>
-      <w:r>
-        <w:t xml:space="preserve">Note: If at any point later in this chapter you needed a ‘reset’, for example if you end up building only a part of your model and wanted to start from scratch again, just stop the TM1 Server, remove all the files from the </w:t>
-      </w:r>
-      <w:proofErr w:type="spellStart"/>
-      <w:r>
-        <w:t>NorthWind</w:t>
-      </w:r>
-      <w:proofErr w:type="spellEnd"/>
-      <w:r>
-        <w:t xml:space="preserve"> folder with the exception of the tm1s.cfg file, and start the server again.</w:t>
-      </w:r>
-    </w:p>
-    <w:p>
-      <w:pPr>
-        <w:pStyle w:val="Heading2"/>
-      </w:pPr>
-      <w:bookmarkStart w:id="12" w:name="_Toc464425401"/>
-      <w:r>
-        <w:t>Building the model using the REST API</w:t>
-      </w:r>
-      <w:bookmarkEnd w:id="12"/>
-    </w:p>
-    <w:p>
-      <w:r>
-        <w:t>Now that we have a server up and running it is time to create some dimensions, create a cube and load some data into that cube. For that you’ll be creating an application, written in Go, that does exactly that. And, to make it easy for you, we’ve already gone ahead, created a project and wrote the code that would help you implement this application, including the skeleton of the application itself.</w:t>
-      </w:r>
-    </w:p>
-    <w:p>
-      <w:pPr>
-        <w:pStyle w:val="Heading3"/>
-      </w:pPr>
-      <w:bookmarkStart w:id="13" w:name="_Toc464425402"/>
-      <w:r>
-        <w:t>Getting ready to do some coding</w:t>
-      </w:r>
-      <w:bookmarkEnd w:id="13"/>
-    </w:p>
-    <w:p>
-      <w:r>
-        <w:t>So before we’ll write some code let’s get familiar with the project and learn how to build and run it.</w:t>
-      </w:r>
-    </w:p>
-    <w:p>
-      <w:r>
-        <w:t xml:space="preserve">You’ll be using Go, and as mentioned before, it has built in support for dependency management, building, testing etc. All the files it works with however therefore need to be organized in places where it knows where to find it. The root of all those locations is the so called GOPATH. On </w:t>
-      </w:r>
-      <w:r>
-        <w:t>the lab VM the GOPATH is set to ‘C:\Users\Student\Go’. The sources and their dependencies, which it manages the organization of for you, all reside under the ‘</w:t>
-      </w:r>
-      <w:proofErr w:type="spellStart"/>
-      <w:r>
-        <w:t>src</w:t>
-      </w:r>
-      <w:proofErr w:type="spellEnd"/>
-      <w:r>
-        <w:t>’ subfolder and once it’s done building, and installing, an application the binary for that application ends up in the ‘bin’ subfolder.</w:t>
-      </w:r>
-    </w:p>
-    <w:p>
-      <w:r>
-        <w:t>The source for our project, named ‘builder’, under the github.com\</w:t>
-      </w:r>
-      <w:proofErr w:type="spellStart"/>
-      <w:r>
-        <w:t>hubert-heijkers</w:t>
-      </w:r>
-      <w:proofErr w:type="spellEnd"/>
-      <w:r>
-        <w:t>\wow2016\lab3548 repository therefore can be found here:</w:t>
-      </w:r>
-    </w:p>
-    <w:p>
-      <w:pPr>
-        <w:rPr>
-          <w:rFonts w:ascii="Consolas" w:hAnsi="Consolas"/>
-          <w:sz w:val="20"/>
-          <w:szCs w:val="20"/>
-        </w:rPr>
-      </w:pPr>
-      <w:r>
-        <w:rPr>
-          <w:rFonts w:ascii="Consolas" w:hAnsi="Consolas"/>
-          <w:sz w:val="20"/>
-          <w:szCs w:val="20"/>
-        </w:rPr>
-        <w:t>C:\Users\Student\Go\src\github.com\hubert-heijkers\wow2016\hol3548\src\builder</w:t>
-      </w:r>
-    </w:p>
-    <w:p>
-      <w:r>
-        <w:t>Whereas the ‘builder’ app, read: builder.exe, will end up being put into:</w:t>
-      </w:r>
-    </w:p>
-    <w:p>
-      <w:r>
-        <w:rPr>
-          <w:rFonts w:ascii="Consolas" w:hAnsi="Consolas"/>
-          <w:sz w:val="20"/>
-          <w:szCs w:val="20"/>
-        </w:rPr>
-        <w:t>C:\Users\Student\Go\</w:t>
-      </w:r>
-      <w:r>
-        <w:rPr>
-          <w:rFonts w:ascii="Consolas" w:hAnsi="Consolas"/>
-          <w:sz w:val="20"/>
-          <w:szCs w:val="20"/>
-        </w:rPr>
-        <w:t>bin</w:t>
-      </w:r>
-    </w:p>
-    <w:p>
-      <w:r>
-        <w:t>Now let’s go ahead and open a command box and change the directory to builder folder.</w:t>
-      </w:r>
-    </w:p>
-    <w:p>
-      <w:pPr>
-        <w:rPr>
-          <w:rFonts w:ascii="Consolas" w:hAnsi="Consolas"/>
-          <w:sz w:val="20"/>
-          <w:szCs w:val="20"/>
-        </w:rPr>
-      </w:pPr>
-      <w:r>
-        <w:rPr>
-          <w:rFonts w:ascii="Consolas" w:hAnsi="Consolas"/>
-          <w:sz w:val="20"/>
-          <w:szCs w:val="20"/>
-        </w:rPr>
-        <w:t>cd Go\</w:t>
-      </w:r>
-      <w:proofErr w:type="spellStart"/>
-      <w:r>
-        <w:rPr>
-          <w:rFonts w:ascii="Consolas" w:hAnsi="Consolas"/>
-          <w:sz w:val="20"/>
-          <w:szCs w:val="20"/>
-        </w:rPr>
-        <w:t>src</w:t>
-      </w:r>
-      <w:proofErr w:type="spellEnd"/>
-      <w:r>
-        <w:rPr>
-          <w:rFonts w:ascii="Consolas" w:hAnsi="Consolas"/>
-          <w:sz w:val="20"/>
-          <w:szCs w:val="20"/>
-        </w:rPr>
-        <w:t>\github.com\</w:t>
-      </w:r>
-      <w:proofErr w:type="spellStart"/>
-      <w:r>
-        <w:rPr>
-          <w:rFonts w:ascii="Consolas" w:hAnsi="Consolas"/>
-          <w:sz w:val="20"/>
-          <w:szCs w:val="20"/>
-        </w:rPr>
-        <w:t>hubert-heijkers</w:t>
-      </w:r>
-      <w:proofErr w:type="spellEnd"/>
-      <w:r>
-        <w:rPr>
-          <w:rFonts w:ascii="Consolas" w:hAnsi="Consolas"/>
-          <w:sz w:val="20"/>
-          <w:szCs w:val="20"/>
-        </w:rPr>
-        <w:t>\wow2016\hol3548\</w:t>
-      </w:r>
-      <w:proofErr w:type="spellStart"/>
-      <w:r>
-        <w:rPr>
-          <w:rFonts w:ascii="Consolas" w:hAnsi="Consolas"/>
-          <w:sz w:val="20"/>
-          <w:szCs w:val="20"/>
-        </w:rPr>
-        <w:t>src</w:t>
-      </w:r>
-      <w:proofErr w:type="spellEnd"/>
-      <w:r>
-        <w:rPr>
-          <w:rFonts w:ascii="Consolas" w:hAnsi="Consolas"/>
-          <w:sz w:val="20"/>
-          <w:szCs w:val="20"/>
-        </w:rPr>
-        <w:t>\builder</w:t>
+        <w:t>cd Go\src\github.com\hubert-heijkers\wow2016\hol3548\src\builder</w:t>
       </w:r>
     </w:p>
     <w:p>
@@ -4087,7 +3368,7 @@
                     <pic:cNvPicPr/>
                   </pic:nvPicPr>
                   <pic:blipFill>
-                    <a:blip r:embed="rId41"/>
+                    <a:blip r:embed="rId42"/>
                     <a:stretch>
                       <a:fillRect/>
                     </a:stretch>
@@ -4136,54 +3417,36 @@
           <w:sz w:val="20"/>
           <w:szCs w:val="20"/>
         </w:rPr>
-        <w:t xml:space="preserve">go </w:t>
-      </w:r>
-      <w:proofErr w:type="gramStart"/>
+        <w:t>go get ./…</w:t>
+      </w:r>
       <w:r>
         <w:rPr>
           <w:rFonts w:ascii="Consolas" w:hAnsi="Consolas"/>
           <w:sz w:val="20"/>
           <w:szCs w:val="20"/>
         </w:rPr>
-        <w:t>get .</w:t>
-      </w:r>
-      <w:proofErr w:type="gramEnd"/>
-      <w:r>
+        <w:t xml:space="preserve"> </w:t>
+      </w:r>
+    </w:p>
+    <w:p>
+      <w:r>
+        <w:t>And, while we are at it, let’s build the application as well, and have it ‘installed’ in the bin folder, using:</w:t>
+      </w:r>
+    </w:p>
+    <w:p>
+      <w:pPr>
         <w:rPr>
           <w:rFonts w:ascii="Consolas" w:hAnsi="Consolas"/>
           <w:sz w:val="20"/>
           <w:szCs w:val="20"/>
         </w:rPr>
-        <w:t>/…</w:t>
-      </w:r>
+      </w:pPr>
       <w:r>
         <w:rPr>
           <w:rFonts w:ascii="Consolas" w:hAnsi="Consolas"/>
           <w:sz w:val="20"/>
           <w:szCs w:val="20"/>
         </w:rPr>
-        <w:t xml:space="preserve"> </w:t>
-      </w:r>
-    </w:p>
-    <w:p>
-      <w:r>
-        <w:t>And, while we are at it, let’s build the application as well, and have it ‘installed’ in the bin folder, using:</w:t>
-      </w:r>
-    </w:p>
-    <w:p>
-      <w:pPr>
-        <w:rPr>
-          <w:rFonts w:ascii="Consolas" w:hAnsi="Consolas"/>
-          <w:sz w:val="20"/>
-          <w:szCs w:val="20"/>
-        </w:rPr>
-      </w:pPr>
-      <w:r>
-        <w:rPr>
-          <w:rFonts w:ascii="Consolas" w:hAnsi="Consolas"/>
-          <w:sz w:val="20"/>
-          <w:szCs w:val="20"/>
-        </w:rPr>
         <w:t>go install</w:t>
       </w:r>
     </w:p>
@@ -4196,7 +3459,7 @@
       <w:pPr>
         <w:pStyle w:val="Heading3"/>
       </w:pPr>
-      <w:bookmarkStart w:id="14" w:name="_Toc464425403"/>
+      <w:bookmarkStart w:id="13" w:name="_Toc464425403"/>
       <w:r>
         <w:rPr>
           <w:noProof/>
@@ -4225,7 +3488,7 @@
                     <pic:cNvPicPr/>
                   </pic:nvPicPr>
                   <pic:blipFill>
-                    <a:blip r:embed="rId42">
+                    <a:blip r:embed="rId43">
                       <a:extLst>
                         <a:ext uri="{28A0092B-C50C-407E-A947-70E740481C1C}">
                           <a14:useLocalDpi xmlns:a14="http://schemas.microsoft.com/office/drawing/2010/main" val="0"/>
@@ -4254,7 +3517,7 @@
       <w:r>
         <w:t>Getting familiar with what’s there already</w:t>
       </w:r>
-      <w:bookmarkEnd w:id="14"/>
+      <w:bookmarkEnd w:id="13"/>
     </w:p>
     <w:p>
       <w:r>
@@ -4295,26 +3558,43 @@
         <w:br/>
       </w:r>
       <w:r>
-        <w:t xml:space="preserve">This package implements OData specific extensions on top of the build in http package. It implements wrappers for the GET and POST methods, adding some OData specifics to the request as well as error checking, as well as an </w:t>
-      </w:r>
-      <w:proofErr w:type="spellStart"/>
-      <w:r>
-        <w:t>IterateCollection</w:t>
-      </w:r>
-      <w:proofErr w:type="spellEnd"/>
-      <w:r>
-        <w:t xml:space="preserve"> function that, given the URL to a collection valued OData resource, iterates the collection in one or more roundtrips, building on OData semantics.</w:t>
-      </w:r>
-    </w:p>
-    <w:p>
-      <w:proofErr w:type="spellStart"/>
+        <w:t xml:space="preserve">This package implements OData specific extensions on top of the build in http package. </w:t>
+      </w:r>
+      <w:r>
+        <w:t xml:space="preserve">For starters it </w:t>
+      </w:r>
+      <w:r>
+        <w:t>implements wrappers for the GET and POST methods</w:t>
+      </w:r>
+      <w:r>
+        <w:t>,</w:t>
+      </w:r>
+      <w:r>
+        <w:t xml:space="preserve"> adding some OData specifics to the request as well as error checking</w:t>
+      </w:r>
+      <w:r>
+        <w:t xml:space="preserve">. The </w:t>
+      </w:r>
+      <w:r>
+        <w:t>IterateCollection function</w:t>
+      </w:r>
+      <w:r>
+        <w:t>, given the URL to a collection valued OData resource, iterates th</w:t>
+      </w:r>
+      <w:r>
+        <w:t>at</w:t>
+      </w:r>
+      <w:r>
+        <w:t xml:space="preserve"> collection in one or more roundtrips, building on OData semantics.</w:t>
+      </w:r>
+    </w:p>
+    <w:p>
       <w:r>
         <w:rPr>
           <w:i/>
         </w:rPr>
         <w:t>NorthWind</w:t>
       </w:r>
-      <w:proofErr w:type="spellEnd"/>
       <w:r>
         <w:rPr>
           <w:i/>
@@ -4340,13 +3620,8 @@
         <w:t xml:space="preserve"> describing both entity types and responses, with their JSON mapping, we’ll end up consuming from </w:t>
       </w:r>
       <w:r>
-        <w:t xml:space="preserve">the </w:t>
-      </w:r>
-      <w:proofErr w:type="spellStart"/>
-      <w:r>
-        <w:t>NorthWind</w:t>
-      </w:r>
-      <w:proofErr w:type="spellEnd"/>
+        <w:t>the NorthWind</w:t>
+      </w:r>
       <w:r>
         <w:t xml:space="preserve"> </w:t>
       </w:r>
@@ -4354,17 +3629,9 @@
         <w:t>service.</w:t>
       </w:r>
       <w:r>
-        <w:t xml:space="preserve"> If you are interested in taking a look at the metadata for the </w:t>
-      </w:r>
-      <w:proofErr w:type="spellStart"/>
-      <w:r>
-        <w:t>NorthWind</w:t>
-      </w:r>
-      <w:proofErr w:type="spellEnd"/>
-      <w:r>
-        <w:t xml:space="preserve"> service then, as you did with the TM1 server earlier already, query the metadata document by, like with the TM1 server, adding $metadata to the service root URL as in: </w:t>
-      </w:r>
-      <w:hyperlink r:id="rId43" w:history="1">
+        <w:t xml:space="preserve"> If you are interested in taking a look at the metadata for the NorthWind service then, as you did with the TM1 server earlier already, query the metadata document by, like with the TM1 server, adding $metadata to the service root URL as in: </w:t>
+      </w:r>
+      <w:hyperlink r:id="rId44" w:history="1">
         <w:r>
           <w:rPr>
             <w:rStyle w:val="Hyperlink"/>
@@ -4399,30 +3666,12 @@
         <w:br/>
       </w:r>
       <w:r>
-        <w:t xml:space="preserve">Using the same JSON mapping as mentioned above, the TM1 package describes those meta data entity types (Cube, Dimension, Hierarchy, Element, Edge etc.), again only specifying those properties that we’ll end up using, from TM1’s REST API, needed by code that we are writing to build our </w:t>
-      </w:r>
-      <w:proofErr w:type="spellStart"/>
-      <w:r>
-        <w:t>NorthWind</w:t>
-      </w:r>
-      <w:proofErr w:type="spellEnd"/>
-      <w:r>
-        <w:t xml:space="preserve"> model.</w:t>
-      </w:r>
-    </w:p>
-    <w:p>
-      <w:r>
-        <w:t>Note: Currently there is a difference in JSON encoding of a collection of references being received from the server and a collection of references being send, which still requires the @</w:t>
-      </w:r>
-      <w:proofErr w:type="spellStart"/>
-      <w:proofErr w:type="gramStart"/>
-      <w:r>
-        <w:t>odata.bind</w:t>
-      </w:r>
-      <w:proofErr w:type="spellEnd"/>
-      <w:proofErr w:type="gramEnd"/>
-      <w:r>
-        <w:t xml:space="preserve"> annotation. This is changing in an upcoming version of the OData specification, version 4.01, but until then </w:t>
+        <w:t>Using the same JSON mapping as mentioned above, the TM1 package describes those meta data entity types (Cube, Dimension, Hierarchy, Element, Edge etc.), again only specifying those properties that we’ll end up using, from TM1’s REST API, needed by code that we are writing to build our NorthWind model.</w:t>
+      </w:r>
+    </w:p>
+    <w:p>
+      <w:r>
+        <w:t xml:space="preserve">Note: Currently there is a difference in JSON encoding of a collection of references being received from the server and a collection of references being send, which still requires the @odata.bind annotation. This is changing in an upcoming version of the OData specification, version 4.01, but until then </w:t>
       </w:r>
       <w:r>
         <w:t>two separate types will be required, making it all very inconvenient to mix and match. In the code here we do not use the components to define the dimension, only in consumption cases, but rather specify edges, which use the bind notation.</w:t>
@@ -4449,7 +3698,7 @@
       <w:r>
         <w:t xml:space="preserve">The Products, Customers and Employees dimension all follow the same pattern, they iterate the collections of </w:t>
       </w:r>
-      <w:hyperlink r:id="rId44" w:history="1">
+      <w:hyperlink r:id="rId45" w:history="1">
         <w:r>
           <w:rPr>
             <w:rStyle w:val="Hyperlink"/>
@@ -4460,7 +3709,7 @@
       <w:r>
         <w:t xml:space="preserve">, </w:t>
       </w:r>
-      <w:hyperlink r:id="rId45" w:history="1">
+      <w:hyperlink r:id="rId46" w:history="1">
         <w:r>
           <w:rPr>
             <w:rStyle w:val="Hyperlink"/>
@@ -4471,7 +3720,7 @@
       <w:r>
         <w:t xml:space="preserve"> and </w:t>
       </w:r>
-      <w:hyperlink r:id="rId46" w:history="1">
+      <w:hyperlink r:id="rId47" w:history="1">
         <w:r>
           <w:rPr>
             <w:rStyle w:val="Hyperlink"/>
@@ -4500,7 +3749,7 @@
       <w:r>
         <w:br/>
       </w:r>
-      <w:hyperlink r:id="rId47" w:history="1">
+      <w:hyperlink r:id="rId48" w:history="1">
         <w:r>
           <w:rPr>
             <w:rStyle w:val="Hyperlink"/>
@@ -4519,7 +3768,7 @@
       <w:r>
         <w:br/>
       </w:r>
-      <w:hyperlink r:id="rId48" w:history="1">
+      <w:hyperlink r:id="rId49" w:history="1">
         <w:r>
           <w:rPr>
             <w:rStyle w:val="Hyperlink"/>
@@ -4545,7 +3794,7 @@
       <w:r>
         <w:br/>
       </w:r>
-      <w:hyperlink r:id="rId49" w:history="1">
+      <w:hyperlink r:id="rId50" w:history="1">
         <w:r>
           <w:rPr>
             <w:rStyle w:val="Hyperlink"/>
@@ -4559,15 +3808,7 @@
     </w:p>
     <w:p>
       <w:r>
-        <w:t>Note that we are using $select, $expand and $</w:t>
-      </w:r>
-      <w:proofErr w:type="spellStart"/>
-      <w:r>
-        <w:t>orderby</w:t>
-      </w:r>
-      <w:proofErr w:type="spellEnd"/>
-      <w:r>
-        <w:t xml:space="preserve"> to select just the data we are interested in and have the data source order them before returning them so we can build on that order.</w:t>
+        <w:t>Note that we are using $select, $expand and $orderby to select just the data we are interested in and have the data source order them before returning them so we can build on that order.</w:t>
       </w:r>
     </w:p>
     <w:p>
@@ -4585,7 +3826,7 @@
       <w:r>
         <w:br/>
       </w:r>
-      <w:hyperlink r:id="rId50" w:history="1">
+      <w:hyperlink r:id="rId51" w:history="1">
         <w:r>
           <w:rPr>
             <w:rStyle w:val="Hyperlink"/>
@@ -4604,7 +3845,7 @@
       <w:r>
         <w:br/>
       </w:r>
-      <w:hyperlink r:id="rId51" w:history="1">
+      <w:hyperlink r:id="rId52" w:history="1">
         <w:r>
           <w:rPr>
             <w:rStyle w:val="Hyperlink"/>
@@ -4636,14 +3877,14 @@
       <w:pPr>
         <w:pStyle w:val="Heading3"/>
       </w:pPr>
-      <w:bookmarkStart w:id="15" w:name="_Toc464425404"/>
+      <w:bookmarkStart w:id="14" w:name="_Toc464425404"/>
       <w:r>
         <w:t xml:space="preserve">Bringing it all together into the </w:t>
       </w:r>
       <w:r>
         <w:t>builder app</w:t>
       </w:r>
-      <w:bookmarkEnd w:id="15"/>
+      <w:bookmarkEnd w:id="14"/>
     </w:p>
     <w:p>
       <w:r>
@@ -4662,33 +3903,13 @@
         <w:t xml:space="preserve"> that need to</w:t>
       </w:r>
       <w:r>
-        <w:t xml:space="preserve"> go into the </w:t>
-      </w:r>
-      <w:proofErr w:type="spellStart"/>
-      <w:proofErr w:type="gramStart"/>
-      <w:r>
-        <w:t>main.go</w:t>
-      </w:r>
-      <w:proofErr w:type="spellEnd"/>
-      <w:proofErr w:type="gramEnd"/>
-      <w:r>
-        <w:t xml:space="preserve"> file.</w:t>
+        <w:t xml:space="preserve"> go into the main.go file.</w:t>
       </w:r>
       <w:r>
         <w:t xml:space="preserve"> Note that all the snippets contain the comments from the provide skeletons as well, so you don’t need to type them and know where the code should go;-).</w:t>
       </w:r>
       <w:r>
-        <w:t xml:space="preserve"> Open up the </w:t>
-      </w:r>
-      <w:proofErr w:type="spellStart"/>
-      <w:proofErr w:type="gramStart"/>
-      <w:r>
-        <w:t>main.go</w:t>
-      </w:r>
-      <w:proofErr w:type="spellEnd"/>
-      <w:proofErr w:type="gramEnd"/>
-      <w:r>
-        <w:t xml:space="preserve"> file in either Notepad++ or Visual Studio, whatever suits you best.</w:t>
+        <w:t xml:space="preserve"> Open up the main.go file in either Notepad++ or Visual Studio, whatever suits you best.</w:t>
       </w:r>
     </w:p>
     <w:p>
@@ -4704,39 +3925,15 @@
         <w:pStyle w:val="Heading4"/>
       </w:pPr>
       <w:r>
-        <w:t xml:space="preserve">The </w:t>
-      </w:r>
-      <w:proofErr w:type="spellStart"/>
-      <w:r>
-        <w:t>createDimension</w:t>
-      </w:r>
-      <w:proofErr w:type="spellEnd"/>
-      <w:r>
-        <w:t xml:space="preserve"> function</w:t>
-      </w:r>
-    </w:p>
-    <w:p>
-      <w:r>
-        <w:t xml:space="preserve">Let’s start with the </w:t>
-      </w:r>
-      <w:proofErr w:type="spellStart"/>
-      <w:r>
-        <w:t>createDimension</w:t>
-      </w:r>
-      <w:proofErr w:type="spellEnd"/>
-      <w:r>
-        <w:t xml:space="preserve"> function. </w:t>
-      </w:r>
-      <w:r>
-        <w:t xml:space="preserve">The </w:t>
-      </w:r>
-      <w:proofErr w:type="spellStart"/>
-      <w:r>
-        <w:t>createDimension</w:t>
-      </w:r>
-      <w:proofErr w:type="spellEnd"/>
-      <w:r>
-        <w:t xml:space="preserve"> function is the function that makes the appropriate REST API request that, given a specification, using the structures defined in the tm1 package, result in the dimension actually being created in the TM1 server. In our example we will define and associate values to the, built-in, Caption attribute for those elements for which we’d like to show a friendlier name or representation then the, unique, name of the element. To do this we, at least currently, need three REST request, notably:</w:t>
+        <w:t>The createDimension function</w:t>
+      </w:r>
+    </w:p>
+    <w:p>
+      <w:r>
+        <w:t xml:space="preserve">Let’s start with the createDimension function. </w:t>
+      </w:r>
+      <w:r>
+        <w:t>The createDimension function is the function that makes the appropriate REST API request that, given a specification, using the structures defined in the tm1 package, result in the dimension actually being created in the TM1 server. In our example we will define and associate values to the, built-in, Caption attribute for those elements for which we’d like to show a friendlier name or representation then the, unique, name of the element. To do this we, at least currently, need three REST request, notably:</w:t>
       </w:r>
     </w:p>
     <w:p>
@@ -4777,15 +3974,7 @@
     </w:p>
     <w:p>
       <w:r>
-        <w:t xml:space="preserve">Note that the last step, setting attribute values, could, arguably should, be done thru updates to the </w:t>
-      </w:r>
-      <w:proofErr w:type="spellStart"/>
-      <w:r>
-        <w:t>LocalizedAttributes</w:t>
-      </w:r>
-      <w:proofErr w:type="spellEnd"/>
-      <w:r>
-        <w:t xml:space="preserve"> collection of localized attribute values. However, that, to date, requires a request per element and locale we are setting values for. We therefore chose to update the element attribute cube, the one containing the ‘default’ values for the attribute, </w:t>
+        <w:t xml:space="preserve">Note that the last step, setting attribute values, could, arguably should, be done thru updates to the LocalizedAttributes collection of localized attribute values. However, that, to date, requires a request per element and locale we are setting values for. We therefore chose to update the element attribute cube, the one containing the ‘default’ values for the attribute, </w:t>
       </w:r>
       <w:r>
         <w:t>directly using the Update action.</w:t>
@@ -4808,30 +3997,9 @@
       <w:pPr>
         <w:pStyle w:val="Code"/>
       </w:pPr>
-      <w:proofErr w:type="spellStart"/>
       <w:r>
         <w:lastRenderedPageBreak/>
-        <w:t>jDimension</w:t>
-      </w:r>
-      <w:proofErr w:type="spellEnd"/>
-      <w:r>
-        <w:t xml:space="preserve">, </w:t>
-      </w:r>
-      <w:proofErr w:type="gramStart"/>
-      <w:r>
-        <w:t>_ :</w:t>
-      </w:r>
-      <w:proofErr w:type="gramEnd"/>
-      <w:r>
-        <w:t xml:space="preserve">= </w:t>
-      </w:r>
-      <w:proofErr w:type="spellStart"/>
-      <w:r>
-        <w:t>json.Marshal</w:t>
-      </w:r>
-      <w:proofErr w:type="spellEnd"/>
-      <w:r>
-        <w:t>(dimension)</w:t>
+        <w:t>jDimension, _ := json.Marshal(dimension)</w:t>
       </w:r>
     </w:p>
     <w:p>
@@ -4851,78 +4019,21 @@
       <w:pPr>
         <w:pStyle w:val="Code"/>
       </w:pPr>
-      <w:proofErr w:type="spellStart"/>
-      <w:proofErr w:type="gramStart"/>
-      <w:r>
-        <w:t>fmt.Println</w:t>
-      </w:r>
-      <w:proofErr w:type="spellEnd"/>
-      <w:proofErr w:type="gramEnd"/>
-      <w:r>
-        <w:t xml:space="preserve">("&gt;&gt; Create dimension", </w:t>
-      </w:r>
-      <w:proofErr w:type="spellStart"/>
-      <w:r>
-        <w:t>dimension.Name</w:t>
-      </w:r>
-      <w:proofErr w:type="spellEnd"/>
-      <w:r>
-        <w:t>)</w:t>
+      <w:r>
+        <w:t>fmt.Println("&gt;&gt; Create dimension", dimension.Name)</w:t>
       </w:r>
     </w:p>
     <w:p>
       <w:pPr>
         <w:pStyle w:val="Code"/>
       </w:pPr>
-      <w:proofErr w:type="spellStart"/>
-      <w:proofErr w:type="gramStart"/>
-      <w:r>
-        <w:t>resp</w:t>
-      </w:r>
-      <w:proofErr w:type="spellEnd"/>
-      <w:r>
-        <w:t xml:space="preserve"> :</w:t>
-      </w:r>
-      <w:proofErr w:type="gramEnd"/>
-      <w:r>
-        <w:t xml:space="preserve">= </w:t>
-      </w:r>
-      <w:proofErr w:type="spellStart"/>
-      <w:r>
-        <w:t>client.ExecutePOSTRequest</w:t>
-      </w:r>
-      <w:proofErr w:type="spellEnd"/>
-      <w:r>
-        <w:t>(tm1ServiceRootURL+"Dimensions", "application/</w:t>
-      </w:r>
-      <w:proofErr w:type="spellStart"/>
-      <w:r>
-        <w:t>json</w:t>
-      </w:r>
-      <w:proofErr w:type="spellEnd"/>
-      <w:r>
-        <w:t>", string(</w:t>
-      </w:r>
-      <w:proofErr w:type="spellStart"/>
-      <w:r>
-        <w:t>jDimension</w:t>
-      </w:r>
-      <w:proofErr w:type="spellEnd"/>
-      <w:r>
-        <w:t>))</w:t>
-      </w:r>
-    </w:p>
-    <w:p>
-      <w:r>
-        <w:t xml:space="preserve">Note that </w:t>
-      </w:r>
-      <w:proofErr w:type="spellStart"/>
-      <w:r>
-        <w:t>ExecutePOSTRequest</w:t>
-      </w:r>
-      <w:proofErr w:type="spellEnd"/>
-      <w:r>
-        <w:t xml:space="preserve"> returns irrespective of the result of executing the request itself</w:t>
+      <w:r>
+        <w:t>resp := client.ExecutePOSTRequest(tm1ServiceRootURL+"Dimensions", "application/json", string(jDimension))</w:t>
+      </w:r>
+    </w:p>
+    <w:p>
+      <w:r>
+        <w:t>Note that ExecutePOSTRequest returns irrespective of the result of executing the request itself</w:t>
       </w:r>
       <w:r>
         <w:t>,</w:t>
@@ -4946,31 +4057,8 @@
       <w:pPr>
         <w:pStyle w:val="Code"/>
       </w:pPr>
-      <w:proofErr w:type="spellStart"/>
-      <w:proofErr w:type="gramStart"/>
-      <w:r>
-        <w:t>odata.ValidateStatusCode</w:t>
-      </w:r>
-      <w:proofErr w:type="spellEnd"/>
-      <w:proofErr w:type="gramEnd"/>
-      <w:r>
-        <w:t>(</w:t>
-      </w:r>
-      <w:proofErr w:type="spellStart"/>
-      <w:r>
-        <w:t>resp</w:t>
-      </w:r>
-      <w:proofErr w:type="spellEnd"/>
-      <w:r>
-        <w:t xml:space="preserve">, 201, </w:t>
-      </w:r>
-      <w:proofErr w:type="spellStart"/>
-      <w:r>
-        <w:t>func</w:t>
-      </w:r>
-      <w:proofErr w:type="spellEnd"/>
-      <w:r>
-        <w:t>() string {</w:t>
+      <w:r>
+        <w:t>odata.ValidateStatusCode(resp, 201, func() string {</w:t>
       </w:r>
     </w:p>
     <w:p>
@@ -4979,17 +4067,7 @@
       </w:pPr>
       <w:r>
         <w:tab/>
-        <w:t xml:space="preserve">return "Failed to create dimension '" + </w:t>
-      </w:r>
-      <w:proofErr w:type="spellStart"/>
-      <w:proofErr w:type="gramStart"/>
-      <w:r>
-        <w:t>dimension.Name</w:t>
-      </w:r>
-      <w:proofErr w:type="spellEnd"/>
-      <w:proofErr w:type="gramEnd"/>
-      <w:r>
-        <w:t xml:space="preserve"> + "'."</w:t>
+        <w:t>return "Failed to create dimension '" + dimension.Name + "'."</w:t>
       </w:r>
     </w:p>
     <w:p>
@@ -5004,36 +4082,13 @@
       <w:pPr>
         <w:pStyle w:val="Code"/>
       </w:pPr>
-      <w:proofErr w:type="spellStart"/>
-      <w:proofErr w:type="gramStart"/>
-      <w:r>
-        <w:t>resp.Body.Close</w:t>
-      </w:r>
-      <w:proofErr w:type="spellEnd"/>
-      <w:proofErr w:type="gramEnd"/>
-      <w:r>
-        <w:t>()</w:t>
-      </w:r>
-    </w:p>
-    <w:p>
-      <w:r>
-        <w:t xml:space="preserve">Next we’ll add the ‘Caption’ attribute by posting the attribute definition, which we in lined as the payload for the request here, to the dimension </w:t>
-      </w:r>
-      <w:proofErr w:type="spellStart"/>
-      <w:r>
-        <w:t>hierachy’s</w:t>
-      </w:r>
-      <w:proofErr w:type="spellEnd"/>
-      <w:r>
-        <w:t xml:space="preserve"> </w:t>
-      </w:r>
-      <w:proofErr w:type="spellStart"/>
-      <w:r>
-        <w:t>ElementAttributes</w:t>
-      </w:r>
-      <w:proofErr w:type="spellEnd"/>
-      <w:r>
-        <w:t xml:space="preserve"> collection:</w:t>
+      <w:r>
+        <w:t>resp.Body.Close()</w:t>
+      </w:r>
+    </w:p>
+    <w:p>
+      <w:r>
+        <w:t>Next we’ll add the ‘Caption’ attribute by posting the attribute definition, which we in lined as the payload for the request here, to the dimension hierachy’s ElementAttributes collection:</w:t>
       </w:r>
     </w:p>
     <w:p>
@@ -5048,62 +4103,16 @@
       <w:pPr>
         <w:pStyle w:val="Code"/>
       </w:pPr>
-      <w:proofErr w:type="spellStart"/>
-      <w:proofErr w:type="gramStart"/>
-      <w:r>
-        <w:t>fmt.Println</w:t>
-      </w:r>
-      <w:proofErr w:type="spellEnd"/>
-      <w:proofErr w:type="gramEnd"/>
-      <w:r>
-        <w:t xml:space="preserve">("&gt;&gt; Create 'Caption' attribute for dimension", </w:t>
-      </w:r>
-      <w:proofErr w:type="spellStart"/>
-      <w:r>
-        <w:t>dimension.Name</w:t>
-      </w:r>
-      <w:proofErr w:type="spellEnd"/>
-      <w:r>
-        <w:t>)</w:t>
+      <w:r>
+        <w:t>fmt.Println("&gt;&gt; Create 'Caption' attribute for dimension", dimension.Name)</w:t>
       </w:r>
     </w:p>
     <w:p>
       <w:pPr>
         <w:pStyle w:val="Code"/>
       </w:pPr>
-      <w:proofErr w:type="spellStart"/>
-      <w:r>
-        <w:t>resp</w:t>
-      </w:r>
-      <w:proofErr w:type="spellEnd"/>
-      <w:r>
-        <w:t xml:space="preserve"> = </w:t>
-      </w:r>
-      <w:proofErr w:type="spellStart"/>
-      <w:proofErr w:type="gramStart"/>
-      <w:r>
-        <w:t>client.ExecutePOSTRequest</w:t>
-      </w:r>
-      <w:proofErr w:type="spellEnd"/>
-      <w:proofErr w:type="gramEnd"/>
-      <w:r>
-        <w:t>(tm1ServiceRootURL + "Dimensions('"+dimension.Name+"')/Hierarchies('"+dimension.Name+"')/ElementAttributes", "application/</w:t>
-      </w:r>
-      <w:proofErr w:type="spellStart"/>
-      <w:r>
-        <w:t>json</w:t>
-      </w:r>
-      <w:proofErr w:type="spellEnd"/>
-      <w:r>
-        <w:t>", `{"</w:t>
-      </w:r>
-      <w:proofErr w:type="spellStart"/>
-      <w:r>
-        <w:t>Name":"Caption","Type":"String</w:t>
-      </w:r>
-      <w:proofErr w:type="spellEnd"/>
-      <w:r>
-        <w:t>"}`)</w:t>
+      <w:r>
+        <w:t>resp = client.ExecutePOSTRequest(tm1ServiceRootURL + "Dimensions('"+dimension.Name+"')/Hierarchies('"+dimension.Name+"')/ElementAttributes", "application/json", `{"Name":"Caption","Type":"String"}`)</w:t>
       </w:r>
     </w:p>
     <w:p>
@@ -5126,31 +4135,8 @@
       <w:pPr>
         <w:pStyle w:val="Code"/>
       </w:pPr>
-      <w:proofErr w:type="spellStart"/>
-      <w:proofErr w:type="gramStart"/>
-      <w:r>
-        <w:t>odata.ValidateStatusCode</w:t>
-      </w:r>
-      <w:proofErr w:type="spellEnd"/>
-      <w:proofErr w:type="gramEnd"/>
-      <w:r>
-        <w:t>(</w:t>
-      </w:r>
-      <w:proofErr w:type="spellStart"/>
-      <w:r>
-        <w:t>resp</w:t>
-      </w:r>
-      <w:proofErr w:type="spellEnd"/>
-      <w:r>
-        <w:t xml:space="preserve">, 201, </w:t>
-      </w:r>
-      <w:proofErr w:type="spellStart"/>
-      <w:r>
-        <w:t>func</w:t>
-      </w:r>
-      <w:proofErr w:type="spellEnd"/>
-      <w:r>
-        <w:t>() string {</w:t>
+      <w:r>
+        <w:t>odata.ValidateStatusCode(resp, 201, func() string {</w:t>
       </w:r>
     </w:p>
     <w:p>
@@ -5159,17 +4145,7 @@
       </w:pPr>
       <w:r>
         <w:tab/>
-        <w:t xml:space="preserve">return "Creating element attribute 'Caption' for dimension '" + </w:t>
-      </w:r>
-      <w:proofErr w:type="spellStart"/>
-      <w:proofErr w:type="gramStart"/>
-      <w:r>
-        <w:t>dimension.Name</w:t>
-      </w:r>
-      <w:proofErr w:type="spellEnd"/>
-      <w:proofErr w:type="gramEnd"/>
-      <w:r>
-        <w:t xml:space="preserve"> + "'."</w:t>
+        <w:t>return "Creating element attribute 'Caption' for dimension '" + dimension.Name + "'."</w:t>
       </w:r>
     </w:p>
     <w:p>
@@ -5184,15 +4160,8 @@
       <w:pPr>
         <w:pStyle w:val="Code"/>
       </w:pPr>
-      <w:proofErr w:type="spellStart"/>
-      <w:proofErr w:type="gramStart"/>
-      <w:r>
-        <w:t>resp.Body.Close</w:t>
-      </w:r>
-      <w:proofErr w:type="spellEnd"/>
-      <w:proofErr w:type="gramEnd"/>
-      <w:r>
-        <w:t>()</w:t>
+      <w:r>
+        <w:t>resp.Body.Close()</w:t>
       </w:r>
     </w:p>
     <w:p>
@@ -5205,15 +4174,7 @@
         <w:pStyle w:val="Code-Comment"/>
       </w:pPr>
       <w:r>
-        <w:t xml:space="preserve">// Now that the caption attribute exists </w:t>
-      </w:r>
-      <w:proofErr w:type="gramStart"/>
-      <w:r>
-        <w:t>lets</w:t>
-      </w:r>
-      <w:proofErr w:type="gramEnd"/>
-      <w:r>
-        <w:t xml:space="preserve"> set the captions accordingly for this</w:t>
+        <w:t>// Now that the caption attribute exists lets set the captions accordingly for this</w:t>
       </w:r>
     </w:p>
     <w:p>
@@ -5221,23 +4182,7 @@
         <w:pStyle w:val="Code-Comment"/>
       </w:pPr>
       <w:r>
-        <w:t xml:space="preserve">// we'll simply update </w:t>
-      </w:r>
-      <w:proofErr w:type="gramStart"/>
-      <w:r>
-        <w:t>the }</w:t>
-      </w:r>
-      <w:proofErr w:type="spellStart"/>
-      <w:r>
-        <w:t>ElementAttributes</w:t>
-      </w:r>
-      <w:proofErr w:type="gramEnd"/>
-      <w:r>
-        <w:t>_DIMENSION</w:t>
-      </w:r>
-      <w:proofErr w:type="spellEnd"/>
-      <w:r>
-        <w:t xml:space="preserve"> cube directly, updating the</w:t>
+        <w:t>// we'll simply update the }ElementAttributes_DIMENSION cube directly, updating the</w:t>
       </w:r>
     </w:p>
     <w:p>
@@ -5269,29 +4214,8 @@
         <w:pStyle w:val="Code-Comment"/>
       </w:pPr>
       <w:r>
-        <w:t xml:space="preserve">// values for elements one by one by </w:t>
-      </w:r>
-      <w:proofErr w:type="spellStart"/>
-      <w:r>
-        <w:t>POSTing</w:t>
-      </w:r>
-      <w:proofErr w:type="spellEnd"/>
-      <w:r>
-        <w:t xml:space="preserve"> to or </w:t>
-      </w:r>
-      <w:proofErr w:type="spellStart"/>
-      <w:r>
-        <w:t>PATCHing</w:t>
-      </w:r>
-      <w:proofErr w:type="spellEnd"/>
-      <w:r>
-        <w:t xml:space="preserve"> the </w:t>
-      </w:r>
-      <w:proofErr w:type="spellStart"/>
-      <w:r>
-        <w:t>LocalizedAttributes</w:t>
-      </w:r>
-      <w:proofErr w:type="spellEnd"/>
+        <w:t>// values for elements one by one by POSTing to or PATCHing the LocalizedAttributes</w:t>
+      </w:r>
     </w:p>
     <w:p>
       <w:pPr>
@@ -5305,79 +4229,17 @@
       <w:pPr>
         <w:pStyle w:val="Code"/>
       </w:pPr>
-      <w:proofErr w:type="spellStart"/>
-      <w:proofErr w:type="gramStart"/>
-      <w:r>
-        <w:t>fmt.Println</w:t>
-      </w:r>
-      <w:proofErr w:type="spellEnd"/>
-      <w:proofErr w:type="gramEnd"/>
-      <w:r>
-        <w:t xml:space="preserve">("&gt;&gt; Set 'Caption' attribute values for elements in dimension", </w:t>
-      </w:r>
-      <w:proofErr w:type="spellStart"/>
-      <w:r>
-        <w:t>dimension.Name</w:t>
-      </w:r>
-      <w:proofErr w:type="spellEnd"/>
-      <w:r>
-        <w:t>)</w:t>
+      <w:r>
+        <w:t>fmt.Println("&gt;&gt; Set 'Caption' attribute values for elements in dimension", dimension.Name)</w:t>
       </w:r>
     </w:p>
     <w:p>
       <w:pPr>
         <w:pStyle w:val="Code"/>
       </w:pPr>
-      <w:proofErr w:type="spellStart"/>
       <w:r>
         <w:lastRenderedPageBreak/>
-        <w:t>resp</w:t>
-      </w:r>
-      <w:proofErr w:type="spellEnd"/>
-      <w:r>
-        <w:t xml:space="preserve"> = </w:t>
-      </w:r>
-      <w:proofErr w:type="spellStart"/>
-      <w:proofErr w:type="gramStart"/>
-      <w:r>
-        <w:t>client.ExecutePOSTRequest</w:t>
-      </w:r>
-      <w:proofErr w:type="spellEnd"/>
-      <w:proofErr w:type="gramEnd"/>
-      <w:r>
-        <w:t>(tm1ServiceRootURL + "Cubes('}</w:t>
-      </w:r>
-      <w:proofErr w:type="spellStart"/>
-      <w:r>
-        <w:t>ElementAttributes</w:t>
-      </w:r>
-      <w:proofErr w:type="spellEnd"/>
-      <w:r>
-        <w:t>_"+</w:t>
-      </w:r>
-      <w:proofErr w:type="spellStart"/>
-      <w:r>
-        <w:t>dimension.Name</w:t>
-      </w:r>
-      <w:proofErr w:type="spellEnd"/>
-      <w:r>
-        <w:t>+"')/tm1.Update", "application/</w:t>
-      </w:r>
-      <w:proofErr w:type="spellStart"/>
-      <w:r>
-        <w:t>json</w:t>
-      </w:r>
-      <w:proofErr w:type="spellEnd"/>
-      <w:r>
-        <w:t xml:space="preserve">", </w:t>
-      </w:r>
-      <w:proofErr w:type="spellStart"/>
-      <w:r>
-        <w:t>dimension.GetAttributesJSON</w:t>
-      </w:r>
-      <w:proofErr w:type="spellEnd"/>
-      <w:r>
-        <w:t>())</w:t>
+        <w:t>resp = client.ExecutePOSTRequest(tm1ServiceRootURL + "Cubes('}ElementAttributes_"+dimension.Name+"')/tm1.Update", "application/json", dimension.GetAttributesJSON())</w:t>
       </w:r>
     </w:p>
     <w:p>
@@ -5405,31 +4267,8 @@
       <w:pPr>
         <w:pStyle w:val="Code"/>
       </w:pPr>
-      <w:proofErr w:type="spellStart"/>
-      <w:proofErr w:type="gramStart"/>
-      <w:r>
-        <w:t>odata.ValidateStatusCode</w:t>
-      </w:r>
-      <w:proofErr w:type="spellEnd"/>
-      <w:proofErr w:type="gramEnd"/>
-      <w:r>
-        <w:t>(</w:t>
-      </w:r>
-      <w:proofErr w:type="spellStart"/>
-      <w:r>
-        <w:t>resp</w:t>
-      </w:r>
-      <w:proofErr w:type="spellEnd"/>
-      <w:r>
-        <w:t xml:space="preserve">, 204, </w:t>
-      </w:r>
-      <w:proofErr w:type="spellStart"/>
-      <w:r>
-        <w:t>func</w:t>
-      </w:r>
-      <w:proofErr w:type="spellEnd"/>
-      <w:r>
-        <w:t>() string {</w:t>
+      <w:r>
+        <w:t>odata.ValidateStatusCode(resp, 204, func() string {</w:t>
       </w:r>
     </w:p>
     <w:p>
@@ -5438,17 +4277,7 @@
       </w:pPr>
       <w:r>
         <w:tab/>
-        <w:t xml:space="preserve">return "Setting Caption values for elements in dimension '" + </w:t>
-      </w:r>
-      <w:proofErr w:type="spellStart"/>
-      <w:proofErr w:type="gramStart"/>
-      <w:r>
-        <w:t>dimension.Name</w:t>
-      </w:r>
-      <w:proofErr w:type="spellEnd"/>
-      <w:proofErr w:type="gramEnd"/>
-      <w:r>
-        <w:t xml:space="preserve"> + "'."</w:t>
+        <w:t>return "Setting Caption values for elements in dimension '" + dimension.Name + "'."</w:t>
       </w:r>
     </w:p>
     <w:p>
@@ -5463,15 +4292,8 @@
       <w:pPr>
         <w:pStyle w:val="Code"/>
       </w:pPr>
-      <w:proofErr w:type="spellStart"/>
-      <w:proofErr w:type="gramStart"/>
-      <w:r>
-        <w:t>resp.Body.Close</w:t>
-      </w:r>
-      <w:proofErr w:type="spellEnd"/>
-      <w:proofErr w:type="gramEnd"/>
-      <w:r>
-        <w:t>()</w:t>
+      <w:r>
+        <w:t>resp.Body.Close()</w:t>
       </w:r>
     </w:p>
     <w:p>
@@ -5496,28 +4318,12 @@
         <w:pStyle w:val="Heading4"/>
       </w:pPr>
       <w:r>
-        <w:t xml:space="preserve">The </w:t>
-      </w:r>
-      <w:proofErr w:type="spellStart"/>
-      <w:r>
-        <w:t>createCube</w:t>
-      </w:r>
-      <w:proofErr w:type="spellEnd"/>
-      <w:r>
-        <w:t xml:space="preserve"> function</w:t>
-      </w:r>
-    </w:p>
-    <w:p>
-      <w:r>
-        <w:t xml:space="preserve">The </w:t>
-      </w:r>
-      <w:proofErr w:type="spellStart"/>
-      <w:r>
-        <w:t>createCube</w:t>
-      </w:r>
-      <w:proofErr w:type="spellEnd"/>
-      <w:r>
-        <w:t xml:space="preserve"> function makes the appropriate REST API request that, given the specification for a cube, result in the cube to be created in the TM1 server. This only requires one REST request, notably:</w:t>
+        <w:t>The createCube function</w:t>
+      </w:r>
+    </w:p>
+    <w:p>
+      <w:r>
+        <w:t>The createCube function makes the appropriate REST API request that, given the specification for a cube, result in the cube to be created in the TM1 server. This only requires one REST request, notably:</w:t>
       </w:r>
     </w:p>
     <w:p>
@@ -5552,45 +4358,8 @@
       <w:pPr>
         <w:pStyle w:val="Code"/>
       </w:pPr>
-      <w:proofErr w:type="spellStart"/>
-      <w:r>
-        <w:t>jCube</w:t>
-      </w:r>
-      <w:proofErr w:type="spellEnd"/>
-      <w:r>
-        <w:t xml:space="preserve">, </w:t>
-      </w:r>
-      <w:proofErr w:type="gramStart"/>
-      <w:r>
-        <w:t>_ :</w:t>
-      </w:r>
-      <w:proofErr w:type="gramEnd"/>
-      <w:r>
-        <w:t xml:space="preserve">= </w:t>
-      </w:r>
-      <w:proofErr w:type="spellStart"/>
-      <w:r>
-        <w:t>json.Marshal</w:t>
-      </w:r>
-      <w:proofErr w:type="spellEnd"/>
-      <w:r>
-        <w:t xml:space="preserve">(tm1.CubePost{Name: name, </w:t>
-      </w:r>
-      <w:proofErr w:type="spellStart"/>
-      <w:r>
-        <w:t>DimensionIds</w:t>
-      </w:r>
-      <w:proofErr w:type="spellEnd"/>
-      <w:r>
-        <w:t xml:space="preserve">: </w:t>
-      </w:r>
-      <w:proofErr w:type="spellStart"/>
-      <w:r>
-        <w:t>dimensionIds</w:t>
-      </w:r>
-      <w:proofErr w:type="spellEnd"/>
-      <w:r>
-        <w:t>, Rules: rules})</w:t>
+      <w:r>
+        <w:t>jCube, _ := json.Marshal(tm1.CubePost{Name: name, DimensionIds: dimensionIds, Rules: rules})</w:t>
       </w:r>
     </w:p>
     <w:p>
@@ -5610,68 +4379,22 @@
       <w:pPr>
         <w:pStyle w:val="Code"/>
       </w:pPr>
-      <w:proofErr w:type="spellStart"/>
-      <w:proofErr w:type="gramStart"/>
-      <w:r>
-        <w:t>fmt.Println</w:t>
-      </w:r>
-      <w:proofErr w:type="spellEnd"/>
-      <w:proofErr w:type="gramEnd"/>
-      <w:r>
-        <w:t>("&gt;&gt; Create cube", name)</w:t>
+      <w:r>
+        <w:t>fmt.Println("&gt;&gt; Create cube", name)</w:t>
       </w:r>
     </w:p>
     <w:p>
       <w:pPr>
         <w:pStyle w:val="Code"/>
       </w:pPr>
-      <w:proofErr w:type="spellStart"/>
-      <w:proofErr w:type="gramStart"/>
-      <w:r>
-        <w:t>resp</w:t>
-      </w:r>
-      <w:proofErr w:type="spellEnd"/>
-      <w:r>
-        <w:t xml:space="preserve"> :</w:t>
-      </w:r>
-      <w:proofErr w:type="gramEnd"/>
-      <w:r>
-        <w:t xml:space="preserve">= </w:t>
-      </w:r>
-      <w:proofErr w:type="spellStart"/>
-      <w:r>
-        <w:t>client.ExecutePOSTRequest</w:t>
-      </w:r>
-      <w:proofErr w:type="spellEnd"/>
-      <w:r>
-        <w:t>(tm1ServiceRootURL+"Cubes", "application/</w:t>
-      </w:r>
-      <w:proofErr w:type="spellStart"/>
-      <w:r>
-        <w:t>json</w:t>
-      </w:r>
-      <w:proofErr w:type="spellEnd"/>
-      <w:r>
-        <w:t>", string(</w:t>
-      </w:r>
-      <w:proofErr w:type="spellStart"/>
-      <w:r>
-        <w:t>jCube</w:t>
-      </w:r>
-      <w:proofErr w:type="spellEnd"/>
-      <w:r>
-        <w:t>))</w:t>
-      </w:r>
-    </w:p>
-    <w:p>
-      <w:r>
-        <w:t xml:space="preserve">We obviously want to validate that the cube got created successfully before continuing. Once again we expect the server to respond with a 201 – created. All other status code, indicate something didn’t go as expected. Let’s add the code to validate just </w:t>
-      </w:r>
-      <w:proofErr w:type="gramStart"/>
-      <w:r>
-        <w:t>that:.</w:t>
-      </w:r>
-      <w:proofErr w:type="gramEnd"/>
+      <w:r>
+        <w:t>resp := client.ExecutePOSTRequest(tm1ServiceRootURL+"Cubes", "application/json", string(jCube))</w:t>
+      </w:r>
+    </w:p>
+    <w:p>
+      <w:r>
+        <w:t>We obviously want to validate that the cube got created successfully before continuing. Once again we expect the server to respond with a 201 – created. All other status code, indicate something didn’t go as expected. Let’s add the code to validate just that:.</w:t>
+      </w:r>
     </w:p>
     <w:p>
       <w:pPr>
@@ -5685,31 +4408,8 @@
       <w:pPr>
         <w:pStyle w:val="Code"/>
       </w:pPr>
-      <w:proofErr w:type="spellStart"/>
-      <w:proofErr w:type="gramStart"/>
-      <w:r>
-        <w:t>odata.ValidateStatusCode</w:t>
-      </w:r>
-      <w:proofErr w:type="spellEnd"/>
-      <w:proofErr w:type="gramEnd"/>
-      <w:r>
-        <w:t>(</w:t>
-      </w:r>
-      <w:proofErr w:type="spellStart"/>
-      <w:r>
-        <w:t>resp</w:t>
-      </w:r>
-      <w:proofErr w:type="spellEnd"/>
-      <w:r>
-        <w:t xml:space="preserve">, 201, </w:t>
-      </w:r>
-      <w:proofErr w:type="spellStart"/>
-      <w:r>
-        <w:t>func</w:t>
-      </w:r>
-      <w:proofErr w:type="spellEnd"/>
-      <w:r>
-        <w:t>() string {</w:t>
+      <w:r>
+        <w:t>odata.ValidateStatusCode(resp, 201, func() string {</w:t>
       </w:r>
     </w:p>
     <w:p>
@@ -5745,15 +4445,8 @@
       <w:pPr>
         <w:pStyle w:val="Code"/>
       </w:pPr>
-      <w:proofErr w:type="spellStart"/>
-      <w:proofErr w:type="gramStart"/>
-      <w:r>
-        <w:t>resp.Body.Close</w:t>
-      </w:r>
-      <w:proofErr w:type="spellEnd"/>
-      <w:proofErr w:type="gramEnd"/>
-      <w:r>
-        <w:t>()</w:t>
+      <w:r>
+        <w:t>resp.Body.Close()</w:t>
       </w:r>
     </w:p>
     <w:p>
@@ -5790,46 +4483,12 @@
         <w:t xml:space="preserve"> application </w:t>
       </w:r>
       <w:r>
-        <w:t xml:space="preserve">is started. If you look at the skeleton of the function as provided you’ll see that it starts by initializing a couple of variables that get loaded from ‘environment’ variables which themselves get initialized by loading them from the </w:t>
-      </w:r>
-      <w:proofErr w:type="gramStart"/>
-      <w:r>
-        <w:t>“.</w:t>
-      </w:r>
-      <w:proofErr w:type="spellStart"/>
-      <w:r>
-        <w:t>env</w:t>
-      </w:r>
-      <w:proofErr w:type="spellEnd"/>
-      <w:proofErr w:type="gramEnd"/>
-      <w:r>
-        <w:t xml:space="preserve">” file. </w:t>
-      </w:r>
-    </w:p>
-    <w:p>
-      <w:r>
-        <w:t xml:space="preserve">The steps in the getting ready portion made sure you have a </w:t>
-      </w:r>
-      <w:proofErr w:type="gramStart"/>
-      <w:r>
-        <w:t>“.</w:t>
-      </w:r>
-      <w:proofErr w:type="spellStart"/>
-      <w:r>
-        <w:t>env</w:t>
-      </w:r>
-      <w:proofErr w:type="spellEnd"/>
-      <w:proofErr w:type="gramEnd"/>
-      <w:r>
-        <w:t xml:space="preserve">” file in the right location, the go/bin folder in this case, and that it has the correct values to initialize these variables, in this particular case the service root URLs for both the source, our </w:t>
-      </w:r>
-      <w:proofErr w:type="spellStart"/>
-      <w:r>
-        <w:t>NorthWind</w:t>
-      </w:r>
-      <w:proofErr w:type="spellEnd"/>
-      <w:r>
-        <w:t xml:space="preserve"> database hosted on odata.org, and our target, the TM1 server that you created at the beginning of this </w:t>
+        <w:t xml:space="preserve">is started. If you look at the skeleton of the function as provided you’ll see that it starts by initializing a couple of variables that get loaded from ‘environment’ variables which themselves get initialized by loading them from the “.env” file. </w:t>
+      </w:r>
+    </w:p>
+    <w:p>
+      <w:r>
+        <w:t xml:space="preserve">The steps in the getting ready portion made sure you have a “.env” file in the right location, the go/bin folder in this case, and that it has the correct values to initialize these variables, in this particular case the service root URLs for both the source, our NorthWind database hosted on odata.org, and our target, the TM1 server that you created at the beginning of this </w:t>
       </w:r>
       <w:r>
         <w:t>exercise.</w:t>
@@ -5853,67 +4512,24 @@
         <w:pStyle w:val="Code"/>
       </w:pPr>
       <w:r>
-        <w:t>client = &amp;</w:t>
-      </w:r>
-      <w:proofErr w:type="spellStart"/>
-      <w:proofErr w:type="gramStart"/>
-      <w:r>
-        <w:t>odata.Client</w:t>
-      </w:r>
-      <w:proofErr w:type="spellEnd"/>
-      <w:proofErr w:type="gramEnd"/>
-      <w:r>
-        <w:t>{}</w:t>
+        <w:t>client = &amp;odata.Client{}</w:t>
       </w:r>
     </w:p>
     <w:p>
       <w:pPr>
         <w:pStyle w:val="Code"/>
       </w:pPr>
-      <w:proofErr w:type="spellStart"/>
-      <w:r>
-        <w:t>cookieJar</w:t>
-      </w:r>
-      <w:proofErr w:type="spellEnd"/>
-      <w:r>
-        <w:t xml:space="preserve">, </w:t>
-      </w:r>
-      <w:proofErr w:type="gramStart"/>
-      <w:r>
-        <w:t>_ :</w:t>
-      </w:r>
-      <w:proofErr w:type="gramEnd"/>
-      <w:r>
-        <w:t xml:space="preserve">= </w:t>
-      </w:r>
-      <w:proofErr w:type="spellStart"/>
-      <w:r>
-        <w:t>cookiejar.New</w:t>
-      </w:r>
-      <w:proofErr w:type="spellEnd"/>
-      <w:r>
-        <w:t>(nil)</w:t>
+      <w:r>
+        <w:t>cookieJar, _ := cookiejar.New(nil)</w:t>
       </w:r>
     </w:p>
     <w:p>
       <w:pPr>
         <w:pStyle w:val="Code"/>
       </w:pPr>
-      <w:proofErr w:type="spellStart"/>
-      <w:proofErr w:type="gramStart"/>
-      <w:r>
-        <w:t>client.Jar</w:t>
-      </w:r>
-      <w:proofErr w:type="spellEnd"/>
-      <w:proofErr w:type="gramEnd"/>
-      <w:r>
-        <w:t xml:space="preserve"> = </w:t>
-      </w:r>
-      <w:proofErr w:type="spellStart"/>
-      <w:r>
-        <w:t>cookieJar</w:t>
-      </w:r>
-      <w:proofErr w:type="spellEnd"/>
+      <w:r>
+        <w:t>client.Jar = cookieJar</w:t>
+      </w:r>
     </w:p>
     <w:p>
       <w:r>
@@ -5924,7 +4540,7 @@
       </w:r>
     </w:p>
     <w:p>
-      <w:hyperlink r:id="rId52" w:history="1">
+      <w:hyperlink r:id="rId53" w:history="1">
         <w:r>
           <w:rPr>
             <w:rStyle w:val="Hyperlink"/>
@@ -5956,55 +4572,18 @@
         <w:pStyle w:val="Code-Comment"/>
       </w:pPr>
       <w:r>
-        <w:t xml:space="preserve">// Validate that the TM1 server is </w:t>
-      </w:r>
-      <w:proofErr w:type="spellStart"/>
-      <w:r>
-        <w:t>accessable</w:t>
-      </w:r>
-      <w:proofErr w:type="spellEnd"/>
-      <w:r>
-        <w:t xml:space="preserve"> by requesting the version of the server</w:t>
+        <w:t>// Validate that the TM1 server is accessable by requesting the version of the server</w:t>
       </w:r>
     </w:p>
     <w:p>
       <w:pPr>
         <w:pStyle w:val="Code"/>
       </w:pPr>
-      <w:proofErr w:type="spellStart"/>
-      <w:r>
-        <w:t>req</w:t>
-      </w:r>
-      <w:proofErr w:type="spellEnd"/>
-      <w:r>
-        <w:t xml:space="preserve">, </w:t>
-      </w:r>
-      <w:proofErr w:type="gramStart"/>
-      <w:r>
-        <w:t>_ :</w:t>
-      </w:r>
-      <w:proofErr w:type="gramEnd"/>
-      <w:r>
-        <w:t xml:space="preserve">= </w:t>
-      </w:r>
-      <w:proofErr w:type="spellStart"/>
-      <w:r>
-        <w:t>http.NewRequest</w:t>
-      </w:r>
-      <w:proofErr w:type="spellEnd"/>
-      <w:r>
-        <w:t>("GET", tm1ServiceRootURL+"Configuration/</w:t>
-      </w:r>
-      <w:proofErr w:type="spellStart"/>
-      <w:r>
-        <w:t>ProductV</w:t>
-      </w:r>
-      <w:r>
-        <w:t>ersion</w:t>
-      </w:r>
-      <w:proofErr w:type="spellEnd"/>
-      <w:r>
-        <w:t>/$value", nil)</w:t>
+      <w:r>
+        <w:t>req, _ := http.NewRequest("GET", tm1ServiceRootURL+"Configuration/ProductV</w:t>
+      </w:r>
+      <w:r>
+        <w:t>ersion/$value", nil)</w:t>
       </w:r>
     </w:p>
     <w:p>
@@ -6071,34 +4650,11 @@
       <w:pPr>
         <w:pStyle w:val="Code"/>
       </w:pPr>
-      <w:proofErr w:type="spellStart"/>
-      <w:proofErr w:type="gramStart"/>
-      <w:r>
-        <w:t>req.SetBasicAuth</w:t>
-      </w:r>
-      <w:proofErr w:type="spellEnd"/>
-      <w:proofErr w:type="gramEnd"/>
-      <w:r>
-        <w:t>(</w:t>
-      </w:r>
-      <w:proofErr w:type="spellStart"/>
-      <w:r>
-        <w:t>os.Getenv</w:t>
-      </w:r>
-      <w:proofErr w:type="spellEnd"/>
-      <w:r>
-        <w:t>("TM1_USE</w:t>
-      </w:r>
-      <w:r>
-        <w:t xml:space="preserve">R"), </w:t>
-      </w:r>
-      <w:proofErr w:type="spellStart"/>
-      <w:r>
-        <w:t>os.Getenv</w:t>
-      </w:r>
-      <w:proofErr w:type="spellEnd"/>
-      <w:r>
-        <w:t>("TM1_PASSWORD"))</w:t>
+      <w:r>
+        <w:t>req.SetBasicAuth(os.Getenv("TM1_USE</w:t>
+      </w:r>
+      <w:r>
+        <w:t>R"), os.Getenv("TM1_PASSWORD"))</w:t>
       </w:r>
     </w:p>
     <w:p>
@@ -6139,15 +4695,8 @@
       <w:pPr>
         <w:pStyle w:val="Code"/>
       </w:pPr>
-      <w:proofErr w:type="spellStart"/>
-      <w:proofErr w:type="gramStart"/>
-      <w:r>
-        <w:t>req.Header.Add</w:t>
-      </w:r>
-      <w:proofErr w:type="spellEnd"/>
-      <w:proofErr w:type="gramEnd"/>
-      <w:r>
-        <w:t>("Accept", "*/*")</w:t>
+      <w:r>
+        <w:t>req.Header.Add("Accept", "*/*")</w:t>
       </w:r>
     </w:p>
     <w:p>
@@ -6162,37 +4711,8 @@
       <w:pPr>
         <w:pStyle w:val="Code"/>
       </w:pPr>
-      <w:proofErr w:type="spellStart"/>
-      <w:r>
-        <w:t>resp</w:t>
-      </w:r>
-      <w:proofErr w:type="spellEnd"/>
-      <w:r>
-        <w:t xml:space="preserve">, </w:t>
-      </w:r>
-      <w:proofErr w:type="gramStart"/>
-      <w:r>
-        <w:t>err :</w:t>
-      </w:r>
-      <w:proofErr w:type="gramEnd"/>
-      <w:r>
-        <w:t xml:space="preserve">= </w:t>
-      </w:r>
-      <w:proofErr w:type="spellStart"/>
-      <w:r>
-        <w:t>client.Do</w:t>
-      </w:r>
-      <w:proofErr w:type="spellEnd"/>
-      <w:r>
-        <w:t>(</w:t>
-      </w:r>
-      <w:proofErr w:type="spellStart"/>
-      <w:r>
-        <w:t>req</w:t>
-      </w:r>
-      <w:proofErr w:type="spellEnd"/>
-      <w:r>
-        <w:t>)</w:t>
+      <w:r>
+        <w:t>resp, err := client.Do(req)</w:t>
       </w:r>
     </w:p>
     <w:p>
@@ -6200,15 +4720,7 @@
         <w:pStyle w:val="Code"/>
       </w:pPr>
       <w:r>
-        <w:t xml:space="preserve">if </w:t>
-      </w:r>
-      <w:proofErr w:type="gramStart"/>
-      <w:r>
-        <w:t>err !</w:t>
-      </w:r>
-      <w:proofErr w:type="gramEnd"/>
-      <w:r>
-        <w:t>= nil {</w:t>
+        <w:t>if err != nil {</w:t>
       </w:r>
     </w:p>
     <w:p>
@@ -6226,16 +4738,7 @@
       </w:pPr>
       <w:r>
         <w:tab/>
-      </w:r>
-      <w:proofErr w:type="spellStart"/>
-      <w:proofErr w:type="gramStart"/>
-      <w:r>
-        <w:t>log.Fatal</w:t>
-      </w:r>
-      <w:proofErr w:type="spellEnd"/>
-      <w:proofErr w:type="gramEnd"/>
-      <w:r>
-        <w:t>(err)</w:t>
+        <w:t>log.Fatal(err)</w:t>
       </w:r>
     </w:p>
     <w:p>
@@ -6258,31 +4761,8 @@
       <w:pPr>
         <w:pStyle w:val="Code"/>
       </w:pPr>
-      <w:proofErr w:type="spellStart"/>
-      <w:proofErr w:type="gramStart"/>
-      <w:r>
-        <w:t>odata.ValidateStatusCode</w:t>
-      </w:r>
-      <w:proofErr w:type="spellEnd"/>
-      <w:proofErr w:type="gramEnd"/>
-      <w:r>
-        <w:t>(</w:t>
-      </w:r>
-      <w:proofErr w:type="spellStart"/>
-      <w:r>
-        <w:t>resp</w:t>
-      </w:r>
-      <w:proofErr w:type="spellEnd"/>
-      <w:r>
-        <w:t xml:space="preserve">, 200, </w:t>
-      </w:r>
-      <w:proofErr w:type="spellStart"/>
-      <w:r>
-        <w:t>func</w:t>
-      </w:r>
-      <w:proofErr w:type="spellEnd"/>
-      <w:r>
-        <w:t>() string {</w:t>
+      <w:r>
+        <w:t>odata.ValidateStatusCode(resp, 200, func() string {</w:t>
       </w:r>
     </w:p>
     <w:p>
@@ -6315,49 +4795,18 @@
         <w:pStyle w:val="Code"/>
       </w:pPr>
       <w:r>
-        <w:t xml:space="preserve">version, </w:t>
-      </w:r>
-      <w:proofErr w:type="gramStart"/>
-      <w:r>
-        <w:t>_ :</w:t>
-      </w:r>
-      <w:proofErr w:type="gramEnd"/>
-      <w:r>
-        <w:t xml:space="preserve">= </w:t>
-      </w:r>
-      <w:proofErr w:type="spellStart"/>
-      <w:r>
-        <w:t>ioutil.ReadAll</w:t>
-      </w:r>
-      <w:proofErr w:type="spellEnd"/>
-      <w:r>
-        <w:t>(</w:t>
-      </w:r>
-      <w:proofErr w:type="spellStart"/>
-      <w:r>
-        <w:t>resp.Body</w:t>
-      </w:r>
-      <w:proofErr w:type="spellEnd"/>
-      <w:r>
-        <w:t>)</w:t>
+        <w:t>version, _ := ioutil.ReadAll(resp.Body)</w:t>
       </w:r>
     </w:p>
     <w:p>
       <w:pPr>
         <w:pStyle w:val="Code"/>
       </w:pPr>
-      <w:proofErr w:type="spellStart"/>
-      <w:proofErr w:type="gramStart"/>
       <w:r>
         <w:t>resp.Body.Clo</w:t>
       </w:r>
       <w:r>
-        <w:t>se</w:t>
-      </w:r>
-      <w:proofErr w:type="spellEnd"/>
-      <w:proofErr w:type="gramEnd"/>
-      <w:r>
-        <w:t>()</w:t>
+        <w:t>se()</w:t>
       </w:r>
     </w:p>
     <w:p>
@@ -6372,15 +4821,8 @@
       <w:pPr>
         <w:pStyle w:val="Code"/>
       </w:pPr>
-      <w:proofErr w:type="spellStart"/>
-      <w:proofErr w:type="gramStart"/>
-      <w:r>
-        <w:t>fmt.Println</w:t>
-      </w:r>
-      <w:proofErr w:type="spellEnd"/>
-      <w:proofErr w:type="gramEnd"/>
-      <w:r>
-        <w:t>("Using TM1 Server version", string(version))</w:t>
+      <w:r>
+        <w:t>fmt.Println("Using TM1 Server version", string(version))</w:t>
       </w:r>
     </w:p>
     <w:p>
@@ -6393,47 +4835,15 @@
     </w:p>
     <w:p>
       <w:r>
-        <w:t xml:space="preserve">Alright, now that we know we can establish a connection to our TM1 server and are authenticated let’s run some of our ‘processes’ to create some dimensions to being with. You might recall that the </w:t>
-      </w:r>
-      <w:proofErr w:type="spellStart"/>
-      <w:r>
-        <w:t>createDimension</w:t>
-      </w:r>
-      <w:proofErr w:type="spellEnd"/>
-      <w:r>
-        <w:t xml:space="preserve"> function returned the OData id, a.k.a. the reference which in TM1’s case always happens to be the canonical URL as well, which we’ll need to pass to the </w:t>
-      </w:r>
-      <w:proofErr w:type="spellStart"/>
-      <w:r>
-        <w:t>createCube</w:t>
-      </w:r>
-      <w:proofErr w:type="spellEnd"/>
-      <w:r>
-        <w:t xml:space="preserve"> function later. So we’ll create an array here and store those dimension ids in it.</w:t>
-      </w:r>
-    </w:p>
-    <w:p>
-      <w:r>
-        <w:t xml:space="preserve">Creating the dimensions themselves has become ‘as simple as’ calling the function that generates the specification for it, as described earlier, and passing that definition to the </w:t>
-      </w:r>
-      <w:proofErr w:type="spellStart"/>
-      <w:r>
-        <w:t>createDimension</w:t>
-      </w:r>
-      <w:proofErr w:type="spellEnd"/>
-      <w:r>
-        <w:t xml:space="preserve"> function that we wrote just now. </w:t>
-      </w:r>
-      <w:r>
-        <w:t xml:space="preserve">The only parameters we’ll pass to those generation functions are the http client we are using, the service root URL from our data source, the </w:t>
-      </w:r>
-      <w:proofErr w:type="spellStart"/>
-      <w:r>
-        <w:t>NorthWind</w:t>
-      </w:r>
-      <w:proofErr w:type="spellEnd"/>
-      <w:r>
-        <w:t xml:space="preserve"> database in our case, and the name of the dimension to be generated. In code this looks like:</w:t>
+        <w:t>Alright, now that we know we can establish a connection to our TM1 server and are authenticated let’s run some of our ‘processes’ to create some dimensions to being with. You might recall that the createDimension function returned the OData id, a.k.a. the reference which in TM1’s case always happens to be the canonical URL as well, which we’ll need to pass to the createCube function later. So we’ll create an array here and store those dimension ids in it.</w:t>
+      </w:r>
+    </w:p>
+    <w:p>
+      <w:r>
+        <w:t xml:space="preserve">Creating the dimensions themselves has become ‘as simple as’ calling the function that generates the specification for it, as described earlier, and passing that definition to the createDimension function that we wrote just now. </w:t>
+      </w:r>
+      <w:r>
+        <w:t>The only parameters we’ll pass to those generation functions are the http client we are using, the service root URL from our data source, the NorthWind database in our case, and the name of the dimension to be generated. In code this looks like:</w:t>
       </w:r>
     </w:p>
     <w:p>
@@ -6449,15 +4859,7 @@
         <w:pStyle w:val="Code-Comment"/>
       </w:pPr>
       <w:r>
-        <w:t xml:space="preserve">// in the </w:t>
-      </w:r>
-      <w:proofErr w:type="spellStart"/>
-      <w:r>
-        <w:t>NorthWind</w:t>
-      </w:r>
-      <w:proofErr w:type="spellEnd"/>
-      <w:r>
-        <w:t xml:space="preserve"> database, a data source hosted on odata.org which can be queried</w:t>
+        <w:t>// in the NorthWind database, a data source hosted on odata.org which can be queried</w:t>
       </w:r>
     </w:p>
     <w:p>
@@ -6472,514 +4874,155 @@
       <w:pPr>
         <w:pStyle w:val="Code"/>
       </w:pPr>
-      <w:proofErr w:type="spellStart"/>
-      <w:r>
-        <w:t>var</w:t>
-      </w:r>
-      <w:proofErr w:type="spellEnd"/>
+      <w:r>
+        <w:t>var dimensionIds [5]string</w:t>
+      </w:r>
+    </w:p>
+    <w:p>
+      <w:pPr>
+        <w:pStyle w:val="Code"/>
+      </w:pPr>
+      <w:r>
+        <w:lastRenderedPageBreak/>
+        <w:t>dimensionIds[0] = createDimension(proc.GenerateProductDimension(client, datasourceServiceRootURL, productDimensionName))</w:t>
+      </w:r>
+    </w:p>
+    <w:p>
+      <w:pPr>
+        <w:pStyle w:val="Code"/>
+      </w:pPr>
+      <w:r>
+        <w:t>dimensionIds[1] = createDimension(proc.GenerateCustomerDimension(client, datasourceServiceRootURL, customerDimensionName))</w:t>
+      </w:r>
+    </w:p>
+    <w:p>
+      <w:pPr>
+        <w:pStyle w:val="Code"/>
+      </w:pPr>
+      <w:r>
+        <w:t>dimensionIds[2] = createDimension(proc.GenerateEmployeeDimension(client, datasourceServiceRootURL, employeeDimensionName))</w:t>
+      </w:r>
+    </w:p>
+    <w:p>
+      <w:pPr>
+        <w:pStyle w:val="Code"/>
+      </w:pPr>
+      <w:r>
+        <w:t>dimensionIds[3] = createDimension(proc.GenerateTimeDimension(client, datasourceServiceRootURL, timeDimensionName))</w:t>
+      </w:r>
+    </w:p>
+    <w:p>
+      <w:pPr>
+        <w:pStyle w:val="Code"/>
+      </w:pPr>
+      <w:r>
+        <w:t>dimensionIds[4] = createDimension(proc.GenerateMeasuresDimension(client, datasourceServiceRootURL, measuresDimensionName))</w:t>
+      </w:r>
+    </w:p>
+    <w:p>
+      <w:r>
+        <w:t>Now that we have the dimension we need to create a cube, which we’ll do using the createCube function you wrote a little earlier. This function takes a name, the set of dimension ids representing the dimensions spanning the cube, and a set of rules to be used by the cube. The set of dimension ids we created above, the only remaining thing is the rules. As you might have seen in the measures dimension generation code already, we create three measures, Quantity, Unit Price and Revenue. Even though the data from the orders we’ll be loading has Quantity and Unit Price, there is no easy way to aggregate those if we incrementally load data the way we do. We therefore store Quantity and Revenue, as a simple multiplication of Quantity * Unit Price, and we’ll add a rule that calculates our, average in th</w:t>
+      </w:r>
+      <w:r>
+        <w:t>at</w:t>
+      </w:r>
+      <w:r>
+        <w:t xml:space="preserve"> case, Unit Price later on. We’ll also add a feeder to make sure that Unit Price doesn’t get suppressed if null/empty suppression is request. So the rules we’ll be using are:</w:t>
+      </w:r>
+    </w:p>
+    <w:p>
+      <w:pPr>
+        <w:pStyle w:val="Code"/>
+      </w:pPr>
+      <w:r>
+        <w:t>UNDEFVALS;</w:t>
+      </w:r>
+    </w:p>
+    <w:p>
+      <w:pPr>
+        <w:pStyle w:val="Code"/>
+      </w:pPr>
+      <w:r>
+        <w:t>SKIPCHECK;</w:t>
+      </w:r>
+    </w:p>
+    <w:p>
+      <w:pPr>
+        <w:pStyle w:val="Code"/>
+      </w:pPr>
+    </w:p>
+    <w:p>
+      <w:pPr>
+        <w:pStyle w:val="Code"/>
+      </w:pPr>
+      <w:r>
+        <w:t>['UnitPrice']=['Revenue']\['Quantity'];</w:t>
+      </w:r>
+    </w:p>
+    <w:p>
+      <w:pPr>
+        <w:pStyle w:val="Code"/>
+      </w:pPr>
+    </w:p>
+    <w:p>
+      <w:pPr>
+        <w:pStyle w:val="Code"/>
+      </w:pPr>
+      <w:r>
+        <w:t>FEEDERS;</w:t>
+      </w:r>
+    </w:p>
+    <w:p>
+      <w:pPr>
+        <w:pStyle w:val="Code"/>
+      </w:pPr>
+      <w:r>
+        <w:t>['Quantity']=&gt;['UnitPrice'];</w:t>
+      </w:r>
       <w:r>
         <w:t xml:space="preserve"> </w:t>
       </w:r>
-      <w:proofErr w:type="spellStart"/>
-      <w:r>
-        <w:t>dimensionIds</w:t>
-      </w:r>
-      <w:proofErr w:type="spellEnd"/>
-      <w:r>
-        <w:t xml:space="preserve"> [</w:t>
-      </w:r>
-      <w:proofErr w:type="gramStart"/>
-      <w:r>
-        <w:t>5]string</w:t>
-      </w:r>
-      <w:proofErr w:type="gramEnd"/>
+    </w:p>
+    <w:p>
+      <w:r>
+        <w:t>Ok, now that we have everything let’s have the server create that cube!</w:t>
+      </w:r>
+    </w:p>
+    <w:p>
+      <w:pPr>
+        <w:pStyle w:val="Code-Comment"/>
+      </w:pPr>
+      <w:r>
+        <w:t>// Now that we have all our dimensions, let's create cube</w:t>
+      </w:r>
     </w:p>
     <w:p>
       <w:pPr>
         <w:pStyle w:val="Code"/>
       </w:pPr>
-      <w:proofErr w:type="spellStart"/>
-      <w:proofErr w:type="gramStart"/>
-      <w:r>
-        <w:lastRenderedPageBreak/>
-        <w:t>dimensionIds</w:t>
-      </w:r>
-      <w:proofErr w:type="spellEnd"/>
-      <w:r>
-        <w:t>[</w:t>
-      </w:r>
-      <w:proofErr w:type="gramEnd"/>
-      <w:r>
-        <w:t xml:space="preserve">0] = </w:t>
-      </w:r>
-      <w:proofErr w:type="spellStart"/>
-      <w:r>
-        <w:t>createDimension</w:t>
-      </w:r>
-      <w:proofErr w:type="spellEnd"/>
-      <w:r>
-        <w:t>(</w:t>
-      </w:r>
-      <w:proofErr w:type="spellStart"/>
-      <w:r>
-        <w:t>proc.GenerateProductDimension</w:t>
-      </w:r>
-      <w:proofErr w:type="spellEnd"/>
-      <w:r>
-        <w:t xml:space="preserve">(client, </w:t>
-      </w:r>
-      <w:proofErr w:type="spellStart"/>
-      <w:r>
-        <w:t>datasourceServiceRootURL</w:t>
-      </w:r>
-      <w:proofErr w:type="spellEnd"/>
-      <w:r>
-        <w:t xml:space="preserve">, </w:t>
-      </w:r>
-      <w:proofErr w:type="spellStart"/>
-      <w:r>
-        <w:t>productDimensionName</w:t>
-      </w:r>
-      <w:proofErr w:type="spellEnd"/>
-      <w:r>
-        <w:t>))</w:t>
+      <w:r>
+        <w:t>createCube(ordersCubeName, dimensionIds[:], "UNDEFVALS;\nSKIPCHECK;\n\n['UnitPrice']=['Revenue']\\['Quantity'];\n\nFEEDERS;\n['Quantity']=&gt;['UnitPrice'];")</w:t>
+      </w:r>
+    </w:p>
+    <w:p>
+      <w:r>
+        <w:t>Now that we have a cube we can start loading data into it. This we’ll do using the LoadOrderData function, implemented in the processes packages as discussed earlier. We’ll again simply pass the service root URLs, the cube and dimension names on to the function. Obviously this load function was written with this particular target cube in mind but we wanted to keep the names for both cube and dimensions configurable, while not reusing or building on anything that happened necessarily before in the same process. Here is how to call that load function:</w:t>
+      </w:r>
+    </w:p>
+    <w:p>
+      <w:pPr>
+        <w:pStyle w:val="Code-Comment"/>
+      </w:pPr>
+      <w:r>
+        <w:t>// Load the data in the cube</w:t>
       </w:r>
     </w:p>
     <w:p>
       <w:pPr>
         <w:pStyle w:val="Code"/>
       </w:pPr>
-      <w:proofErr w:type="spellStart"/>
-      <w:proofErr w:type="gramStart"/>
-      <w:r>
-        <w:t>dimensionIds</w:t>
-      </w:r>
-      <w:proofErr w:type="spellEnd"/>
-      <w:r>
-        <w:t>[</w:t>
-      </w:r>
-      <w:proofErr w:type="gramEnd"/>
-      <w:r>
-        <w:t xml:space="preserve">1] = </w:t>
-      </w:r>
-      <w:proofErr w:type="spellStart"/>
-      <w:r>
-        <w:t>createDimension</w:t>
-      </w:r>
-      <w:proofErr w:type="spellEnd"/>
-      <w:r>
-        <w:t>(</w:t>
-      </w:r>
-      <w:proofErr w:type="spellStart"/>
-      <w:r>
-        <w:t>proc.GenerateCustomerDimension</w:t>
-      </w:r>
-      <w:proofErr w:type="spellEnd"/>
-      <w:r>
-        <w:t xml:space="preserve">(client, </w:t>
-      </w:r>
-      <w:proofErr w:type="spellStart"/>
-      <w:r>
-        <w:t>datasourceServiceRootURL</w:t>
-      </w:r>
-      <w:proofErr w:type="spellEnd"/>
-      <w:r>
-        <w:t xml:space="preserve">, </w:t>
-      </w:r>
-      <w:proofErr w:type="spellStart"/>
-      <w:r>
-        <w:t>customerDimensionName</w:t>
-      </w:r>
-      <w:proofErr w:type="spellEnd"/>
-      <w:r>
-        <w:t>))</w:t>
-      </w:r>
-    </w:p>
-    <w:p>
-      <w:pPr>
-        <w:pStyle w:val="Code"/>
-      </w:pPr>
-      <w:proofErr w:type="spellStart"/>
-      <w:proofErr w:type="gramStart"/>
-      <w:r>
-        <w:t>dimensionIds</w:t>
-      </w:r>
-      <w:proofErr w:type="spellEnd"/>
-      <w:r>
-        <w:t>[</w:t>
-      </w:r>
-      <w:proofErr w:type="gramEnd"/>
-      <w:r>
-        <w:t xml:space="preserve">2] = </w:t>
-      </w:r>
-      <w:proofErr w:type="spellStart"/>
-      <w:r>
-        <w:t>createDimension</w:t>
-      </w:r>
-      <w:proofErr w:type="spellEnd"/>
-      <w:r>
-        <w:t>(</w:t>
-      </w:r>
-      <w:proofErr w:type="spellStart"/>
-      <w:r>
-        <w:t>proc.GenerateEmployeeDimension</w:t>
-      </w:r>
-      <w:proofErr w:type="spellEnd"/>
-      <w:r>
-        <w:t xml:space="preserve">(client, </w:t>
-      </w:r>
-      <w:proofErr w:type="spellStart"/>
-      <w:r>
-        <w:t>datasourceServiceRootURL</w:t>
-      </w:r>
-      <w:proofErr w:type="spellEnd"/>
-      <w:r>
-        <w:t xml:space="preserve">, </w:t>
-      </w:r>
-      <w:proofErr w:type="spellStart"/>
-      <w:r>
-        <w:t>employeeDimensionName</w:t>
-      </w:r>
-      <w:proofErr w:type="spellEnd"/>
-      <w:r>
-        <w:t>))</w:t>
-      </w:r>
-    </w:p>
-    <w:p>
-      <w:pPr>
-        <w:pStyle w:val="Code"/>
-      </w:pPr>
-      <w:proofErr w:type="spellStart"/>
-      <w:proofErr w:type="gramStart"/>
-      <w:r>
-        <w:t>dimensionIds</w:t>
-      </w:r>
-      <w:proofErr w:type="spellEnd"/>
-      <w:r>
-        <w:t>[</w:t>
-      </w:r>
-      <w:proofErr w:type="gramEnd"/>
-      <w:r>
-        <w:t xml:space="preserve">3] = </w:t>
-      </w:r>
-      <w:proofErr w:type="spellStart"/>
-      <w:r>
-        <w:t>createDimension</w:t>
-      </w:r>
-      <w:proofErr w:type="spellEnd"/>
-      <w:r>
-        <w:t>(</w:t>
-      </w:r>
-      <w:proofErr w:type="spellStart"/>
-      <w:r>
-        <w:t>proc.GenerateTimeDimension</w:t>
-      </w:r>
-      <w:proofErr w:type="spellEnd"/>
-      <w:r>
-        <w:t xml:space="preserve">(client, </w:t>
-      </w:r>
-      <w:proofErr w:type="spellStart"/>
-      <w:r>
-        <w:t>datasourceServiceRootURL</w:t>
-      </w:r>
-      <w:proofErr w:type="spellEnd"/>
-      <w:r>
-        <w:t xml:space="preserve">, </w:t>
-      </w:r>
-      <w:proofErr w:type="spellStart"/>
-      <w:r>
-        <w:t>timeDimensionName</w:t>
-      </w:r>
-      <w:proofErr w:type="spellEnd"/>
-      <w:r>
-        <w:t>))</w:t>
-      </w:r>
-    </w:p>
-    <w:p>
-      <w:pPr>
-        <w:pStyle w:val="Code"/>
-      </w:pPr>
-      <w:proofErr w:type="spellStart"/>
-      <w:proofErr w:type="gramStart"/>
-      <w:r>
-        <w:t>dimensionIds</w:t>
-      </w:r>
-      <w:proofErr w:type="spellEnd"/>
-      <w:r>
-        <w:t>[</w:t>
-      </w:r>
-      <w:proofErr w:type="gramEnd"/>
-      <w:r>
-        <w:t xml:space="preserve">4] = </w:t>
-      </w:r>
-      <w:proofErr w:type="spellStart"/>
-      <w:r>
-        <w:t>createDimension</w:t>
-      </w:r>
-      <w:proofErr w:type="spellEnd"/>
-      <w:r>
-        <w:t>(</w:t>
-      </w:r>
-      <w:proofErr w:type="spellStart"/>
-      <w:r>
-        <w:t>proc.GenerateMeasuresDimension</w:t>
-      </w:r>
-      <w:proofErr w:type="spellEnd"/>
-      <w:r>
-        <w:t xml:space="preserve">(client, </w:t>
-      </w:r>
-      <w:proofErr w:type="spellStart"/>
-      <w:r>
-        <w:t>datasourceServiceRootURL</w:t>
-      </w:r>
-      <w:proofErr w:type="spellEnd"/>
-      <w:r>
-        <w:t xml:space="preserve">, </w:t>
-      </w:r>
-      <w:proofErr w:type="spellStart"/>
-      <w:r>
-        <w:t>measuresDimensionName</w:t>
-      </w:r>
-      <w:proofErr w:type="spellEnd"/>
-      <w:r>
-        <w:t>))</w:t>
-      </w:r>
-    </w:p>
-    <w:p>
-      <w:r>
-        <w:t xml:space="preserve">Now that we have the dimension we need to create a cube, which we’ll do using the </w:t>
-      </w:r>
-      <w:proofErr w:type="spellStart"/>
-      <w:r>
-        <w:t>createCube</w:t>
-      </w:r>
-      <w:proofErr w:type="spellEnd"/>
-      <w:r>
-        <w:t xml:space="preserve"> function you wrote a little earlier. This function takes a name, the set of dimension ids representing the dimensions spanning the cube, and a set of rules to be used by the cube. The set of dimension ids we created above, the only remaining thing is the rules. As you might have seen in the measures dimension generation code already, we create three measures, Quantity, Unit Price and Revenue. Even though the data from the orders we’ll be loading has Quantity and Unit Price, there is no easy way to aggregate those if we incrementally load data the way we do. We therefore store Quantity and Revenue, as a simple multiplication of Quantity * Unit Price, and we’ll add a rule that calculates our, average in th</w:t>
-      </w:r>
-      <w:r>
-        <w:t>at</w:t>
-      </w:r>
-      <w:r>
-        <w:t xml:space="preserve"> case, Unit Price later on. We’ll also add a feeder to make sure that Unit Price doesn’t get suppressed if null/empty suppression is request. So the rules we’ll be using are:</w:t>
-      </w:r>
-    </w:p>
-    <w:p>
-      <w:pPr>
-        <w:pStyle w:val="Code"/>
-      </w:pPr>
-      <w:r>
-        <w:t>UNDEFVALS;</w:t>
-      </w:r>
-    </w:p>
-    <w:p>
-      <w:pPr>
-        <w:pStyle w:val="Code"/>
-      </w:pPr>
-      <w:r>
-        <w:t>SKIPCHECK;</w:t>
-      </w:r>
-    </w:p>
-    <w:p>
-      <w:pPr>
-        <w:pStyle w:val="Code"/>
-      </w:pPr>
-    </w:p>
-    <w:p>
-      <w:pPr>
-        <w:pStyle w:val="Code"/>
-      </w:pPr>
-      <w:r>
-        <w:t>['</w:t>
-      </w:r>
-      <w:proofErr w:type="spellStart"/>
-      <w:r>
-        <w:t>UnitPrice</w:t>
-      </w:r>
-      <w:proofErr w:type="spellEnd"/>
-      <w:proofErr w:type="gramStart"/>
-      <w:r>
-        <w:t>']=</w:t>
-      </w:r>
-      <w:proofErr w:type="gramEnd"/>
-      <w:r>
-        <w:t>['Revenue']\['Quantity'];</w:t>
-      </w:r>
-    </w:p>
-    <w:p>
-      <w:pPr>
-        <w:pStyle w:val="Code"/>
-      </w:pPr>
-    </w:p>
-    <w:p>
-      <w:pPr>
-        <w:pStyle w:val="Code"/>
-      </w:pPr>
-      <w:r>
-        <w:t>FEEDERS;</w:t>
-      </w:r>
-    </w:p>
-    <w:p>
-      <w:pPr>
-        <w:pStyle w:val="Code"/>
-      </w:pPr>
-      <w:r>
-        <w:t>['Quantity</w:t>
-      </w:r>
-      <w:proofErr w:type="gramStart"/>
-      <w:r>
-        <w:t>']=</w:t>
-      </w:r>
-      <w:proofErr w:type="gramEnd"/>
-      <w:r>
-        <w:t>&gt;['</w:t>
-      </w:r>
-      <w:proofErr w:type="spellStart"/>
-      <w:r>
-        <w:t>UnitPrice</w:t>
-      </w:r>
-      <w:proofErr w:type="spellEnd"/>
-      <w:r>
-        <w:t>'];</w:t>
-      </w:r>
-      <w:r>
-        <w:t xml:space="preserve"> </w:t>
-      </w:r>
-    </w:p>
-    <w:p>
-      <w:r>
-        <w:t>Ok, now that we have everything let’s have the server create that cube!</w:t>
-      </w:r>
-    </w:p>
-    <w:p>
-      <w:pPr>
-        <w:pStyle w:val="Code-Comment"/>
-      </w:pPr>
-      <w:r>
-        <w:t>// Now that we have all our dimensions, let's create cube</w:t>
-      </w:r>
-    </w:p>
-    <w:p>
-      <w:pPr>
-        <w:pStyle w:val="Code"/>
-      </w:pPr>
-      <w:proofErr w:type="spellStart"/>
-      <w:proofErr w:type="gramStart"/>
-      <w:r>
-        <w:t>createCube</w:t>
-      </w:r>
-      <w:proofErr w:type="spellEnd"/>
-      <w:r>
-        <w:t>(</w:t>
-      </w:r>
-      <w:proofErr w:type="spellStart"/>
-      <w:proofErr w:type="gramEnd"/>
-      <w:r>
-        <w:t>ordersCubeName</w:t>
-      </w:r>
-      <w:proofErr w:type="spellEnd"/>
-      <w:r>
-        <w:t xml:space="preserve">, </w:t>
-      </w:r>
-      <w:proofErr w:type="spellStart"/>
-      <w:r>
-        <w:t>dimensionIds</w:t>
-      </w:r>
-      <w:proofErr w:type="spellEnd"/>
-      <w:r>
-        <w:t>[:], "UNDEFVALS;\nSKIPCHECK;\n\n['UnitPrice']=['Revenue']\\['Quantity'];\n\nFEEDERS;\n['Quantity']=&gt;['UnitPrice'];")</w:t>
-      </w:r>
-    </w:p>
-    <w:p>
-      <w:r>
-        <w:t xml:space="preserve">Now that we have a cube we can start loading data into it. This we’ll do using the </w:t>
-      </w:r>
-      <w:proofErr w:type="spellStart"/>
-      <w:r>
-        <w:t>LoadOrderData</w:t>
-      </w:r>
-      <w:proofErr w:type="spellEnd"/>
-      <w:r>
-        <w:t xml:space="preserve"> function, implemented in the processes packages as discussed earlier. We’ll again simply pass the service root URLs, the cube and dimension names on to the function. Obviously this load function was written with this particular target cube in mind but we wanted to keep the names for both cube and dimensions configurable, while not reusing or building on anything that happened necessarily before in the same process. Here is how to call that load function:</w:t>
-      </w:r>
-    </w:p>
-    <w:p>
-      <w:pPr>
-        <w:pStyle w:val="Code-Comment"/>
-      </w:pPr>
-      <w:r>
-        <w:t>// Load the data in the cube</w:t>
-      </w:r>
-    </w:p>
-    <w:p>
-      <w:pPr>
-        <w:pStyle w:val="Code"/>
-      </w:pPr>
-      <w:proofErr w:type="spellStart"/>
-      <w:proofErr w:type="gramStart"/>
-      <w:r>
-        <w:t>proc.LoadOrderData</w:t>
-      </w:r>
-      <w:proofErr w:type="spellEnd"/>
-      <w:proofErr w:type="gramEnd"/>
-      <w:r>
-        <w:t xml:space="preserve">(client, </w:t>
-      </w:r>
-      <w:proofErr w:type="spellStart"/>
-      <w:r>
-        <w:t>datasourceServiceRootURL</w:t>
-      </w:r>
-      <w:proofErr w:type="spellEnd"/>
-      <w:r>
-        <w:t xml:space="preserve">, tm1ServiceRootURL, </w:t>
-      </w:r>
-      <w:proofErr w:type="spellStart"/>
-      <w:r>
-        <w:t>ordersCubeName</w:t>
-      </w:r>
-      <w:proofErr w:type="spellEnd"/>
-      <w:r>
-        <w:t xml:space="preserve">, </w:t>
-      </w:r>
-      <w:proofErr w:type="spellStart"/>
-      <w:r>
-        <w:t>productDimensionName</w:t>
-      </w:r>
-      <w:proofErr w:type="spellEnd"/>
-      <w:r>
-        <w:t xml:space="preserve">, </w:t>
-      </w:r>
-      <w:proofErr w:type="spellStart"/>
-      <w:r>
-        <w:t>customerDimensionName</w:t>
-      </w:r>
-      <w:proofErr w:type="spellEnd"/>
-      <w:r>
-        <w:t xml:space="preserve">, </w:t>
-      </w:r>
-      <w:proofErr w:type="spellStart"/>
-      <w:r>
-        <w:t>employeeDimensionName</w:t>
-      </w:r>
-      <w:proofErr w:type="spellEnd"/>
-      <w:r>
-        <w:t xml:space="preserve">, </w:t>
-      </w:r>
-      <w:proofErr w:type="spellStart"/>
-      <w:r>
-        <w:t>timeDimensionName</w:t>
-      </w:r>
-      <w:proofErr w:type="spellEnd"/>
-      <w:r>
-        <w:t xml:space="preserve">, </w:t>
-      </w:r>
-      <w:proofErr w:type="spellStart"/>
-      <w:r>
-        <w:t>measuresDimensionName</w:t>
-      </w:r>
-      <w:proofErr w:type="spellEnd"/>
-      <w:r>
-        <w:t>)</w:t>
+      <w:r>
+        <w:t>proc.LoadOrderData(client, datasourceServiceRootURL, tm1ServiceRootURL, ordersCubeName, productDimensionName, customerDimensionName, employeeDimensionName, timeDimensionName, measuresDimensionName)</w:t>
       </w:r>
     </w:p>
     <w:p>
@@ -7020,38 +5063,20 @@
     </w:p>
     <w:p>
       <w:r>
-        <w:t xml:space="preserve">which should take you to C:\Users\Student\Go\bin. In this folder you now find builder.exe and </w:t>
-      </w:r>
-      <w:proofErr w:type="gramStart"/>
-      <w:r>
-        <w:t>the .</w:t>
-      </w:r>
-      <w:proofErr w:type="spellStart"/>
-      <w:r>
-        <w:t>env</w:t>
-      </w:r>
-      <w:proofErr w:type="spellEnd"/>
-      <w:proofErr w:type="gramEnd"/>
-      <w:r>
-        <w:t xml:space="preserve"> file that was dropped there while we got ready for the lab. Type:</w:t>
-      </w:r>
-    </w:p>
-    <w:p>
+        <w:t>which should take you to C:\Users\Student\Go\bin. In this folder you now find builder.exe and the .env file that was dropped there while we got ready for the lab. Type:</w:t>
+      </w:r>
+    </w:p>
+    <w:p>
+      <w:pPr>
+        <w:pStyle w:val="Code"/>
+      </w:pPr>
       <w:r>
         <w:t>builder</w:t>
       </w:r>
     </w:p>
     <w:p>
       <w:r>
-        <w:t xml:space="preserve">And your application should fire up and, after telling you which version of TM1 you are using, start firing requests to the </w:t>
-      </w:r>
-      <w:proofErr w:type="spellStart"/>
-      <w:r>
-        <w:t>NorthWind</w:t>
-      </w:r>
-      <w:proofErr w:type="spellEnd"/>
-      <w:r>
-        <w:t xml:space="preserve"> database and TM1 server to build your model. All the requests, the request payloads in case of POST requests and the responses from GET requests are dumped out to the console for you to see what really happens under the covers. Once it’s done processing everything successfully you should see a last line like this one in your output:</w:t>
+        <w:t>And your application should fire up and, after telling you which version of TM1 you are using, start firing requests to the NorthWind database and TM1 server to build your model. All the requests, the request payloads in case of POST requests and the responses from GET requests are dumped out to the console for you to see what really happens under the covers. Once it’s done processing everything successfully you should see a last line like this one in your output:</w:t>
       </w:r>
     </w:p>
     <w:p>
@@ -7071,11 +5096,11 @@
       <w:pPr>
         <w:pStyle w:val="Heading3"/>
       </w:pPr>
-      <w:bookmarkStart w:id="16" w:name="_Toc464425405"/>
+      <w:bookmarkStart w:id="15" w:name="_Toc464425405"/>
       <w:r>
         <w:t>Having a look at the results</w:t>
       </w:r>
-      <w:bookmarkEnd w:id="16"/>
+      <w:bookmarkEnd w:id="15"/>
     </w:p>
     <w:p>
       <w:r>
@@ -7083,7 +5108,7 @@
       </w:r>
     </w:p>
     <w:p>
-      <w:hyperlink r:id="rId53" w:history="1">
+      <w:hyperlink r:id="rId54" w:history="1">
         <w:r>
           <w:rPr>
             <w:rStyle w:val="Hyperlink"/>
@@ -7094,33 +5119,7 @@
     </w:p>
     <w:p>
       <w:r>
-        <w:t xml:space="preserve">A couple of thing </w:t>
-      </w:r>
-      <w:proofErr w:type="gramStart"/>
-      <w:r>
-        <w:t>to</w:t>
-      </w:r>
-      <w:proofErr w:type="gramEnd"/>
-      <w:r>
-        <w:t xml:space="preserve"> nice is that we are using the Cube’s dimensions collection to limit the set of dimensions to just those referenced by the cube. You’ll also notice that we are specifying the $format query option, as defined in the OData specification. This query options overwrites the ‘Accept’ header. In this case we add the ‘</w:t>
-      </w:r>
-      <w:proofErr w:type="spellStart"/>
-      <w:proofErr w:type="gramStart"/>
-      <w:r>
-        <w:t>odata.metadata</w:t>
-      </w:r>
-      <w:proofErr w:type="spellEnd"/>
-      <w:proofErr w:type="gramEnd"/>
-      <w:r>
-        <w:t xml:space="preserve">’ parameter, which defaults to minimal, to none here to minimize any additional information one doesn’t need in the response. In this case it only removes a couple of </w:t>
-      </w:r>
-      <w:proofErr w:type="spellStart"/>
-      <w:r>
-        <w:t>etag</w:t>
-      </w:r>
-      <w:proofErr w:type="spellEnd"/>
-      <w:r>
-        <w:t xml:space="preserve"> annotations but</w:t>
+        <w:t>A couple of thing to nice is that we are using the Cube’s dimensions collection to limit the set of dimensions to just those referenced by the cube. You’ll also notice that we are specifying the $format query option, as defined in the OData specification. This query options overwrites the ‘Accept’ header. In this case we add the ‘odata.metadata’ parameter, which defaults to minimal, to none here to minimize any additional information one doesn’t need in the response. In this case it only removes a couple of etag annotations but</w:t>
       </w:r>
       <w:r>
         <w:t>,</w:t>
@@ -7134,15 +5133,7 @@
     </w:p>
     <w:p>
       <w:r>
-        <w:t xml:space="preserve">Lastly you’ll notice that, once at the element level, we’ll first filter the elements to just the roots, by checking if the parent is equal </w:t>
-      </w:r>
-      <w:proofErr w:type="gramStart"/>
-      <w:r>
-        <w:t>to</w:t>
-      </w:r>
-      <w:proofErr w:type="gramEnd"/>
-      <w:r>
-        <w:t xml:space="preserve"> null or not, and then expand the components recursively. One that would have read the OData specification might wonder why not use $level here. Well, the answer is that TM1, as is, doesn’t, yet, support $level in $expand constructs. This is why we recursively expand enough times to cover the maximum depth used across all dimensions in the model.</w:t>
+        <w:t>Lastly you’ll notice that, once at the element level, we’ll first filter the elements to just the roots, by checking if the parent is equal to null or not, and then expand the components recursively. One that would have read the OData specification might wonder why not use $level here. Well, the answer is that TM1, as is, doesn’t, yet, support $level in $expand constructs. This is why we recursively expand enough times to cover the maximum depth used across all dimensions in the model.</w:t>
       </w:r>
     </w:p>
     <w:p>
@@ -7153,15 +5144,7 @@
     <w:p>
       <w:r>
         <w:lastRenderedPageBreak/>
-        <w:t xml:space="preserve">For example, open up architect, connect it to our </w:t>
-      </w:r>
-      <w:proofErr w:type="spellStart"/>
-      <w:r>
-        <w:t>NorthWind</w:t>
-      </w:r>
-      <w:proofErr w:type="spellEnd"/>
-      <w:r>
-        <w:t xml:space="preserve"> server and create a view </w:t>
+        <w:t xml:space="preserve">For example, open up architect, connect it to our NorthWind server and create a view </w:t>
       </w:r>
       <w:r>
         <w:t>and explore the data that is in the model that you just created.</w:t>
@@ -7188,7 +5171,7 @@
                     <pic:cNvPicPr/>
                   </pic:nvPicPr>
                   <pic:blipFill>
-                    <a:blip r:embed="rId54"/>
+                    <a:blip r:embed="rId55"/>
                     <a:stretch>
                       <a:fillRect/>
                     </a:stretch>
@@ -7217,46 +5200,12 @@
     <w:p/>
     <w:p>
       <w:r>
-        <w:t xml:space="preserve">Note: The complete version of the </w:t>
-      </w:r>
-      <w:proofErr w:type="spellStart"/>
-      <w:proofErr w:type="gramStart"/>
-      <w:r>
-        <w:t>main.go</w:t>
-      </w:r>
-      <w:proofErr w:type="spellEnd"/>
-      <w:proofErr w:type="gramEnd"/>
-      <w:r>
-        <w:t xml:space="preserve"> file is also provided in the wow2016/hol3548/output/builder folder. Feel free to copy that version over to the </w:t>
-      </w:r>
-      <w:proofErr w:type="spellStart"/>
-      <w:r>
-        <w:t>src</w:t>
-      </w:r>
-      <w:proofErr w:type="spellEnd"/>
-      <w:r>
-        <w:t>/builder folder and safe some time.</w:t>
-      </w:r>
-    </w:p>
-    <w:p>
-      <w:r>
-        <w:t xml:space="preserve">Want to look at the end result without building it, or if for some reason like technical difficulties, the data for the </w:t>
-      </w:r>
-      <w:proofErr w:type="spellStart"/>
-      <w:r>
-        <w:t>NorthWind</w:t>
-      </w:r>
-      <w:proofErr w:type="spellEnd"/>
-      <w:r>
-        <w:t xml:space="preserve"> model can also be found in the wow2016/hol3548/output/</w:t>
-      </w:r>
-      <w:proofErr w:type="spellStart"/>
-      <w:r>
-        <w:t>NorthWind</w:t>
-      </w:r>
-      <w:proofErr w:type="spellEnd"/>
-      <w:r>
-        <w:t>.</w:t>
+        <w:t>Note: The complete version of the main.go file is also provided in the wow2016/hol3548/output/builder folder. Feel free to copy that version over to the src/builder folder and safe some time.</w:t>
+      </w:r>
+    </w:p>
+    <w:p>
+      <w:r>
+        <w:t>Want to look at the end result without building it, or if for some reason like technical difficulties, the data for the NorthWind model can also be found in the wow2016/hol3548/output/NorthWind.</w:t>
       </w:r>
     </w:p>
     <w:p/>
@@ -7277,7 +5226,224 @@
       <w:pPr>
         <w:pStyle w:val="Heading1"/>
       </w:pPr>
-      <w:bookmarkStart w:id="17" w:name="_Toc464425406"/>
+      <w:bookmarkStart w:id="16" w:name="_Toc464425406"/>
+      <w:r>
+        <w:lastRenderedPageBreak/>
+        <w:t>Processing Logs using the REST API</w:t>
+      </w:r>
+    </w:p>
+    <w:p>
+      <w:r>
+        <w:t>If you made it till here you’ve learned already how to use and manipulate data and metadata in a TM1 server. So now it’s, time permitting, time for a more advanced topic.</w:t>
+      </w:r>
+    </w:p>
+    <w:p>
+      <w:r>
+        <w:t>In this chapter we’ll discuss a second app called the ‘watcher’, once again written in Go. This app will ‘monitor’ the transaction log in this case, and will dump any new changes recorded in it to the console.</w:t>
+      </w:r>
+    </w:p>
+    <w:p>
+      <w:r>
+        <w:t xml:space="preserve">The goal of this example is to make you familiar with the support, for now on our transaction and message logs, of deltas. For more specifics about delta and the odata.track-changes preference, see the </w:t>
+      </w:r>
+      <w:hyperlink r:id="rId56" w:history="1">
+        <w:r>
+          <w:rPr>
+            <w:rStyle w:val="Hyperlink"/>
+          </w:rPr>
+          <w:t>OData Protocol</w:t>
+        </w:r>
+      </w:hyperlink>
+      <w:r>
+        <w:t xml:space="preserve"> document, specifically section 11.3 Requesting Changes.</w:t>
+      </w:r>
+    </w:p>
+    <w:p>
+      <w:r>
+        <w:t xml:space="preserve">This application, which we provide the code for, is building on the some of the helper code from the example in the previous example, most notably the TM1 and OData helper packages. </w:t>
+      </w:r>
+      <w:r>
+        <w:t xml:space="preserve">The TM1 server we are targeting </w:t>
+      </w:r>
+      <w:r>
+        <w:t>in</w:t>
+      </w:r>
+      <w:r>
+        <w:t xml:space="preserve"> this example is the server you just build in the </w:t>
+      </w:r>
+      <w:r>
+        <w:t>previous chapter.</w:t>
+      </w:r>
+      <w:r>
+        <w:t xml:space="preserve"> </w:t>
+      </w:r>
+    </w:p>
+    <w:p>
+      <w:r>
+        <w:t>Ok, let’</w:t>
+      </w:r>
+      <w:r>
+        <w:t>s have a look at the code.</w:t>
+      </w:r>
+    </w:p>
+    <w:p>
+      <w:r>
+        <w:t>You might have noticed there were a couple of additional structures and functions in the TM1 and OData packages.</w:t>
+      </w:r>
+    </w:p>
+    <w:p>
+      <w:r>
+        <w:t>The OData package has a TrackCollection function that was added for this example. The TrackCollection function, like the IterateCollection, iterates the collection specified by the URL, however it add the odata.track-changes preference in the request. Adding this preference will trigger the service, in this case TM1, to add a so called delta link, if track changes/deltas are supported on that collection that is. If there is the TrackCollection function continues requesting for changes/deltas every second.</w:t>
+      </w:r>
+    </w:p>
+    <w:p>
+      <w:r>
+        <w:t>In the TM1 package you might have noticed that there was already an TransactionLogEntry and TransactionLogEntriesRequest representing the TransactionLogEntry entity and a response that returns a collection of this entity. These are used to unmarshal the response from the TM1 server on any of these requests.</w:t>
+      </w:r>
+    </w:p>
+    <w:p>
+      <w:r>
+        <w:t xml:space="preserve">The sample itself only contains a main.go file. The main function in this file pretty much the same as the one you wrote for the builder app in the previous chapter with the exception of the last couple of lines. This is where the TrackCollection </w:t>
+      </w:r>
+      <w:r>
+        <w:t>function is called with, in this case, the URL to the transaction log entries. We ask the server to only return entries for the Sales cube we created earlier, and to repeat it every second. Lastly the processTransactionLogEntries is being passed as the function to be called with the response of any of the requests, which is the only other function in our main source file.</w:t>
+      </w:r>
+    </w:p>
+    <w:p>
+      <w:r>
+        <w:t>Want to have a quick peek at what such result looks like? Execute the following request in a browser:</w:t>
+      </w:r>
+    </w:p>
+    <w:p>
+      <w:hyperlink r:id="rId57" w:history="1">
+        <w:r>
+          <w:rPr>
+            <w:rStyle w:val="Hyperlink"/>
+          </w:rPr>
+          <w:t>http://tm1server:8088/api/v1/TransactionLogEntries?$filter=Cube%20eq%20’Sales</w:t>
+        </w:r>
+      </w:hyperlink>
+      <w:r>
+        <w:t>’</w:t>
+      </w:r>
+    </w:p>
+    <w:p>
+      <w:r>
+        <w:t>Note that the transaction log contains process messages as well but those records don’t have a value for the Cube property. As a result of filtering for the ‘Sales’ cube the process messages are filtered out too.</w:t>
+      </w:r>
+    </w:p>
+    <w:p>
+      <w:r>
+        <w:t xml:space="preserve">The processTransactionLogEntries function, which is very similar to the process function in our </w:t>
+      </w:r>
+      <w:bookmarkStart w:id="17" w:name="_GoBack"/>
+      <w:bookmarkEnd w:id="17"/>
+      <w:r>
+        <w:t xml:space="preserve">dimension build processes in our previous builder sample, unmarshals the response from the server, iterates the entries in the collection and builds a nicely readable representation and prints it to the </w:t>
+      </w:r>
+      <w:r>
+        <w:lastRenderedPageBreak/>
+        <w:t>console. It returns any next link or delta link that is in the response, note there, as per the OData conventions always either a next link or a delta link, never both.</w:t>
+      </w:r>
+    </w:p>
+    <w:p>
+      <w:r>
+        <w:t xml:space="preserve">To build the application, like before, go to your console window, make sure you are now in the ‘watcher’ folder and use Go to </w:t>
+      </w:r>
+      <w:r>
+        <w:t>build and install your app by typing:</w:t>
+      </w:r>
+    </w:p>
+    <w:p>
+      <w:pPr>
+        <w:rPr>
+          <w:rFonts w:ascii="Consolas" w:hAnsi="Consolas"/>
+          <w:sz w:val="20"/>
+          <w:szCs w:val="20"/>
+        </w:rPr>
+      </w:pPr>
+      <w:r>
+        <w:rPr>
+          <w:rFonts w:ascii="Consolas" w:hAnsi="Consolas"/>
+          <w:sz w:val="20"/>
+          <w:szCs w:val="20"/>
+        </w:rPr>
+        <w:t>go install</w:t>
+      </w:r>
+    </w:p>
+    <w:p>
+      <w:r>
+        <w:t>After successful compilation of the code you can now run the app. Open up another console window and go to the bin folder with the binaries by typing:</w:t>
+      </w:r>
+    </w:p>
+    <w:p>
+      <w:pPr>
+        <w:pStyle w:val="Code"/>
+      </w:pPr>
+      <w:r>
+        <w:t>cd %GOPATH%\bin</w:t>
+      </w:r>
+    </w:p>
+    <w:p>
+      <w:r>
+        <w:t xml:space="preserve">which should take you to C:\Users\Student\Go\bin. In this folder you now find </w:t>
+      </w:r>
+      <w:r>
+        <w:t>watcher</w:t>
+      </w:r>
+      <w:r>
+        <w:t>.exe and the .env file that was dropped there while we got ready for the lab. Type:</w:t>
+      </w:r>
+    </w:p>
+    <w:p>
+      <w:pPr>
+        <w:pStyle w:val="Code"/>
+      </w:pPr>
+      <w:r>
+        <w:t>watcher</w:t>
+      </w:r>
+    </w:p>
+    <w:p>
+      <w:r>
+        <w:t xml:space="preserve">And your application should fire up and, after telling you which version of TM1 you are using, </w:t>
+      </w:r>
+      <w:r>
+        <w:t>start showing you any transaction log entries your server already has followed by any new changes as they are coming in.</w:t>
+      </w:r>
+    </w:p>
+    <w:p>
+      <w:r>
+        <w:t>One way of testing is to open up Architect once again and make some changes to the data in the Sales cube. If you spread data, you’ll actually see multiple changes happen as the transaction log records the leaf level changes.</w:t>
+      </w:r>
+    </w:p>
+    <w:p>
+      <w:r>
+        <w:t>Now that you have this app you could actually start after creating the new server in the previous chapter but before actually running the builder. Once you start the builder you’ll see transaction flow in while the builder is loading and writing them. Pretty cool not?</w:t>
+      </w:r>
+    </w:p>
+    <w:p>
+      <w:r>
+        <w:t>As mentioned earlier, TM1 supports tracking changes on both transaction log and message log. If you are interested in processing message log entries as they happen, you could use this sample as the base for writing that message log processor. Want to react to users logging in or out? Want to write the message log, or transaction log, entries to a database? It has all become relatively easy to do this in real time.</w:t>
+      </w:r>
+    </w:p>
+    <w:p/>
+    <w:p>
+      <w:pPr>
+        <w:rPr>
+          <w:rFonts w:asciiTheme="majorHAnsi" w:eastAsiaTheme="majorEastAsia" w:hAnsiTheme="majorHAnsi" w:cstheme="majorBidi"/>
+          <w:color w:val="2E74B5" w:themeColor="accent1" w:themeShade="BF"/>
+          <w:sz w:val="32"/>
+          <w:szCs w:val="32"/>
+        </w:rPr>
+      </w:pPr>
+      <w:r>
+        <w:br w:type="page"/>
+      </w:r>
+    </w:p>
+    <w:p>
+      <w:pPr>
+        <w:pStyle w:val="Heading1"/>
+      </w:pPr>
       <w:r>
         <w:lastRenderedPageBreak/>
         <w:t xml:space="preserve">Building a web app </w:t>
@@ -7288,7 +5454,7 @@
       <w:r>
         <w:t>your model</w:t>
       </w:r>
-      <w:bookmarkEnd w:id="17"/>
+      <w:bookmarkEnd w:id="16"/>
     </w:p>
     <w:p>
       <w:r>
@@ -7450,7 +5616,7 @@
       </w:pPr>
     </w:p>
     <w:sectPr>
-      <w:footerReference w:type="default" r:id="rId55"/>
+      <w:footerReference w:type="default" r:id="rId58"/>
       <w:pgSz w:w="12240" w:h="15840"/>
       <w:pgMar w:top="1440" w:right="1440" w:bottom="1440" w:left="1440" w:header="720" w:footer="720" w:gutter="0"/>
       <w:cols w:space="720"/>
@@ -7586,7 +5752,7 @@
         <w:sz w:val="20"/>
         <w:szCs w:val="20"/>
       </w:rPr>
-      <w:t>21</w:t>
+      <w:t>22</w:t>
     </w:r>
     <w:r>
       <w:rPr>
@@ -9205,7 +7371,7 @@
 </file>
 
 <file path=customXml/itemProps1.xml><?xml version="1.0" encoding="utf-8"?>
-<ds:datastoreItem xmlns:ds="http://schemas.openxmlformats.org/officeDocument/2006/customXml" ds:itemID="{33367713-1D09-4372-A453-53BF43216BAA}">
+<ds:datastoreItem xmlns:ds="http://schemas.openxmlformats.org/officeDocument/2006/customXml" ds:itemID="{A77AF6AA-112F-4164-9122-F79ED332BF18}">
   <ds:schemaRefs>
     <ds:schemaRef ds:uri="http://schemas.openxmlformats.org/officeDocument/2006/bibliography"/>
   </ds:schemaRefs>

</xml_diff>

<commit_message>
Small update to tutorial
</commit_message>
<xml_diff>
--- a/hol3548/doc/WoW2016_HOL3548_LabInstructions.docx
+++ b/hol3548/doc/WoW2016_HOL3548_LabInstructions.docx
@@ -5293,12 +5293,44 @@
     </w:p>
     <w:p>
       <w:r>
-        <w:t>The OData package has a TrackCollection function that was added for this example. The TrackCollection function, like the IterateCollection, iterates the collection specified by the URL, however it add the odata.track-changes preference in the request. Adding this preference will trigger the service, in this case TM1, to add a so called delta link, if track changes/deltas are supported on that collection that is. If there is the TrackCollection function continues requesting for changes/deltas every second.</w:t>
-      </w:r>
-    </w:p>
-    <w:p>
-      <w:r>
-        <w:t>In the TM1 package you might have noticed that there was already an TransactionLogEntry and TransactionLogEntriesRequest representing the TransactionLogEntry entity and a response that returns a collection of this entity. These are used to unmarshal the response from the TM1 server on any of these requests.</w:t>
+        <w:t>The OData package has a TrackCollection function</w:t>
+      </w:r>
+      <w:r>
+        <w:t>, arguably the most interesting function in this example</w:t>
+      </w:r>
+      <w:r>
+        <w:t>. The TrackCollection function, like the IterateCollection, iterates the collection specified by the URL</w:t>
+      </w:r>
+      <w:r>
+        <w:t xml:space="preserve">. However there are two differences. It adds the </w:t>
+      </w:r>
+      <w:r>
+        <w:t>odata.track-changes preference in the request</w:t>
+      </w:r>
+      <w:r>
+        <w:t xml:space="preserve">, by means of the ‘Prefer’ header which, as a result of this header being added, </w:t>
+      </w:r>
+      <w:r>
+        <w:t xml:space="preserve">will trigger the service, in this case TM1, to add a so called delta link, </w:t>
+      </w:r>
+      <w:r>
+        <w:t>using the odata.deltaLink annotation, to the end of the payload, containing the URL that can be used at a later point in time to retrieve any changes/</w:t>
+      </w:r>
+      <w:r>
+        <w:t xml:space="preserve">deltas </w:t>
+      </w:r>
+      <w:r>
+        <w:t>to the collection requested in the initial request. The TrackCollection continues requesting changes after the specified interval, a duration, passed to the function.</w:t>
+      </w:r>
+    </w:p>
+    <w:p>
+      <w:r>
+        <w:t>In the TM1 package you might have noticed that ther</w:t>
+      </w:r>
+      <w:bookmarkStart w:id="17" w:name="_GoBack"/>
+      <w:bookmarkEnd w:id="17"/>
+      <w:r>
+        <w:t>e was already an TransactionLogEntry and TransactionLogEntriesRequest representing the TransactionLogEntry entity and a response that returns a collection of this entity. These are used to unmarshal the response from the TM1 server on any of these requests.</w:t>
       </w:r>
     </w:p>
     <w:p>
@@ -5334,24 +5366,13 @@
     </w:p>
     <w:p>
       <w:r>
-        <w:t xml:space="preserve">The processTransactionLogEntries function, which is very similar to the process function in our </w:t>
-      </w:r>
-      <w:bookmarkStart w:id="17" w:name="_GoBack"/>
-      <w:bookmarkEnd w:id="17"/>
-      <w:r>
-        <w:t xml:space="preserve">dimension build processes in our previous builder sample, unmarshals the response from the server, iterates the entries in the collection and builds a nicely readable representation and prints it to the </w:t>
-      </w:r>
-      <w:r>
         <w:lastRenderedPageBreak/>
-        <w:t>console. It returns any next link or delta link that is in the response, note there, as per the OData conventions always either a next link or a delta link, never both.</w:t>
-      </w:r>
-    </w:p>
-    <w:p>
-      <w:r>
-        <w:t xml:space="preserve">To build the application, like before, go to your console window, make sure you are now in the ‘watcher’ folder and use Go to </w:t>
-      </w:r>
-      <w:r>
-        <w:t>build and install your app by typing:</w:t>
+        <w:t>The processTransactionLogEntries function, which is very similar to the process function in our dimension build processes in our previous builder sample, unmarshals the response from the server, iterates the entries in the collection and builds a nicely readable representation and prints it to the console. It returns any next link or delta link that is in the response, note there, as per the OData conventions always either a next link or a delta link, never both.</w:t>
+      </w:r>
+    </w:p>
+    <w:p>
+      <w:r>
+        <w:t>To build the application, like before, go to your console window, make sure you are now in the ‘watcher’ folder and use Go to build and install your app by typing:</w:t>
       </w:r>
     </w:p>
     <w:p>
@@ -5386,29 +5407,20 @@
     </w:p>
     <w:p>
       <w:r>
-        <w:t xml:space="preserve">which should take you to C:\Users\Student\Go\bin. In this folder you now find </w:t>
-      </w:r>
+        <w:t>which should take you to C:\Users\Student\Go\bin. In this folder you now find watcher.exe and the .env file that was dropped there while we got ready for the lab. Type:</w:t>
+      </w:r>
+    </w:p>
+    <w:p>
+      <w:pPr>
+        <w:pStyle w:val="Code"/>
+      </w:pPr>
       <w:r>
         <w:t>watcher</w:t>
       </w:r>
-      <w:r>
-        <w:t>.exe and the .env file that was dropped there while we got ready for the lab. Type:</w:t>
-      </w:r>
-    </w:p>
-    <w:p>
-      <w:pPr>
-        <w:pStyle w:val="Code"/>
-      </w:pPr>
-      <w:r>
-        <w:t>watcher</w:t>
-      </w:r>
-    </w:p>
-    <w:p>
-      <w:r>
-        <w:t xml:space="preserve">And your application should fire up and, after telling you which version of TM1 you are using, </w:t>
-      </w:r>
-      <w:r>
-        <w:t>start showing you any transaction log entries your server already has followed by any new changes as they are coming in.</w:t>
+    </w:p>
+    <w:p>
+      <w:r>
+        <w:t>And your application should fire up and, after telling you which version of TM1 you are using, start showing you any transaction log entries your server already has followed by any new changes as they are coming in.</w:t>
       </w:r>
     </w:p>
     <w:p>
@@ -5752,7 +5764,7 @@
         <w:sz w:val="20"/>
         <w:szCs w:val="20"/>
       </w:rPr>
-      <w:t>22</w:t>
+      <w:t>21</w:t>
     </w:r>
     <w:r>
       <w:rPr>
@@ -7371,7 +7383,7 @@
 </file>
 
 <file path=customXml/itemProps1.xml><?xml version="1.0" encoding="utf-8"?>
-<ds:datastoreItem xmlns:ds="http://schemas.openxmlformats.org/officeDocument/2006/customXml" ds:itemID="{A77AF6AA-112F-4164-9122-F79ED332BF18}">
+<ds:datastoreItem xmlns:ds="http://schemas.openxmlformats.org/officeDocument/2006/customXml" ds:itemID="{FFCF257B-17ED-4DC2-BD0E-B286E8314055}">
   <ds:schemaRefs>
     <ds:schemaRef ds:uri="http://schemas.openxmlformats.org/officeDocument/2006/bibliography"/>
   </ds:schemaRefs>

</xml_diff>

<commit_message>
Latest Technical Writer edits
</commit_message>
<xml_diff>
--- a/hol3548/doc/WoW2016_HOL3548_LabInstructions.docx
+++ b/hol3548/doc/WoW2016_HOL3548_LabInstructions.docx
@@ -332,6 +332,19 @@
         </w:rPr>
       </w:pPr>
     </w:p>
+    <w:p>
+      <w:pPr>
+        <w:rPr>
+          <w:b/>
+        </w:rPr>
+      </w:pPr>
+      <w:r>
+        <w:rPr>
+          <w:b/>
+        </w:rPr>
+        <w:br w:type="page"/>
+      </w:r>
+    </w:p>
     <w:sdt>
       <w:sdtPr>
         <w:rPr>
@@ -357,16 +370,8 @@
         <w:p>
           <w:pPr>
             <w:pStyle w:val="TOCHeading"/>
-            <w:rPr>
-              <w:b/>
-              <w:color w:val="auto"/>
-            </w:rPr>
           </w:pPr>
           <w:r>
-            <w:rPr>
-              <w:b/>
-              <w:color w:val="auto"/>
-            </w:rPr>
             <w:t>Table of Contents</w:t>
           </w:r>
         </w:p>
@@ -374,7 +379,7 @@
           <w:pPr>
             <w:pStyle w:val="TOC1"/>
             <w:tabs>
-              <w:tab w:val="right" w:leader="dot" w:pos="9350"/>
+              <w:tab w:val="right" w:leader="dot" w:pos="9016"/>
             </w:tabs>
             <w:rPr>
               <w:rFonts w:eastAsiaTheme="minorEastAsia"/>
@@ -390,7 +395,7 @@
           <w:r>
             <w:fldChar w:fldCharType="separate"/>
           </w:r>
-          <w:hyperlink w:anchor="_Toc464573050" w:history="1">
+          <w:hyperlink w:anchor="_Toc464640558" w:history="1">
             <w:r>
               <w:rPr>
                 <w:rStyle w:val="Hyperlink"/>
@@ -417,7 +422,7 @@
                 <w:noProof/>
                 <w:webHidden/>
               </w:rPr>
-              <w:instrText xml:space="preserve"> PAGEREF _Toc464573050 \h </w:instrText>
+              <w:instrText xml:space="preserve"> PAGEREF _Toc464640558 \h </w:instrText>
             </w:r>
             <w:r>
               <w:rPr>
@@ -452,14 +457,14 @@
           <w:pPr>
             <w:pStyle w:val="TOC1"/>
             <w:tabs>
-              <w:tab w:val="right" w:leader="dot" w:pos="9350"/>
+              <w:tab w:val="right" w:leader="dot" w:pos="9016"/>
             </w:tabs>
             <w:rPr>
               <w:rFonts w:eastAsiaTheme="minorEastAsia"/>
               <w:noProof/>
             </w:rPr>
           </w:pPr>
-          <w:hyperlink w:anchor="_Toc464573051" w:history="1">
+          <w:hyperlink w:anchor="_Toc464640559" w:history="1">
             <w:r>
               <w:rPr>
                 <w:rStyle w:val="Hyperlink"/>
@@ -486,7 +491,7 @@
                 <w:noProof/>
                 <w:webHidden/>
               </w:rPr>
-              <w:instrText xml:space="preserve"> PAGEREF _Toc464573051 \h </w:instrText>
+              <w:instrText xml:space="preserve"> PAGEREF _Toc464640559 \h </w:instrText>
             </w:r>
             <w:r>
               <w:rPr>
@@ -521,14 +526,14 @@
           <w:pPr>
             <w:pStyle w:val="TOC2"/>
             <w:tabs>
-              <w:tab w:val="right" w:leader="dot" w:pos="9350"/>
+              <w:tab w:val="right" w:leader="dot" w:pos="9016"/>
             </w:tabs>
             <w:rPr>
               <w:rFonts w:eastAsiaTheme="minorEastAsia"/>
               <w:noProof/>
             </w:rPr>
           </w:pPr>
-          <w:hyperlink w:anchor="_Toc464573052" w:history="1">
+          <w:hyperlink w:anchor="_Toc464640560" w:history="1">
             <w:r>
               <w:rPr>
                 <w:rStyle w:val="Hyperlink"/>
@@ -555,7 +560,7 @@
                 <w:noProof/>
                 <w:webHidden/>
               </w:rPr>
-              <w:instrText xml:space="preserve"> PAGEREF _Toc464573052 \h </w:instrText>
+              <w:instrText xml:space="preserve"> PAGEREF _Toc464640560 \h </w:instrText>
             </w:r>
             <w:r>
               <w:rPr>
@@ -590,14 +595,14 @@
           <w:pPr>
             <w:pStyle w:val="TOC2"/>
             <w:tabs>
-              <w:tab w:val="right" w:leader="dot" w:pos="9350"/>
+              <w:tab w:val="right" w:leader="dot" w:pos="9016"/>
             </w:tabs>
             <w:rPr>
               <w:rFonts w:eastAsiaTheme="minorEastAsia"/>
               <w:noProof/>
             </w:rPr>
           </w:pPr>
-          <w:hyperlink w:anchor="_Toc464573053" w:history="1">
+          <w:hyperlink w:anchor="_Toc464640561" w:history="1">
             <w:r>
               <w:rPr>
                 <w:rStyle w:val="Hyperlink"/>
@@ -624,7 +629,7 @@
                 <w:noProof/>
                 <w:webHidden/>
               </w:rPr>
-              <w:instrText xml:space="preserve"> PAGEREF _Toc464573053 \h </w:instrText>
+              <w:instrText xml:space="preserve"> PAGEREF _Toc464640561 \h </w:instrText>
             </w:r>
             <w:r>
               <w:rPr>
@@ -659,14 +664,14 @@
           <w:pPr>
             <w:pStyle w:val="TOC2"/>
             <w:tabs>
-              <w:tab w:val="right" w:leader="dot" w:pos="9350"/>
+              <w:tab w:val="right" w:leader="dot" w:pos="9016"/>
             </w:tabs>
             <w:rPr>
               <w:rFonts w:eastAsiaTheme="minorEastAsia"/>
               <w:noProof/>
             </w:rPr>
           </w:pPr>
-          <w:hyperlink w:anchor="_Toc464573054" w:history="1">
+          <w:hyperlink w:anchor="_Toc464640562" w:history="1">
             <w:r>
               <w:rPr>
                 <w:rStyle w:val="Hyperlink"/>
@@ -693,7 +698,7 @@
                 <w:noProof/>
                 <w:webHidden/>
               </w:rPr>
-              <w:instrText xml:space="preserve"> PAGEREF _Toc464573054 \h </w:instrText>
+              <w:instrText xml:space="preserve"> PAGEREF _Toc464640562 \h </w:instrText>
             </w:r>
             <w:r>
               <w:rPr>
@@ -728,14 +733,14 @@
           <w:pPr>
             <w:pStyle w:val="TOC2"/>
             <w:tabs>
-              <w:tab w:val="right" w:leader="dot" w:pos="9350"/>
+              <w:tab w:val="right" w:leader="dot" w:pos="9016"/>
             </w:tabs>
             <w:rPr>
               <w:rFonts w:eastAsiaTheme="minorEastAsia"/>
               <w:noProof/>
             </w:rPr>
           </w:pPr>
-          <w:hyperlink w:anchor="_Toc464573055" w:history="1">
+          <w:hyperlink w:anchor="_Toc464640563" w:history="1">
             <w:r>
               <w:rPr>
                 <w:rStyle w:val="Hyperlink"/>
@@ -762,7 +767,7 @@
                 <w:noProof/>
                 <w:webHidden/>
               </w:rPr>
-              <w:instrText xml:space="preserve"> PAGEREF _Toc464573055 \h </w:instrText>
+              <w:instrText xml:space="preserve"> PAGEREF _Toc464640563 \h </w:instrText>
             </w:r>
             <w:r>
               <w:rPr>
@@ -797,14 +802,14 @@
           <w:pPr>
             <w:pStyle w:val="TOC1"/>
             <w:tabs>
-              <w:tab w:val="right" w:leader="dot" w:pos="9350"/>
+              <w:tab w:val="right" w:leader="dot" w:pos="9016"/>
             </w:tabs>
             <w:rPr>
               <w:rFonts w:eastAsiaTheme="minorEastAsia"/>
               <w:noProof/>
             </w:rPr>
           </w:pPr>
-          <w:hyperlink w:anchor="_Toc464573056" w:history="1">
+          <w:hyperlink w:anchor="_Toc464640564" w:history="1">
             <w:r>
               <w:rPr>
                 <w:rStyle w:val="Hyperlink"/>
@@ -831,7 +836,7 @@
                 <w:noProof/>
                 <w:webHidden/>
               </w:rPr>
-              <w:instrText xml:space="preserve"> PAGEREF _Toc464573056 \h </w:instrText>
+              <w:instrText xml:space="preserve"> PAGEREF _Toc464640564 \h </w:instrText>
             </w:r>
             <w:r>
               <w:rPr>
@@ -866,14 +871,14 @@
           <w:pPr>
             <w:pStyle w:val="TOC2"/>
             <w:tabs>
-              <w:tab w:val="right" w:leader="dot" w:pos="9350"/>
+              <w:tab w:val="right" w:leader="dot" w:pos="9016"/>
             </w:tabs>
             <w:rPr>
               <w:rFonts w:eastAsiaTheme="minorEastAsia"/>
               <w:noProof/>
             </w:rPr>
           </w:pPr>
-          <w:hyperlink w:anchor="_Toc464573057" w:history="1">
+          <w:hyperlink w:anchor="_Toc464640565" w:history="1">
             <w:r>
               <w:rPr>
                 <w:rStyle w:val="Hyperlink"/>
@@ -900,7 +905,7 @@
                 <w:noProof/>
                 <w:webHidden/>
               </w:rPr>
-              <w:instrText xml:space="preserve"> PAGEREF _Toc464573057 \h </w:instrText>
+              <w:instrText xml:space="preserve"> PAGEREF _Toc464640565 \h </w:instrText>
             </w:r>
             <w:r>
               <w:rPr>
@@ -935,14 +940,14 @@
           <w:pPr>
             <w:pStyle w:val="TOC2"/>
             <w:tabs>
-              <w:tab w:val="right" w:leader="dot" w:pos="9350"/>
+              <w:tab w:val="right" w:leader="dot" w:pos="9016"/>
             </w:tabs>
             <w:rPr>
               <w:rFonts w:eastAsiaTheme="minorEastAsia"/>
               <w:noProof/>
             </w:rPr>
           </w:pPr>
-          <w:hyperlink w:anchor="_Toc464573058" w:history="1">
+          <w:hyperlink w:anchor="_Toc464640566" w:history="1">
             <w:r>
               <w:rPr>
                 <w:rStyle w:val="Hyperlink"/>
@@ -969,7 +974,7 @@
                 <w:noProof/>
                 <w:webHidden/>
               </w:rPr>
-              <w:instrText xml:space="preserve"> PAGEREF _Toc464573058 \h </w:instrText>
+              <w:instrText xml:space="preserve"> PAGEREF _Toc464640566 \h </w:instrText>
             </w:r>
             <w:r>
               <w:rPr>
@@ -1004,14 +1009,14 @@
           <w:pPr>
             <w:pStyle w:val="TOC3"/>
             <w:tabs>
-              <w:tab w:val="right" w:leader="dot" w:pos="9350"/>
+              <w:tab w:val="right" w:leader="dot" w:pos="9016"/>
             </w:tabs>
             <w:rPr>
               <w:rFonts w:eastAsiaTheme="minorEastAsia"/>
               <w:noProof/>
             </w:rPr>
           </w:pPr>
-          <w:hyperlink w:anchor="_Toc464573059" w:history="1">
+          <w:hyperlink w:anchor="_Toc464640567" w:history="1">
             <w:r>
               <w:rPr>
                 <w:rStyle w:val="Hyperlink"/>
@@ -1038,7 +1043,7 @@
                 <w:noProof/>
                 <w:webHidden/>
               </w:rPr>
-              <w:instrText xml:space="preserve"> PAGEREF _Toc464573059 \h </w:instrText>
+              <w:instrText xml:space="preserve"> PAGEREF _Toc464640567 \h </w:instrText>
             </w:r>
             <w:r>
               <w:rPr>
@@ -1073,14 +1078,14 @@
           <w:pPr>
             <w:pStyle w:val="TOC3"/>
             <w:tabs>
-              <w:tab w:val="right" w:leader="dot" w:pos="9350"/>
+              <w:tab w:val="right" w:leader="dot" w:pos="9016"/>
             </w:tabs>
             <w:rPr>
               <w:rFonts w:eastAsiaTheme="minorEastAsia"/>
               <w:noProof/>
             </w:rPr>
           </w:pPr>
-          <w:hyperlink w:anchor="_Toc464573060" w:history="1">
+          <w:hyperlink w:anchor="_Toc464640568" w:history="1">
             <w:r>
               <w:rPr>
                 <w:rStyle w:val="Hyperlink"/>
@@ -1107,7 +1112,7 @@
                 <w:noProof/>
                 <w:webHidden/>
               </w:rPr>
-              <w:instrText xml:space="preserve"> PAGEREF _Toc464573060 \h </w:instrText>
+              <w:instrText xml:space="preserve"> PAGEREF _Toc464640568 \h </w:instrText>
             </w:r>
             <w:r>
               <w:rPr>
@@ -1142,14 +1147,14 @@
           <w:pPr>
             <w:pStyle w:val="TOC3"/>
             <w:tabs>
-              <w:tab w:val="right" w:leader="dot" w:pos="9350"/>
+              <w:tab w:val="right" w:leader="dot" w:pos="9016"/>
             </w:tabs>
             <w:rPr>
               <w:rFonts w:eastAsiaTheme="minorEastAsia"/>
               <w:noProof/>
             </w:rPr>
           </w:pPr>
-          <w:hyperlink w:anchor="_Toc464573061" w:history="1">
+          <w:hyperlink w:anchor="_Toc464640569" w:history="1">
             <w:r>
               <w:rPr>
                 <w:rStyle w:val="Hyperlink"/>
@@ -1176,7 +1181,7 @@
                 <w:noProof/>
                 <w:webHidden/>
               </w:rPr>
-              <w:instrText xml:space="preserve"> PAGEREF _Toc464573061 \h </w:instrText>
+              <w:instrText xml:space="preserve"> PAGEREF _Toc464640569 \h </w:instrText>
             </w:r>
             <w:r>
               <w:rPr>
@@ -1211,14 +1216,14 @@
           <w:pPr>
             <w:pStyle w:val="TOC3"/>
             <w:tabs>
-              <w:tab w:val="right" w:leader="dot" w:pos="9350"/>
+              <w:tab w:val="right" w:leader="dot" w:pos="9016"/>
             </w:tabs>
             <w:rPr>
               <w:rFonts w:eastAsiaTheme="minorEastAsia"/>
               <w:noProof/>
             </w:rPr>
           </w:pPr>
-          <w:hyperlink w:anchor="_Toc464573062" w:history="1">
+          <w:hyperlink w:anchor="_Toc464640570" w:history="1">
             <w:r>
               <w:rPr>
                 <w:rStyle w:val="Hyperlink"/>
@@ -1245,7 +1250,7 @@
                 <w:noProof/>
                 <w:webHidden/>
               </w:rPr>
-              <w:instrText xml:space="preserve"> PAGEREF _Toc464573062 \h </w:instrText>
+              <w:instrText xml:space="preserve"> PAGEREF _Toc464640570 \h </w:instrText>
             </w:r>
             <w:r>
               <w:rPr>
@@ -1280,14 +1285,14 @@
           <w:pPr>
             <w:pStyle w:val="TOC1"/>
             <w:tabs>
-              <w:tab w:val="right" w:leader="dot" w:pos="9350"/>
+              <w:tab w:val="right" w:leader="dot" w:pos="9016"/>
             </w:tabs>
             <w:rPr>
               <w:rFonts w:eastAsiaTheme="minorEastAsia"/>
               <w:noProof/>
             </w:rPr>
           </w:pPr>
-          <w:hyperlink w:anchor="_Toc464573063" w:history="1">
+          <w:hyperlink w:anchor="_Toc464640571" w:history="1">
             <w:r>
               <w:rPr>
                 <w:rStyle w:val="Hyperlink"/>
@@ -1314,7 +1319,7 @@
                 <w:noProof/>
                 <w:webHidden/>
               </w:rPr>
-              <w:instrText xml:space="preserve"> PAGEREF _Toc464573063 \h </w:instrText>
+              <w:instrText xml:space="preserve"> PAGEREF _Toc464640571 \h </w:instrText>
             </w:r>
             <w:r>
               <w:rPr>
@@ -1349,14 +1354,14 @@
           <w:pPr>
             <w:pStyle w:val="TOC1"/>
             <w:tabs>
-              <w:tab w:val="right" w:leader="dot" w:pos="9350"/>
+              <w:tab w:val="right" w:leader="dot" w:pos="9016"/>
             </w:tabs>
             <w:rPr>
               <w:rFonts w:eastAsiaTheme="minorEastAsia"/>
               <w:noProof/>
             </w:rPr>
           </w:pPr>
-          <w:hyperlink w:anchor="_Toc464573064" w:history="1">
+          <w:hyperlink w:anchor="_Toc464640572" w:history="1">
             <w:r>
               <w:rPr>
                 <w:rStyle w:val="Hyperlink"/>
@@ -1383,7 +1388,7 @@
                 <w:noProof/>
                 <w:webHidden/>
               </w:rPr>
-              <w:instrText xml:space="preserve"> PAGEREF _Toc464573064 \h </w:instrText>
+              <w:instrText xml:space="preserve"> PAGEREF _Toc464640572 \h </w:instrText>
             </w:r>
             <w:r>
               <w:rPr>
@@ -1418,14 +1423,14 @@
           <w:pPr>
             <w:pStyle w:val="TOC1"/>
             <w:tabs>
-              <w:tab w:val="right" w:leader="dot" w:pos="9350"/>
+              <w:tab w:val="right" w:leader="dot" w:pos="9016"/>
             </w:tabs>
             <w:rPr>
               <w:rFonts w:eastAsiaTheme="minorEastAsia"/>
               <w:noProof/>
             </w:rPr>
           </w:pPr>
-          <w:hyperlink w:anchor="_Toc464573065" w:history="1">
+          <w:hyperlink w:anchor="_Toc464640573" w:history="1">
             <w:r>
               <w:rPr>
                 <w:rStyle w:val="Hyperlink"/>
@@ -1452,7 +1457,7 @@
                 <w:noProof/>
                 <w:webHidden/>
               </w:rPr>
-              <w:instrText xml:space="preserve"> PAGEREF _Toc464573065 \h </w:instrText>
+              <w:instrText xml:space="preserve"> PAGEREF _Toc464640573 \h </w:instrText>
             </w:r>
             <w:r>
               <w:rPr>
@@ -1513,7 +1518,7 @@
       <w:pPr>
         <w:pStyle w:val="Heading1"/>
       </w:pPr>
-      <w:bookmarkStart w:id="0" w:name="_Toc464573050"/>
+      <w:bookmarkStart w:id="0" w:name="_Toc464640558"/>
       <w:r>
         <w:lastRenderedPageBreak/>
         <w:t xml:space="preserve">Getting </w:t>
@@ -1781,7 +1786,7 @@
       <w:pPr>
         <w:pStyle w:val="Heading1"/>
       </w:pPr>
-      <w:bookmarkStart w:id="1" w:name="_Toc464573051"/>
+      <w:bookmarkStart w:id="1" w:name="_Toc464640559"/>
       <w:r>
         <w:lastRenderedPageBreak/>
         <w:t>Introducing the OData compliant RESTful API</w:t>
@@ -2109,7 +2114,7 @@
       <w:pPr>
         <w:pStyle w:val="Heading2"/>
       </w:pPr>
-      <w:bookmarkStart w:id="2" w:name="_Toc464573052"/>
+      <w:bookmarkStart w:id="2" w:name="_Toc464640560"/>
       <w:r>
         <w:t>A first peek at TM1’s RESTful API</w:t>
       </w:r>
@@ -2562,11 +2567,11 @@
         <w:t>one Hierarchy per Dimensions</w:t>
       </w:r>
       <w:r>
-        <w:t xml:space="preserve">, which has to have the same name then the </w:t>
+        <w:t xml:space="preserve">, which has to have the </w:t>
       </w:r>
       <w:r>
         <w:lastRenderedPageBreak/>
-        <w:t>dimension, but the REST API is ‘future proof’ in that it already supports alternate hierarchies, a feature which is tentatively planned for the upcoming v11 release.</w:t>
+        <w:t>same name then the dimension, but the REST API is ‘future proof’ in that it already supports alternate hierarchies, a feature which is tentatively planned for the upcoming v11 release.</w:t>
       </w:r>
       <w:r>
         <w:t xml:space="preserve"> The Name is the property that uniquely identifies</w:t>
@@ -2763,9 +2768,22 @@
     </w:p>
     <w:p>
       <w:pPr>
+        <w:rPr>
+          <w:rFonts w:asciiTheme="majorHAnsi" w:eastAsiaTheme="majorEastAsia" w:hAnsiTheme="majorHAnsi" w:cstheme="majorBidi"/>
+          <w:color w:val="2E74B5" w:themeColor="accent1" w:themeShade="BF"/>
+          <w:sz w:val="26"/>
+          <w:szCs w:val="26"/>
+        </w:rPr>
+      </w:pPr>
+      <w:bookmarkStart w:id="3" w:name="_Toc464640561"/>
+      <w:r>
+        <w:br w:type="page"/>
+      </w:r>
+    </w:p>
+    <w:p>
+      <w:pPr>
         <w:pStyle w:val="Heading2"/>
       </w:pPr>
-      <w:bookmarkStart w:id="3" w:name="_Toc464573053"/>
       <w:r>
         <w:lastRenderedPageBreak/>
         <w:t>Explore the REST API</w:t>
@@ -2938,7 +2956,7 @@
       <w:pPr>
         <w:pStyle w:val="Heading2"/>
       </w:pPr>
-      <w:bookmarkStart w:id="4" w:name="_Toc464573054"/>
+      <w:bookmarkStart w:id="4" w:name="_Toc464640562"/>
       <w:r>
         <w:t>Working with TM1’s REST API using Swagger tooling</w:t>
       </w:r>
@@ -3064,14 +3082,7 @@
         <w:rPr>
           <w:rFonts w:cstheme="minorHAnsi"/>
         </w:rPr>
-        <w:t xml:space="preserve">his has </w:t>
-      </w:r>
-      <w:r>
-        <w:rPr>
-          <w:rFonts w:cstheme="minorHAnsi"/>
-        </w:rPr>
-        <w:lastRenderedPageBreak/>
-        <w:t>resulted in t</w:t>
+        <w:t>his has resulted in t</w:t>
       </w:r>
       <w:r>
         <w:rPr>
@@ -3197,6 +3208,7 @@
         <w:rPr>
           <w:rFonts w:cstheme="minorHAnsi"/>
         </w:rPr>
+        <w:lastRenderedPageBreak/>
         <w:t>One great thing about </w:t>
       </w:r>
       <w:hyperlink r:id="rId30" w:tgtFrame="_blank" w:history="1">
@@ -3398,20 +3410,20 @@
         <w:rPr>
           <w:rFonts w:cstheme="minorHAnsi"/>
         </w:rPr>
+        <w:t>You can expand and collapse the sections in the interface. Clicking on any of the operations will expand the form for that operation and will tell you about the potential parameters in the request and the metadata about the information send and/or retrieved using that operation.</w:t>
+      </w:r>
+    </w:p>
+    <w:p>
+      <w:pPr>
+        <w:rPr>
+          <w:rFonts w:cstheme="minorHAnsi"/>
+        </w:rPr>
+      </w:pPr>
+      <w:r>
+        <w:rPr>
+          <w:rFonts w:cstheme="minorHAnsi"/>
+        </w:rPr>
         <w:lastRenderedPageBreak/>
-        <w:t>You can expand and collapse the sections in the interface. Clicking on any of the operations will expand the form for that operation and will tell you about the potential parameters in the request and the metadata about the information send and/or retrieved using that operation.</w:t>
-      </w:r>
-    </w:p>
-    <w:p>
-      <w:pPr>
-        <w:rPr>
-          <w:rFonts w:cstheme="minorHAnsi"/>
-        </w:rPr>
-      </w:pPr>
-      <w:r>
-        <w:rPr>
-          <w:rFonts w:cstheme="minorHAnsi"/>
-        </w:rPr>
         <w:t xml:space="preserve">Note that not everything is necessarily exposed thru this interface, Swagger has its restrictions when it comes to metadata descriptions in comparison to OData and, for one, can’t express the recursive nature of operations on types like OData can. If you had a specific need however to have expose some explicitly in an Swagger based environment then you could update the </w:t>
       </w:r>
       <w:proofErr w:type="spellStart"/>
@@ -3460,7 +3472,7 @@
       <w:bookmarkStart w:id="5" w:name="_Toc402303559"/>
       <w:bookmarkStart w:id="6" w:name="_Toc402459582"/>
       <w:bookmarkStart w:id="7" w:name="_Toc431470746"/>
-      <w:bookmarkStart w:id="8" w:name="_Toc464573055"/>
+      <w:bookmarkStart w:id="8" w:name="_Toc464640563"/>
       <w:r>
         <w:t>A real life HTML/JavaScript based TM1 client app: TM1Top Lite</w:t>
       </w:r>
@@ -3595,7 +3607,7 @@
       <w:pPr>
         <w:pStyle w:val="Heading1"/>
       </w:pPr>
-      <w:bookmarkStart w:id="9" w:name="_Toc464573056"/>
+      <w:bookmarkStart w:id="9" w:name="_Toc464640564"/>
       <w:r>
         <w:lastRenderedPageBreak/>
         <w:t>Building your first model using the REST API</w:t>
@@ -3719,7 +3731,7 @@
       <w:pPr>
         <w:pStyle w:val="Heading2"/>
       </w:pPr>
-      <w:bookmarkStart w:id="10" w:name="_Toc464573057"/>
+      <w:bookmarkStart w:id="10" w:name="_Toc464640565"/>
       <w:r>
         <w:t>Setting up a new TM1 server</w:t>
       </w:r>
@@ -4059,24 +4071,27 @@
     </w:p>
     <w:p>
       <w:r>
+        <w:t xml:space="preserve">The most important things in here, apart from the server name, is the </w:t>
+      </w:r>
+      <w:proofErr w:type="spellStart"/>
+      <w:r>
+        <w:t>HTTPPortNumber</w:t>
+      </w:r>
+      <w:proofErr w:type="spellEnd"/>
+      <w:r>
+        <w:t xml:space="preserve">, instructing the server what port to use to host the REST API on, and secondly, the </w:t>
+      </w:r>
+      <w:proofErr w:type="spellStart"/>
+      <w:r>
+        <w:t>UseSSL</w:t>
+      </w:r>
+      <w:proofErr w:type="spellEnd"/>
+      <w:r>
+        <w:t xml:space="preserve"> setting which we’ve set to false implying that we’ll not be using SSL on our connections which, for our REST API, implies </w:t>
+      </w:r>
+      <w:r>
         <w:lastRenderedPageBreak/>
-        <w:t xml:space="preserve">The most important things in here, apart from the server name, is the </w:t>
-      </w:r>
-      <w:proofErr w:type="spellStart"/>
-      <w:r>
-        <w:t>HTTPPortNumber</w:t>
-      </w:r>
-      <w:proofErr w:type="spellEnd"/>
-      <w:r>
-        <w:t xml:space="preserve">, instructing the server what port to use to host the REST API on, and secondly, the </w:t>
-      </w:r>
-      <w:proofErr w:type="spellStart"/>
-      <w:r>
-        <w:t>UseSSL</w:t>
-      </w:r>
-      <w:proofErr w:type="spellEnd"/>
-      <w:r>
-        <w:t xml:space="preserve"> setting which we’ve set to false implying that we’ll not be using SSL on our connections which, for our REST API, implies we’ll be using HTTP instead of HTTPS. Note that in normal installation you would not turn SSL off and, preferably, you’d always use your own certificate, as opposed to using the one provided with the install.</w:t>
+        <w:t>we’ll be using HTTP instead of HTTPS. Note that in normal installation you would not turn SSL off and, preferably, you’d always use your own certificate, as opposed to using the one provided with the install.</w:t>
       </w:r>
     </w:p>
     <w:p>
@@ -4184,7 +4199,7 @@
       <w:pPr>
         <w:pStyle w:val="Heading2"/>
       </w:pPr>
-      <w:bookmarkStart w:id="11" w:name="_Toc464573058"/>
+      <w:bookmarkStart w:id="11" w:name="_Toc464640566"/>
       <w:r>
         <w:t>Building the model using the REST API</w:t>
       </w:r>
@@ -4199,7 +4214,7 @@
       <w:pPr>
         <w:pStyle w:val="Heading3"/>
       </w:pPr>
-      <w:bookmarkStart w:id="12" w:name="_Toc464573059"/>
+      <w:bookmarkStart w:id="12" w:name="_Toc464640567"/>
       <w:r>
         <w:t>Getting ready to do some coding</w:t>
       </w:r>
@@ -4516,7 +4531,7 @@
       <w:pPr>
         <w:pStyle w:val="Heading3"/>
       </w:pPr>
-      <w:bookmarkStart w:id="13" w:name="_Toc464573060"/>
+      <w:bookmarkStart w:id="13" w:name="_Toc464640568"/>
       <w:r>
         <w:rPr>
           <w:noProof/>
@@ -5085,7 +5100,7 @@
       <w:pPr>
         <w:pStyle w:val="Heading3"/>
       </w:pPr>
-      <w:bookmarkStart w:id="14" w:name="_Toc464573061"/>
+      <w:bookmarkStart w:id="14" w:name="_Toc464640569"/>
       <w:r>
         <w:t xml:space="preserve">Bringing it all together into the </w:t>
       </w:r>
@@ -5259,32 +5274,32 @@
       </w:pPr>
       <w:proofErr w:type="spellStart"/>
       <w:r>
+        <w:t>jDimension</w:t>
+      </w:r>
+      <w:proofErr w:type="spellEnd"/>
+      <w:r>
+        <w:t xml:space="preserve">, </w:t>
+      </w:r>
+      <w:proofErr w:type="gramStart"/>
+      <w:r>
+        <w:t>_ :</w:t>
+      </w:r>
+      <w:proofErr w:type="gramEnd"/>
+      <w:r>
+        <w:t xml:space="preserve">= </w:t>
+      </w:r>
+      <w:proofErr w:type="spellStart"/>
+      <w:r>
+        <w:t>json.Marshal</w:t>
+      </w:r>
+      <w:proofErr w:type="spellEnd"/>
+      <w:r>
+        <w:t>(dimension)</w:t>
+      </w:r>
+    </w:p>
+    <w:p>
+      <w:r>
         <w:lastRenderedPageBreak/>
-        <w:t>jDimension</w:t>
-      </w:r>
-      <w:proofErr w:type="spellEnd"/>
-      <w:r>
-        <w:t xml:space="preserve">, </w:t>
-      </w:r>
-      <w:proofErr w:type="gramStart"/>
-      <w:r>
-        <w:t>_ :</w:t>
-      </w:r>
-      <w:proofErr w:type="gramEnd"/>
-      <w:r>
-        <w:t xml:space="preserve">= </w:t>
-      </w:r>
-      <w:proofErr w:type="spellStart"/>
-      <w:r>
-        <w:t>json.Marshal</w:t>
-      </w:r>
-      <w:proofErr w:type="spellEnd"/>
-      <w:r>
-        <w:t>(dimension)</w:t>
-      </w:r>
-    </w:p>
-    <w:p>
-      <w:r>
         <w:t>That’s all we need to POST to our TM1 server to get the dimension created as in:</w:t>
       </w:r>
     </w:p>
@@ -5967,7 +5982,10 @@
         <w:t xml:space="preserve">of the resource, </w:t>
       </w:r>
       <w:r>
-        <w:t>to the newly created dimension.</w:t>
+        <w:t xml:space="preserve">representing </w:t>
+      </w:r>
+      <w:r>
+        <w:t>the newly created dimension.</w:t>
       </w:r>
     </w:p>
     <w:p>
@@ -6016,7 +6034,13 @@
         <w:t xml:space="preserve">The function takes a cube name, the list of </w:t>
       </w:r>
       <w:r>
-        <w:t>OData ids of the dimensions spanning the cube and the rules that need to be set on the cube. We’ll pass these into a structure defined in the tm1 package, which we subsequently use to marshal into the JSON specification:</w:t>
+        <w:t>OData ids of the dimensions spanning the cube and the rules that need to be set on the cube. We’ll pass these into a structure defined in the tm1 package, which we</w:t>
+      </w:r>
+      <w:r>
+        <w:t xml:space="preserve"> will</w:t>
+      </w:r>
+      <w:r>
+        <w:t xml:space="preserve"> subsequently use to marshal into the JSON specification:</w:t>
       </w:r>
     </w:p>
     <w:p>
@@ -6491,15 +6515,15 @@
         <w:pStyle w:val="Code-Comment"/>
       </w:pPr>
       <w:r>
+        <w:t>// Since this is our initial request we'll have to provide a user name and</w:t>
+      </w:r>
+    </w:p>
+    <w:p>
+      <w:pPr>
+        <w:pStyle w:val="Code-Comment"/>
+      </w:pPr>
+      <w:r>
         <w:lastRenderedPageBreak/>
-        <w:t>// Since this is our initial request we'll have to provide a user name and</w:t>
-      </w:r>
-    </w:p>
-    <w:p>
-      <w:pPr>
-        <w:pStyle w:val="Code-Comment"/>
-      </w:pPr>
-      <w:r>
         <w:t>//</w:t>
       </w:r>
       <w:r>
@@ -6867,7 +6891,13 @@
         <w:t>Once again,</w:t>
       </w:r>
       <w:r>
-        <w:t xml:space="preserve"> after having executed this request the server also returned a new cookie, named TM1SessionId, which got stored in the cookie jar we created earlier. Note that, especially in browsers, if you end up writing code in JavaScript for example like the TM1Top example earlier, you will not have direct access to these cookies and will depend on the underlying http client to handle these correctly.</w:t>
+        <w:t xml:space="preserve"> after having executed this request the server also return</w:t>
+      </w:r>
+      <w:r>
+        <w:t xml:space="preserve">s </w:t>
+      </w:r>
+      <w:r>
+        <w:t>a new cookie, named TM1SessionId, which got stored in the cookie jar we created earlier. Note that, especially in browsers, if you end up writing code in JavaScript for example like the TM1Top example earlier, you will not have direct access to these cookies and will depend on the underlying http client to handle these correctly.</w:t>
       </w:r>
     </w:p>
     <w:p>
@@ -6972,6 +7002,56 @@
         <w:t>5]string</w:t>
       </w:r>
       <w:proofErr w:type="gramEnd"/>
+    </w:p>
+    <w:p>
+      <w:pPr>
+        <w:pStyle w:val="Code"/>
+      </w:pPr>
+      <w:proofErr w:type="spellStart"/>
+      <w:proofErr w:type="gramStart"/>
+      <w:r>
+        <w:t>dimensionIds</w:t>
+      </w:r>
+      <w:proofErr w:type="spellEnd"/>
+      <w:r>
+        <w:t>[</w:t>
+      </w:r>
+      <w:proofErr w:type="gramEnd"/>
+      <w:r>
+        <w:t xml:space="preserve">0] = </w:t>
+      </w:r>
+      <w:proofErr w:type="spellStart"/>
+      <w:r>
+        <w:t>createDimension</w:t>
+      </w:r>
+      <w:proofErr w:type="spellEnd"/>
+      <w:r>
+        <w:t>(</w:t>
+      </w:r>
+      <w:proofErr w:type="spellStart"/>
+      <w:r>
+        <w:t>proc.GenerateProductDimension</w:t>
+      </w:r>
+      <w:proofErr w:type="spellEnd"/>
+      <w:r>
+        <w:t xml:space="preserve">(client, </w:t>
+      </w:r>
+      <w:proofErr w:type="spellStart"/>
+      <w:r>
+        <w:t>datasourceServiceRootURL</w:t>
+      </w:r>
+      <w:proofErr w:type="spellEnd"/>
+      <w:r>
+        <w:t xml:space="preserve">, </w:t>
+      </w:r>
+      <w:proofErr w:type="spellStart"/>
+      <w:r>
+        <w:t>productDimensionName</w:t>
+      </w:r>
+      <w:proofErr w:type="spellEnd"/>
+      <w:r>
+        <w:t>))</w:t>
+      </w:r>
     </w:p>
     <w:p>
       <w:pPr>
@@ -6989,7 +7069,7 @@
       </w:r>
       <w:proofErr w:type="gramEnd"/>
       <w:r>
-        <w:t xml:space="preserve">0] = </w:t>
+        <w:t xml:space="preserve">1] = </w:t>
       </w:r>
       <w:proofErr w:type="spellStart"/>
       <w:r>
@@ -7001,7 +7081,7 @@
       </w:r>
       <w:proofErr w:type="spellStart"/>
       <w:r>
-        <w:t>proc.GenerateProductDimension</w:t>
+        <w:t>proc.GenerateCustomerDimension</w:t>
       </w:r>
       <w:proofErr w:type="spellEnd"/>
       <w:r>
@@ -7017,317 +7097,479 @@
       </w:r>
       <w:proofErr w:type="spellStart"/>
       <w:r>
+        <w:t>customerDimensionName</w:t>
+      </w:r>
+      <w:proofErr w:type="spellEnd"/>
+      <w:r>
+        <w:t>))</w:t>
+      </w:r>
+    </w:p>
+    <w:p>
+      <w:pPr>
+        <w:pStyle w:val="Code"/>
+      </w:pPr>
+      <w:proofErr w:type="spellStart"/>
+      <w:proofErr w:type="gramStart"/>
+      <w:r>
+        <w:t>dimensionIds</w:t>
+      </w:r>
+      <w:proofErr w:type="spellEnd"/>
+      <w:r>
+        <w:t>[</w:t>
+      </w:r>
+      <w:proofErr w:type="gramEnd"/>
+      <w:r>
+        <w:t xml:space="preserve">2] = </w:t>
+      </w:r>
+      <w:proofErr w:type="spellStart"/>
+      <w:r>
+        <w:t>createDimension</w:t>
+      </w:r>
+      <w:proofErr w:type="spellEnd"/>
+      <w:r>
+        <w:t>(</w:t>
+      </w:r>
+      <w:proofErr w:type="spellStart"/>
+      <w:r>
+        <w:t>proc.GenerateEmployeeDimension</w:t>
+      </w:r>
+      <w:proofErr w:type="spellEnd"/>
+      <w:r>
+        <w:t xml:space="preserve">(client, </w:t>
+      </w:r>
+      <w:proofErr w:type="spellStart"/>
+      <w:r>
+        <w:t>datasourceServiceRootURL</w:t>
+      </w:r>
+      <w:proofErr w:type="spellEnd"/>
+      <w:r>
+        <w:t xml:space="preserve">, </w:t>
+      </w:r>
+      <w:proofErr w:type="spellStart"/>
+      <w:r>
+        <w:t>employeeDimensionName</w:t>
+      </w:r>
+      <w:proofErr w:type="spellEnd"/>
+      <w:r>
+        <w:t>))</w:t>
+      </w:r>
+    </w:p>
+    <w:p>
+      <w:pPr>
+        <w:pStyle w:val="Code"/>
+      </w:pPr>
+      <w:proofErr w:type="spellStart"/>
+      <w:proofErr w:type="gramStart"/>
+      <w:r>
+        <w:t>dimensionIds</w:t>
+      </w:r>
+      <w:proofErr w:type="spellEnd"/>
+      <w:r>
+        <w:t>[</w:t>
+      </w:r>
+      <w:proofErr w:type="gramEnd"/>
+      <w:r>
+        <w:t xml:space="preserve">3] = </w:t>
+      </w:r>
+      <w:proofErr w:type="spellStart"/>
+      <w:r>
+        <w:t>createDimension</w:t>
+      </w:r>
+      <w:proofErr w:type="spellEnd"/>
+      <w:r>
+        <w:t>(</w:t>
+      </w:r>
+      <w:proofErr w:type="spellStart"/>
+      <w:r>
+        <w:t>proc.GenerateTimeDimension</w:t>
+      </w:r>
+      <w:proofErr w:type="spellEnd"/>
+      <w:r>
+        <w:t xml:space="preserve">(client, </w:t>
+      </w:r>
+      <w:proofErr w:type="spellStart"/>
+      <w:r>
+        <w:t>datasourceServiceRootURL</w:t>
+      </w:r>
+      <w:proofErr w:type="spellEnd"/>
+      <w:r>
+        <w:t xml:space="preserve">, </w:t>
+      </w:r>
+      <w:proofErr w:type="spellStart"/>
+      <w:r>
+        <w:t>timeDimensionName</w:t>
+      </w:r>
+      <w:proofErr w:type="spellEnd"/>
+      <w:r>
+        <w:t>))</w:t>
+      </w:r>
+    </w:p>
+    <w:p>
+      <w:pPr>
+        <w:pStyle w:val="Code"/>
+      </w:pPr>
+      <w:proofErr w:type="spellStart"/>
+      <w:proofErr w:type="gramStart"/>
+      <w:r>
+        <w:t>dimensionIds</w:t>
+      </w:r>
+      <w:proofErr w:type="spellEnd"/>
+      <w:r>
+        <w:t>[</w:t>
+      </w:r>
+      <w:proofErr w:type="gramEnd"/>
+      <w:r>
+        <w:t xml:space="preserve">4] = </w:t>
+      </w:r>
+      <w:proofErr w:type="spellStart"/>
+      <w:r>
+        <w:t>createDimension</w:t>
+      </w:r>
+      <w:proofErr w:type="spellEnd"/>
+      <w:r>
+        <w:t>(</w:t>
+      </w:r>
+      <w:proofErr w:type="spellStart"/>
+      <w:r>
+        <w:t>proc.GenerateMeasuresDimension</w:t>
+      </w:r>
+      <w:proofErr w:type="spellEnd"/>
+      <w:r>
+        <w:t xml:space="preserve">(client, </w:t>
+      </w:r>
+      <w:proofErr w:type="spellStart"/>
+      <w:r>
+        <w:t>datasourceServiceRootURL</w:t>
+      </w:r>
+      <w:proofErr w:type="spellEnd"/>
+      <w:r>
+        <w:t xml:space="preserve">, </w:t>
+      </w:r>
+      <w:proofErr w:type="spellStart"/>
+      <w:r>
+        <w:t>measuresDimensionName</w:t>
+      </w:r>
+      <w:proofErr w:type="spellEnd"/>
+      <w:r>
+        <w:t>))</w:t>
+      </w:r>
+    </w:p>
+    <w:p>
+      <w:r>
+        <w:t xml:space="preserve">Now that we have the dimension we need to create a cube, which we’ll do using the </w:t>
+      </w:r>
+      <w:proofErr w:type="spellStart"/>
+      <w:r>
+        <w:t>createCube</w:t>
+      </w:r>
+      <w:proofErr w:type="spellEnd"/>
+      <w:r>
+        <w:t xml:space="preserve"> function you wrote a little earlier. This function takes a name, the set of dimension ids representing the dimensions spanning the cube, and a set of rules to be used by the cube. The set of dimension ids we created above, the only remaining thing is the rules. As you might have seen in the measures dimension generation code already, we create three measures, Quantity, Unit Price and Revenue. Even though the data from the orders we’ll be loading has Quantity and Unit Price, there is no easy way to aggregate those if we incrementally load data the way we do. We therefore store Quantity and Revenue, as a simple multiplication of Quantity * Unit Price, and we’ll add a rule that calculates our</w:t>
+      </w:r>
+      <w:r>
+        <w:t xml:space="preserve"> Unit Price later on, an </w:t>
+      </w:r>
+      <w:r>
+        <w:t>average in th</w:t>
+      </w:r>
+      <w:r>
+        <w:t>is</w:t>
+      </w:r>
+      <w:r>
+        <w:t xml:space="preserve"> case. We’ll also add a feeder to make sure that Unit Price doesn’t get suppressed if null/empty suppression is request. So the rules we’ll be using are:</w:t>
+      </w:r>
+    </w:p>
+    <w:p>
+      <w:pPr>
+        <w:pStyle w:val="Code"/>
+      </w:pPr>
+      <w:r>
+        <w:t>UNDEFVALS;</w:t>
+      </w:r>
+    </w:p>
+    <w:p>
+      <w:pPr>
+        <w:pStyle w:val="Code"/>
+      </w:pPr>
+      <w:r>
+        <w:t>SKIPCHECK;</w:t>
+      </w:r>
+    </w:p>
+    <w:p>
+      <w:pPr>
+        <w:pStyle w:val="Code"/>
+      </w:pPr>
+    </w:p>
+    <w:p>
+      <w:pPr>
+        <w:pStyle w:val="Code"/>
+      </w:pPr>
+      <w:r>
+        <w:t>['</w:t>
+      </w:r>
+      <w:proofErr w:type="spellStart"/>
+      <w:r>
+        <w:t>UnitPrice</w:t>
+      </w:r>
+      <w:proofErr w:type="spellEnd"/>
+      <w:proofErr w:type="gramStart"/>
+      <w:r>
+        <w:t>']=</w:t>
+      </w:r>
+      <w:proofErr w:type="gramEnd"/>
+      <w:r>
+        <w:t>['Revenue']\['Quantity'];</w:t>
+      </w:r>
+    </w:p>
+    <w:p>
+      <w:pPr>
+        <w:pStyle w:val="Code"/>
+      </w:pPr>
+    </w:p>
+    <w:p>
+      <w:pPr>
+        <w:pStyle w:val="Code"/>
+      </w:pPr>
+      <w:r>
+        <w:t>FEEDERS;</w:t>
+      </w:r>
+    </w:p>
+    <w:p>
+      <w:pPr>
+        <w:pStyle w:val="Code"/>
+      </w:pPr>
+      <w:r>
+        <w:t>['Quantity</w:t>
+      </w:r>
+      <w:proofErr w:type="gramStart"/>
+      <w:r>
+        <w:t>']=</w:t>
+      </w:r>
+      <w:proofErr w:type="gramEnd"/>
+      <w:r>
+        <w:t>&gt;['</w:t>
+      </w:r>
+      <w:proofErr w:type="spellStart"/>
+      <w:r>
+        <w:t>UnitPrice</w:t>
+      </w:r>
+      <w:proofErr w:type="spellEnd"/>
+      <w:r>
+        <w:t>'];</w:t>
+      </w:r>
+      <w:r>
+        <w:t xml:space="preserve"> </w:t>
+      </w:r>
+    </w:p>
+    <w:p>
+      <w:r>
+        <w:t>Ok, now that we have everything let’s have the server create that cube!</w:t>
+      </w:r>
+    </w:p>
+    <w:p>
+      <w:pPr>
+        <w:pStyle w:val="Code-Comment"/>
+      </w:pPr>
+      <w:r>
+        <w:t>// Now that we have all our dimensions, let's create cube</w:t>
+      </w:r>
+    </w:p>
+    <w:p>
+      <w:pPr>
+        <w:pStyle w:val="Code"/>
+      </w:pPr>
+      <w:proofErr w:type="spellStart"/>
+      <w:proofErr w:type="gramStart"/>
+      <w:r>
+        <w:t>createCube</w:t>
+      </w:r>
+      <w:proofErr w:type="spellEnd"/>
+      <w:r>
+        <w:t>(</w:t>
+      </w:r>
+      <w:proofErr w:type="spellStart"/>
+      <w:proofErr w:type="gramEnd"/>
+      <w:r>
+        <w:t>ordersCubeName</w:t>
+      </w:r>
+      <w:proofErr w:type="spellEnd"/>
+      <w:r>
+        <w:t xml:space="preserve">, </w:t>
+      </w:r>
+      <w:proofErr w:type="spellStart"/>
+      <w:r>
+        <w:t>dimensionIds</w:t>
+      </w:r>
+      <w:proofErr w:type="spellEnd"/>
+      <w:r>
+        <w:t>[:], "UNDEFVALS;\nSKIPCHECK;\n\n['UnitPrice']=['Revenue']\\['Quantity'];\n\nFEEDERS;\n['Quantity']=&gt;['UnitPrice'];")</w:t>
+      </w:r>
+    </w:p>
+    <w:p>
+      <w:r>
+        <w:t xml:space="preserve">Now that we have a cube we can start loading data into it. This we’ll do using the </w:t>
+      </w:r>
+      <w:proofErr w:type="spellStart"/>
+      <w:r>
+        <w:t>LoadOrderData</w:t>
+      </w:r>
+      <w:proofErr w:type="spellEnd"/>
+      <w:r>
+        <w:t xml:space="preserve"> function, implemented in the processes packages as discussed earlier. We’ll again simply pass the service root URLs, the cube and dimension names on to the function. Obviously this load function was written with this particular target cube in mind but we wanted to keep the names for both cube and dimensions configurable, while not reusing or building on anything that happened necessarily before in the same process. Here is how to call that load function:</w:t>
+      </w:r>
+    </w:p>
+    <w:p>
+      <w:pPr>
+        <w:pStyle w:val="Code-Comment"/>
+      </w:pPr>
+      <w:r>
+        <w:t>// Load the data in the cube</w:t>
+      </w:r>
+    </w:p>
+    <w:p>
+      <w:pPr>
+        <w:pStyle w:val="Code"/>
+      </w:pPr>
+      <w:proofErr w:type="spellStart"/>
+      <w:proofErr w:type="gramStart"/>
+      <w:r>
+        <w:t>proc.LoadOrderData</w:t>
+      </w:r>
+      <w:proofErr w:type="spellEnd"/>
+      <w:proofErr w:type="gramEnd"/>
+      <w:r>
+        <w:t xml:space="preserve">(client, </w:t>
+      </w:r>
+      <w:proofErr w:type="spellStart"/>
+      <w:r>
+        <w:t>datasourceServiceRootURL</w:t>
+      </w:r>
+      <w:proofErr w:type="spellEnd"/>
+      <w:r>
+        <w:t xml:space="preserve">, tm1ServiceRootURL, </w:t>
+      </w:r>
+      <w:proofErr w:type="spellStart"/>
+      <w:r>
+        <w:t>ordersCubeName</w:t>
+      </w:r>
+      <w:proofErr w:type="spellEnd"/>
+      <w:r>
+        <w:t xml:space="preserve">, </w:t>
+      </w:r>
+      <w:proofErr w:type="spellStart"/>
+      <w:r>
         <w:t>productDimensionName</w:t>
       </w:r>
       <w:proofErr w:type="spellEnd"/>
       <w:r>
-        <w:t>))</w:t>
+        <w:t xml:space="preserve">, </w:t>
+      </w:r>
+      <w:proofErr w:type="spellStart"/>
+      <w:r>
+        <w:t>customerDimensionName</w:t>
+      </w:r>
+      <w:proofErr w:type="spellEnd"/>
+      <w:r>
+        <w:t xml:space="preserve">, </w:t>
+      </w:r>
+      <w:proofErr w:type="spellStart"/>
+      <w:r>
+        <w:t>employeeDimensionName</w:t>
+      </w:r>
+      <w:proofErr w:type="spellEnd"/>
+      <w:r>
+        <w:t xml:space="preserve">, </w:t>
+      </w:r>
+      <w:proofErr w:type="spellStart"/>
+      <w:r>
+        <w:t>timeDimensionName</w:t>
+      </w:r>
+      <w:proofErr w:type="spellEnd"/>
+      <w:r>
+        <w:t xml:space="preserve">, </w:t>
+      </w:r>
+      <w:proofErr w:type="spellStart"/>
+      <w:r>
+        <w:t>measuresDimensionName</w:t>
+      </w:r>
+      <w:proofErr w:type="spellEnd"/>
+      <w:r>
+        <w:t>)</w:t>
+      </w:r>
+    </w:p>
+    <w:p>
+      <w:r>
+        <w:t>That concludes the code writing portion of this exercise. Now go back to the console window you opened earlier and build and install your app by typing:</w:t>
+      </w:r>
+    </w:p>
+    <w:p>
+      <w:pPr>
+        <w:rPr>
+          <w:rFonts w:ascii="Consolas" w:hAnsi="Consolas"/>
+          <w:sz w:val="20"/>
+          <w:szCs w:val="20"/>
+        </w:rPr>
+      </w:pPr>
+      <w:r>
+        <w:rPr>
+          <w:rFonts w:ascii="Consolas" w:hAnsi="Consolas"/>
+          <w:sz w:val="20"/>
+          <w:szCs w:val="20"/>
+        </w:rPr>
+        <w:t>go install</w:t>
+      </w:r>
+    </w:p>
+    <w:p>
+      <w:r>
+        <w:t>After successful compilation of the code you can now run the app. Open up another console window and go to the bin folder with the binaries by typing:</w:t>
       </w:r>
     </w:p>
     <w:p>
       <w:pPr>
         <w:pStyle w:val="Code"/>
       </w:pPr>
-      <w:proofErr w:type="spellStart"/>
+      <w:r>
+        <w:lastRenderedPageBreak/>
+        <w:t>cd %GOPATH%\bin</w:t>
+      </w:r>
+    </w:p>
+    <w:p>
+      <w:r>
+        <w:t xml:space="preserve">which should take you to C:\Users\Student\Go\bin. In this folder you now find builder.exe and </w:t>
+      </w:r>
       <w:proofErr w:type="gramStart"/>
       <w:r>
-        <w:t>dimensionIds</w:t>
-      </w:r>
-      <w:proofErr w:type="spellEnd"/>
-      <w:r>
-        <w:t>[</w:t>
-      </w:r>
+        <w:t>the .</w:t>
+      </w:r>
+      <w:proofErr w:type="spellStart"/>
+      <w:r>
+        <w:t>env</w:t>
+      </w:r>
+      <w:proofErr w:type="spellEnd"/>
       <w:proofErr w:type="gramEnd"/>
       <w:r>
-        <w:t xml:space="preserve">1] = </w:t>
-      </w:r>
-      <w:proofErr w:type="spellStart"/>
-      <w:r>
-        <w:t>createDimension</w:t>
-      </w:r>
-      <w:proofErr w:type="spellEnd"/>
-      <w:r>
-        <w:t>(</w:t>
-      </w:r>
-      <w:proofErr w:type="spellStart"/>
-      <w:r>
-        <w:t>proc.GenerateCustomerDimension</w:t>
-      </w:r>
-      <w:proofErr w:type="spellEnd"/>
-      <w:r>
-        <w:t xml:space="preserve">(client, </w:t>
-      </w:r>
-      <w:proofErr w:type="spellStart"/>
-      <w:r>
-        <w:t>datasourceServiceRootURL</w:t>
-      </w:r>
-      <w:proofErr w:type="spellEnd"/>
-      <w:r>
-        <w:t xml:space="preserve">, </w:t>
-      </w:r>
-      <w:proofErr w:type="spellStart"/>
-      <w:r>
-        <w:t>customerDimensionName</w:t>
-      </w:r>
-      <w:proofErr w:type="spellEnd"/>
-      <w:r>
-        <w:t>))</w:t>
+        <w:t xml:space="preserve"> file that was dropped there while we got ready for the lab. Type:</w:t>
       </w:r>
     </w:p>
     <w:p>
       <w:pPr>
         <w:pStyle w:val="Code"/>
       </w:pPr>
-      <w:proofErr w:type="spellStart"/>
-      <w:proofErr w:type="gramStart"/>
-      <w:r>
-        <w:t>dimensionIds</w:t>
-      </w:r>
-      <w:proofErr w:type="spellEnd"/>
-      <w:r>
-        <w:t>[</w:t>
-      </w:r>
-      <w:proofErr w:type="gramEnd"/>
-      <w:r>
-        <w:t xml:space="preserve">2] = </w:t>
-      </w:r>
-      <w:proofErr w:type="spellStart"/>
-      <w:r>
-        <w:t>createDimension</w:t>
-      </w:r>
-      <w:proofErr w:type="spellEnd"/>
-      <w:r>
-        <w:t>(</w:t>
-      </w:r>
-      <w:proofErr w:type="spellStart"/>
-      <w:r>
-        <w:t>proc.GenerateEmployeeDimension</w:t>
-      </w:r>
-      <w:proofErr w:type="spellEnd"/>
-      <w:r>
-        <w:t xml:space="preserve">(client, </w:t>
-      </w:r>
-      <w:proofErr w:type="spellStart"/>
-      <w:r>
-        <w:t>datasourceServiceRootURL</w:t>
-      </w:r>
-      <w:proofErr w:type="spellEnd"/>
-      <w:r>
-        <w:t xml:space="preserve">, </w:t>
-      </w:r>
-      <w:proofErr w:type="spellStart"/>
-      <w:r>
-        <w:t>employeeDimensionName</w:t>
-      </w:r>
-      <w:proofErr w:type="spellEnd"/>
-      <w:r>
-        <w:t>))</w:t>
-      </w:r>
-    </w:p>
-    <w:p>
-      <w:pPr>
-        <w:pStyle w:val="Code"/>
-      </w:pPr>
-      <w:proofErr w:type="spellStart"/>
-      <w:proofErr w:type="gramStart"/>
-      <w:r>
-        <w:t>dimensionIds</w:t>
-      </w:r>
-      <w:proofErr w:type="spellEnd"/>
-      <w:r>
-        <w:t>[</w:t>
-      </w:r>
-      <w:proofErr w:type="gramEnd"/>
-      <w:r>
-        <w:t xml:space="preserve">3] = </w:t>
-      </w:r>
-      <w:proofErr w:type="spellStart"/>
-      <w:r>
-        <w:t>createDimension</w:t>
-      </w:r>
-      <w:proofErr w:type="spellEnd"/>
-      <w:r>
-        <w:t>(</w:t>
-      </w:r>
-      <w:proofErr w:type="spellStart"/>
-      <w:r>
-        <w:t>proc.GenerateTimeDimension</w:t>
-      </w:r>
-      <w:proofErr w:type="spellEnd"/>
-      <w:r>
-        <w:t xml:space="preserve">(client, </w:t>
-      </w:r>
-      <w:proofErr w:type="spellStart"/>
-      <w:r>
-        <w:t>datasourceServiceRootURL</w:t>
-      </w:r>
-      <w:proofErr w:type="spellEnd"/>
-      <w:r>
-        <w:t xml:space="preserve">, </w:t>
-      </w:r>
-      <w:proofErr w:type="spellStart"/>
-      <w:r>
-        <w:t>timeDimensionName</w:t>
-      </w:r>
-      <w:proofErr w:type="spellEnd"/>
-      <w:r>
-        <w:t>))</w:t>
-      </w:r>
-    </w:p>
-    <w:p>
-      <w:pPr>
-        <w:pStyle w:val="Code"/>
-      </w:pPr>
-      <w:proofErr w:type="spellStart"/>
-      <w:proofErr w:type="gramStart"/>
-      <w:r>
-        <w:t>dimensionIds</w:t>
-      </w:r>
-      <w:proofErr w:type="spellEnd"/>
-      <w:r>
-        <w:t>[</w:t>
-      </w:r>
-      <w:proofErr w:type="gramEnd"/>
-      <w:r>
-        <w:t xml:space="preserve">4] = </w:t>
-      </w:r>
-      <w:proofErr w:type="spellStart"/>
-      <w:r>
-        <w:t>createDimension</w:t>
-      </w:r>
-      <w:proofErr w:type="spellEnd"/>
-      <w:r>
-        <w:t>(</w:t>
-      </w:r>
-      <w:proofErr w:type="spellStart"/>
-      <w:r>
-        <w:t>proc.GenerateMeasuresDimension</w:t>
-      </w:r>
-      <w:proofErr w:type="spellEnd"/>
-      <w:r>
-        <w:t xml:space="preserve">(client, </w:t>
-      </w:r>
-      <w:proofErr w:type="spellStart"/>
-      <w:r>
-        <w:t>datasourceServiceRootURL</w:t>
-      </w:r>
-      <w:proofErr w:type="spellEnd"/>
-      <w:r>
-        <w:t xml:space="preserve">, </w:t>
-      </w:r>
-      <w:proofErr w:type="spellStart"/>
-      <w:r>
-        <w:t>measuresDimensionName</w:t>
-      </w:r>
-      <w:proofErr w:type="spellEnd"/>
-      <w:r>
-        <w:t>))</w:t>
-      </w:r>
-    </w:p>
-    <w:p>
-      <w:r>
-        <w:t xml:space="preserve">Now that we have the dimension we need to create a cube, which we’ll do using the </w:t>
-      </w:r>
-      <w:proofErr w:type="spellStart"/>
-      <w:r>
-        <w:t>createCube</w:t>
-      </w:r>
-      <w:proofErr w:type="spellEnd"/>
-      <w:r>
-        <w:t xml:space="preserve"> function you wrote a little earlier. This function takes a name, the set of dimension ids representing the dimensions spanning the cube, and a set of rules to be used by the cube. The set of dimension ids we created above, the only remaining thing is the rules. As you might have seen in the measures dimension generation code already, we create three measures, Quantity, Unit Price and Revenue. Even though the data from the orders we’ll be loading has Quantity and Unit Price, there is no easy way to aggregate those if we incrementally load data the way we do. We therefore store Quantity and Revenue, as a simple multiplication of Quantity * Unit Price, and we’ll add a rule that calculates our, average in th</w:t>
-      </w:r>
-      <w:r>
-        <w:t>at</w:t>
-      </w:r>
-      <w:r>
-        <w:t xml:space="preserve"> case, Unit Price later on. We’ll also add a feeder to make sure that Unit Price doesn’t get suppressed if null/empty suppression is request. So the rules we’ll be using are:</w:t>
-      </w:r>
-    </w:p>
-    <w:p>
-      <w:pPr>
-        <w:pStyle w:val="Code"/>
-      </w:pPr>
-      <w:r>
-        <w:t>UNDEFVALS;</w:t>
-      </w:r>
-    </w:p>
-    <w:p>
-      <w:pPr>
-        <w:pStyle w:val="Code"/>
-      </w:pPr>
-      <w:r>
-        <w:t>SKIPCHECK;</w:t>
-      </w:r>
-    </w:p>
-    <w:p>
-      <w:pPr>
-        <w:pStyle w:val="Code"/>
-      </w:pPr>
-    </w:p>
-    <w:p>
-      <w:pPr>
-        <w:pStyle w:val="Code"/>
-      </w:pPr>
-      <w:r>
-        <w:t>['</w:t>
-      </w:r>
-      <w:proofErr w:type="spellStart"/>
-      <w:r>
-        <w:t>UnitPrice</w:t>
-      </w:r>
-      <w:proofErr w:type="spellEnd"/>
-      <w:proofErr w:type="gramStart"/>
-      <w:r>
-        <w:t>']=</w:t>
-      </w:r>
-      <w:proofErr w:type="gramEnd"/>
-      <w:r>
-        <w:t>['Revenue']\['Quantity'];</w:t>
-      </w:r>
-    </w:p>
-    <w:p>
-      <w:pPr>
-        <w:pStyle w:val="Code"/>
-      </w:pPr>
-    </w:p>
-    <w:p>
-      <w:pPr>
-        <w:pStyle w:val="Code"/>
-      </w:pPr>
-      <w:r>
-        <w:t>FEEDERS;</w:t>
-      </w:r>
-    </w:p>
-    <w:p>
-      <w:pPr>
-        <w:pStyle w:val="Code"/>
-      </w:pPr>
-      <w:r>
-        <w:t>['Quantity</w:t>
-      </w:r>
-      <w:proofErr w:type="gramStart"/>
-      <w:r>
-        <w:t>']=</w:t>
-      </w:r>
-      <w:proofErr w:type="gramEnd"/>
-      <w:r>
-        <w:t>&gt;['</w:t>
-      </w:r>
-      <w:proofErr w:type="spellStart"/>
-      <w:r>
-        <w:t>UnitPrice</w:t>
-      </w:r>
-      <w:proofErr w:type="spellEnd"/>
-      <w:r>
-        <w:t>'];</w:t>
-      </w:r>
-      <w:r>
-        <w:t xml:space="preserve"> </w:t>
-      </w:r>
-    </w:p>
-    <w:p>
-      <w:r>
-        <w:t>Ok, now that we have everything let’s have the server create that cube!</w:t>
+      <w:r>
+        <w:t>builder</w:t>
+      </w:r>
+    </w:p>
+    <w:p>
+      <w:r>
+        <w:t xml:space="preserve">And your application should fire up and, after telling you which version of TM1 you are using, start firing requests to the </w:t>
+      </w:r>
+      <w:proofErr w:type="spellStart"/>
+      <w:r>
+        <w:t>NorthWind</w:t>
+      </w:r>
+      <w:proofErr w:type="spellEnd"/>
+      <w:r>
+        <w:t xml:space="preserve"> database and TM1 server to build your model. All the requests, the request payloads in case of POST requests and the responses from GET requests are dumped out to the console for you to see what really happens under the covers. Once it’s done processing everything successfully you should see a last line like this one in your output:</w:t>
       </w:r>
     </w:p>
     <w:p>
@@ -7335,225 +7577,19 @@
         <w:pStyle w:val="Code-Comment"/>
       </w:pPr>
       <w:r>
-        <w:t>// Now that we have all our dimensions, let's create cube</w:t>
-      </w:r>
-    </w:p>
-    <w:p>
-      <w:pPr>
-        <w:pStyle w:val="Code"/>
-      </w:pPr>
-      <w:proofErr w:type="spellStart"/>
-      <w:proofErr w:type="gramStart"/>
-      <w:r>
-        <w:t>createCube</w:t>
-      </w:r>
-      <w:proofErr w:type="spellEnd"/>
-      <w:r>
-        <w:t>(</w:t>
-      </w:r>
-      <w:proofErr w:type="spellStart"/>
-      <w:proofErr w:type="gramEnd"/>
-      <w:r>
-        <w:t>ordersCubeName</w:t>
-      </w:r>
-      <w:proofErr w:type="spellEnd"/>
-      <w:r>
-        <w:t xml:space="preserve">, </w:t>
-      </w:r>
-      <w:proofErr w:type="spellStart"/>
-      <w:r>
-        <w:t>dimensionIds</w:t>
-      </w:r>
-      <w:proofErr w:type="spellEnd"/>
-      <w:r>
-        <w:t>[:], "UNDEFVALS;\nSKIPCHECK;\n\n['UnitPrice']=['Revenue']\\['Quantity'];\n\nFEEDERS;\n['Quantity']=&gt;['UnitPrice'];")</w:t>
-      </w:r>
-    </w:p>
-    <w:p>
-      <w:r>
-        <w:t xml:space="preserve">Now that we have a cube we can start loading data into it. This we’ll do using the </w:t>
-      </w:r>
-      <w:proofErr w:type="spellStart"/>
-      <w:r>
-        <w:t>LoadOrderData</w:t>
-      </w:r>
-      <w:proofErr w:type="spellEnd"/>
-      <w:r>
-        <w:t xml:space="preserve"> function, implemented in the processes packages as discussed earlier. We’ll again simply pass the service root URLs, the cube and dimension names on to the function. Obviously this load function was written with this particular target cube in mind but we wanted to keep the names for both cube and dimensions configurable, while not reusing or building on anything that happened necessarily before in the same process. Here is how to call that load function:</w:t>
-      </w:r>
-    </w:p>
-    <w:p>
-      <w:pPr>
-        <w:pStyle w:val="Code-Comment"/>
-      </w:pPr>
-      <w:r>
-        <w:t>// Load the data in the cube</w:t>
-      </w:r>
-    </w:p>
-    <w:p>
-      <w:pPr>
-        <w:pStyle w:val="Code"/>
-      </w:pPr>
-      <w:proofErr w:type="spellStart"/>
-      <w:proofErr w:type="gramStart"/>
-      <w:r>
-        <w:t>proc.LoadOrderData</w:t>
-      </w:r>
-      <w:proofErr w:type="spellEnd"/>
-      <w:proofErr w:type="gramEnd"/>
-      <w:r>
-        <w:t xml:space="preserve">(client, </w:t>
-      </w:r>
-      <w:proofErr w:type="spellStart"/>
-      <w:r>
-        <w:t>datasourceServiceRootURL</w:t>
-      </w:r>
-      <w:proofErr w:type="spellEnd"/>
-      <w:r>
-        <w:t xml:space="preserve">, tm1ServiceRootURL, </w:t>
-      </w:r>
-      <w:proofErr w:type="spellStart"/>
-      <w:r>
-        <w:t>ordersCubeName</w:t>
-      </w:r>
-      <w:proofErr w:type="spellEnd"/>
-      <w:r>
-        <w:t xml:space="preserve">, </w:t>
-      </w:r>
-      <w:proofErr w:type="spellStart"/>
-      <w:r>
-        <w:t>productDimensionName</w:t>
-      </w:r>
-      <w:proofErr w:type="spellEnd"/>
-      <w:r>
-        <w:t xml:space="preserve">, </w:t>
-      </w:r>
-      <w:proofErr w:type="spellStart"/>
-      <w:r>
-        <w:t>customerDimensionName</w:t>
-      </w:r>
-      <w:proofErr w:type="spellEnd"/>
-      <w:r>
-        <w:t xml:space="preserve">, </w:t>
-      </w:r>
-      <w:proofErr w:type="spellStart"/>
-      <w:r>
-        <w:t>employeeDimensionName</w:t>
-      </w:r>
-      <w:proofErr w:type="spellEnd"/>
-      <w:r>
-        <w:t xml:space="preserve">, </w:t>
-      </w:r>
-      <w:proofErr w:type="spellStart"/>
-      <w:r>
-        <w:t>timeDimensionName</w:t>
-      </w:r>
-      <w:proofErr w:type="spellEnd"/>
-      <w:r>
-        <w:t xml:space="preserve">, </w:t>
-      </w:r>
-      <w:proofErr w:type="spellStart"/>
-      <w:r>
-        <w:t>measuresDimensionName</w:t>
-      </w:r>
-      <w:proofErr w:type="spellEnd"/>
-      <w:r>
-        <w:t>)</w:t>
-      </w:r>
-    </w:p>
-    <w:p>
-      <w:r>
-        <w:t>That concludes the code writing portion of this exercise. Now go back to the console window you opened earlier and build and install your app by typing:</w:t>
-      </w:r>
-    </w:p>
-    <w:p>
-      <w:pPr>
-        <w:rPr>
-          <w:rFonts w:ascii="Consolas" w:hAnsi="Consolas"/>
-          <w:sz w:val="20"/>
-          <w:szCs w:val="20"/>
-        </w:rPr>
-      </w:pPr>
-      <w:r>
-        <w:rPr>
-          <w:rFonts w:ascii="Consolas" w:hAnsi="Consolas"/>
-          <w:sz w:val="20"/>
-          <w:szCs w:val="20"/>
-        </w:rPr>
-        <w:lastRenderedPageBreak/>
-        <w:t>go install</w:t>
-      </w:r>
-    </w:p>
-    <w:p>
-      <w:r>
-        <w:t>After successful compilation of the code you can now run the app. Open up another console window and go to the bin folder with the binaries by typing:</w:t>
-      </w:r>
-    </w:p>
-    <w:p>
-      <w:pPr>
-        <w:pStyle w:val="Code"/>
-      </w:pPr>
-      <w:r>
-        <w:t>cd %GOPATH%\bin</w:t>
-      </w:r>
-    </w:p>
-    <w:p>
-      <w:r>
-        <w:t xml:space="preserve">which should take you to C:\Users\Student\Go\bin. In this folder you now find builder.exe and </w:t>
-      </w:r>
-      <w:proofErr w:type="gramStart"/>
-      <w:r>
-        <w:t>the .</w:t>
-      </w:r>
-      <w:proofErr w:type="spellStart"/>
-      <w:r>
-        <w:t>env</w:t>
-      </w:r>
-      <w:proofErr w:type="spellEnd"/>
-      <w:proofErr w:type="gramEnd"/>
-      <w:r>
-        <w:t xml:space="preserve"> file that was dropped there while we got ready for the lab. Type:</w:t>
-      </w:r>
-    </w:p>
-    <w:p>
-      <w:pPr>
-        <w:pStyle w:val="Code"/>
-      </w:pPr>
-      <w:r>
-        <w:t>builder</w:t>
-      </w:r>
-    </w:p>
-    <w:p>
-      <w:r>
-        <w:t xml:space="preserve">And your application should fire up and, after telling you which version of TM1 you are using, start firing requests to the </w:t>
-      </w:r>
-      <w:proofErr w:type="spellStart"/>
-      <w:r>
-        <w:t>NorthWind</w:t>
-      </w:r>
-      <w:proofErr w:type="spellEnd"/>
-      <w:r>
-        <w:t xml:space="preserve"> database and TM1 server to build your model. All the requests, the request payloads in case of POST requests and the responses from GET requests are dumped out to the console for you to see what really happens under the covers. Once it’s done processing everything successfully you should see a last line like this one in your output:</w:t>
-      </w:r>
-    </w:p>
-    <w:p>
-      <w:pPr>
-        <w:pStyle w:val="Code-Comment"/>
-      </w:pPr>
-      <w:r>
         <w:t>&gt;&gt; Done!</w:t>
       </w:r>
     </w:p>
     <w:p>
       <w:r>
-        <w:t>If you get an error message of some kind, that you can’t resolve yourself, please ask one of the instructors in the room for help.</w:t>
+        <w:t>If you get an error message that you can’t resolve yourself, please ask one of the instructors in the room for help.</w:t>
       </w:r>
     </w:p>
     <w:p>
       <w:pPr>
         <w:pStyle w:val="Heading3"/>
       </w:pPr>
-      <w:bookmarkStart w:id="15" w:name="_Toc464573062"/>
+      <w:bookmarkStart w:id="15" w:name="_Toc464640570"/>
       <w:r>
         <w:t>Having a look at the results</w:t>
       </w:r>
@@ -7576,54 +7612,57 @@
     </w:p>
     <w:p>
       <w:r>
-        <w:t xml:space="preserve">A couple of thing </w:t>
+        <w:t xml:space="preserve">Notice </w:t>
+      </w:r>
+      <w:r>
+        <w:t xml:space="preserve">that we are using the Cube’s </w:t>
       </w:r>
       <w:proofErr w:type="gramStart"/>
       <w:r>
+        <w:t>dimensions</w:t>
+      </w:r>
+      <w:proofErr w:type="gramEnd"/>
+      <w:r>
+        <w:t xml:space="preserve"> collection to limit the set of dimensions to just those referenced by the cube. You’ll also notice that we are specifying the $format query option, as defined in the OData specification. This query options overwrites the ‘Accept’ header. In this case we add the ‘</w:t>
+      </w:r>
+      <w:proofErr w:type="spellStart"/>
+      <w:proofErr w:type="gramStart"/>
+      <w:r>
+        <w:t>odata.metadata</w:t>
+      </w:r>
+      <w:proofErr w:type="spellEnd"/>
+      <w:proofErr w:type="gramEnd"/>
+      <w:r>
+        <w:t xml:space="preserve">’ parameter, which defaults to minimal, to none here to minimize any additional information one doesn’t need in the response. In this case it only removes a couple of </w:t>
+      </w:r>
+      <w:proofErr w:type="spellStart"/>
+      <w:r>
+        <w:t>etag</w:t>
+      </w:r>
+      <w:proofErr w:type="spellEnd"/>
+      <w:r>
+        <w:t xml:space="preserve"> annotations but</w:t>
+      </w:r>
+      <w:r>
+        <w:t>,</w:t>
+      </w:r>
+      <w:r>
+        <w:t xml:space="preserve"> when requesting entities without including their key properties, which often happens in the TM1 case when choosing the, ironically, more descriptive, unique names</w:t>
+      </w:r>
+      <w:r>
+        <w:t>, the odata.id annotations will be removed as well. This can be handy in keeping responses readable and small.</w:t>
+      </w:r>
+    </w:p>
+    <w:p>
+      <w:r>
+        <w:t xml:space="preserve">Lastly you’ll notice that, once at the element level, we’ll first filter the elements to just the roots, by checking if the parent is equal </w:t>
+      </w:r>
+      <w:proofErr w:type="gramStart"/>
+      <w:r>
         <w:t>to</w:t>
       </w:r>
       <w:proofErr w:type="gramEnd"/>
       <w:r>
-        <w:t xml:space="preserve"> nice is that we are using the Cube’s dimensions collection to limit the set of dimensions to just those referenced by the cube. You’ll also notice that we are specifying the $format query option, as defined in the OData specification. This query options overwrites the ‘Accept’ header. In this case we add the ‘</w:t>
-      </w:r>
-      <w:proofErr w:type="spellStart"/>
-      <w:proofErr w:type="gramStart"/>
-      <w:r>
-        <w:t>odata.metadata</w:t>
-      </w:r>
-      <w:proofErr w:type="spellEnd"/>
-      <w:proofErr w:type="gramEnd"/>
-      <w:r>
-        <w:t xml:space="preserve">’ parameter, which defaults to minimal, to none here to minimize any additional information one doesn’t need in the response. In this case it only removes a couple of </w:t>
-      </w:r>
-      <w:proofErr w:type="spellStart"/>
-      <w:r>
-        <w:t>etag</w:t>
-      </w:r>
-      <w:proofErr w:type="spellEnd"/>
-      <w:r>
-        <w:t xml:space="preserve"> annotations but</w:t>
-      </w:r>
-      <w:r>
-        <w:t>,</w:t>
-      </w:r>
-      <w:r>
-        <w:t xml:space="preserve"> when requesting entities without including their key properties, which often happens in the TM1 case when choosing the, ironically, more descriptive, unique names</w:t>
-      </w:r>
-      <w:r>
-        <w:t>, the odata.id annotations will be removed as well. This can be handy in keeping responses readable and small.</w:t>
-      </w:r>
-    </w:p>
-    <w:p>
-      <w:r>
-        <w:t xml:space="preserve">Lastly you’ll notice that, once at the element level, we’ll first filter the elements to just the roots, by checking if the parent is equal </w:t>
-      </w:r>
-      <w:proofErr w:type="gramStart"/>
-      <w:r>
-        <w:t>to</w:t>
-      </w:r>
-      <w:proofErr w:type="gramEnd"/>
-      <w:r>
         <w:t xml:space="preserve"> null or not, and then expand the components recursively. One that would have read the OData specification might wonder why not use $level here. Well, the answer is that TM1, as is, doesn’t, yet, support $level in $expand constructs. This is why we recursively expand enough times to cover the maximum depth used across all dimensions in the model.</w:t>
       </w:r>
     </w:p>
@@ -7634,26 +7673,26 @@
     </w:p>
     <w:p>
       <w:r>
+        <w:t xml:space="preserve">For example, open up architect, connect it to our </w:t>
+      </w:r>
+      <w:proofErr w:type="spellStart"/>
+      <w:r>
+        <w:t>NorthWind</w:t>
+      </w:r>
+      <w:proofErr w:type="spellEnd"/>
+      <w:r>
+        <w:t xml:space="preserve"> server and create a view </w:t>
+      </w:r>
+      <w:r>
+        <w:t>and explore the data that is in the model that you just created.</w:t>
+      </w:r>
+    </w:p>
+    <w:p>
+      <w:r>
+        <w:rPr>
+          <w:noProof/>
+        </w:rPr>
         <w:lastRenderedPageBreak/>
-        <w:t xml:space="preserve">For example, open up architect, connect it to our </w:t>
-      </w:r>
-      <w:proofErr w:type="spellStart"/>
-      <w:r>
-        <w:t>NorthWind</w:t>
-      </w:r>
-      <w:proofErr w:type="spellEnd"/>
-      <w:r>
-        <w:t xml:space="preserve"> server and create a view </w:t>
-      </w:r>
-      <w:r>
-        <w:t>and explore the data that is in the model that you just created.</w:t>
-      </w:r>
-    </w:p>
-    <w:p>
-      <w:r>
-        <w:rPr>
-          <w:noProof/>
-        </w:rPr>
         <w:drawing>
           <wp:inline distT="0" distB="0" distL="0" distR="0" wp14:anchorId="7C1C5A63" wp14:editId="5F6FA3DC">
             <wp:extent cx="5943600" cy="4258945"/>
@@ -7693,7 +7732,10 @@
     </w:p>
     <w:p>
       <w:r>
-        <w:t>Hope this exercise was helpful in getting some insight in using OData, using REST API programmatically and how to use the REST API to manipulate data and metadata in TM1.</w:t>
+        <w:t>I ho</w:t>
+      </w:r>
+      <w:r>
+        <w:t>pe this exercise was helpful in getting some insight in using OData, using REST API programmatically and how to use the REST API to manipulate data and metadata in TM1.</w:t>
       </w:r>
     </w:p>
     <w:p/>
@@ -7717,12 +7759,32 @@
       </w:r>
       <w:proofErr w:type="spellEnd"/>
       <w:r>
-        <w:t>/builder folder and safe some time.</w:t>
-      </w:r>
-    </w:p>
-    <w:p>
-      <w:r>
-        <w:t xml:space="preserve">Want to look at the end result without building it, or if for some reason like technical difficulties, the data for the </w:t>
+        <w:t>/builder folder and sa</w:t>
+      </w:r>
+      <w:r>
+        <w:t>v</w:t>
+      </w:r>
+      <w:r>
+        <w:t xml:space="preserve">e </w:t>
+      </w:r>
+      <w:bookmarkStart w:id="16" w:name="_GoBack"/>
+      <w:bookmarkEnd w:id="16"/>
+      <w:r>
+        <w:t>time.</w:t>
+      </w:r>
+    </w:p>
+    <w:p>
+      <w:r>
+        <w:t>If you w</w:t>
+      </w:r>
+      <w:r>
+        <w:t xml:space="preserve">ant to look at the end result without </w:t>
+      </w:r>
+      <w:r>
+        <w:t xml:space="preserve">having to build it yourself, </w:t>
+      </w:r>
+      <w:r>
+        <w:t xml:space="preserve">or if for some reason like technical difficulties, the data for the </w:t>
       </w:r>
       <w:proofErr w:type="spellStart"/>
       <w:r>
@@ -7759,16 +7821,16 @@
       <w:pPr>
         <w:pStyle w:val="Heading1"/>
       </w:pPr>
-      <w:bookmarkStart w:id="16" w:name="_Toc464573063"/>
+      <w:bookmarkStart w:id="17" w:name="_Toc464640571"/>
       <w:r>
         <w:lastRenderedPageBreak/>
         <w:t>Processing Logs using the REST API</w:t>
       </w:r>
-      <w:bookmarkEnd w:id="16"/>
-    </w:p>
-    <w:p>
-      <w:r>
-        <w:t>If you made it till here you’ve learned already how to use and manipulate data and metadata in a TM1 server. So now it’s, time permitting, time for a more advanced topic.</w:t>
+      <w:bookmarkEnd w:id="17"/>
+    </w:p>
+    <w:p>
+      <w:r>
+        <w:t>If you made it here you’ve learned already how to use and manipulate data and metadata in a TM1 server. So now it’s, time permitting, time for a more advanced topic.</w:t>
       </w:r>
     </w:p>
     <w:p>
@@ -7961,7 +8023,13 @@
     </w:p>
     <w:p>
       <w:r>
-        <w:t xml:space="preserve">The sample itself only contains a </w:t>
+        <w:t xml:space="preserve">The sample itself only contains </w:t>
+      </w:r>
+      <w:r>
+        <w:t>one single file, the</w:t>
+      </w:r>
+      <w:r>
+        <w:t xml:space="preserve"> </w:t>
       </w:r>
       <w:proofErr w:type="spellStart"/>
       <w:proofErr w:type="gramStart"/>
@@ -7971,7 +8039,13 @@
       <w:proofErr w:type="spellEnd"/>
       <w:proofErr w:type="gramEnd"/>
       <w:r>
-        <w:t xml:space="preserve"> file. The main function in this file pretty much the same as the one you wrote for the builder app in the previous chapter with the exception of the last couple of lines. This is where the </w:t>
+        <w:t xml:space="preserve"> file. The main function in this file </w:t>
+      </w:r>
+      <w:r>
+        <w:t xml:space="preserve">is </w:t>
+      </w:r>
+      <w:r>
+        <w:t xml:space="preserve">pretty much the same as the one you wrote for the builder app in the previous chapter with the exception of the last couple of lines. This is where the </w:t>
       </w:r>
       <w:proofErr w:type="spellStart"/>
       <w:r>
@@ -7982,7 +8056,25 @@
         <w:t xml:space="preserve"> </w:t>
       </w:r>
       <w:r>
-        <w:t xml:space="preserve">function is called with, in this case, the URL to the transaction log entries. We ask the server to only return entries for the Sales cube we created earlier, and to repeat it every second. Lastly the </w:t>
+        <w:t xml:space="preserve">function is called with the URL to the transaction log entries. </w:t>
+      </w:r>
+      <w:r>
+        <w:t xml:space="preserve">Note that we are </w:t>
+      </w:r>
+      <w:r>
+        <w:t>ask</w:t>
+      </w:r>
+      <w:r>
+        <w:t>ing</w:t>
+      </w:r>
+      <w:r>
+        <w:t xml:space="preserve"> the server to only return </w:t>
+      </w:r>
+      <w:r>
+        <w:t xml:space="preserve">those </w:t>
+      </w:r>
+      <w:r>
+        <w:t xml:space="preserve">entries for the Sales cube we created earlier, and to repeat it every second. Lastly the </w:t>
       </w:r>
       <w:proofErr w:type="spellStart"/>
       <w:r>
@@ -8062,7 +8154,13 @@
     </w:p>
     <w:p>
       <w:r>
-        <w:t>After successful compilation of the code you can now run the app. Open up another console window and go to the bin folder with the binaries by typing:</w:t>
+        <w:t xml:space="preserve">After </w:t>
+      </w:r>
+      <w:r>
+        <w:t xml:space="preserve">the </w:t>
+      </w:r>
+      <w:r>
+        <w:t>successful compilation of the code you can now run the app. Open another console window and go to the bin folder with the binaries by typing:</w:t>
       </w:r>
     </w:p>
     <w:p>
@@ -8111,7 +8209,13 @@
     </w:p>
     <w:p>
       <w:r>
-        <w:t>Now that you have this app you could actually start after creating the new server in the previous chapter but before actually running the builder. Once you start the builder you’ll see transaction flow in while the builder is loading and writing them. Pretty cool not?</w:t>
+        <w:t xml:space="preserve">Now that you have this app you could actually start after creating the new server in the previous chapter but before actually running the builder. Once you start the builder you’ll see transaction flow in while the builder is loading and writing them. Pretty cool </w:t>
+      </w:r>
+      <w:r>
+        <w:t>eh</w:t>
+      </w:r>
+      <w:r>
+        <w:t>?</w:t>
       </w:r>
     </w:p>
     <w:p>
@@ -8137,7 +8241,7 @@
       <w:pPr>
         <w:pStyle w:val="Heading1"/>
       </w:pPr>
-      <w:bookmarkStart w:id="17" w:name="_Toc464573064"/>
+      <w:bookmarkStart w:id="18" w:name="_Toc464640572"/>
       <w:r>
         <w:lastRenderedPageBreak/>
         <w:t xml:space="preserve">Building </w:t>
@@ -8151,7 +8255,7 @@
       <w:r>
         <w:t xml:space="preserve"> ‘on top of’ TM1</w:t>
       </w:r>
-      <w:bookmarkEnd w:id="17"/>
+      <w:bookmarkEnd w:id="18"/>
     </w:p>
     <w:p>
       <w:r>
@@ -8160,7 +8264,19 @@
     </w:p>
     <w:p>
       <w:r>
-        <w:t xml:space="preserve">The truth of the matter is that this isn’t a yes or no question. Essentially any request to a service from within a client side script is technically the same then a request something like TM1’s REST API but does one need to consume the REST API from the client? No. Could one, most definitely, one example of using TM1’s REST API you saw already earlier when you had a peek at the TM1Top Lite example. If you didn’t look at the script in the HTML file back then, have a peek at it now and notice that, like you ended up doing in the code of the </w:t>
+        <w:t xml:space="preserve">The truth of the matter is that </w:t>
+      </w:r>
+      <w:r>
+        <w:t xml:space="preserve">there </w:t>
+      </w:r>
+      <w:r>
+        <w:t xml:space="preserve">isn’t a yes or no </w:t>
+      </w:r>
+      <w:r>
+        <w:t>answer</w:t>
+      </w:r>
+      <w:r>
+        <w:t xml:space="preserve">. Essentially any request to a service from within a client side script is technically the same then a request something like TM1’s REST API but does one need to consume the REST API from the client? No. Could one, most definitely, one example of using TM1’s REST API you saw already earlier when you had a peek at the TM1Top Lite example. If you didn’t look at the script in the HTML file back then, have a peek at it now and notice that, like you ended up doing in the code of the </w:t>
       </w:r>
       <w:r>
         <w:t>builder and watcher apps, it makes requests to TM1’s REST API</w:t>
@@ -8302,7 +8418,13 @@
     </w:p>
     <w:p>
       <w:r>
-        <w:t xml:space="preserve">The only thing you need to do to get started is execute the canvas-download.exe, located in the C:\HOL-TM1SDK folder, to have the Canvas framework and services downloaded and installed. </w:t>
+        <w:t xml:space="preserve">The only thing you need to do to get started is </w:t>
+      </w:r>
+      <w:r>
+        <w:t xml:space="preserve">to </w:t>
+      </w:r>
+      <w:r>
+        <w:t xml:space="preserve">execute the canvas-download.exe, located in the C:\HOL-TM1SDK folder, to have the Canvas framework and services downloaded and installed. </w:t>
       </w:r>
     </w:p>
     <w:p>
@@ -8324,31 +8446,38 @@
     </w:p>
     <w:p>
       <w:r>
-        <w:t xml:space="preserve">The detailed instructions for </w:t>
-      </w:r>
-      <w:r>
-        <w:t xml:space="preserve">how to build this Canvas based dashboard can be found in the </w:t>
-      </w:r>
-      <w:bookmarkStart w:id="18" w:name="_GoBack"/>
-      <w:bookmarkEnd w:id="18"/>
-      <w:r>
-        <w:t xml:space="preserve">Canvas instructions document located in the </w:t>
-      </w:r>
-      <w:r>
-        <w:t xml:space="preserve">wow2016/hol3548/doc folder, next to the digital version of </w:t>
-      </w:r>
-      <w:r>
-        <w:t xml:space="preserve">the lab instructions, </w:t>
-      </w:r>
-      <w:r>
-        <w:t>this document.</w:t>
+        <w:t xml:space="preserve">The detailed instructions </w:t>
+      </w:r>
+      <w:r>
+        <w:t>on</w:t>
+      </w:r>
+      <w:r>
+        <w:t xml:space="preserve"> </w:t>
+      </w:r>
+      <w:r>
+        <w:t xml:space="preserve">how to </w:t>
+      </w:r>
+      <w:r>
+        <w:t xml:space="preserve">start Canvas and </w:t>
+      </w:r>
+      <w:r>
+        <w:t xml:space="preserve">build </w:t>
+      </w:r>
+      <w:r>
+        <w:t xml:space="preserve">your first </w:t>
+      </w:r>
+      <w:r>
+        <w:t xml:space="preserve">Canvas dashboard can be found in the Canvas instructions document located in the </w:t>
+      </w:r>
+      <w:r>
+        <w:t>wow2016/hol3548/doc folder, next to the digital version of this document.</w:t>
       </w:r>
     </w:p>
     <w:p>
       <w:pPr>
         <w:pStyle w:val="Heading1"/>
       </w:pPr>
-      <w:bookmarkStart w:id="19" w:name="_Toc464573065"/>
+      <w:bookmarkStart w:id="19" w:name="_Toc464640573"/>
       <w:r>
         <w:lastRenderedPageBreak/>
         <w:t>We Value Your Feedback!</w:t>
@@ -8464,7 +8593,7 @@
     </w:p>
     <w:sectPr>
       <w:footerReference w:type="default" r:id="rId58"/>
-      <w:pgSz w:w="12240" w:h="15840"/>
+      <w:pgSz w:w="11906" w:h="16838" w:code="9"/>
       <w:pgMar w:top="1440" w:right="1440" w:bottom="1440" w:left="1440" w:header="720" w:footer="720" w:gutter="0"/>
       <w:cols w:space="720"/>
       <w:titlePg/>
@@ -8599,7 +8728,7 @@
         <w:sz w:val="20"/>
         <w:szCs w:val="20"/>
       </w:rPr>
-      <w:t>24</w:t>
+      <w:t>23</w:t>
     </w:r>
     <w:r>
       <w:rPr>
@@ -10218,7 +10347,7 @@
 </file>
 
 <file path=customXml/itemProps1.xml><?xml version="1.0" encoding="utf-8"?>
-<ds:datastoreItem xmlns:ds="http://schemas.openxmlformats.org/officeDocument/2006/customXml" ds:itemID="{74561AA4-4784-4A7B-82FF-858FB357C05B}">
+<ds:datastoreItem xmlns:ds="http://schemas.openxmlformats.org/officeDocument/2006/customXml" ds:itemID="{A36C6A56-195C-431B-8F1B-C05F05C3FA88}">
   <ds:schemaRefs>
     <ds:schemaRef ds:uri="http://schemas.openxmlformats.org/officeDocument/2006/bibliography"/>
   </ds:schemaRefs>

</xml_diff>